<commit_message>
add encrption key usage and software udpate ietf
</commit_message>
<xml_diff>
--- a/docs/deliverable/D1-IoTrust-Architecture-Design.docx
+++ b/docs/deliverable/D1-IoTrust-Architecture-Design.docx
@@ -114,6 +114,7 @@
         <w:tc>
           <w:tcPr>
             <w:tcW w:w="4080" w:type="dxa"/>
+            <w:tcMar/>
             <w:vAlign w:val="center"/>
           </w:tcPr>
           <w:p>
@@ -136,6 +137,7 @@
         <w:tc>
           <w:tcPr>
             <w:tcW w:w="3000" w:type="dxa"/>
+            <w:tcMar/>
             <w:vAlign w:val="center"/>
           </w:tcPr>
           <w:p>
@@ -143,27 +145,24 @@
               <w:jc w:val="center"/>
             </w:pPr>
             <w:r>
-              <w:rPr>
-                <w:noProof/>
-              </w:rPr>
               <w:drawing>
-                <wp:inline distT="0" distB="0" distL="0" distR="0" wp14:anchorId="7269A90C" wp14:editId="67581CD4">
+                <wp:inline wp14:editId="60610AA9" wp14:anchorId="7269A90C">
                   <wp:extent cx="1609725" cy="552450"/>
                   <wp:effectExtent l="0" t="0" r="0" b="0"/>
-                  <wp:docPr id="1881177182" name="Imagen 1881177182"/>
+                  <wp:docPr id="1881177182" name="Imagen 1881177182" title=""/>
                   <wp:cNvGraphicFramePr>
-                    <a:graphicFrameLocks xmlns:a="http://schemas.openxmlformats.org/drawingml/2006/main" noChangeAspect="1"/>
+                    <a:graphicFrameLocks noChangeAspect="1"/>
                   </wp:cNvGraphicFramePr>
-                  <a:graphic xmlns:a="http://schemas.openxmlformats.org/drawingml/2006/main">
+                  <a:graphic>
                     <a:graphicData uri="http://schemas.openxmlformats.org/drawingml/2006/picture">
-                      <pic:pic xmlns:pic="http://schemas.openxmlformats.org/drawingml/2006/picture">
+                      <pic:pic>
                         <pic:nvPicPr>
                           <pic:cNvPr id="0" name="Imagen 1881177182"/>
                           <pic:cNvPicPr/>
                         </pic:nvPicPr>
                         <pic:blipFill>
-                          <a:blip r:embed="rId8">
-                            <a:extLst>
+                          <a:blip r:embed="Rac8b9a3be09b4a5e">
+                            <a:extLst xmlns:a="http://schemas.openxmlformats.org/drawingml/2006/main">
                               <a:ext uri="{28A0092B-C50C-407E-A947-70E740481C1C}">
                                 <a14:useLocalDpi xmlns:a14="http://schemas.microsoft.com/office/drawing/2010/main" val="0"/>
                               </a:ext>
@@ -174,7 +173,7 @@
                           </a:stretch>
                         </pic:blipFill>
                         <pic:spPr>
-                          <a:xfrm>
+                          <a:xfrm rot="0" flipH="0" flipV="0">
                             <a:off x="0" y="0"/>
                             <a:ext cx="1609725" cy="552450"/>
                           </a:xfrm>
@@ -199,6 +198,7 @@
         <w:tc>
           <w:tcPr>
             <w:tcW w:w="4080" w:type="dxa"/>
+            <w:tcMar/>
             <w:vAlign w:val="center"/>
           </w:tcPr>
           <w:p>
@@ -221,6 +221,7 @@
         <w:tc>
           <w:tcPr>
             <w:tcW w:w="3000" w:type="dxa"/>
+            <w:tcMar/>
             <w:vAlign w:val="center"/>
           </w:tcPr>
           <w:p>
@@ -232,27 +233,24 @@
               </w:rPr>
             </w:pPr>
             <w:r>
-              <w:rPr>
-                <w:noProof/>
-              </w:rPr>
               <w:drawing>
-                <wp:inline distT="0" distB="0" distL="0" distR="0" wp14:anchorId="4305AAED" wp14:editId="43C72BFA">
+                <wp:inline wp14:editId="35B4D970" wp14:anchorId="4305AAED">
                   <wp:extent cx="1609725" cy="533400"/>
                   <wp:effectExtent l="0" t="0" r="0" b="0"/>
-                  <wp:docPr id="204810668" name="Imagen 204810668"/>
+                  <wp:docPr id="204810668" name="Imagen 204810668" title=""/>
                   <wp:cNvGraphicFramePr>
-                    <a:graphicFrameLocks xmlns:a="http://schemas.openxmlformats.org/drawingml/2006/main" noChangeAspect="1"/>
+                    <a:graphicFrameLocks noChangeAspect="1"/>
                   </wp:cNvGraphicFramePr>
-                  <a:graphic xmlns:a="http://schemas.openxmlformats.org/drawingml/2006/main">
+                  <a:graphic>
                     <a:graphicData uri="http://schemas.openxmlformats.org/drawingml/2006/picture">
-                      <pic:pic xmlns:pic="http://schemas.openxmlformats.org/drawingml/2006/picture">
+                      <pic:pic>
                         <pic:nvPicPr>
                           <pic:cNvPr id="0" name="Imagen 204810668"/>
                           <pic:cNvPicPr/>
                         </pic:nvPicPr>
                         <pic:blipFill>
-                          <a:blip r:embed="rId9">
-                            <a:extLst>
+                          <a:blip r:embed="R2d9a72da11954aac">
+                            <a:extLst xmlns:a="http://schemas.openxmlformats.org/drawingml/2006/main">
                               <a:ext uri="{28A0092B-C50C-407E-A947-70E740481C1C}">
                                 <a14:useLocalDpi xmlns:a14="http://schemas.microsoft.com/office/drawing/2010/main" val="0"/>
                               </a:ext>
@@ -263,7 +261,7 @@
                           </a:stretch>
                         </pic:blipFill>
                         <pic:spPr>
-                          <a:xfrm>
+                          <a:xfrm rot="0" flipH="0" flipV="0">
                             <a:off x="0" y="0"/>
                             <a:ext cx="1609725" cy="533400"/>
                           </a:xfrm>
@@ -2490,28 +2488,24 @@
         <w:jc w:val="center"/>
       </w:pPr>
       <w:r>
-        <w:rPr>
-          <w:noProof/>
-        </w:rPr>
-        <w:lastRenderedPageBreak/>
         <w:drawing>
-          <wp:inline distT="0" distB="0" distL="0" distR="0" wp14:anchorId="2B68C29E" wp14:editId="1DDEC87C">
+          <wp:inline wp14:editId="23B6CCBA" wp14:anchorId="2B68C29E">
             <wp:extent cx="5514975" cy="2171522"/>
             <wp:effectExtent l="0" t="0" r="0" b="0"/>
-            <wp:docPr id="1795027700" name="Imagen 1795027700"/>
+            <wp:docPr id="1795027700" name="Imagen 1795027700" title=""/>
             <wp:cNvGraphicFramePr>
-              <a:graphicFrameLocks xmlns:a="http://schemas.openxmlformats.org/drawingml/2006/main" noChangeAspect="1"/>
+              <a:graphicFrameLocks noChangeAspect="1"/>
             </wp:cNvGraphicFramePr>
-            <a:graphic xmlns:a="http://schemas.openxmlformats.org/drawingml/2006/main">
+            <a:graphic>
               <a:graphicData uri="http://schemas.openxmlformats.org/drawingml/2006/picture">
-                <pic:pic xmlns:pic="http://schemas.openxmlformats.org/drawingml/2006/picture">
+                <pic:pic>
                   <pic:nvPicPr>
                     <pic:cNvPr id="0" name="Imagen 1795027700"/>
                     <pic:cNvPicPr/>
                   </pic:nvPicPr>
                   <pic:blipFill>
-                    <a:blip r:embed="rId16">
-                      <a:extLst>
+                    <a:blip r:embed="R1e8350c65b4349b3">
+                      <a:extLst xmlns:a="http://schemas.openxmlformats.org/drawingml/2006/main">
                         <a:ext uri="{28A0092B-C50C-407E-A947-70E740481C1C}">
                           <a14:useLocalDpi xmlns:a14="http://schemas.microsoft.com/office/drawing/2010/main" val="0"/>
                         </a:ext>
@@ -2522,7 +2516,7 @@
                     </a:stretch>
                   </pic:blipFill>
                   <pic:spPr>
-                    <a:xfrm>
+                    <a:xfrm rot="0" flipH="0" flipV="0">
                       <a:off x="0" y="0"/>
                       <a:ext cx="5514975" cy="2171522"/>
                     </a:xfrm>
@@ -3054,28 +3048,24 @@
     </w:p>
     <w:p>
       <w:r>
-        <w:rPr>
-          <w:noProof/>
-        </w:rPr>
-        <w:lastRenderedPageBreak/>
         <w:drawing>
-          <wp:inline distT="0" distB="0" distL="0" distR="0" wp14:anchorId="20E6C364" wp14:editId="76904A32">
+          <wp:inline wp14:editId="6608171A" wp14:anchorId="20E6C364">
             <wp:extent cx="5727701" cy="2296160"/>
             <wp:effectExtent l="0" t="0" r="0" b="2540"/>
-            <wp:docPr id="1" name="Imagen 1"/>
+            <wp:docPr id="1" name="Imagen 1" title=""/>
             <wp:cNvGraphicFramePr>
-              <a:graphicFrameLocks xmlns:a="http://schemas.openxmlformats.org/drawingml/2006/main" noChangeAspect="1"/>
+              <a:graphicFrameLocks noChangeAspect="1"/>
             </wp:cNvGraphicFramePr>
-            <a:graphic xmlns:a="http://schemas.openxmlformats.org/drawingml/2006/main">
+            <a:graphic>
               <a:graphicData uri="http://schemas.openxmlformats.org/drawingml/2006/picture">
-                <pic:pic xmlns:pic="http://schemas.openxmlformats.org/drawingml/2006/picture">
+                <pic:pic>
                   <pic:nvPicPr>
                     <pic:cNvPr id="0" name="Imagen 1"/>
                     <pic:cNvPicPr/>
                   </pic:nvPicPr>
                   <pic:blipFill>
-                    <a:blip r:embed="rId17">
-                      <a:extLst>
+                    <a:blip r:embed="R41a7e395235442af">
+                      <a:extLst xmlns:a="http://schemas.openxmlformats.org/drawingml/2006/main">
                         <a:ext uri="{28A0092B-C50C-407E-A947-70E740481C1C}">
                           <a14:useLocalDpi xmlns:a14="http://schemas.microsoft.com/office/drawing/2010/main" val="0"/>
                         </a:ext>
@@ -3086,7 +3076,7 @@
                     </a:stretch>
                   </pic:blipFill>
                   <pic:spPr>
-                    <a:xfrm>
+                    <a:xfrm rot="0" flipH="0" flipV="0">
                       <a:off x="0" y="0"/>
                       <a:ext cx="5727701" cy="2296160"/>
                     </a:xfrm>
@@ -3217,7 +3207,7 @@
     <w:p>
       <w:pPr>
         <w:rPr>
-          <w:del w:author="Rohit Bohara" w:date="2021-01-12T11:19:03.279Z" w:id="137741761"/>
+          <w:del w:author="Rohit Bohara" w:date="2021-01-12T11:19:03.279Z" w:id="1782294726"/>
         </w:rPr>
       </w:pPr>
       <w:r>
@@ -3486,12 +3476,12 @@
       </w:r>
     </w:p>
     <w:p>
-      <w:ins w:author="Rohit Bohara" w:date="2021-01-12T10:05:00Z" w:id="1351416978">
+      <w:ins w:author="Rohit Bohara" w:date="2021-01-12T10:05:00Z" w:id="2128658328">
         <w:r>
           <w:t xml:space="preserve">The communication between Network Server and IoT Agent is performed over MQTT protocol. The channel is secured at two levels, Transport and Application. </w:t>
         </w:r>
       </w:ins>
-      <w:ins w:author="Rohit Bohara" w:date="2021-01-12T10:06:00Z" w:id="1057380691">
+      <w:ins w:author="Rohit Bohara" w:date="2021-01-12T10:06:00Z" w:id="809791038">
         <w:r>
           <w:t>TLS/SSL</w:t>
         </w:r>
@@ -3502,57 +3492,57 @@
         </w:rPr>
         <w:footnoteReference w:id="3"/>
       </w:r>
-      <w:ins w:author="Rohit Bohara" w:date="2021-01-12T10:06:00Z" w:id="1341712575">
+      <w:ins w:author="Rohit Bohara" w:date="2021-01-12T10:06:00Z" w:id="1561315660">
         <w:r>
           <w:t xml:space="preserve"> is utilized for the transport encryption. </w:t>
         </w:r>
       </w:ins>
-      <w:ins w:author="Rohit Bohara" w:date="2021-01-12T10:07:00Z" w:id="274529965">
+      <w:ins w:author="Rohit Bohara" w:date="2021-01-12T10:07:00Z" w:id="1801896515">
         <w:r>
           <w:t>It is very secured and commonly used method in digital solutions.</w:t>
         </w:r>
       </w:ins>
-      <w:ins w:author="Rohit Bohara" w:date="2021-01-12T10:13:00Z" w:id="1728676732">
+      <w:ins w:author="Rohit Bohara" w:date="2021-01-12T10:13:00Z" w:id="1998843218">
         <w:r>
           <w:t xml:space="preserve"> The com</w:t>
         </w:r>
       </w:ins>
-      <w:ins w:author="Rohit Bohara" w:date="2021-01-12T10:14:00Z" w:id="352945376">
+      <w:ins w:author="Rohit Bohara" w:date="2021-01-12T10:14:00Z" w:id="1199238316">
         <w:r>
           <w:t xml:space="preserve">munication is encrypted and identities are authenticated using the client certificates. </w:t>
         </w:r>
       </w:ins>
-      <w:ins w:author="Rohit Bohara" w:date="2021-01-12T10:15:00Z" w:id="1943626727">
+      <w:ins w:author="Rohit Bohara" w:date="2021-01-12T10:15:00Z" w:id="1844689442">
         <w:r>
           <w:t xml:space="preserve">On the application level, </w:t>
         </w:r>
       </w:ins>
-      <w:ins w:author="Rohit Bohara" w:date="2021-01-12T10:16:00Z" w:id="88055326">
+      <w:ins w:author="Rohit Bohara" w:date="2021-01-12T10:16:00Z" w:id="1081999499">
         <w:r>
           <w:t>username/password credentials are employed to authenticate MQTT client. Which means only authorized MQTT client</w:t>
         </w:r>
       </w:ins>
-      <w:ins w:author="Rohit Bohara" w:date="2021-01-12T10:17:00Z" w:id="498936302">
+      <w:ins w:author="Rohit Bohara" w:date="2021-01-12T10:17:00Z" w:id="770919179">
         <w:r>
           <w:t>s</w:t>
         </w:r>
       </w:ins>
-      <w:ins w:author="Rohit Bohara" w:date="2021-01-12T10:16:00Z" w:id="1340081848">
+      <w:ins w:author="Rohit Bohara" w:date="2021-01-12T10:16:00Z" w:id="373992194">
         <w:r>
           <w:t xml:space="preserve"> read an</w:t>
         </w:r>
       </w:ins>
-      <w:ins w:author="Rohit Bohara" w:date="2021-01-12T10:17:00Z" w:id="377111659">
+      <w:ins w:author="Rohit Bohara" w:date="2021-01-12T10:17:00Z" w:id="1265108227">
         <w:r>
           <w:t xml:space="preserve">d send MQTT messages on </w:t>
         </w:r>
       </w:ins>
-      <w:ins w:author="Rohit Bohara" w:date="2021-01-12T10:18:00Z" w:id="1253504145">
+      <w:ins w:author="Rohit Bohara" w:date="2021-01-12T10:18:00Z" w:id="1985941333">
         <w:r>
           <w:t>topics.</w:t>
         </w:r>
       </w:ins>
-      <w:ins w:author="Rohit Bohara" w:date="2021-01-12T10:17:00Z" w:id="1295589008">
+      <w:ins w:author="Rohit Bohara" w:date="2021-01-12T10:17:00Z" w:id="1438811866">
         <w:r>
           <w:t xml:space="preserve"> </w:t>
         </w:r>
@@ -3561,15 +3551,152 @@
     <w:p>
       <w:pPr>
         <w:pStyle w:val="Heading2"/>
+        <w:rPr/>
       </w:pPr>
       <w:bookmarkStart w:name="_Toc61313905" w:id="82"/>
       <w:r>
+        <w:rPr/>
         <w:t>asvin Platform</w:t>
       </w:r>
       <w:bookmarkEnd w:id="82"/>
     </w:p>
     <w:p>
-      <w:r>
+      <w:pPr>
+        <w:rPr>
+          <w:ins w:author="Rohit Bohara" w:date="2021-01-15T09:39:56.253Z" w:id="829797761"/>
+        </w:rPr>
+      </w:pPr>
+      <w:ins w:author="Rohit Bohara" w:date="2021-01-15T09:41:59.791Z" w:id="1297046295">
+        <w:r>
+          <w:t xml:space="preserve">The number of </w:t>
+        </w:r>
+      </w:ins>
+      <w:ins w:author="Rohit Bohara" w:date="2021-01-15T09:42:54.666Z" w:id="744256818">
+        <w:r>
+          <w:t>Cyber-attacks on IoT devices ha</w:t>
+        </w:r>
+      </w:ins>
+      <w:ins w:author="Rohit Bohara" w:date="2021-01-15T09:43:31.563Z" w:id="253572678">
+        <w:r>
+          <w:t>ve</w:t>
+        </w:r>
+      </w:ins>
+      <w:ins w:author="Rohit Bohara" w:date="2021-01-15T09:42:54.666Z" w:id="1816557924">
+        <w:r>
+          <w:t xml:space="preserve"> risen up </w:t>
+        </w:r>
+      </w:ins>
+      <w:ins w:author="Rohit Bohara" w:date="2021-01-15T09:47:36.198Z" w:id="984190189">
+        <w:r>
+          <w:t>significantly</w:t>
+        </w:r>
+      </w:ins>
+      <w:ins w:author="Rohit Bohara" w:date="2021-01-15T09:46:54.585Z" w:id="1137435349">
+        <w:r>
+          <w:t>.</w:t>
+        </w:r>
+      </w:ins>
+      <w:ins w:author="Rohit Bohara" w:date="2021-01-15T09:47:08.976Z" w:id="364376513">
+        <w:r>
+          <w:t xml:space="preserve"> </w:t>
+        </w:r>
+      </w:ins>
+      <w:ins w:author="Rohit Bohara" w:date="2021-01-15T09:46:54.585Z" w:id="1298280383">
+        <w:r>
+          <w:t xml:space="preserve">One of the major </w:t>
+        </w:r>
+      </w:ins>
+      <w:ins w:author="Rohit Bohara" w:date="2021-01-15T09:47:27.956Z" w:id="147652155">
+        <w:r>
+          <w:t>contributors</w:t>
+        </w:r>
+      </w:ins>
+      <w:ins w:author="Rohit Bohara" w:date="2021-01-15T09:46:54.585Z" w:id="510481739">
+        <w:r>
+          <w:t xml:space="preserve"> </w:t>
+        </w:r>
+      </w:ins>
+      <w:ins w:author="Rohit Bohara" w:date="2021-01-15T09:47:59.749Z" w:id="1172082689">
+        <w:r>
+          <w:t>to these attacks is the aging f</w:t>
+        </w:r>
+      </w:ins>
+      <w:ins w:author="Rohit Bohara" w:date="2021-01-15T09:48:59.482Z" w:id="93471954">
+        <w:r>
+          <w:t>irmware and architecture. These smart things are operated on ‘set and forget</w:t>
+        </w:r>
+      </w:ins>
+      <w:ins w:author="Rohit Bohara" w:date="2021-01-15T09:49:59.992Z" w:id="1690894183">
+        <w:r>
+          <w:t>’ policy. Which means they are configured w</w:t>
+        </w:r>
+      </w:ins>
+      <w:ins w:author="Rohit Bohara" w:date="2021-01-15T09:50:30.377Z" w:id="592775683">
+        <w:r>
+          <w:t xml:space="preserve">hile deploying and then left alone to fight against the security threats. </w:t>
+        </w:r>
+      </w:ins>
+      <w:ins w:author="Rohit Bohara" w:date="2021-01-15T09:51:52.559Z" w:id="1025807318">
+        <w:r>
+          <w:t>The IETF has</w:t>
+        </w:r>
+      </w:ins>
+      <w:ins w:author="Rohit Bohara" w:date="2021-01-15T09:52:53.086Z" w:id="611968862">
+        <w:r>
+          <w:t xml:space="preserve"> also stressed the need of facilitating update mechanism </w:t>
+        </w:r>
+      </w:ins>
+      <w:ins w:author="Rohit Bohara" w:date="2021-01-15T09:54:14.023Z" w:id="800311205">
+        <w:r>
+          <w:t>of IoT devices</w:t>
+        </w:r>
+      </w:ins>
+      <w:r>
+        <w:rPr>
+          <w:rStyle w:val="EndnoteReference"/>
+        </w:rPr>
+        <w:endnoteReference w:id="30413"/>
+      </w:r>
+      <w:ins w:author="Rohit Bohara" w:date="2021-01-15T09:56:50.124Z" w:id="1255507394">
+        <w:r>
+          <w:t xml:space="preserve">. The </w:t>
+        </w:r>
+        <w:r>
+          <w:t>asvin</w:t>
+        </w:r>
+        <w:r>
+          <w:t xml:space="preserve"> platform </w:t>
+        </w:r>
+      </w:ins>
+      <w:ins w:author="Rohit Bohara" w:date="2021-01-15T09:57:18.89Z" w:id="378823754">
+        <w:r>
+          <w:t>aims to fun</w:t>
+        </w:r>
+      </w:ins>
+      <w:ins w:author="Rohit Bohara" w:date="2021-01-15T09:58:10.231Z" w:id="439769862">
+        <w:r>
+          <w:t>c</w:t>
+        </w:r>
+      </w:ins>
+      <w:ins w:author="Rohit Bohara" w:date="2021-01-15T09:57:18.89Z" w:id="1958255098">
+        <w:r>
+          <w:t>tion along those line</w:t>
+        </w:r>
+      </w:ins>
+      <w:ins w:author="Rohit Bohara" w:date="2021-01-15T09:58:07.267Z" w:id="661743857">
+        <w:r>
+          <w:t>s</w:t>
+        </w:r>
+      </w:ins>
+      <w:ins w:author="Rohit Bohara" w:date="2021-01-15T09:57:18.89Z" w:id="792465734">
+        <w:r>
+          <w:t>.</w:t>
+        </w:r>
+      </w:ins>
+    </w:p>
+    <w:p>
+      <w:r>
+        <w:rPr/>
         <w:t>It is a Platform as a Service (PaaS) to facilitate over the air security patches for IoT devices using novel decentralized and distributed technologies. The asvin Platform</w:t>
       </w:r>
       <w:r>
@@ -3579,6 +3706,7 @@
         <w:endnoteReference w:id="23"/>
       </w:r>
       <w:r>
+        <w:rPr/>
         <w:t xml:space="preserve"> provides a complete solution for device, security patches and rollout management. It is comprised of 4 components as depicted the figure (</w:t>
       </w:r>
       <w:r>
@@ -3588,33 +3716,30 @@
         <w:t>figure ref</w:t>
       </w:r>
       <w:r>
+        <w:rPr/>
         <w:t>).</w:t>
       </w:r>
     </w:p>
     <w:p>
       <w:r>
-        <w:rPr>
-          <w:noProof/>
-        </w:rPr>
-        <w:lastRenderedPageBreak/>
         <w:drawing>
-          <wp:inline distT="0" distB="0" distL="0" distR="0" wp14:anchorId="45EF43CD" wp14:editId="1280BF5E">
+          <wp:inline wp14:editId="5D5251E6" wp14:anchorId="45EF43CD">
             <wp:extent cx="5603411" cy="2731663"/>
             <wp:effectExtent l="0" t="0" r="0" b="0"/>
-            <wp:docPr id="763747553" name="Imagen 763747553"/>
+            <wp:docPr id="763747553" name="Imagen 763747553" title=""/>
             <wp:cNvGraphicFramePr>
-              <a:graphicFrameLocks xmlns:a="http://schemas.openxmlformats.org/drawingml/2006/main" noChangeAspect="1"/>
+              <a:graphicFrameLocks noChangeAspect="1"/>
             </wp:cNvGraphicFramePr>
-            <a:graphic xmlns:a="http://schemas.openxmlformats.org/drawingml/2006/main">
+            <a:graphic>
               <a:graphicData uri="http://schemas.openxmlformats.org/drawingml/2006/picture">
-                <pic:pic xmlns:pic="http://schemas.openxmlformats.org/drawingml/2006/picture">
+                <pic:pic>
                   <pic:nvPicPr>
                     <pic:cNvPr id="0" name="Imagen 763747553"/>
                     <pic:cNvPicPr/>
                   </pic:nvPicPr>
                   <pic:blipFill>
-                    <a:blip r:embed="rId18">
-                      <a:extLst>
+                    <a:blip r:embed="R6718250fd80c493d">
+                      <a:extLst xmlns:a="http://schemas.openxmlformats.org/drawingml/2006/main">
                         <a:ext uri="{28A0092B-C50C-407E-A947-70E740481C1C}">
                           <a14:useLocalDpi xmlns:a14="http://schemas.microsoft.com/office/drawing/2010/main" val="0"/>
                         </a:ext>
@@ -3625,7 +3750,7 @@
                     </a:stretch>
                   </pic:blipFill>
                   <pic:spPr>
-                    <a:xfrm>
+                    <a:xfrm rot="0" flipH="0" flipV="0">
                       <a:off x="0" y="0"/>
                       <a:ext cx="5603411" cy="2731663"/>
                     </a:xfrm>
@@ -3666,6 +3791,7 @@
     </w:p>
     <w:p>
       <w:r>
+        <w:rPr/>
         <w:t xml:space="preserve"> Interplanetary File System (IPFS)</w:t>
       </w:r>
       <w:r>
@@ -3675,6 +3801,7 @@
         <w:endnoteReference w:id="24"/>
       </w:r>
       <w:r>
+        <w:rPr/>
         <w:t xml:space="preserve"> protocol is utilized to store firmware and patches. The IPFS is a content-addressable peer to peer method for storing and sharing hypermedia in a distributed file system. It solves problem of duplicate files across the network as it exists in the HTTPs and remove redundancy. When a firmware file is stored on the network a hash is generated based on content of the firmware and stored on blockchain network. This unique hash is called Content Identifier (CID). Subsequently, the CID is utilized to pull the firmware from IPFS server.</w:t>
       </w:r>
     </w:p>
@@ -3751,20 +3878,141 @@
     <w:p>
       <w:pPr>
         <w:rPr>
-          <w:ins w:author="Rohit Bohara" w:date="2021-01-12T10:27:00Z" w:id="89"/>
-        </w:rPr>
-      </w:pPr>
-      <w:r>
-        <w:t>The asvin platform exposes its services using the REST API end-points. The other IoT services and platforms can interact with the asvin platform using these APIs. The IoT agent forward its data to the asvin platform using the respective API end-point. The asvin platform can send data to the network server directly as it also has REST API end-points or it can send data through the IoT Agent.</w:t>
-      </w:r>
-    </w:p>
-    <w:p>
-      <w:ins w:author="Rohit Bohara" w:date="2021-01-12T10:28:00Z" w:id="1056320765">
+          <w:ins w:author="Rohit Bohara" w:date="2021-01-15T09:27:02.09Z" w:id="2076882160"/>
+        </w:rPr>
+      </w:pPr>
+      <w:r>
+        <w:rPr/>
+        <w:t xml:space="preserve">The </w:t>
+      </w:r>
+      <w:proofErr w:type="spellStart"/>
+      <w:r>
+        <w:rPr/>
+        <w:t>asvin</w:t>
+      </w:r>
+      <w:proofErr w:type="spellEnd"/>
+      <w:r>
+        <w:rPr/>
+        <w:t xml:space="preserve"> platform exposes its services using the REST API end-points. The other IoT services and platforms can interact with the </w:t>
+      </w:r>
+      <w:proofErr w:type="spellStart"/>
+      <w:r>
+        <w:rPr/>
+        <w:t>asvin</w:t>
+      </w:r>
+      <w:proofErr w:type="spellEnd"/>
+      <w:r>
+        <w:rPr/>
+        <w:t xml:space="preserve"> platform using these APIs. The IoT agent forward its data to the </w:t>
+      </w:r>
+      <w:proofErr w:type="spellStart"/>
+      <w:r>
+        <w:rPr/>
+        <w:t>asvin</w:t>
+      </w:r>
+      <w:proofErr w:type="spellEnd"/>
+      <w:r>
+        <w:rPr/>
+        <w:t xml:space="preserve"> platform using the respective API end-point. The </w:t>
+      </w:r>
+      <w:proofErr w:type="spellStart"/>
+      <w:r>
+        <w:rPr/>
+        <w:t>asvin</w:t>
+      </w:r>
+      <w:proofErr w:type="spellEnd"/>
+      <w:r>
+        <w:rPr/>
+        <w:t xml:space="preserve"> platform can send data to the network server directly as it also has REST API end-points or it can send data through the IoT Agent.</w:t>
+      </w:r>
+    </w:p>
+    <w:p>
+      <w:pPr>
+        <w:pStyle w:val="Normal"/>
+        <w:rPr>
+          <w:ins w:author="Rohit Bohara" w:date="2021-01-12T10:27:00Z" w:id="1946354964"/>
+        </w:rPr>
+      </w:pPr>
+      <w:ins w:author="Rohit Bohara" w:date="2021-01-15T09:28:59.718Z" w:id="1000934560">
+        <w:r>
+          <w:t xml:space="preserve">A </w:t>
+        </w:r>
+      </w:ins>
+      <w:ins w:author="Rohit Bohara" w:date="2021-01-15T09:32:37.357Z" w:id="283443292">
+        <w:r>
+          <w:t>critical</w:t>
+        </w:r>
+      </w:ins>
+      <w:ins w:author="Rohit Bohara" w:date="2021-01-15T09:28:59.718Z" w:id="1108060808">
+        <w:r>
+          <w:t xml:space="preserve"> security feature of </w:t>
+        </w:r>
+        <w:r>
+          <w:t>IoTrust</w:t>
+        </w:r>
+        <w:r>
+          <w:t xml:space="preserve"> architecture is the use of the encryption ke</w:t>
+        </w:r>
+      </w:ins>
+      <w:ins w:author="Rohit Bohara" w:date="2021-01-15T09:29:59.952Z" w:id="264903372">
+        <w:r>
+          <w:t xml:space="preserve">y which is generated as the result of </w:t>
+        </w:r>
+      </w:ins>
+      <w:ins w:author="Rohit Bohara" w:date="2021-01-15T09:30:04.831Z" w:id="1340577400">
+        <w:r>
+          <w:t>bootstrapping</w:t>
+        </w:r>
+      </w:ins>
+      <w:ins w:author="Rohit Bohara" w:date="2021-01-15T09:29:59.952Z" w:id="1406289794">
+        <w:r>
+          <w:t xml:space="preserve"> process</w:t>
+        </w:r>
+      </w:ins>
+      <w:ins w:author="Rohit Bohara" w:date="2021-01-15T09:30:57.767Z" w:id="1643825363">
+        <w:r>
+          <w:t xml:space="preserve">. The key is exercised </w:t>
+        </w:r>
+      </w:ins>
+      <w:ins w:author="Rohit Bohara" w:date="2021-01-15T09:31:45.525Z" w:id="1630042376">
+        <w:r>
+          <w:t>to encrypt the data sent by the End Device</w:t>
+        </w:r>
+      </w:ins>
+      <w:ins w:author="Rohit Bohara" w:date="2021-01-15T09:32:57.949Z" w:id="974941794">
+        <w:r>
+          <w:t xml:space="preserve"> after the successful bootstrapping process. The </w:t>
+        </w:r>
+        <w:r>
+          <w:t>encr</w:t>
+        </w:r>
+        <w:r>
+          <w:t>yt</w:t>
+        </w:r>
+      </w:ins>
+      <w:ins w:author="Rohit Bohara" w:date="2021-01-15T09:33:09.165Z" w:id="2073561921">
+        <w:r>
+          <w:t>ion</w:t>
+        </w:r>
+      </w:ins>
+      <w:ins w:author="Rohit Bohara" w:date="2021-01-15T09:32:57.949Z" w:id="2109016046">
+        <w:r>
+          <w:t xml:space="preserve"> process keeps the data secured </w:t>
+        </w:r>
+      </w:ins>
+      <w:ins w:author="Rohit Bohara" w:date="2021-01-15T09:33:36.787Z" w:id="2022720921">
+        <w:r>
+          <w:t xml:space="preserve">from the man-in-middle. </w:t>
+        </w:r>
+      </w:ins>
+    </w:p>
+    <w:p>
+      <w:ins w:author="Rohit Bohara" w:date="2021-01-12T10:28:00Z" w:id="858904924">
         <w:r>
           <w:t>The communication</w:t>
         </w:r>
       </w:ins>
-      <w:ins w:author="Rohit Bohara" w:date="2021-01-12T10:29:00Z" w:id="52230759">
+      <w:ins w:author="Rohit Bohara" w:date="2021-01-12T10:29:00Z" w:id="921168717">
         <w:r>
           <w:t xml:space="preserve"> channels among </w:t>
         </w:r>
@@ -3775,32 +4023,32 @@
           <w:t xml:space="preserve"> Platform, IoT Agent and Network Server</w:t>
         </w:r>
       </w:ins>
-      <w:ins w:author="Rohit Bohara" w:date="2021-01-12T10:30:00Z" w:id="1257376204">
+      <w:ins w:author="Rohit Bohara" w:date="2021-01-12T10:30:00Z" w:id="857276433">
         <w:r>
           <w:t xml:space="preserve"> are secured using HTTPS. It is a secured </w:t>
         </w:r>
       </w:ins>
-      <w:ins w:author="Rohit Bohara" w:date="2021-01-12T10:31:00Z" w:id="1837786197">
+      <w:ins w:author="Rohit Bohara" w:date="2021-01-12T10:31:00Z" w:id="933485367">
         <w:r>
           <w:t xml:space="preserve">extension of HTTP. </w:t>
         </w:r>
       </w:ins>
-      <w:ins w:author="Rohit Bohara" w:date="2021-01-12T10:32:00Z" w:id="523199701">
+      <w:ins w:author="Rohit Bohara" w:date="2021-01-12T10:32:00Z" w:id="1739312468">
         <w:r>
           <w:t>TLS/SSL is used for encryption in HTTP</w:t>
         </w:r>
       </w:ins>
-      <w:ins w:author="Rohit Bohara" w:date="2021-01-12T10:54:00Z" w:id="884833346">
+      <w:ins w:author="Rohit Bohara" w:date="2021-01-12T10:54:00Z" w:id="1024092190">
         <w:r>
           <w:t>S</w:t>
         </w:r>
       </w:ins>
-      <w:ins w:author="Rohit Bohara" w:date="2021-01-12T10:32:00Z" w:id="917782152">
+      <w:ins w:author="Rohit Bohara" w:date="2021-01-12T10:32:00Z" w:id="327114944">
         <w:r>
           <w:t>.</w:t>
         </w:r>
       </w:ins>
-      <w:ins w:author="Rohit Bohara" w:date="2021-01-12T10:37:00Z" w:id="2008821651">
+      <w:ins w:author="Rohit Bohara" w:date="2021-01-12T10:37:00Z" w:id="1291660253">
         <w:r>
           <w:t xml:space="preserve"> It </w:t>
         </w:r>
@@ -3808,7 +4056,7 @@
           <w:t xml:space="preserve">provides defence against </w:t>
         </w:r>
       </w:ins>
-      <w:ins w:author="Rohit Bohara" w:date="2021-01-12T11:01:00Z" w:id="593544341">
+      <w:ins w:author="Rohit Bohara" w:date="2021-01-12T11:01:00Z" w:id="1880088024">
         <w:r>
           <w:fldChar w:fldCharType="begin"/>
         </w:r>
@@ -3819,7 +4067,7 @@
           <w:fldChar w:fldCharType="separate"/>
         </w:r>
       </w:ins>
-      <w:ins w:author="Rohit Bohara" w:date="2021-01-12T10:38:00Z" w:id="2079932258">
+      <w:ins w:author="Rohit Bohara" w:date="2021-01-12T10:38:00Z" w:id="711220885">
         <w:r>
           <w:rPr>
             <w:rStyle w:val="Hyperlink"/>
@@ -3827,17 +4075,17 @@
           <w:t>man-in-middle</w:t>
         </w:r>
       </w:ins>
-      <w:ins w:author="Rohit Bohara" w:date="2021-01-12T11:01:00Z" w:id="1772565801">
+      <w:ins w:author="Rohit Bohara" w:date="2021-01-12T11:01:00Z" w:id="689959623">
         <w:r>
           <w:fldChar w:fldCharType="end"/>
         </w:r>
       </w:ins>
-      <w:ins w:author="Rohit Bohara" w:date="2021-01-12T10:38:00Z" w:id="1138368158">
+      <w:ins w:author="Rohit Bohara" w:date="2021-01-12T10:38:00Z" w:id="309332391">
         <w:r>
           <w:t xml:space="preserve"> attacks. </w:t>
         </w:r>
       </w:ins>
-      <w:ins w:author="Rohit Bohara" w:date="2021-01-12T10:40:00Z" w:id="956467093">
+      <w:ins w:author="Rohit Bohara" w:date="2021-01-12T10:40:00Z" w:id="2065230157">
         <w:r>
           <w:t>X.509</w:t>
         </w:r>
@@ -3848,7 +4096,7 @@
         </w:rPr>
         <w:footnoteReference w:id="4"/>
       </w:r>
-      <w:ins w:author="Rohit Bohara" w:date="2021-01-12T10:40:00Z" w:id="530089429">
+      <w:ins w:author="Rohit Bohara" w:date="2021-01-12T10:40:00Z" w:id="151285812">
         <w:r>
           <w:t xml:space="preserve"> certificates are used to authenticate components of </w:t>
         </w:r>
@@ -3859,42 +4107,42 @@
           <w:t xml:space="preserve"> Platform.</w:t>
         </w:r>
       </w:ins>
-      <w:ins w:author="Rohit Bohara" w:date="2021-01-12T10:43:00Z" w:id="1827390809">
+      <w:ins w:author="Rohit Bohara" w:date="2021-01-12T10:43:00Z" w:id="1597543764">
         <w:r>
           <w:t xml:space="preserve"> These cer</w:t>
         </w:r>
       </w:ins>
-      <w:ins w:author="Rohit Bohara" w:date="2021-01-12T11:01:00Z" w:id="970026257">
+      <w:ins w:author="Rohit Bohara" w:date="2021-01-12T11:01:00Z" w:id="1959633915">
         <w:r>
           <w:t>ti</w:t>
         </w:r>
       </w:ins>
-      <w:ins w:author="Rohit Bohara" w:date="2021-01-12T10:43:00Z" w:id="1951330764">
+      <w:ins w:author="Rohit Bohara" w:date="2021-01-12T10:43:00Z" w:id="882482038">
         <w:r>
           <w:t xml:space="preserve">ficates include long term public and private keys for the server. These keys are </w:t>
         </w:r>
       </w:ins>
-      <w:ins w:author="Rohit Bohara" w:date="2021-01-12T10:44:00Z" w:id="1128255386">
+      <w:ins w:author="Rohit Bohara" w:date="2021-01-12T10:44:00Z" w:id="957211133">
         <w:r>
           <w:t>employed to generate</w:t>
         </w:r>
       </w:ins>
-      <w:ins w:author="Rohit Bohara" w:date="2021-01-12T10:51:00Z" w:id="591659934">
+      <w:ins w:author="Rohit Bohara" w:date="2021-01-12T10:51:00Z" w:id="983313304">
         <w:r>
           <w:t xml:space="preserve"> short-term session keys.</w:t>
         </w:r>
       </w:ins>
-      <w:ins w:author="Rohit Bohara" w:date="2021-01-12T10:44:00Z" w:id="710025587">
+      <w:ins w:author="Rohit Bohara" w:date="2021-01-12T10:44:00Z" w:id="533416208">
         <w:r>
           <w:t xml:space="preserve"> </w:t>
         </w:r>
       </w:ins>
-      <w:ins w:author="Rohit Bohara" w:date="2021-01-12T10:41:00Z" w:id="1917403530">
+      <w:ins w:author="Rohit Bohara" w:date="2021-01-12T10:41:00Z" w:id="210238105">
         <w:r>
           <w:t xml:space="preserve">The exchanges between </w:t>
         </w:r>
       </w:ins>
-      <w:ins w:author="Rohit Bohara" w:date="2021-01-12T10:42:00Z" w:id="2081602235">
+      <w:ins w:author="Rohit Bohara" w:date="2021-01-12T10:42:00Z" w:id="730996971">
         <w:r>
           <w:t xml:space="preserve">clients and </w:t>
         </w:r>
@@ -3905,27 +4153,27 @@
           <w:t xml:space="preserve"> Platform </w:t>
         </w:r>
       </w:ins>
-      <w:ins w:author="Rohit Bohara" w:date="2021-01-12T10:52:00Z" w:id="1597441727">
+      <w:ins w:author="Rohit Bohara" w:date="2021-01-12T10:52:00Z" w:id="825340440">
         <w:r>
           <w:t>are</w:t>
         </w:r>
       </w:ins>
-      <w:ins w:author="Rohit Bohara" w:date="2021-01-12T10:42:00Z" w:id="354133107">
+      <w:ins w:author="Rohit Bohara" w:date="2021-01-12T10:42:00Z" w:id="1694673530">
         <w:r>
           <w:t xml:space="preserve"> encrypted</w:t>
         </w:r>
       </w:ins>
-      <w:ins w:author="Rohit Bohara" w:date="2021-01-12T10:52:00Z" w:id="1589574552">
+      <w:ins w:author="Rohit Bohara" w:date="2021-01-12T10:52:00Z" w:id="450802983">
         <w:r>
           <w:t xml:space="preserve"> using the session keys. </w:t>
         </w:r>
       </w:ins>
-      <w:ins w:author="Rohit Bohara" w:date="2021-01-12T10:53:00Z" w:id="1803568399">
+      <w:ins w:author="Rohit Bohara" w:date="2021-01-12T10:53:00Z" w:id="1155713443">
         <w:r>
           <w:t>It protects again</w:t>
         </w:r>
       </w:ins>
-      <w:ins w:author="Rohit Bohara" w:date="2021-01-12T10:54:00Z" w:id="712353622">
+      <w:ins w:author="Rohit Bohara" w:date="2021-01-12T10:54:00Z" w:id="76729671">
         <w:r>
           <w:t>st eavesdropping and tampering.</w:t>
         </w:r>
@@ -4389,10 +4637,10 @@
     <w:p>
       <w:pPr>
         <w:rPr>
-          <w:ins w:author="Rohit Bohara" w:date="2021-01-12T11:06:00Z" w:id="295829323"/>
-        </w:rPr>
-      </w:pPr>
-      <w:ins w:author="Rohit Bohara" w:date="2021-01-12T11:06:00Z" w:id="2041077575">
+          <w:ins w:author="Rohit Bohara" w:date="2021-01-12T11:06:00Z" w:id="538322433"/>
+        </w:rPr>
+      </w:pPr>
+      <w:ins w:author="Rohit Bohara" w:date="2021-01-12T11:06:00Z" w:id="235822609">
         <w:r>
           <w:t>SCHC</w:t>
         </w:r>
@@ -4418,7 +4666,7 @@
       </w:r>
     </w:p>
     <w:p>
-      <w:ins w:author="Rohit Bohara" w:date="2021-01-12T11:06:00Z" w:id="1400392062">
+      <w:ins w:author="Rohit Bohara" w:date="2021-01-12T11:06:00Z" w:id="1941905956">
         <w:r>
           <w:t>SSL</w:t>
         </w:r>
@@ -4430,10 +4678,10 @@
     <w:p>
       <w:pPr>
         <w:rPr>
-          <w:ins w:author="Rohit Bohara" w:date="2021-01-12T11:07:00Z" w:id="2090703272"/>
-        </w:rPr>
-      </w:pPr>
-      <w:del w:author="Rohit Bohara" w:date="2021-01-12T11:06:00Z" w:id="229371810">
+          <w:ins w:author="Rohit Bohara" w:date="2021-01-12T11:07:00Z" w:id="1825756655"/>
+        </w:rPr>
+      </w:pPr>
+      <w:del w:author="Rohit Bohara" w:date="2021-01-12T11:06:00Z" w:id="1663913465">
         <w:r>
           <w:delText>SCHC</w:delText>
         </w:r>
@@ -4443,7 +4691,7 @@
       </w:del>
     </w:p>
     <w:p>
-      <w:ins w:author="Rohit Bohara" w:date="2021-01-12T11:05:00Z" w:id="557159191">
+      <w:ins w:author="Rohit Bohara" w:date="2021-01-12T11:05:00Z" w:id="1215814361">
         <w:r>
           <w:t>TLS</w:t>
         </w:r>
@@ -5107,6 +5355,34 @@
       <w:r>
         <w:t xml:space="preserve"> ttps://ipfs.io/ipfs/QmR7GSQM93Cx5eAg6a6yRzNde1FQv7uL6X1o4k7zrJa3LX/ipfs.draft3.pdf</w:t>
       </w:r>
+    </w:p>
+  </w:endnote>
+  <w:endnote w:id="30413">
+    <w:p>
+      <w:pPr>
+        <w:pStyle w:val="EndnoteText"/>
+        <w:bidi w:val="0"/>
+        <w:pPrChange w:author="Rohit Bohara" w:date="2021-01-15T09:58:23.41Z">
+          <w:pPr>
+            <w:bidi w:val="0"/>
+          </w:pPr>
+        </w:pPrChange>
+      </w:pPr>
+      <w:r>
+        <w:rPr>
+          <w:rStyle w:val="EndnoteReference"/>
+        </w:rPr>
+        <w:endnoteRef/>
+      </w:r>
+      <w:r>
+        <w:rPr/>
+        <w:t xml:space="preserve"> </w:t>
+      </w:r>
+      <w:ins w:author="Rohit Bohara" w:date="2021-01-15T09:58:26.478Z" w:id="201340790">
+        <w:r>
+          <w:t>https://datatracker.ietf.org/wg/suit/about/</w:t>
+        </w:r>
+      </w:ins>
     </w:p>
   </w:endnote>
 </w:endnotes>
@@ -5675,6 +5951,10 @@
         </wp:anchor>
       </w:drawing>
     </w:r>
+    <w:r>
+      <w:rPr/>
+      <w:t/>
+    </w:r>
   </w:p>
   <w:p>
     <w:pPr>
@@ -5840,6 +6120,10 @@
           </wp14:sizeRelV>
         </wp:anchor>
       </w:drawing>
+    </w:r>
+    <w:r>
+      <w:rPr/>
+      <w:t/>
     </w:r>
   </w:p>
   <w:p>
@@ -9931,7 +10215,7 @@
         <w:behaviors>
           <w:behavior w:val="content"/>
         </w:behaviors>
-        <w:guid w:val="{a23ca1a4-d303-44d9-84d5-07d33ad7ce48}"/>
+        <w:guid w:val="{6e5f1a67-7c56-4f7c-ae4e-9a4587a49da2}"/>
       </w:docPartPr>
       <w:docPartBody>
         <w:p>

</xml_diff>

<commit_message>
D1 - Remove old comments from the word document.
</commit_message>
<xml_diff>
--- a/docs/deliverable/D1-IoTrust-Architecture-Design.docx
+++ b/docs/deliverable/D1-IoTrust-Architecture-Design.docx
@@ -1,6 +1,6 @@
 
 <file path=word/document.xml><?xml version="1.0" encoding="utf-8"?>
-<w:document xmlns:wpc="http://schemas.microsoft.com/office/word/2010/wordprocessingCanvas" xmlns:cx="http://schemas.microsoft.com/office/drawing/2014/chartex" xmlns:cx1="http://schemas.microsoft.com/office/drawing/2015/9/8/chartex" xmlns:cx2="http://schemas.microsoft.com/office/drawing/2015/10/21/chartex" xmlns:cx3="http://schemas.microsoft.com/office/drawing/2016/5/9/chartex" xmlns:cx4="http://schemas.microsoft.com/office/drawing/2016/5/10/chartex" xmlns:cx5="http://schemas.microsoft.com/office/drawing/2016/5/11/chartex" xmlns:cx6="http://schemas.microsoft.com/office/drawing/2016/5/12/chartex" xmlns:cx7="http://schemas.microsoft.com/office/drawing/2016/5/13/chartex" xmlns:cx8="http://schemas.microsoft.com/office/drawing/2016/5/14/chartex" xmlns:mc="http://schemas.openxmlformats.org/markup-compatibility/2006" xmlns:aink="http://schemas.microsoft.com/office/drawing/2016/ink" xmlns:am3d="http://schemas.microsoft.com/office/drawing/2017/model3d" xmlns:o="urn:schemas-microsoft-com:office:office" xmlns:r="http://schemas.openxmlformats.org/officeDocument/2006/relationships" xmlns:m="http://schemas.openxmlformats.org/officeDocument/2006/math" xmlns:v="urn:schemas-microsoft-com:vml" xmlns:wp14="http://schemas.microsoft.com/office/word/2010/wordprocessingDrawing" xmlns:wp="http://schemas.openxmlformats.org/drawingml/2006/wordprocessingDrawing" xmlns:w10="urn:schemas-microsoft-com:office:word" xmlns:w="http://schemas.openxmlformats.org/wordprocessingml/2006/main" xmlns:w14="http://schemas.microsoft.com/office/word/2010/wordml" xmlns:w15="http://schemas.microsoft.com/office/word/2012/wordml" xmlns:w16cid="http://schemas.microsoft.com/office/word/2016/wordml/cid" xmlns:w16se="http://schemas.microsoft.com/office/word/2015/wordml/symex" xmlns:wpg="http://schemas.microsoft.com/office/word/2010/wordprocessingGroup" xmlns:wpi="http://schemas.microsoft.com/office/word/2010/wordprocessingInk" xmlns:wne="http://schemas.microsoft.com/office/word/2006/wordml" xmlns:wps="http://schemas.microsoft.com/office/word/2010/wordprocessingShape" mc:Ignorable="w14 w15 w16se w16cid wp14">
+<w:document xmlns:wpc="http://schemas.microsoft.com/office/word/2010/wordprocessingCanvas" xmlns:cx="http://schemas.microsoft.com/office/drawing/2014/chartex" xmlns:cx1="http://schemas.microsoft.com/office/drawing/2015/9/8/chartex" xmlns:cx2="http://schemas.microsoft.com/office/drawing/2015/10/21/chartex" xmlns:cx3="http://schemas.microsoft.com/office/drawing/2016/5/9/chartex" xmlns:cx4="http://schemas.microsoft.com/office/drawing/2016/5/10/chartex" xmlns:cx5="http://schemas.microsoft.com/office/drawing/2016/5/11/chartex" xmlns:cx6="http://schemas.microsoft.com/office/drawing/2016/5/12/chartex" xmlns:cx7="http://schemas.microsoft.com/office/drawing/2016/5/13/chartex" xmlns:cx8="http://schemas.microsoft.com/office/drawing/2016/5/14/chartex" xmlns:mc="http://schemas.openxmlformats.org/markup-compatibility/2006" xmlns:aink="http://schemas.microsoft.com/office/drawing/2016/ink" xmlns:am3d="http://schemas.microsoft.com/office/drawing/2017/model3d" xmlns:o="urn:schemas-microsoft-com:office:office" xmlns:r="http://schemas.openxmlformats.org/officeDocument/2006/relationships" xmlns:m="http://schemas.openxmlformats.org/officeDocument/2006/math" xmlns:v="urn:schemas-microsoft-com:vml" xmlns:wp14="http://schemas.microsoft.com/office/word/2010/wordprocessingDrawing" xmlns:wp="http://schemas.openxmlformats.org/drawingml/2006/wordprocessingDrawing" xmlns:w10="urn:schemas-microsoft-com:office:word" xmlns:w="http://schemas.openxmlformats.org/wordprocessingml/2006/main" xmlns:w14="http://schemas.microsoft.com/office/word/2010/wordml" xmlns:w15="http://schemas.microsoft.com/office/word/2012/wordml" xmlns:w16cex="http://schemas.microsoft.com/office/word/2018/wordml/cex" xmlns:w16cid="http://schemas.microsoft.com/office/word/2016/wordml/cid" xmlns:w16="http://schemas.microsoft.com/office/word/2018/wordml" xmlns:w16se="http://schemas.microsoft.com/office/word/2015/wordml/symex" xmlns:wpg="http://schemas.microsoft.com/office/word/2010/wordprocessingGroup" xmlns:wpi="http://schemas.microsoft.com/office/word/2010/wordprocessingInk" xmlns:wne="http://schemas.microsoft.com/office/word/2006/wordml" xmlns:wps="http://schemas.microsoft.com/office/word/2010/wordprocessingShape" mc:Ignorable="w14 w15 w16se w16cid w16 w16cex wp14">
   <w:body>
     <w:p>
       <w:pPr>
@@ -534,8 +534,6 @@
             <w:r>
               <w:t>22</w:t>
             </w:r>
-            <w:bookmarkStart w:id="0" w:name="_GoBack"/>
-            <w:bookmarkEnd w:id="0"/>
             <w:r>
               <w:t>-01-2021</w:t>
             </w:r>
@@ -762,10 +760,10 @@
           <w:color w:val="FFC000" w:themeColor="accent4"/>
         </w:rPr>
       </w:pPr>
-      <w:bookmarkStart w:id="1" w:name="_Toc535313301"/>
-      <w:bookmarkStart w:id="2" w:name="_Toc535313399"/>
-      <w:bookmarkStart w:id="3" w:name="_Toc535314307"/>
-      <w:bookmarkStart w:id="4" w:name="_Toc535314360"/>
+      <w:bookmarkStart w:id="0" w:name="_Toc535313301"/>
+      <w:bookmarkStart w:id="1" w:name="_Toc535313399"/>
+      <w:bookmarkStart w:id="2" w:name="_Toc535314307"/>
+      <w:bookmarkStart w:id="3" w:name="_Toc535314360"/>
       <w:r>
         <w:rPr>
           <w:b/>
@@ -774,10 +772,10 @@
         </w:rPr>
         <w:t>Table of content</w:t>
       </w:r>
+      <w:bookmarkEnd w:id="0"/>
       <w:bookmarkEnd w:id="1"/>
       <w:bookmarkEnd w:id="2"/>
       <w:bookmarkEnd w:id="3"/>
-      <w:bookmarkEnd w:id="4"/>
       <w:r>
         <w:rPr>
           <w:b/>
@@ -2244,12 +2242,12 @@
       </w:pPr>
     </w:p>
     <w:p>
-      <w:bookmarkStart w:id="5" w:name="_Toc508189530"/>
-      <w:bookmarkStart w:id="6" w:name="_Toc508192401"/>
-      <w:bookmarkStart w:id="7" w:name="_Toc535313307"/>
-      <w:bookmarkStart w:id="8" w:name="_Toc535313405"/>
-      <w:bookmarkStart w:id="9" w:name="_Toc535314313"/>
-      <w:bookmarkStart w:id="10" w:name="_Toc535314366"/>
+      <w:bookmarkStart w:id="4" w:name="_Toc508189530"/>
+      <w:bookmarkStart w:id="5" w:name="_Toc508192401"/>
+      <w:bookmarkStart w:id="6" w:name="_Toc535313307"/>
+      <w:bookmarkStart w:id="7" w:name="_Toc535313405"/>
+      <w:bookmarkStart w:id="8" w:name="_Toc535314313"/>
+      <w:bookmarkStart w:id="9" w:name="_Toc535314366"/>
       <w:r>
         <w:lastRenderedPageBreak/>
         <w:t xml:space="preserve">Nb: The deliverable structure below is only provided for guidance and you may adapt in a free form manner the structure to fit your needs. </w:t>
@@ -2268,17 +2266,17 @@
         <w:ind w:left="432"/>
         <w:jc w:val="left"/>
       </w:pPr>
-      <w:bookmarkStart w:id="11" w:name="_Toc61313896"/>
+      <w:bookmarkStart w:id="10" w:name="_Toc61313896"/>
       <w:r>
         <w:t>Introduction</w:t>
       </w:r>
+      <w:bookmarkEnd w:id="4"/>
       <w:bookmarkEnd w:id="5"/>
       <w:bookmarkEnd w:id="6"/>
       <w:bookmarkEnd w:id="7"/>
       <w:bookmarkEnd w:id="8"/>
       <w:bookmarkEnd w:id="9"/>
       <w:bookmarkEnd w:id="10"/>
-      <w:bookmarkEnd w:id="11"/>
     </w:p>
     <w:p>
       <w:r>
@@ -2338,19 +2336,19 @@
         <w:ind w:left="432"/>
         <w:jc w:val="left"/>
       </w:pPr>
-      <w:bookmarkStart w:id="12" w:name="_Toc61313897"/>
-      <w:bookmarkStart w:id="13" w:name="_Toc475954758"/>
-      <w:bookmarkStart w:id="14" w:name="_Toc475965869"/>
-      <w:bookmarkStart w:id="15" w:name="_Toc508189533"/>
-      <w:bookmarkStart w:id="16" w:name="_Toc508192404"/>
-      <w:bookmarkStart w:id="17" w:name="_Toc535313310"/>
-      <w:bookmarkStart w:id="18" w:name="_Toc535313408"/>
-      <w:bookmarkStart w:id="19" w:name="_Toc535314316"/>
-      <w:bookmarkStart w:id="20" w:name="_Toc535314369"/>
+      <w:bookmarkStart w:id="11" w:name="_Toc61313897"/>
+      <w:bookmarkStart w:id="12" w:name="_Toc475954758"/>
+      <w:bookmarkStart w:id="13" w:name="_Toc475965869"/>
+      <w:bookmarkStart w:id="14" w:name="_Toc508189533"/>
+      <w:bookmarkStart w:id="15" w:name="_Toc508192404"/>
+      <w:bookmarkStart w:id="16" w:name="_Toc535313310"/>
+      <w:bookmarkStart w:id="17" w:name="_Toc535313408"/>
+      <w:bookmarkStart w:id="18" w:name="_Toc535314316"/>
+      <w:bookmarkStart w:id="19" w:name="_Toc535314369"/>
       <w:r>
         <w:t>Activities carried out to complete the deliverable</w:t>
       </w:r>
-      <w:bookmarkEnd w:id="12"/>
+      <w:bookmarkEnd w:id="11"/>
       <w:r>
         <w:t xml:space="preserve"> </w:t>
       </w:r>
@@ -2475,7 +2473,8 @@
         <w:ind w:left="432"/>
         <w:jc w:val="left"/>
       </w:pPr>
-      <w:bookmarkStart w:id="21" w:name="_Toc61313898"/>
+      <w:bookmarkStart w:id="20" w:name="_Toc61313898"/>
+      <w:bookmarkEnd w:id="12"/>
       <w:bookmarkEnd w:id="13"/>
       <w:bookmarkEnd w:id="14"/>
       <w:bookmarkEnd w:id="15"/>
@@ -2483,15 +2482,18 @@
       <w:bookmarkEnd w:id="17"/>
       <w:bookmarkEnd w:id="18"/>
       <w:bookmarkEnd w:id="19"/>
+      <w:r>
+        <w:t>Technical description</w:t>
+      </w:r>
       <w:bookmarkEnd w:id="20"/>
-      <w:r>
-        <w:t>Technical description</w:t>
-      </w:r>
-      <w:bookmarkEnd w:id="21"/>
-    </w:p>
-    <w:p>
-      <w:r>
-        <w:t xml:space="preserve">The core aim of the deliverable D.1 was to prepare an advanced IoTrust architecture design with an iterative process. There are many aspects to the architecture design. We have analysed and prepared it with the details of hardware, software stack, communication protocols, DevOps, user interface, customer experience, API end points etc. This architecture design will serve as a reference for further deliverables. Although the core attributes of the architecture will be the same, there might be some minor changes as we reach to the end of the project. The </w:t>
+    </w:p>
+    <w:p>
+      <w:r>
+        <w:t xml:space="preserve">The core aim of the deliverable D.1 was to prepare an advanced IoTrust architecture design with an iterative process. There are many aspects to the architecture design. We have analysed and prepared it with the details of hardware, software stack, communication protocols, DevOps, user interface, customer experience, API end points etc. This architecture design will serve as a reference for further deliverables. Although the core attributes of the architecture will be the </w:t>
+      </w:r>
+      <w:r>
+        <w:lastRenderedPageBreak/>
+        <w:t xml:space="preserve">same, there might be some minor changes as we reach to the end of the project. The </w:t>
       </w:r>
       <w:r>
         <w:fldChar w:fldCharType="begin"/>
@@ -2527,7 +2529,6 @@
         <w:rPr>
           <w:noProof/>
         </w:rPr>
-        <w:lastRenderedPageBreak/>
         <w:drawing>
           <wp:inline distT="0" distB="0" distL="0" distR="0" wp14:anchorId="2B68C29E" wp14:editId="5D64EEF4">
             <wp:extent cx="5514975" cy="2171522"/>
@@ -2576,9 +2577,7 @@
         <w:pStyle w:val="Descripcin"/>
         <w:jc w:val="center"/>
       </w:pPr>
-      <w:bookmarkStart w:id="22" w:name="_Ref61862885"/>
-      <w:commentRangeStart w:id="23"/>
-      <w:commentRangeStart w:id="24"/>
+      <w:bookmarkStart w:id="21" w:name="_Ref61862885"/>
       <w:r>
         <w:rPr>
           <w:sz w:val="22"/>
@@ -2622,7 +2621,7 @@
         </w:rPr>
         <w:fldChar w:fldCharType="end"/>
       </w:r>
-      <w:bookmarkEnd w:id="22"/>
+      <w:bookmarkEnd w:id="21"/>
       <w:r>
         <w:rPr>
           <w:sz w:val="22"/>
@@ -2630,14 +2629,6 @@
         </w:rPr>
         <w:t>: The IoTrust Architecture</w:t>
       </w:r>
-      <w:commentRangeEnd w:id="23"/>
-      <w:r>
-        <w:commentReference w:id="23"/>
-      </w:r>
-      <w:commentRangeEnd w:id="24"/>
-      <w:r>
-        <w:commentReference w:id="24"/>
-      </w:r>
     </w:p>
     <w:p>
       <w:pPr>
@@ -2657,11 +2648,11 @@
       <w:pPr>
         <w:pStyle w:val="Ttulo2"/>
       </w:pPr>
-      <w:bookmarkStart w:id="25" w:name="_Toc61313899"/>
+      <w:bookmarkStart w:id="22" w:name="_Toc61313899"/>
       <w:r>
         <w:t>End-Device</w:t>
       </w:r>
-      <w:bookmarkEnd w:id="25"/>
+      <w:bookmarkEnd w:id="22"/>
     </w:p>
     <w:p>
       <w:r>
@@ -2734,19 +2725,22 @@
     </w:p>
     <w:p>
       <w:r>
-        <w:t>The End-Device establishes a secure communication link with the Network Server through the LoRaWAN application payload encryption scheme, based in AES128, as described by the LoRaWAN protocol specification. This scheme saves bandwidth and power since no base-station attachment procedure is performed in the LoRaWAN protocol, i.e., no key agreement or authentication procedure is performed among End-Device and Gateway.</w:t>
+        <w:t xml:space="preserve">The End-Device establishes a secure communication link with the Network Server through the LoRaWAN application payload encryption scheme, based in AES128, as described by the </w:t>
+      </w:r>
+      <w:r>
+        <w:lastRenderedPageBreak/>
+        <w:t>LoRaWAN protocol specification. This scheme saves bandwidth and power since no base-station attachment procedure is performed in the LoRaWAN protocol, i.e., no key agreement or authentication procedure is performed among End-Device and Gateway.</w:t>
       </w:r>
     </w:p>
     <w:p>
       <w:pPr>
         <w:pStyle w:val="Ttulo2"/>
       </w:pPr>
-      <w:bookmarkStart w:id="26" w:name="_Toc61313900"/>
-      <w:r>
-        <w:lastRenderedPageBreak/>
+      <w:bookmarkStart w:id="23" w:name="_Toc61313900"/>
+      <w:r>
         <w:t>Gateway</w:t>
       </w:r>
-      <w:bookmarkEnd w:id="26"/>
+      <w:bookmarkEnd w:id="23"/>
     </w:p>
     <w:p>
       <w:r>
@@ -2797,11 +2791,11 @@
       <w:pPr>
         <w:pStyle w:val="Ttulo2"/>
       </w:pPr>
-      <w:bookmarkStart w:id="27" w:name="_Toc61313901"/>
+      <w:bookmarkStart w:id="24" w:name="_Toc61313901"/>
       <w:r>
         <w:t>Network Server</w:t>
       </w:r>
-      <w:bookmarkEnd w:id="27"/>
+      <w:bookmarkEnd w:id="24"/>
     </w:p>
     <w:p>
       <w:r>
@@ -2945,11 +2939,8 @@
     </w:p>
     <w:p>
       <w:r>
-        <w:t xml:space="preserve">Overall, the LoRaWAN network server is a unique component. There is only one single instance per deployment and provides high-level abstraction of end-device communications. The applications and users are presented with a high-level abstraction end-point to send and receive messages to and from end-devices. These end-points may be a REST APIs, an MQTT broker or </w:t>
-      </w:r>
-      <w:r>
         <w:lastRenderedPageBreak/>
-        <w:t>other customizable solutions. The network server will manage all the low-level details in order to guarantee secure and reliable delivery of messages to and from the LoRaWAN infrastructure.</w:t>
+        <w:t>Overall, the LoRaWAN network server is a unique component. There is only one single instance per deployment and provides high-level abstraction of end-device communications. The applications and users are presented with a high-level abstraction end-point to send and receive messages to and from end-devices. These end-points may be a REST APIs, an MQTT broker or other customizable solutions. The network server will manage all the low-level details in order to guarantee secure and reliable delivery of messages to and from the LoRaWAN infrastructure.</w:t>
       </w:r>
     </w:p>
     <w:p>
@@ -3164,7 +3155,7 @@
                     <pic:cNvPicPr/>
                   </pic:nvPicPr>
                   <pic:blipFill>
-                    <a:blip r:embed="rId20">
+                    <a:blip r:embed="rId17">
                       <a:extLst>
                         <a:ext uri="{28A0092B-C50C-407E-A947-70E740481C1C}">
                           <a14:useLocalDpi xmlns:a14="http://schemas.microsoft.com/office/drawing/2010/main" val="0"/>
@@ -3200,7 +3191,7 @@
           <w:szCs w:val="22"/>
         </w:rPr>
       </w:pPr>
-      <w:bookmarkStart w:id="28" w:name="_Ref61864164"/>
+      <w:bookmarkStart w:id="25" w:name="_Ref61864164"/>
       <w:r>
         <w:rPr>
           <w:sz w:val="22"/>
@@ -3244,7 +3235,7 @@
         </w:rPr>
         <w:fldChar w:fldCharType="end"/>
       </w:r>
-      <w:bookmarkEnd w:id="28"/>
+      <w:bookmarkEnd w:id="25"/>
       <w:r>
         <w:rPr>
           <w:sz w:val="22"/>
@@ -3730,11 +3721,11 @@
       <w:pPr>
         <w:pStyle w:val="Ttulo2"/>
       </w:pPr>
-      <w:bookmarkStart w:id="29" w:name="_Toc61313903"/>
+      <w:bookmarkStart w:id="26" w:name="_Toc61313903"/>
       <w:r>
         <w:t>Authentication Server</w:t>
       </w:r>
-      <w:bookmarkEnd w:id="29"/>
+      <w:bookmarkEnd w:id="26"/>
     </w:p>
     <w:p>
       <w:r>
@@ -3828,11 +3819,11 @@
       <w:pPr>
         <w:pStyle w:val="Ttulo2"/>
       </w:pPr>
-      <w:bookmarkStart w:id="30" w:name="_Toc61313904"/>
+      <w:bookmarkStart w:id="27" w:name="_Toc61313904"/>
       <w:r>
         <w:t>IoT Agent</w:t>
       </w:r>
-      <w:bookmarkEnd w:id="30"/>
+      <w:bookmarkEnd w:id="27"/>
     </w:p>
     <w:p>
       <w:r>
@@ -3862,11 +3853,11 @@
       <w:pPr>
         <w:pStyle w:val="Ttulo2"/>
       </w:pPr>
-      <w:bookmarkStart w:id="31" w:name="_Toc61313905"/>
+      <w:bookmarkStart w:id="28" w:name="_Toc61313905"/>
       <w:r>
         <w:t>asvin Platform</w:t>
       </w:r>
-      <w:bookmarkEnd w:id="31"/>
+      <w:bookmarkEnd w:id="28"/>
     </w:p>
     <w:p>
       <w:r>
@@ -3945,7 +3936,7 @@
                     <pic:cNvPicPr/>
                   </pic:nvPicPr>
                   <pic:blipFill>
-                    <a:blip r:embed="rId21">
+                    <a:blip r:embed="rId18">
                       <a:extLst>
                         <a:ext uri="{28A0092B-C50C-407E-A947-70E740481C1C}">
                           <a14:useLocalDpi xmlns:a14="http://schemas.microsoft.com/office/drawing/2010/main" val="0"/>
@@ -3981,7 +3972,7 @@
           <w:szCs w:val="22"/>
         </w:rPr>
       </w:pPr>
-      <w:bookmarkStart w:id="32" w:name="_Ref61864127"/>
+      <w:bookmarkStart w:id="29" w:name="_Ref61864127"/>
       <w:r>
         <w:rPr>
           <w:sz w:val="22"/>
@@ -4025,7 +4016,7 @@
         </w:rPr>
         <w:fldChar w:fldCharType="end"/>
       </w:r>
-      <w:bookmarkEnd w:id="32"/>
+      <w:bookmarkEnd w:id="29"/>
       <w:r>
         <w:rPr>
           <w:sz w:val="22"/>
@@ -4052,11 +4043,11 @@
           <w:numId w:val="0"/>
         </w:numPr>
       </w:pPr>
-      <w:bookmarkStart w:id="33" w:name="_Toc61313906"/>
+      <w:bookmarkStart w:id="30" w:name="_Toc61313906"/>
       <w:r>
         <w:t>IPFS</w:t>
       </w:r>
-      <w:bookmarkEnd w:id="33"/>
+      <w:bookmarkEnd w:id="30"/>
     </w:p>
     <w:p>
       <w:r>
@@ -4107,11 +4098,11 @@
           <w:numId w:val="0"/>
         </w:numPr>
       </w:pPr>
-      <w:bookmarkStart w:id="34" w:name="_Toc61313907"/>
+      <w:bookmarkStart w:id="31" w:name="_Toc61313907"/>
       <w:r>
         <w:t>Blockchain</w:t>
       </w:r>
-      <w:bookmarkEnd w:id="34"/>
+      <w:bookmarkEnd w:id="31"/>
     </w:p>
     <w:p>
       <w:r>
@@ -4143,16 +4134,6 @@
       </w:r>
       <w:r>
         <w:t>.</w:t>
-      </w:r>
-      <w:commentRangeStart w:id="35"/>
-      <w:commentRangeStart w:id="36"/>
-      <w:commentRangeEnd w:id="35"/>
-      <w:r>
-        <w:commentReference w:id="35"/>
-      </w:r>
-      <w:commentRangeEnd w:id="36"/>
-      <w:r>
-        <w:commentReference w:id="36"/>
       </w:r>
     </w:p>
     <w:p>
@@ -4163,11 +4144,11 @@
           <w:numId w:val="0"/>
         </w:numPr>
       </w:pPr>
-      <w:bookmarkStart w:id="37" w:name="_Toc61313908"/>
+      <w:bookmarkStart w:id="32" w:name="_Toc61313908"/>
       <w:r>
         <w:t>Customer Platform</w:t>
       </w:r>
-      <w:bookmarkEnd w:id="37"/>
+      <w:bookmarkEnd w:id="32"/>
     </w:p>
     <w:p>
       <w:r>
@@ -4182,11 +4163,11 @@
           <w:numId w:val="0"/>
         </w:numPr>
       </w:pPr>
-      <w:bookmarkStart w:id="38" w:name="_Toc61313909"/>
+      <w:bookmarkStart w:id="33" w:name="_Toc61313909"/>
       <w:r>
         <w:t>Version Controller</w:t>
       </w:r>
-      <w:bookmarkEnd w:id="38"/>
+      <w:bookmarkEnd w:id="33"/>
     </w:p>
     <w:p>
       <w:r>
@@ -4203,7 +4184,7 @@
       <w:r>
         <w:t xml:space="preserve">A critical security feature of IoTrust architecture is the use of the encryption key which is generated as the result of bootstrapping process. The key is exercised to encrypt the data sent by the End Device after the successful bootstrapping process. The encryption process keeps the data secured from the </w:t>
       </w:r>
-      <w:hyperlink r:id="rId22">
+      <w:hyperlink r:id="rId19">
         <w:r>
           <w:rPr>
             <w:rStyle w:val="Hipervnculo"/>
@@ -4312,28 +4293,28 @@
         <w:ind w:left="432"/>
         <w:jc w:val="left"/>
       </w:pPr>
-      <w:bookmarkStart w:id="39" w:name="_Toc475965873"/>
-      <w:bookmarkStart w:id="40" w:name="_Toc508189537"/>
-      <w:bookmarkStart w:id="41" w:name="_Toc508192408"/>
-      <w:bookmarkStart w:id="42" w:name="_Toc535313314"/>
-      <w:bookmarkStart w:id="43" w:name="_Toc535313412"/>
-      <w:bookmarkStart w:id="44" w:name="_Toc535314320"/>
-      <w:bookmarkStart w:id="45" w:name="_Toc535314373"/>
-      <w:bookmarkStart w:id="46" w:name="_Toc61313910"/>
+      <w:bookmarkStart w:id="34" w:name="_Toc475965873"/>
+      <w:bookmarkStart w:id="35" w:name="_Toc508189537"/>
+      <w:bookmarkStart w:id="36" w:name="_Toc508192408"/>
+      <w:bookmarkStart w:id="37" w:name="_Toc535313314"/>
+      <w:bookmarkStart w:id="38" w:name="_Toc535313412"/>
+      <w:bookmarkStart w:id="39" w:name="_Toc535314320"/>
+      <w:bookmarkStart w:id="40" w:name="_Toc535314373"/>
+      <w:bookmarkStart w:id="41" w:name="_Toc61313910"/>
       <w:r>
         <w:t>Conclusions</w:t>
       </w:r>
+      <w:bookmarkEnd w:id="34"/>
+      <w:bookmarkEnd w:id="35"/>
+      <w:bookmarkEnd w:id="36"/>
+      <w:bookmarkEnd w:id="37"/>
+      <w:bookmarkEnd w:id="38"/>
       <w:bookmarkEnd w:id="39"/>
       <w:bookmarkEnd w:id="40"/>
+      <w:r>
+        <w:t xml:space="preserve"> and next steps</w:t>
+      </w:r>
       <w:bookmarkEnd w:id="41"/>
-      <w:bookmarkEnd w:id="42"/>
-      <w:bookmarkEnd w:id="43"/>
-      <w:bookmarkEnd w:id="44"/>
-      <w:bookmarkEnd w:id="45"/>
-      <w:r>
-        <w:t xml:space="preserve"> and next steps</w:t>
-      </w:r>
-      <w:bookmarkEnd w:id="46"/>
     </w:p>
     <w:p>
       <w:r>
@@ -4366,7 +4347,7 @@
                     <pic:cNvPicPr/>
                   </pic:nvPicPr>
                   <pic:blipFill>
-                    <a:blip r:embed="rId23">
+                    <a:blip r:embed="rId20">
                       <a:extLst>
                         <a:ext uri="{28A0092B-C50C-407E-A947-70E740481C1C}">
                           <a14:useLocalDpi xmlns:a14="http://schemas.microsoft.com/office/drawing/2010/main" val="0"/>
@@ -4398,7 +4379,7 @@
         <w:pStyle w:val="Descripcin"/>
         <w:jc w:val="center"/>
       </w:pPr>
-      <w:bookmarkStart w:id="47" w:name="_Ref61877986"/>
+      <w:bookmarkStart w:id="42" w:name="_Ref61877986"/>
       <w:r>
         <w:rPr>
           <w:sz w:val="22"/>
@@ -4442,7 +4423,7 @@
         </w:rPr>
         <w:fldChar w:fldCharType="end"/>
       </w:r>
-      <w:bookmarkEnd w:id="47"/>
+      <w:bookmarkEnd w:id="42"/>
       <w:r>
         <w:rPr>
           <w:sz w:val="22"/>
@@ -4508,8 +4489,8 @@
           <w:szCs w:val="32"/>
         </w:rPr>
       </w:pPr>
-      <w:bookmarkStart w:id="48" w:name="_Toc535314322"/>
-      <w:bookmarkStart w:id="49" w:name="_Toc535314375"/>
+      <w:bookmarkStart w:id="43" w:name="_Toc535314322"/>
+      <w:bookmarkStart w:id="44" w:name="_Toc535314375"/>
       <w:r>
         <w:br w:type="page"/>
       </w:r>
@@ -4518,14 +4499,14 @@
       <w:pPr>
         <w:pStyle w:val="Appendix"/>
       </w:pPr>
-      <w:bookmarkStart w:id="50" w:name="_Toc61313911"/>
+      <w:bookmarkStart w:id="45" w:name="_Toc61313911"/>
       <w:r>
         <w:lastRenderedPageBreak/>
         <w:t>Appendix</w:t>
       </w:r>
-      <w:bookmarkEnd w:id="48"/>
-      <w:bookmarkEnd w:id="49"/>
-      <w:bookmarkEnd w:id="50"/>
+      <w:bookmarkEnd w:id="43"/>
+      <w:bookmarkEnd w:id="44"/>
+      <w:bookmarkEnd w:id="45"/>
     </w:p>
     <w:p>
       <w:pPr>
@@ -4538,14 +4519,14 @@
           <w:rStyle w:val="Ttulo1Car"/>
         </w:rPr>
       </w:pPr>
-      <w:bookmarkStart w:id="51" w:name="_Toc61313912"/>
+      <w:bookmarkStart w:id="46" w:name="_Toc61313912"/>
       <w:r>
         <w:rPr>
           <w:rStyle w:val="Ttulo1Car"/>
         </w:rPr>
         <w:t>Acronyms</w:t>
       </w:r>
-      <w:bookmarkEnd w:id="51"/>
+      <w:bookmarkEnd w:id="46"/>
     </w:p>
     <w:p/>
     <w:p>
@@ -4954,12 +4935,12 @@
     <w:p/>
     <w:p/>
     <w:sectPr>
-      <w:headerReference w:type="even" r:id="rId24"/>
-      <w:headerReference w:type="default" r:id="rId25"/>
-      <w:footerReference w:type="even" r:id="rId26"/>
-      <w:footerReference w:type="default" r:id="rId27"/>
-      <w:headerReference w:type="first" r:id="rId28"/>
-      <w:footerReference w:type="first" r:id="rId29"/>
+      <w:headerReference w:type="even" r:id="rId21"/>
+      <w:headerReference w:type="default" r:id="rId22"/>
+      <w:footerReference w:type="even" r:id="rId23"/>
+      <w:footerReference w:type="default" r:id="rId24"/>
+      <w:headerReference w:type="first" r:id="rId25"/>
+      <w:footerReference w:type="first" r:id="rId26"/>
       <w:pgSz w:w="11900" w:h="16840"/>
       <w:pgMar w:top="1440" w:right="1440" w:bottom="1440" w:left="1440" w:header="709" w:footer="708" w:gutter="0"/>
       <w:pgNumType w:start="1"/>
@@ -4970,99 +4951,8 @@
 </w:document>
 </file>
 
-<file path=word/comments.xml><?xml version="1.0" encoding="utf-8"?>
-<w:comments xmlns:wpc="http://schemas.microsoft.com/office/word/2010/wordprocessingCanvas" xmlns:cx="http://schemas.microsoft.com/office/drawing/2014/chartex" xmlns:cx1="http://schemas.microsoft.com/office/drawing/2015/9/8/chartex" xmlns:cx2="http://schemas.microsoft.com/office/drawing/2015/10/21/chartex" xmlns:cx3="http://schemas.microsoft.com/office/drawing/2016/5/9/chartex" xmlns:cx4="http://schemas.microsoft.com/office/drawing/2016/5/10/chartex" xmlns:cx5="http://schemas.microsoft.com/office/drawing/2016/5/11/chartex" xmlns:cx6="http://schemas.microsoft.com/office/drawing/2016/5/12/chartex" xmlns:cx7="http://schemas.microsoft.com/office/drawing/2016/5/13/chartex" xmlns:cx8="http://schemas.microsoft.com/office/drawing/2016/5/14/chartex" xmlns:mc="http://schemas.openxmlformats.org/markup-compatibility/2006" xmlns:aink="http://schemas.microsoft.com/office/drawing/2016/ink" xmlns:am3d="http://schemas.microsoft.com/office/drawing/2017/model3d" xmlns:o="urn:schemas-microsoft-com:office:office" xmlns:r="http://schemas.openxmlformats.org/officeDocument/2006/relationships" xmlns:m="http://schemas.openxmlformats.org/officeDocument/2006/math" xmlns:v="urn:schemas-microsoft-com:vml" xmlns:wp14="http://schemas.microsoft.com/office/word/2010/wordprocessingDrawing" xmlns:wp="http://schemas.openxmlformats.org/drawingml/2006/wordprocessingDrawing" xmlns:w10="urn:schemas-microsoft-com:office:word" xmlns:w="http://schemas.openxmlformats.org/wordprocessingml/2006/main" xmlns:w14="http://schemas.microsoft.com/office/word/2010/wordml" xmlns:w15="http://schemas.microsoft.com/office/word/2012/wordml" xmlns:w16cid="http://schemas.microsoft.com/office/word/2016/wordml/cid" xmlns:w16se="http://schemas.microsoft.com/office/word/2015/wordml/symex" xmlns:wpg="http://schemas.microsoft.com/office/word/2010/wordprocessingGroup" xmlns:wpi="http://schemas.microsoft.com/office/word/2010/wordprocessingInk" xmlns:wne="http://schemas.microsoft.com/office/word/2006/wordml" xmlns:wps="http://schemas.microsoft.com/office/word/2010/wordprocessingShape" mc:Ignorable="w14 w15 w16se w16cid wp14">
-  <w:comment w:id="23" w:author="RAFAEL MARIN PEREZ" w:date="2021-01-19T18:55:00Z" w:initials="RMP">
-    <w:p>
-      <w:pPr>
-        <w:pStyle w:val="Textocomentario"/>
-      </w:pPr>
-      <w:r>
-        <w:rPr>
-          <w:rStyle w:val="Refdecomentario"/>
-        </w:rPr>
-        <w:annotationRef/>
-      </w:r>
-      <w:r>
-        <w:t xml:space="preserve">Please, modify the figure to show secure connections of </w:t>
-      </w:r>
-      <w:r>
-        <w:rPr>
-          <w:rStyle w:val="Refdecomentario"/>
-        </w:rPr>
-        <w:annotationRef/>
-      </w:r>
-      <w:r>
-        <w:t>IoT controller and IoT agent with the network server.</w:t>
-      </w:r>
-    </w:p>
-  </w:comment>
-  <w:comment w:id="24" w:author="Rohit Bohara" w:date="2021-01-21T12:17:00Z" w:initials="RB">
-    <w:p>
-      <w:r>
-        <w:t xml:space="preserve">we have given two paragraphs in respective component description which describe why these channels are secured </w:t>
-      </w:r>
-      <w:r>
-        <w:annotationRef/>
-      </w:r>
-    </w:p>
-  </w:comment>
-  <w:comment w:id="35" w:author="RAFAEL MARIN PEREZ" w:date="2021-01-19T19:32:00Z" w:initials="RMP">
-    <w:p>
-      <w:pPr>
-        <w:pStyle w:val="Textocomentario"/>
-      </w:pPr>
-      <w:r>
-        <w:rPr>
-          <w:rStyle w:val="Refdecomentario"/>
-        </w:rPr>
-        <w:annotationRef/>
-      </w:r>
-      <w:r>
-        <w:t xml:space="preserve">This text was provided in the proposal, and now it should be justified. </w:t>
-      </w:r>
-    </w:p>
-  </w:comment>
-  <w:comment w:id="36" w:author="Rohit Bohara" w:date="2021-01-21T12:16:00Z" w:initials="RB">
-    <w:p>
-      <w:r>
-        <w:t>done</w:t>
-      </w:r>
-      <w:r>
-        <w:annotationRef/>
-      </w:r>
-    </w:p>
-  </w:comment>
-</w:comments>
-</file>
-
-<file path=word/commentsExtended.xml><?xml version="1.0" encoding="utf-8"?>
-<w15:commentsEx xmlns:wpc="http://schemas.microsoft.com/office/word/2010/wordprocessingCanvas" xmlns:cx="http://schemas.microsoft.com/office/drawing/2014/chartex" xmlns:cx1="http://schemas.microsoft.com/office/drawing/2015/9/8/chartex" xmlns:cx2="http://schemas.microsoft.com/office/drawing/2015/10/21/chartex" xmlns:cx3="http://schemas.microsoft.com/office/drawing/2016/5/9/chartex" xmlns:cx4="http://schemas.microsoft.com/office/drawing/2016/5/10/chartex" xmlns:cx5="http://schemas.microsoft.com/office/drawing/2016/5/11/chartex" xmlns:cx6="http://schemas.microsoft.com/office/drawing/2016/5/12/chartex" xmlns:cx7="http://schemas.microsoft.com/office/drawing/2016/5/13/chartex" xmlns:cx8="http://schemas.microsoft.com/office/drawing/2016/5/14/chartex" xmlns:mc="http://schemas.openxmlformats.org/markup-compatibility/2006" xmlns:aink="http://schemas.microsoft.com/office/drawing/2016/ink" xmlns:am3d="http://schemas.microsoft.com/office/drawing/2017/model3d" xmlns:o="urn:schemas-microsoft-com:office:office" xmlns:r="http://schemas.openxmlformats.org/officeDocument/2006/relationships" xmlns:m="http://schemas.openxmlformats.org/officeDocument/2006/math" xmlns:v="urn:schemas-microsoft-com:vml" xmlns:wp14="http://schemas.microsoft.com/office/word/2010/wordprocessingDrawing" xmlns:wp="http://schemas.openxmlformats.org/drawingml/2006/wordprocessingDrawing" xmlns:w10="urn:schemas-microsoft-com:office:word" xmlns:w="http://schemas.openxmlformats.org/wordprocessingml/2006/main" xmlns:w14="http://schemas.microsoft.com/office/word/2010/wordml" xmlns:w15="http://schemas.microsoft.com/office/word/2012/wordml" xmlns:w16cid="http://schemas.microsoft.com/office/word/2016/wordml/cid" xmlns:w16se="http://schemas.microsoft.com/office/word/2015/wordml/symex" xmlns:wpg="http://schemas.microsoft.com/office/word/2010/wordprocessingGroup" xmlns:wpi="http://schemas.microsoft.com/office/word/2010/wordprocessingInk" xmlns:wne="http://schemas.microsoft.com/office/word/2006/wordml" xmlns:wps="http://schemas.microsoft.com/office/word/2010/wordprocessingShape" mc:Ignorable="w14 w15 w16se w16cid wp14">
-  <w15:commentEx w15:paraId="7B468488" w15:done="0"/>
-  <w15:commentEx w15:paraId="6AE8211D" w15:paraIdParent="7B468488" w15:done="0"/>
-  <w15:commentEx w15:paraId="2254DED1" w15:done="0"/>
-  <w15:commentEx w15:paraId="53347CE5" w15:paraIdParent="2254DED1" w15:done="0"/>
-</w15:commentsEx>
-</file>
-
-<file path=word/commentsExtensible.xml><?xml version="1.0" encoding="utf-8"?>
-<w16cex:commentsExtensible xmlns:w16="http://schemas.microsoft.com/office/word/2018/wordml" xmlns:w16cex="http://schemas.microsoft.com/office/word/2018/wordml/cex" xmlns:mc="http://schemas.openxmlformats.org/markup-compatibility/2006" mc:Ignorable="w16 w16cex">
-  <w16cex:commentExtensible w16cex:durableId="7438558F" w16cex:dateUtc="2021-01-21T11:16:43.178Z"/>
-  <w16cex:commentExtensible w16cex:durableId="4C32B0A3" w16cex:dateUtc="2021-01-21T11:17:35.303Z"/>
-</w16cex:commentsExtensible>
-</file>
-
-<file path=word/commentsIds.xml><?xml version="1.0" encoding="utf-8"?>
-<w16cid:commentsIds xmlns:wpc="http://schemas.microsoft.com/office/word/2010/wordprocessingCanvas" xmlns:cx="http://schemas.microsoft.com/office/drawing/2014/chartex" xmlns:cx1="http://schemas.microsoft.com/office/drawing/2015/9/8/chartex" xmlns:cx2="http://schemas.microsoft.com/office/drawing/2015/10/21/chartex" xmlns:cx3="http://schemas.microsoft.com/office/drawing/2016/5/9/chartex" xmlns:cx4="http://schemas.microsoft.com/office/drawing/2016/5/10/chartex" xmlns:cx5="http://schemas.microsoft.com/office/drawing/2016/5/11/chartex" xmlns:cx6="http://schemas.microsoft.com/office/drawing/2016/5/12/chartex" xmlns:cx7="http://schemas.microsoft.com/office/drawing/2016/5/13/chartex" xmlns:cx8="http://schemas.microsoft.com/office/drawing/2016/5/14/chartex" xmlns:mc="http://schemas.openxmlformats.org/markup-compatibility/2006" xmlns:aink="http://schemas.microsoft.com/office/drawing/2016/ink" xmlns:am3d="http://schemas.microsoft.com/office/drawing/2017/model3d" xmlns:o="urn:schemas-microsoft-com:office:office" xmlns:r="http://schemas.openxmlformats.org/officeDocument/2006/relationships" xmlns:m="http://schemas.openxmlformats.org/officeDocument/2006/math" xmlns:v="urn:schemas-microsoft-com:vml" xmlns:wp14="http://schemas.microsoft.com/office/word/2010/wordprocessingDrawing" xmlns:wp="http://schemas.openxmlformats.org/drawingml/2006/wordprocessingDrawing" xmlns:w10="urn:schemas-microsoft-com:office:word" xmlns:w="http://schemas.openxmlformats.org/wordprocessingml/2006/main" xmlns:w14="http://schemas.microsoft.com/office/word/2010/wordml" xmlns:w15="http://schemas.microsoft.com/office/word/2012/wordml" xmlns:w16cid="http://schemas.microsoft.com/office/word/2016/wordml/cid" xmlns:w16se="http://schemas.microsoft.com/office/word/2015/wordml/symex" xmlns:wpg="http://schemas.microsoft.com/office/word/2010/wordprocessingGroup" xmlns:wpi="http://schemas.microsoft.com/office/word/2010/wordprocessingInk" xmlns:wne="http://schemas.microsoft.com/office/word/2006/wordml" xmlns:wps="http://schemas.microsoft.com/office/word/2010/wordprocessingShape" mc:Ignorable="w14 w15 w16se w16cid wp14">
-  <w16cid:commentId w16cid:paraId="7B468488" w16cid:durableId="23B1A987"/>
-  <w16cid:commentId w16cid:paraId="6AE8211D" w16cid:durableId="4C32B0A3"/>
-  <w16cid:commentId w16cid:paraId="2254DED1" w16cid:durableId="23B1B262"/>
-  <w16cid:commentId w16cid:paraId="53347CE5" w16cid:durableId="7438558F"/>
-</w16cid:commentsIds>
-</file>
-
 <file path=word/endnotes.xml><?xml version="1.0" encoding="utf-8"?>
-<w:endnotes xmlns:wpc="http://schemas.microsoft.com/office/word/2010/wordprocessingCanvas" xmlns:cx="http://schemas.microsoft.com/office/drawing/2014/chartex" xmlns:cx1="http://schemas.microsoft.com/office/drawing/2015/9/8/chartex" xmlns:cx2="http://schemas.microsoft.com/office/drawing/2015/10/21/chartex" xmlns:cx3="http://schemas.microsoft.com/office/drawing/2016/5/9/chartex" xmlns:cx4="http://schemas.microsoft.com/office/drawing/2016/5/10/chartex" xmlns:cx5="http://schemas.microsoft.com/office/drawing/2016/5/11/chartex" xmlns:cx6="http://schemas.microsoft.com/office/drawing/2016/5/12/chartex" xmlns:cx7="http://schemas.microsoft.com/office/drawing/2016/5/13/chartex" xmlns:cx8="http://schemas.microsoft.com/office/drawing/2016/5/14/chartex" xmlns:mc="http://schemas.openxmlformats.org/markup-compatibility/2006" xmlns:aink="http://schemas.microsoft.com/office/drawing/2016/ink" xmlns:am3d="http://schemas.microsoft.com/office/drawing/2017/model3d" xmlns:o="urn:schemas-microsoft-com:office:office" xmlns:r="http://schemas.openxmlformats.org/officeDocument/2006/relationships" xmlns:m="http://schemas.openxmlformats.org/officeDocument/2006/math" xmlns:v="urn:schemas-microsoft-com:vml" xmlns:wp14="http://schemas.microsoft.com/office/word/2010/wordprocessingDrawing" xmlns:wp="http://schemas.openxmlformats.org/drawingml/2006/wordprocessingDrawing" xmlns:w10="urn:schemas-microsoft-com:office:word" xmlns:w="http://schemas.openxmlformats.org/wordprocessingml/2006/main" xmlns:w14="http://schemas.microsoft.com/office/word/2010/wordml" xmlns:w15="http://schemas.microsoft.com/office/word/2012/wordml" xmlns:w16cid="http://schemas.microsoft.com/office/word/2016/wordml/cid" xmlns:w16se="http://schemas.microsoft.com/office/word/2015/wordml/symex" xmlns:wpg="http://schemas.microsoft.com/office/word/2010/wordprocessingGroup" xmlns:wpi="http://schemas.microsoft.com/office/word/2010/wordprocessingInk" xmlns:wne="http://schemas.microsoft.com/office/word/2006/wordml" xmlns:wps="http://schemas.microsoft.com/office/word/2010/wordprocessingShape" mc:Ignorable="w14 w15 w16se w16cid wp14">
+<w:endnotes xmlns:wpc="http://schemas.microsoft.com/office/word/2010/wordprocessingCanvas" xmlns:cx="http://schemas.microsoft.com/office/drawing/2014/chartex" xmlns:cx1="http://schemas.microsoft.com/office/drawing/2015/9/8/chartex" xmlns:cx2="http://schemas.microsoft.com/office/drawing/2015/10/21/chartex" xmlns:cx3="http://schemas.microsoft.com/office/drawing/2016/5/9/chartex" xmlns:cx4="http://schemas.microsoft.com/office/drawing/2016/5/10/chartex" xmlns:cx5="http://schemas.microsoft.com/office/drawing/2016/5/11/chartex" xmlns:cx6="http://schemas.microsoft.com/office/drawing/2016/5/12/chartex" xmlns:cx7="http://schemas.microsoft.com/office/drawing/2016/5/13/chartex" xmlns:cx8="http://schemas.microsoft.com/office/drawing/2016/5/14/chartex" xmlns:mc="http://schemas.openxmlformats.org/markup-compatibility/2006" xmlns:aink="http://schemas.microsoft.com/office/drawing/2016/ink" xmlns:am3d="http://schemas.microsoft.com/office/drawing/2017/model3d" xmlns:o="urn:schemas-microsoft-com:office:office" xmlns:r="http://schemas.openxmlformats.org/officeDocument/2006/relationships" xmlns:m="http://schemas.openxmlformats.org/officeDocument/2006/math" xmlns:v="urn:schemas-microsoft-com:vml" xmlns:wp14="http://schemas.microsoft.com/office/word/2010/wordprocessingDrawing" xmlns:wp="http://schemas.openxmlformats.org/drawingml/2006/wordprocessingDrawing" xmlns:w10="urn:schemas-microsoft-com:office:word" xmlns:w="http://schemas.openxmlformats.org/wordprocessingml/2006/main" xmlns:w14="http://schemas.microsoft.com/office/word/2010/wordml" xmlns:w15="http://schemas.microsoft.com/office/word/2012/wordml" xmlns:w16cex="http://schemas.microsoft.com/office/word/2018/wordml/cex" xmlns:w16cid="http://schemas.microsoft.com/office/word/2016/wordml/cid" xmlns:w16="http://schemas.microsoft.com/office/word/2018/wordml" xmlns:w16se="http://schemas.microsoft.com/office/word/2015/wordml/symex" xmlns:wpg="http://schemas.microsoft.com/office/word/2010/wordprocessingGroup" xmlns:wpi="http://schemas.microsoft.com/office/word/2010/wordprocessingInk" xmlns:wne="http://schemas.microsoft.com/office/word/2006/wordml" xmlns:wps="http://schemas.microsoft.com/office/word/2010/wordprocessingShape" mc:Ignorable="w14 w15 w16se w16cid w16 w16cex wp14">
   <w:endnote w:type="separator" w:id="-1">
     <w:p>
       <w:r>
@@ -5906,7 +5796,7 @@
 </file>
 
 <file path=word/footer1.xml><?xml version="1.0" encoding="utf-8"?>
-<w:ftr xmlns:wpc="http://schemas.microsoft.com/office/word/2010/wordprocessingCanvas" xmlns:cx="http://schemas.microsoft.com/office/drawing/2014/chartex" xmlns:cx1="http://schemas.microsoft.com/office/drawing/2015/9/8/chartex" xmlns:cx2="http://schemas.microsoft.com/office/drawing/2015/10/21/chartex" xmlns:cx3="http://schemas.microsoft.com/office/drawing/2016/5/9/chartex" xmlns:cx4="http://schemas.microsoft.com/office/drawing/2016/5/10/chartex" xmlns:cx5="http://schemas.microsoft.com/office/drawing/2016/5/11/chartex" xmlns:cx6="http://schemas.microsoft.com/office/drawing/2016/5/12/chartex" xmlns:cx7="http://schemas.microsoft.com/office/drawing/2016/5/13/chartex" xmlns:cx8="http://schemas.microsoft.com/office/drawing/2016/5/14/chartex" xmlns:mc="http://schemas.openxmlformats.org/markup-compatibility/2006" xmlns:aink="http://schemas.microsoft.com/office/drawing/2016/ink" xmlns:am3d="http://schemas.microsoft.com/office/drawing/2017/model3d" xmlns:o="urn:schemas-microsoft-com:office:office" xmlns:r="http://schemas.openxmlformats.org/officeDocument/2006/relationships" xmlns:m="http://schemas.openxmlformats.org/officeDocument/2006/math" xmlns:v="urn:schemas-microsoft-com:vml" xmlns:wp14="http://schemas.microsoft.com/office/word/2010/wordprocessingDrawing" xmlns:wp="http://schemas.openxmlformats.org/drawingml/2006/wordprocessingDrawing" xmlns:w10="urn:schemas-microsoft-com:office:word" xmlns:w="http://schemas.openxmlformats.org/wordprocessingml/2006/main" xmlns:w14="http://schemas.microsoft.com/office/word/2010/wordml" xmlns:w15="http://schemas.microsoft.com/office/word/2012/wordml" xmlns:w16cid="http://schemas.microsoft.com/office/word/2016/wordml/cid" xmlns:w16se="http://schemas.microsoft.com/office/word/2015/wordml/symex" xmlns:wpg="http://schemas.microsoft.com/office/word/2010/wordprocessingGroup" xmlns:wpi="http://schemas.microsoft.com/office/word/2010/wordprocessingInk" xmlns:wne="http://schemas.microsoft.com/office/word/2006/wordml" xmlns:wps="http://schemas.microsoft.com/office/word/2010/wordprocessingShape" mc:Ignorable="w14 w15 w16se w16cid wp14">
+<w:ftr xmlns:wpc="http://schemas.microsoft.com/office/word/2010/wordprocessingCanvas" xmlns:cx="http://schemas.microsoft.com/office/drawing/2014/chartex" xmlns:cx1="http://schemas.microsoft.com/office/drawing/2015/9/8/chartex" xmlns:cx2="http://schemas.microsoft.com/office/drawing/2015/10/21/chartex" xmlns:cx3="http://schemas.microsoft.com/office/drawing/2016/5/9/chartex" xmlns:cx4="http://schemas.microsoft.com/office/drawing/2016/5/10/chartex" xmlns:cx5="http://schemas.microsoft.com/office/drawing/2016/5/11/chartex" xmlns:cx6="http://schemas.microsoft.com/office/drawing/2016/5/12/chartex" xmlns:cx7="http://schemas.microsoft.com/office/drawing/2016/5/13/chartex" xmlns:cx8="http://schemas.microsoft.com/office/drawing/2016/5/14/chartex" xmlns:mc="http://schemas.openxmlformats.org/markup-compatibility/2006" xmlns:aink="http://schemas.microsoft.com/office/drawing/2016/ink" xmlns:am3d="http://schemas.microsoft.com/office/drawing/2017/model3d" xmlns:o="urn:schemas-microsoft-com:office:office" xmlns:r="http://schemas.openxmlformats.org/officeDocument/2006/relationships" xmlns:m="http://schemas.openxmlformats.org/officeDocument/2006/math" xmlns:v="urn:schemas-microsoft-com:vml" xmlns:wp14="http://schemas.microsoft.com/office/word/2010/wordprocessingDrawing" xmlns:wp="http://schemas.openxmlformats.org/drawingml/2006/wordprocessingDrawing" xmlns:w10="urn:schemas-microsoft-com:office:word" xmlns:w="http://schemas.openxmlformats.org/wordprocessingml/2006/main" xmlns:w14="http://schemas.microsoft.com/office/word/2010/wordml" xmlns:w15="http://schemas.microsoft.com/office/word/2012/wordml" xmlns:w16cex="http://schemas.microsoft.com/office/word/2018/wordml/cex" xmlns:w16cid="http://schemas.microsoft.com/office/word/2016/wordml/cid" xmlns:w16="http://schemas.microsoft.com/office/word/2018/wordml" xmlns:w16se="http://schemas.microsoft.com/office/word/2015/wordml/symex" xmlns:wpg="http://schemas.microsoft.com/office/word/2010/wordprocessingGroup" xmlns:wpi="http://schemas.microsoft.com/office/word/2010/wordprocessingInk" xmlns:wne="http://schemas.microsoft.com/office/word/2006/wordml" xmlns:wps="http://schemas.microsoft.com/office/word/2010/wordprocessingShape" mc:Ignorable="w14 w15 w16se w16cid w16 w16cex wp14">
   <w:sdt>
     <w:sdtPr>
       <w:rPr>
@@ -5963,7 +5853,7 @@
 </file>
 
 <file path=word/footer2.xml><?xml version="1.0" encoding="utf-8"?>
-<w:ftr xmlns:wpc="http://schemas.microsoft.com/office/word/2010/wordprocessingCanvas" xmlns:cx="http://schemas.microsoft.com/office/drawing/2014/chartex" xmlns:cx1="http://schemas.microsoft.com/office/drawing/2015/9/8/chartex" xmlns:cx2="http://schemas.microsoft.com/office/drawing/2015/10/21/chartex" xmlns:cx3="http://schemas.microsoft.com/office/drawing/2016/5/9/chartex" xmlns:cx4="http://schemas.microsoft.com/office/drawing/2016/5/10/chartex" xmlns:cx5="http://schemas.microsoft.com/office/drawing/2016/5/11/chartex" xmlns:cx6="http://schemas.microsoft.com/office/drawing/2016/5/12/chartex" xmlns:cx7="http://schemas.microsoft.com/office/drawing/2016/5/13/chartex" xmlns:cx8="http://schemas.microsoft.com/office/drawing/2016/5/14/chartex" xmlns:mc="http://schemas.openxmlformats.org/markup-compatibility/2006" xmlns:aink="http://schemas.microsoft.com/office/drawing/2016/ink" xmlns:am3d="http://schemas.microsoft.com/office/drawing/2017/model3d" xmlns:o="urn:schemas-microsoft-com:office:office" xmlns:r="http://schemas.openxmlformats.org/officeDocument/2006/relationships" xmlns:m="http://schemas.openxmlformats.org/officeDocument/2006/math" xmlns:v="urn:schemas-microsoft-com:vml" xmlns:wp14="http://schemas.microsoft.com/office/word/2010/wordprocessingDrawing" xmlns:wp="http://schemas.openxmlformats.org/drawingml/2006/wordprocessingDrawing" xmlns:w10="urn:schemas-microsoft-com:office:word" xmlns:w="http://schemas.openxmlformats.org/wordprocessingml/2006/main" xmlns:w14="http://schemas.microsoft.com/office/word/2010/wordml" xmlns:w15="http://schemas.microsoft.com/office/word/2012/wordml" xmlns:w16cid="http://schemas.microsoft.com/office/word/2016/wordml/cid" xmlns:w16se="http://schemas.microsoft.com/office/word/2015/wordml/symex" xmlns:wpg="http://schemas.microsoft.com/office/word/2010/wordprocessingGroup" xmlns:wpi="http://schemas.microsoft.com/office/word/2010/wordprocessingInk" xmlns:wne="http://schemas.microsoft.com/office/word/2006/wordml" xmlns:wps="http://schemas.microsoft.com/office/word/2010/wordprocessingShape" mc:Ignorable="w14 w15 w16se w16cid wp14">
+<w:ftr xmlns:wpc="http://schemas.microsoft.com/office/word/2010/wordprocessingCanvas" xmlns:cx="http://schemas.microsoft.com/office/drawing/2014/chartex" xmlns:cx1="http://schemas.microsoft.com/office/drawing/2015/9/8/chartex" xmlns:cx2="http://schemas.microsoft.com/office/drawing/2015/10/21/chartex" xmlns:cx3="http://schemas.microsoft.com/office/drawing/2016/5/9/chartex" xmlns:cx4="http://schemas.microsoft.com/office/drawing/2016/5/10/chartex" xmlns:cx5="http://schemas.microsoft.com/office/drawing/2016/5/11/chartex" xmlns:cx6="http://schemas.microsoft.com/office/drawing/2016/5/12/chartex" xmlns:cx7="http://schemas.microsoft.com/office/drawing/2016/5/13/chartex" xmlns:cx8="http://schemas.microsoft.com/office/drawing/2016/5/14/chartex" xmlns:mc="http://schemas.openxmlformats.org/markup-compatibility/2006" xmlns:aink="http://schemas.microsoft.com/office/drawing/2016/ink" xmlns:am3d="http://schemas.microsoft.com/office/drawing/2017/model3d" xmlns:o="urn:schemas-microsoft-com:office:office" xmlns:r="http://schemas.openxmlformats.org/officeDocument/2006/relationships" xmlns:m="http://schemas.openxmlformats.org/officeDocument/2006/math" xmlns:v="urn:schemas-microsoft-com:vml" xmlns:wp14="http://schemas.microsoft.com/office/word/2010/wordprocessingDrawing" xmlns:wp="http://schemas.openxmlformats.org/drawingml/2006/wordprocessingDrawing" xmlns:w10="urn:schemas-microsoft-com:office:word" xmlns:w="http://schemas.openxmlformats.org/wordprocessingml/2006/main" xmlns:w14="http://schemas.microsoft.com/office/word/2010/wordml" xmlns:w15="http://schemas.microsoft.com/office/word/2012/wordml" xmlns:w16cex="http://schemas.microsoft.com/office/word/2018/wordml/cex" xmlns:w16cid="http://schemas.microsoft.com/office/word/2016/wordml/cid" xmlns:w16="http://schemas.microsoft.com/office/word/2018/wordml" xmlns:w16se="http://schemas.microsoft.com/office/word/2015/wordml/symex" xmlns:wpg="http://schemas.microsoft.com/office/word/2010/wordprocessingGroup" xmlns:wpi="http://schemas.microsoft.com/office/word/2010/wordprocessingInk" xmlns:wne="http://schemas.microsoft.com/office/word/2006/wordml" xmlns:wps="http://schemas.microsoft.com/office/word/2010/wordprocessingShape" mc:Ignorable="w14 w15 w16se w16cid w16 w16cex wp14">
   <w:p>
     <w:pPr>
       <w:pStyle w:val="Piedepgina"/>
@@ -6018,7 +5908,7 @@
 </file>
 
 <file path=word/footer3.xml><?xml version="1.0" encoding="utf-8"?>
-<w:ftr xmlns:wpc="http://schemas.microsoft.com/office/word/2010/wordprocessingCanvas" xmlns:cx="http://schemas.microsoft.com/office/drawing/2014/chartex" xmlns:cx1="http://schemas.microsoft.com/office/drawing/2015/9/8/chartex" xmlns:cx2="http://schemas.microsoft.com/office/drawing/2015/10/21/chartex" xmlns:cx3="http://schemas.microsoft.com/office/drawing/2016/5/9/chartex" xmlns:cx4="http://schemas.microsoft.com/office/drawing/2016/5/10/chartex" xmlns:cx5="http://schemas.microsoft.com/office/drawing/2016/5/11/chartex" xmlns:cx6="http://schemas.microsoft.com/office/drawing/2016/5/12/chartex" xmlns:cx7="http://schemas.microsoft.com/office/drawing/2016/5/13/chartex" xmlns:cx8="http://schemas.microsoft.com/office/drawing/2016/5/14/chartex" xmlns:mc="http://schemas.openxmlformats.org/markup-compatibility/2006" xmlns:aink="http://schemas.microsoft.com/office/drawing/2016/ink" xmlns:am3d="http://schemas.microsoft.com/office/drawing/2017/model3d" xmlns:o="urn:schemas-microsoft-com:office:office" xmlns:r="http://schemas.openxmlformats.org/officeDocument/2006/relationships" xmlns:m="http://schemas.openxmlformats.org/officeDocument/2006/math" xmlns:v="urn:schemas-microsoft-com:vml" xmlns:wp14="http://schemas.microsoft.com/office/word/2010/wordprocessingDrawing" xmlns:wp="http://schemas.openxmlformats.org/drawingml/2006/wordprocessingDrawing" xmlns:w10="urn:schemas-microsoft-com:office:word" xmlns:w="http://schemas.openxmlformats.org/wordprocessingml/2006/main" xmlns:w14="http://schemas.microsoft.com/office/word/2010/wordml" xmlns:w15="http://schemas.microsoft.com/office/word/2012/wordml" xmlns:w16cid="http://schemas.microsoft.com/office/word/2016/wordml/cid" xmlns:w16se="http://schemas.microsoft.com/office/word/2015/wordml/symex" xmlns:wpg="http://schemas.microsoft.com/office/word/2010/wordprocessingGroup" xmlns:wpi="http://schemas.microsoft.com/office/word/2010/wordprocessingInk" xmlns:wne="http://schemas.microsoft.com/office/word/2006/wordml" xmlns:wps="http://schemas.microsoft.com/office/word/2010/wordprocessingShape" mc:Ignorable="w14 w15 w16se w16cid wp14">
+<w:ftr xmlns:wpc="http://schemas.microsoft.com/office/word/2010/wordprocessingCanvas" xmlns:cx="http://schemas.microsoft.com/office/drawing/2014/chartex" xmlns:cx1="http://schemas.microsoft.com/office/drawing/2015/9/8/chartex" xmlns:cx2="http://schemas.microsoft.com/office/drawing/2015/10/21/chartex" xmlns:cx3="http://schemas.microsoft.com/office/drawing/2016/5/9/chartex" xmlns:cx4="http://schemas.microsoft.com/office/drawing/2016/5/10/chartex" xmlns:cx5="http://schemas.microsoft.com/office/drawing/2016/5/11/chartex" xmlns:cx6="http://schemas.microsoft.com/office/drawing/2016/5/12/chartex" xmlns:cx7="http://schemas.microsoft.com/office/drawing/2016/5/13/chartex" xmlns:cx8="http://schemas.microsoft.com/office/drawing/2016/5/14/chartex" xmlns:mc="http://schemas.openxmlformats.org/markup-compatibility/2006" xmlns:aink="http://schemas.microsoft.com/office/drawing/2016/ink" xmlns:am3d="http://schemas.microsoft.com/office/drawing/2017/model3d" xmlns:o="urn:schemas-microsoft-com:office:office" xmlns:r="http://schemas.openxmlformats.org/officeDocument/2006/relationships" xmlns:m="http://schemas.openxmlformats.org/officeDocument/2006/math" xmlns:v="urn:schemas-microsoft-com:vml" xmlns:wp14="http://schemas.microsoft.com/office/word/2010/wordprocessingDrawing" xmlns:wp="http://schemas.openxmlformats.org/drawingml/2006/wordprocessingDrawing" xmlns:w10="urn:schemas-microsoft-com:office:word" xmlns:w="http://schemas.openxmlformats.org/wordprocessingml/2006/main" xmlns:w14="http://schemas.microsoft.com/office/word/2010/wordml" xmlns:w15="http://schemas.microsoft.com/office/word/2012/wordml" xmlns:w16cex="http://schemas.microsoft.com/office/word/2018/wordml/cex" xmlns:w16cid="http://schemas.microsoft.com/office/word/2016/wordml/cid" xmlns:w16="http://schemas.microsoft.com/office/word/2018/wordml" xmlns:w16se="http://schemas.microsoft.com/office/word/2015/wordml/symex" xmlns:wpg="http://schemas.microsoft.com/office/word/2010/wordprocessingGroup" xmlns:wpi="http://schemas.microsoft.com/office/word/2010/wordprocessingInk" xmlns:wne="http://schemas.microsoft.com/office/word/2006/wordml" xmlns:wps="http://schemas.microsoft.com/office/word/2010/wordprocessingShape" mc:Ignorable="w14 w15 w16se w16cid w16 w16cex wp14">
   <w:sdt>
     <w:sdtPr>
       <w:rPr>
@@ -6075,7 +5965,7 @@
 </file>
 
 <file path=word/footer4.xml><?xml version="1.0" encoding="utf-8"?>
-<w:ftr xmlns:wpc="http://schemas.microsoft.com/office/word/2010/wordprocessingCanvas" xmlns:cx="http://schemas.microsoft.com/office/drawing/2014/chartex" xmlns:cx1="http://schemas.microsoft.com/office/drawing/2015/9/8/chartex" xmlns:cx2="http://schemas.microsoft.com/office/drawing/2015/10/21/chartex" xmlns:cx3="http://schemas.microsoft.com/office/drawing/2016/5/9/chartex" xmlns:cx4="http://schemas.microsoft.com/office/drawing/2016/5/10/chartex" xmlns:cx5="http://schemas.microsoft.com/office/drawing/2016/5/11/chartex" xmlns:cx6="http://schemas.microsoft.com/office/drawing/2016/5/12/chartex" xmlns:cx7="http://schemas.microsoft.com/office/drawing/2016/5/13/chartex" xmlns:cx8="http://schemas.microsoft.com/office/drawing/2016/5/14/chartex" xmlns:mc="http://schemas.openxmlformats.org/markup-compatibility/2006" xmlns:aink="http://schemas.microsoft.com/office/drawing/2016/ink" xmlns:am3d="http://schemas.microsoft.com/office/drawing/2017/model3d" xmlns:o="urn:schemas-microsoft-com:office:office" xmlns:r="http://schemas.openxmlformats.org/officeDocument/2006/relationships" xmlns:m="http://schemas.openxmlformats.org/officeDocument/2006/math" xmlns:v="urn:schemas-microsoft-com:vml" xmlns:wp14="http://schemas.microsoft.com/office/word/2010/wordprocessingDrawing" xmlns:wp="http://schemas.openxmlformats.org/drawingml/2006/wordprocessingDrawing" xmlns:w10="urn:schemas-microsoft-com:office:word" xmlns:w="http://schemas.openxmlformats.org/wordprocessingml/2006/main" xmlns:w14="http://schemas.microsoft.com/office/word/2010/wordml" xmlns:w15="http://schemas.microsoft.com/office/word/2012/wordml" xmlns:w16cid="http://schemas.microsoft.com/office/word/2016/wordml/cid" xmlns:w16se="http://schemas.microsoft.com/office/word/2015/wordml/symex" xmlns:wpg="http://schemas.microsoft.com/office/word/2010/wordprocessingGroup" xmlns:wpi="http://schemas.microsoft.com/office/word/2010/wordprocessingInk" xmlns:wne="http://schemas.microsoft.com/office/word/2006/wordml" xmlns:wps="http://schemas.microsoft.com/office/word/2010/wordprocessingShape" mc:Ignorable="w14 w15 w16se w16cid wp14">
+<w:ftr xmlns:wpc="http://schemas.microsoft.com/office/word/2010/wordprocessingCanvas" xmlns:cx="http://schemas.microsoft.com/office/drawing/2014/chartex" xmlns:cx1="http://schemas.microsoft.com/office/drawing/2015/9/8/chartex" xmlns:cx2="http://schemas.microsoft.com/office/drawing/2015/10/21/chartex" xmlns:cx3="http://schemas.microsoft.com/office/drawing/2016/5/9/chartex" xmlns:cx4="http://schemas.microsoft.com/office/drawing/2016/5/10/chartex" xmlns:cx5="http://schemas.microsoft.com/office/drawing/2016/5/11/chartex" xmlns:cx6="http://schemas.microsoft.com/office/drawing/2016/5/12/chartex" xmlns:cx7="http://schemas.microsoft.com/office/drawing/2016/5/13/chartex" xmlns:cx8="http://schemas.microsoft.com/office/drawing/2016/5/14/chartex" xmlns:mc="http://schemas.openxmlformats.org/markup-compatibility/2006" xmlns:aink="http://schemas.microsoft.com/office/drawing/2016/ink" xmlns:am3d="http://schemas.microsoft.com/office/drawing/2017/model3d" xmlns:o="urn:schemas-microsoft-com:office:office" xmlns:r="http://schemas.openxmlformats.org/officeDocument/2006/relationships" xmlns:m="http://schemas.openxmlformats.org/officeDocument/2006/math" xmlns:v="urn:schemas-microsoft-com:vml" xmlns:wp14="http://schemas.microsoft.com/office/word/2010/wordprocessingDrawing" xmlns:wp="http://schemas.openxmlformats.org/drawingml/2006/wordprocessingDrawing" xmlns:w10="urn:schemas-microsoft-com:office:word" xmlns:w="http://schemas.openxmlformats.org/wordprocessingml/2006/main" xmlns:w14="http://schemas.microsoft.com/office/word/2010/wordml" xmlns:w15="http://schemas.microsoft.com/office/word/2012/wordml" xmlns:w16cex="http://schemas.microsoft.com/office/word/2018/wordml/cex" xmlns:w16cid="http://schemas.microsoft.com/office/word/2016/wordml/cid" xmlns:w16="http://schemas.microsoft.com/office/word/2018/wordml" xmlns:w16se="http://schemas.microsoft.com/office/word/2015/wordml/symex" xmlns:wpg="http://schemas.microsoft.com/office/word/2010/wordprocessingGroup" xmlns:wpi="http://schemas.microsoft.com/office/word/2010/wordprocessingInk" xmlns:wne="http://schemas.microsoft.com/office/word/2006/wordml" xmlns:wps="http://schemas.microsoft.com/office/word/2010/wordprocessingShape" mc:Ignorable="w14 w15 w16se w16cid w16 w16cex wp14">
   <w:sdt>
     <w:sdtPr>
       <w:rPr>
@@ -6187,7 +6077,7 @@
 </file>
 
 <file path=word/footer5.xml><?xml version="1.0" encoding="utf-8"?>
-<w:ftr xmlns:wpc="http://schemas.microsoft.com/office/word/2010/wordprocessingCanvas" xmlns:cx="http://schemas.microsoft.com/office/drawing/2014/chartex" xmlns:cx1="http://schemas.microsoft.com/office/drawing/2015/9/8/chartex" xmlns:cx2="http://schemas.microsoft.com/office/drawing/2015/10/21/chartex" xmlns:cx3="http://schemas.microsoft.com/office/drawing/2016/5/9/chartex" xmlns:cx4="http://schemas.microsoft.com/office/drawing/2016/5/10/chartex" xmlns:cx5="http://schemas.microsoft.com/office/drawing/2016/5/11/chartex" xmlns:cx6="http://schemas.microsoft.com/office/drawing/2016/5/12/chartex" xmlns:cx7="http://schemas.microsoft.com/office/drawing/2016/5/13/chartex" xmlns:cx8="http://schemas.microsoft.com/office/drawing/2016/5/14/chartex" xmlns:mc="http://schemas.openxmlformats.org/markup-compatibility/2006" xmlns:aink="http://schemas.microsoft.com/office/drawing/2016/ink" xmlns:am3d="http://schemas.microsoft.com/office/drawing/2017/model3d" xmlns:o="urn:schemas-microsoft-com:office:office" xmlns:r="http://schemas.openxmlformats.org/officeDocument/2006/relationships" xmlns:m="http://schemas.openxmlformats.org/officeDocument/2006/math" xmlns:v="urn:schemas-microsoft-com:vml" xmlns:wp14="http://schemas.microsoft.com/office/word/2010/wordprocessingDrawing" xmlns:wp="http://schemas.openxmlformats.org/drawingml/2006/wordprocessingDrawing" xmlns:w10="urn:schemas-microsoft-com:office:word" xmlns:w="http://schemas.openxmlformats.org/wordprocessingml/2006/main" xmlns:w14="http://schemas.microsoft.com/office/word/2010/wordml" xmlns:w15="http://schemas.microsoft.com/office/word/2012/wordml" xmlns:w16cid="http://schemas.microsoft.com/office/word/2016/wordml/cid" xmlns:w16se="http://schemas.microsoft.com/office/word/2015/wordml/symex" xmlns:wpg="http://schemas.microsoft.com/office/word/2010/wordprocessingGroup" xmlns:wpi="http://schemas.microsoft.com/office/word/2010/wordprocessingInk" xmlns:wne="http://schemas.microsoft.com/office/word/2006/wordml" xmlns:wps="http://schemas.microsoft.com/office/word/2010/wordprocessingShape" mc:Ignorable="w14 w15 w16se w16cid wp14">
+<w:ftr xmlns:wpc="http://schemas.microsoft.com/office/word/2010/wordprocessingCanvas" xmlns:cx="http://schemas.microsoft.com/office/drawing/2014/chartex" xmlns:cx1="http://schemas.microsoft.com/office/drawing/2015/9/8/chartex" xmlns:cx2="http://schemas.microsoft.com/office/drawing/2015/10/21/chartex" xmlns:cx3="http://schemas.microsoft.com/office/drawing/2016/5/9/chartex" xmlns:cx4="http://schemas.microsoft.com/office/drawing/2016/5/10/chartex" xmlns:cx5="http://schemas.microsoft.com/office/drawing/2016/5/11/chartex" xmlns:cx6="http://schemas.microsoft.com/office/drawing/2016/5/12/chartex" xmlns:cx7="http://schemas.microsoft.com/office/drawing/2016/5/13/chartex" xmlns:cx8="http://schemas.microsoft.com/office/drawing/2016/5/14/chartex" xmlns:mc="http://schemas.openxmlformats.org/markup-compatibility/2006" xmlns:aink="http://schemas.microsoft.com/office/drawing/2016/ink" xmlns:am3d="http://schemas.microsoft.com/office/drawing/2017/model3d" xmlns:o="urn:schemas-microsoft-com:office:office" xmlns:r="http://schemas.openxmlformats.org/officeDocument/2006/relationships" xmlns:m="http://schemas.openxmlformats.org/officeDocument/2006/math" xmlns:v="urn:schemas-microsoft-com:vml" xmlns:wp14="http://schemas.microsoft.com/office/word/2010/wordprocessingDrawing" xmlns:wp="http://schemas.openxmlformats.org/drawingml/2006/wordprocessingDrawing" xmlns:w10="urn:schemas-microsoft-com:office:word" xmlns:w="http://schemas.openxmlformats.org/wordprocessingml/2006/main" xmlns:w14="http://schemas.microsoft.com/office/word/2010/wordml" xmlns:w15="http://schemas.microsoft.com/office/word/2012/wordml" xmlns:w16cex="http://schemas.microsoft.com/office/word/2018/wordml/cex" xmlns:w16cid="http://schemas.microsoft.com/office/word/2016/wordml/cid" xmlns:w16="http://schemas.microsoft.com/office/word/2018/wordml" xmlns:w16se="http://schemas.microsoft.com/office/word/2015/wordml/symex" xmlns:wpg="http://schemas.microsoft.com/office/word/2010/wordprocessingGroup" xmlns:wpi="http://schemas.microsoft.com/office/word/2010/wordprocessingInk" xmlns:wne="http://schemas.microsoft.com/office/word/2006/wordml" xmlns:wps="http://schemas.microsoft.com/office/word/2010/wordprocessingShape" mc:Ignorable="w14 w15 w16se w16cid w16 w16cex wp14">
   <w:p>
     <w:pPr>
       <w:pStyle w:val="Piedepgina"/>
@@ -6197,7 +6087,7 @@
 </file>
 
 <file path=word/footnotes.xml><?xml version="1.0" encoding="utf-8"?>
-<w:footnotes xmlns:wpc="http://schemas.microsoft.com/office/word/2010/wordprocessingCanvas" xmlns:cx="http://schemas.microsoft.com/office/drawing/2014/chartex" xmlns:cx1="http://schemas.microsoft.com/office/drawing/2015/9/8/chartex" xmlns:cx2="http://schemas.microsoft.com/office/drawing/2015/10/21/chartex" xmlns:cx3="http://schemas.microsoft.com/office/drawing/2016/5/9/chartex" xmlns:cx4="http://schemas.microsoft.com/office/drawing/2016/5/10/chartex" xmlns:cx5="http://schemas.microsoft.com/office/drawing/2016/5/11/chartex" xmlns:cx6="http://schemas.microsoft.com/office/drawing/2016/5/12/chartex" xmlns:cx7="http://schemas.microsoft.com/office/drawing/2016/5/13/chartex" xmlns:cx8="http://schemas.microsoft.com/office/drawing/2016/5/14/chartex" xmlns:mc="http://schemas.openxmlformats.org/markup-compatibility/2006" xmlns:aink="http://schemas.microsoft.com/office/drawing/2016/ink" xmlns:am3d="http://schemas.microsoft.com/office/drawing/2017/model3d" xmlns:o="urn:schemas-microsoft-com:office:office" xmlns:r="http://schemas.openxmlformats.org/officeDocument/2006/relationships" xmlns:m="http://schemas.openxmlformats.org/officeDocument/2006/math" xmlns:v="urn:schemas-microsoft-com:vml" xmlns:wp14="http://schemas.microsoft.com/office/word/2010/wordprocessingDrawing" xmlns:wp="http://schemas.openxmlformats.org/drawingml/2006/wordprocessingDrawing" xmlns:w10="urn:schemas-microsoft-com:office:word" xmlns:w="http://schemas.openxmlformats.org/wordprocessingml/2006/main" xmlns:w14="http://schemas.microsoft.com/office/word/2010/wordml" xmlns:w15="http://schemas.microsoft.com/office/word/2012/wordml" xmlns:w16cid="http://schemas.microsoft.com/office/word/2016/wordml/cid" xmlns:w16se="http://schemas.microsoft.com/office/word/2015/wordml/symex" xmlns:wpg="http://schemas.microsoft.com/office/word/2010/wordprocessingGroup" xmlns:wpi="http://schemas.microsoft.com/office/word/2010/wordprocessingInk" xmlns:wne="http://schemas.microsoft.com/office/word/2006/wordml" xmlns:wps="http://schemas.microsoft.com/office/word/2010/wordprocessingShape" mc:Ignorable="w14 w15 w16se w16cid wp14">
+<w:footnotes xmlns:wpc="http://schemas.microsoft.com/office/word/2010/wordprocessingCanvas" xmlns:cx="http://schemas.microsoft.com/office/drawing/2014/chartex" xmlns:cx1="http://schemas.microsoft.com/office/drawing/2015/9/8/chartex" xmlns:cx2="http://schemas.microsoft.com/office/drawing/2015/10/21/chartex" xmlns:cx3="http://schemas.microsoft.com/office/drawing/2016/5/9/chartex" xmlns:cx4="http://schemas.microsoft.com/office/drawing/2016/5/10/chartex" xmlns:cx5="http://schemas.microsoft.com/office/drawing/2016/5/11/chartex" xmlns:cx6="http://schemas.microsoft.com/office/drawing/2016/5/12/chartex" xmlns:cx7="http://schemas.microsoft.com/office/drawing/2016/5/13/chartex" xmlns:cx8="http://schemas.microsoft.com/office/drawing/2016/5/14/chartex" xmlns:mc="http://schemas.openxmlformats.org/markup-compatibility/2006" xmlns:aink="http://schemas.microsoft.com/office/drawing/2016/ink" xmlns:am3d="http://schemas.microsoft.com/office/drawing/2017/model3d" xmlns:o="urn:schemas-microsoft-com:office:office" xmlns:r="http://schemas.openxmlformats.org/officeDocument/2006/relationships" xmlns:m="http://schemas.openxmlformats.org/officeDocument/2006/math" xmlns:v="urn:schemas-microsoft-com:vml" xmlns:wp14="http://schemas.microsoft.com/office/word/2010/wordprocessingDrawing" xmlns:wp="http://schemas.openxmlformats.org/drawingml/2006/wordprocessingDrawing" xmlns:w10="urn:schemas-microsoft-com:office:word" xmlns:w="http://schemas.openxmlformats.org/wordprocessingml/2006/main" xmlns:w14="http://schemas.microsoft.com/office/word/2010/wordml" xmlns:w15="http://schemas.microsoft.com/office/word/2012/wordml" xmlns:w16cex="http://schemas.microsoft.com/office/word/2018/wordml/cex" xmlns:w16cid="http://schemas.microsoft.com/office/word/2016/wordml/cid" xmlns:w16="http://schemas.microsoft.com/office/word/2018/wordml" xmlns:w16se="http://schemas.microsoft.com/office/word/2015/wordml/symex" xmlns:wpg="http://schemas.microsoft.com/office/word/2010/wordprocessingGroup" xmlns:wpi="http://schemas.microsoft.com/office/word/2010/wordprocessingInk" xmlns:wne="http://schemas.microsoft.com/office/word/2006/wordml" xmlns:wps="http://schemas.microsoft.com/office/word/2010/wordprocessingShape" mc:Ignorable="w14 w15 w16se w16cid w16 w16cex wp14">
   <w:footnote w:type="separator" w:id="-1">
     <w:p>
       <w:r>
@@ -6372,7 +6262,7 @@
 </file>
 
 <file path=word/header1.xml><?xml version="1.0" encoding="utf-8"?>
-<w:hdr xmlns:wpc="http://schemas.microsoft.com/office/word/2010/wordprocessingCanvas" xmlns:cx="http://schemas.microsoft.com/office/drawing/2014/chartex" xmlns:cx1="http://schemas.microsoft.com/office/drawing/2015/9/8/chartex" xmlns:cx2="http://schemas.microsoft.com/office/drawing/2015/10/21/chartex" xmlns:cx3="http://schemas.microsoft.com/office/drawing/2016/5/9/chartex" xmlns:cx4="http://schemas.microsoft.com/office/drawing/2016/5/10/chartex" xmlns:cx5="http://schemas.microsoft.com/office/drawing/2016/5/11/chartex" xmlns:cx6="http://schemas.microsoft.com/office/drawing/2016/5/12/chartex" xmlns:cx7="http://schemas.microsoft.com/office/drawing/2016/5/13/chartex" xmlns:cx8="http://schemas.microsoft.com/office/drawing/2016/5/14/chartex" xmlns:mc="http://schemas.openxmlformats.org/markup-compatibility/2006" xmlns:aink="http://schemas.microsoft.com/office/drawing/2016/ink" xmlns:am3d="http://schemas.microsoft.com/office/drawing/2017/model3d" xmlns:o="urn:schemas-microsoft-com:office:office" xmlns:r="http://schemas.openxmlformats.org/officeDocument/2006/relationships" xmlns:m="http://schemas.openxmlformats.org/officeDocument/2006/math" xmlns:v="urn:schemas-microsoft-com:vml" xmlns:wp14="http://schemas.microsoft.com/office/word/2010/wordprocessingDrawing" xmlns:wp="http://schemas.openxmlformats.org/drawingml/2006/wordprocessingDrawing" xmlns:w10="urn:schemas-microsoft-com:office:word" xmlns:w="http://schemas.openxmlformats.org/wordprocessingml/2006/main" xmlns:w14="http://schemas.microsoft.com/office/word/2010/wordml" xmlns:w15="http://schemas.microsoft.com/office/word/2012/wordml" xmlns:w16cid="http://schemas.microsoft.com/office/word/2016/wordml/cid" xmlns:w16se="http://schemas.microsoft.com/office/word/2015/wordml/symex" xmlns:wpg="http://schemas.microsoft.com/office/word/2010/wordprocessingGroup" xmlns:wpi="http://schemas.microsoft.com/office/word/2010/wordprocessingInk" xmlns:wne="http://schemas.microsoft.com/office/word/2006/wordml" xmlns:wps="http://schemas.microsoft.com/office/word/2010/wordprocessingShape" mc:Ignorable="w14 w15 w16se w16cid wp14">
+<w:hdr xmlns:wpc="http://schemas.microsoft.com/office/word/2010/wordprocessingCanvas" xmlns:cx="http://schemas.microsoft.com/office/drawing/2014/chartex" xmlns:cx1="http://schemas.microsoft.com/office/drawing/2015/9/8/chartex" xmlns:cx2="http://schemas.microsoft.com/office/drawing/2015/10/21/chartex" xmlns:cx3="http://schemas.microsoft.com/office/drawing/2016/5/9/chartex" xmlns:cx4="http://schemas.microsoft.com/office/drawing/2016/5/10/chartex" xmlns:cx5="http://schemas.microsoft.com/office/drawing/2016/5/11/chartex" xmlns:cx6="http://schemas.microsoft.com/office/drawing/2016/5/12/chartex" xmlns:cx7="http://schemas.microsoft.com/office/drawing/2016/5/13/chartex" xmlns:cx8="http://schemas.microsoft.com/office/drawing/2016/5/14/chartex" xmlns:mc="http://schemas.openxmlformats.org/markup-compatibility/2006" xmlns:aink="http://schemas.microsoft.com/office/drawing/2016/ink" xmlns:am3d="http://schemas.microsoft.com/office/drawing/2017/model3d" xmlns:o="urn:schemas-microsoft-com:office:office" xmlns:r="http://schemas.openxmlformats.org/officeDocument/2006/relationships" xmlns:m="http://schemas.openxmlformats.org/officeDocument/2006/math" xmlns:v="urn:schemas-microsoft-com:vml" xmlns:wp14="http://schemas.microsoft.com/office/word/2010/wordprocessingDrawing" xmlns:wp="http://schemas.openxmlformats.org/drawingml/2006/wordprocessingDrawing" xmlns:w10="urn:schemas-microsoft-com:office:word" xmlns:w="http://schemas.openxmlformats.org/wordprocessingml/2006/main" xmlns:w14="http://schemas.microsoft.com/office/word/2010/wordml" xmlns:w15="http://schemas.microsoft.com/office/word/2012/wordml" xmlns:w16cex="http://schemas.microsoft.com/office/word/2018/wordml/cex" xmlns:w16cid="http://schemas.microsoft.com/office/word/2016/wordml/cid" xmlns:w16="http://schemas.microsoft.com/office/word/2018/wordml" xmlns:w16se="http://schemas.microsoft.com/office/word/2015/wordml/symex" xmlns:wpg="http://schemas.microsoft.com/office/word/2010/wordprocessingGroup" xmlns:wpi="http://schemas.microsoft.com/office/word/2010/wordprocessingInk" xmlns:wne="http://schemas.microsoft.com/office/word/2006/wordml" xmlns:wps="http://schemas.microsoft.com/office/word/2010/wordprocessingShape" mc:Ignorable="w14 w15 w16se w16cid w16 w16cex wp14">
   <w:p>
     <w:pPr>
       <w:pStyle w:val="Encabezado"/>
@@ -6528,7 +6418,7 @@
 </file>
 
 <file path=word/header2.xml><?xml version="1.0" encoding="utf-8"?>
-<w:hdr xmlns:wpc="http://schemas.microsoft.com/office/word/2010/wordprocessingCanvas" xmlns:cx="http://schemas.microsoft.com/office/drawing/2014/chartex" xmlns:cx1="http://schemas.microsoft.com/office/drawing/2015/9/8/chartex" xmlns:cx2="http://schemas.microsoft.com/office/drawing/2015/10/21/chartex" xmlns:cx3="http://schemas.microsoft.com/office/drawing/2016/5/9/chartex" xmlns:cx4="http://schemas.microsoft.com/office/drawing/2016/5/10/chartex" xmlns:cx5="http://schemas.microsoft.com/office/drawing/2016/5/11/chartex" xmlns:cx6="http://schemas.microsoft.com/office/drawing/2016/5/12/chartex" xmlns:cx7="http://schemas.microsoft.com/office/drawing/2016/5/13/chartex" xmlns:cx8="http://schemas.microsoft.com/office/drawing/2016/5/14/chartex" xmlns:mc="http://schemas.openxmlformats.org/markup-compatibility/2006" xmlns:aink="http://schemas.microsoft.com/office/drawing/2016/ink" xmlns:am3d="http://schemas.microsoft.com/office/drawing/2017/model3d" xmlns:o="urn:schemas-microsoft-com:office:office" xmlns:r="http://schemas.openxmlformats.org/officeDocument/2006/relationships" xmlns:m="http://schemas.openxmlformats.org/officeDocument/2006/math" xmlns:v="urn:schemas-microsoft-com:vml" xmlns:wp14="http://schemas.microsoft.com/office/word/2010/wordprocessingDrawing" xmlns:wp="http://schemas.openxmlformats.org/drawingml/2006/wordprocessingDrawing" xmlns:w10="urn:schemas-microsoft-com:office:word" xmlns:w="http://schemas.openxmlformats.org/wordprocessingml/2006/main" xmlns:w14="http://schemas.microsoft.com/office/word/2010/wordml" xmlns:w15="http://schemas.microsoft.com/office/word/2012/wordml" xmlns:w16cid="http://schemas.microsoft.com/office/word/2016/wordml/cid" xmlns:w16se="http://schemas.microsoft.com/office/word/2015/wordml/symex" xmlns:wpg="http://schemas.microsoft.com/office/word/2010/wordprocessingGroup" xmlns:wpi="http://schemas.microsoft.com/office/word/2010/wordprocessingInk" xmlns:wne="http://schemas.microsoft.com/office/word/2006/wordml" xmlns:wps="http://schemas.microsoft.com/office/word/2010/wordprocessingShape" mc:Ignorable="w14 w15 w16se w16cid wp14">
+<w:hdr xmlns:wpc="http://schemas.microsoft.com/office/word/2010/wordprocessingCanvas" xmlns:cx="http://schemas.microsoft.com/office/drawing/2014/chartex" xmlns:cx1="http://schemas.microsoft.com/office/drawing/2015/9/8/chartex" xmlns:cx2="http://schemas.microsoft.com/office/drawing/2015/10/21/chartex" xmlns:cx3="http://schemas.microsoft.com/office/drawing/2016/5/9/chartex" xmlns:cx4="http://schemas.microsoft.com/office/drawing/2016/5/10/chartex" xmlns:cx5="http://schemas.microsoft.com/office/drawing/2016/5/11/chartex" xmlns:cx6="http://schemas.microsoft.com/office/drawing/2016/5/12/chartex" xmlns:cx7="http://schemas.microsoft.com/office/drawing/2016/5/13/chartex" xmlns:cx8="http://schemas.microsoft.com/office/drawing/2016/5/14/chartex" xmlns:mc="http://schemas.openxmlformats.org/markup-compatibility/2006" xmlns:aink="http://schemas.microsoft.com/office/drawing/2016/ink" xmlns:am3d="http://schemas.microsoft.com/office/drawing/2017/model3d" xmlns:o="urn:schemas-microsoft-com:office:office" xmlns:r="http://schemas.openxmlformats.org/officeDocument/2006/relationships" xmlns:m="http://schemas.openxmlformats.org/officeDocument/2006/math" xmlns:v="urn:schemas-microsoft-com:vml" xmlns:wp14="http://schemas.microsoft.com/office/word/2010/wordprocessingDrawing" xmlns:wp="http://schemas.openxmlformats.org/drawingml/2006/wordprocessingDrawing" xmlns:w10="urn:schemas-microsoft-com:office:word" xmlns:w="http://schemas.openxmlformats.org/wordprocessingml/2006/main" xmlns:w14="http://schemas.microsoft.com/office/word/2010/wordml" xmlns:w15="http://schemas.microsoft.com/office/word/2012/wordml" xmlns:w16cex="http://schemas.microsoft.com/office/word/2018/wordml/cex" xmlns:w16cid="http://schemas.microsoft.com/office/word/2016/wordml/cid" xmlns:w16="http://schemas.microsoft.com/office/word/2018/wordml" xmlns:w16se="http://schemas.microsoft.com/office/word/2015/wordml/symex" xmlns:wpg="http://schemas.microsoft.com/office/word/2010/wordprocessingGroup" xmlns:wpi="http://schemas.microsoft.com/office/word/2010/wordprocessingInk" xmlns:wne="http://schemas.microsoft.com/office/word/2006/wordml" xmlns:wps="http://schemas.microsoft.com/office/word/2010/wordprocessingShape" mc:Ignorable="w14 w15 w16se w16cid w16 w16cex wp14">
   <w:p>
     <w:pPr>
       <w:pStyle w:val="Encabezado"/>
@@ -6538,7 +6428,7 @@
 </file>
 
 <file path=word/header3.xml><?xml version="1.0" encoding="utf-8"?>
-<w:hdr xmlns:wpc="http://schemas.microsoft.com/office/word/2010/wordprocessingCanvas" xmlns:cx="http://schemas.microsoft.com/office/drawing/2014/chartex" xmlns:cx1="http://schemas.microsoft.com/office/drawing/2015/9/8/chartex" xmlns:cx2="http://schemas.microsoft.com/office/drawing/2015/10/21/chartex" xmlns:cx3="http://schemas.microsoft.com/office/drawing/2016/5/9/chartex" xmlns:cx4="http://schemas.microsoft.com/office/drawing/2016/5/10/chartex" xmlns:cx5="http://schemas.microsoft.com/office/drawing/2016/5/11/chartex" xmlns:cx6="http://schemas.microsoft.com/office/drawing/2016/5/12/chartex" xmlns:cx7="http://schemas.microsoft.com/office/drawing/2016/5/13/chartex" xmlns:cx8="http://schemas.microsoft.com/office/drawing/2016/5/14/chartex" xmlns:mc="http://schemas.openxmlformats.org/markup-compatibility/2006" xmlns:aink="http://schemas.microsoft.com/office/drawing/2016/ink" xmlns:am3d="http://schemas.microsoft.com/office/drawing/2017/model3d" xmlns:o="urn:schemas-microsoft-com:office:office" xmlns:r="http://schemas.openxmlformats.org/officeDocument/2006/relationships" xmlns:m="http://schemas.openxmlformats.org/officeDocument/2006/math" xmlns:v="urn:schemas-microsoft-com:vml" xmlns:wp14="http://schemas.microsoft.com/office/word/2010/wordprocessingDrawing" xmlns:wp="http://schemas.openxmlformats.org/drawingml/2006/wordprocessingDrawing" xmlns:w10="urn:schemas-microsoft-com:office:word" xmlns:w="http://schemas.openxmlformats.org/wordprocessingml/2006/main" xmlns:w14="http://schemas.microsoft.com/office/word/2010/wordml" xmlns:w15="http://schemas.microsoft.com/office/word/2012/wordml" xmlns:w16cid="http://schemas.microsoft.com/office/word/2016/wordml/cid" xmlns:w16se="http://schemas.microsoft.com/office/word/2015/wordml/symex" xmlns:wpg="http://schemas.microsoft.com/office/word/2010/wordprocessingGroup" xmlns:wpi="http://schemas.microsoft.com/office/word/2010/wordprocessingInk" xmlns:wne="http://schemas.microsoft.com/office/word/2006/wordml" xmlns:wps="http://schemas.microsoft.com/office/word/2010/wordprocessingShape" mc:Ignorable="w14 w15 w16se w16cid wp14">
+<w:hdr xmlns:wpc="http://schemas.microsoft.com/office/word/2010/wordprocessingCanvas" xmlns:cx="http://schemas.microsoft.com/office/drawing/2014/chartex" xmlns:cx1="http://schemas.microsoft.com/office/drawing/2015/9/8/chartex" xmlns:cx2="http://schemas.microsoft.com/office/drawing/2015/10/21/chartex" xmlns:cx3="http://schemas.microsoft.com/office/drawing/2016/5/9/chartex" xmlns:cx4="http://schemas.microsoft.com/office/drawing/2016/5/10/chartex" xmlns:cx5="http://schemas.microsoft.com/office/drawing/2016/5/11/chartex" xmlns:cx6="http://schemas.microsoft.com/office/drawing/2016/5/12/chartex" xmlns:cx7="http://schemas.microsoft.com/office/drawing/2016/5/13/chartex" xmlns:cx8="http://schemas.microsoft.com/office/drawing/2016/5/14/chartex" xmlns:mc="http://schemas.openxmlformats.org/markup-compatibility/2006" xmlns:aink="http://schemas.microsoft.com/office/drawing/2016/ink" xmlns:am3d="http://schemas.microsoft.com/office/drawing/2017/model3d" xmlns:o="urn:schemas-microsoft-com:office:office" xmlns:r="http://schemas.openxmlformats.org/officeDocument/2006/relationships" xmlns:m="http://schemas.openxmlformats.org/officeDocument/2006/math" xmlns:v="urn:schemas-microsoft-com:vml" xmlns:wp14="http://schemas.microsoft.com/office/word/2010/wordprocessingDrawing" xmlns:wp="http://schemas.openxmlformats.org/drawingml/2006/wordprocessingDrawing" xmlns:w10="urn:schemas-microsoft-com:office:word" xmlns:w="http://schemas.openxmlformats.org/wordprocessingml/2006/main" xmlns:w14="http://schemas.microsoft.com/office/word/2010/wordml" xmlns:w15="http://schemas.microsoft.com/office/word/2012/wordml" xmlns:w16cex="http://schemas.microsoft.com/office/word/2018/wordml/cex" xmlns:w16cid="http://schemas.microsoft.com/office/word/2016/wordml/cid" xmlns:w16="http://schemas.microsoft.com/office/word/2018/wordml" xmlns:w16se="http://schemas.microsoft.com/office/word/2015/wordml/symex" xmlns:wpg="http://schemas.microsoft.com/office/word/2010/wordprocessingGroup" xmlns:wpi="http://schemas.microsoft.com/office/word/2010/wordprocessingInk" xmlns:wne="http://schemas.microsoft.com/office/word/2006/wordml" xmlns:wps="http://schemas.microsoft.com/office/word/2010/wordprocessingShape" mc:Ignorable="w14 w15 w16se w16cid w16 w16cex wp14">
   <w:p>
     <w:pPr>
       <w:pStyle w:val="Encabezado"/>
@@ -6694,7 +6584,7 @@
 </file>
 
 <file path=word/header4.xml><?xml version="1.0" encoding="utf-8"?>
-<w:hdr xmlns:wpc="http://schemas.microsoft.com/office/word/2010/wordprocessingCanvas" xmlns:cx="http://schemas.microsoft.com/office/drawing/2014/chartex" xmlns:cx1="http://schemas.microsoft.com/office/drawing/2015/9/8/chartex" xmlns:cx2="http://schemas.microsoft.com/office/drawing/2015/10/21/chartex" xmlns:cx3="http://schemas.microsoft.com/office/drawing/2016/5/9/chartex" xmlns:cx4="http://schemas.microsoft.com/office/drawing/2016/5/10/chartex" xmlns:cx5="http://schemas.microsoft.com/office/drawing/2016/5/11/chartex" xmlns:cx6="http://schemas.microsoft.com/office/drawing/2016/5/12/chartex" xmlns:cx7="http://schemas.microsoft.com/office/drawing/2016/5/13/chartex" xmlns:cx8="http://schemas.microsoft.com/office/drawing/2016/5/14/chartex" xmlns:mc="http://schemas.openxmlformats.org/markup-compatibility/2006" xmlns:aink="http://schemas.microsoft.com/office/drawing/2016/ink" xmlns:am3d="http://schemas.microsoft.com/office/drawing/2017/model3d" xmlns:o="urn:schemas-microsoft-com:office:office" xmlns:r="http://schemas.openxmlformats.org/officeDocument/2006/relationships" xmlns:m="http://schemas.openxmlformats.org/officeDocument/2006/math" xmlns:v="urn:schemas-microsoft-com:vml" xmlns:wp14="http://schemas.microsoft.com/office/word/2010/wordprocessingDrawing" xmlns:wp="http://schemas.openxmlformats.org/drawingml/2006/wordprocessingDrawing" xmlns:w10="urn:schemas-microsoft-com:office:word" xmlns:w="http://schemas.openxmlformats.org/wordprocessingml/2006/main" xmlns:w14="http://schemas.microsoft.com/office/word/2010/wordml" xmlns:w15="http://schemas.microsoft.com/office/word/2012/wordml" xmlns:w16cid="http://schemas.microsoft.com/office/word/2016/wordml/cid" xmlns:w16se="http://schemas.microsoft.com/office/word/2015/wordml/symex" xmlns:wpg="http://schemas.microsoft.com/office/word/2010/wordprocessingGroup" xmlns:wpi="http://schemas.microsoft.com/office/word/2010/wordprocessingInk" xmlns:wne="http://schemas.microsoft.com/office/word/2006/wordml" xmlns:wps="http://schemas.microsoft.com/office/word/2010/wordprocessingShape" mc:Ignorable="w14 w15 w16se w16cid wp14">
+<w:hdr xmlns:wpc="http://schemas.microsoft.com/office/word/2010/wordprocessingCanvas" xmlns:cx="http://schemas.microsoft.com/office/drawing/2014/chartex" xmlns:cx1="http://schemas.microsoft.com/office/drawing/2015/9/8/chartex" xmlns:cx2="http://schemas.microsoft.com/office/drawing/2015/10/21/chartex" xmlns:cx3="http://schemas.microsoft.com/office/drawing/2016/5/9/chartex" xmlns:cx4="http://schemas.microsoft.com/office/drawing/2016/5/10/chartex" xmlns:cx5="http://schemas.microsoft.com/office/drawing/2016/5/11/chartex" xmlns:cx6="http://schemas.microsoft.com/office/drawing/2016/5/12/chartex" xmlns:cx7="http://schemas.microsoft.com/office/drawing/2016/5/13/chartex" xmlns:cx8="http://schemas.microsoft.com/office/drawing/2016/5/14/chartex" xmlns:mc="http://schemas.openxmlformats.org/markup-compatibility/2006" xmlns:aink="http://schemas.microsoft.com/office/drawing/2016/ink" xmlns:am3d="http://schemas.microsoft.com/office/drawing/2017/model3d" xmlns:o="urn:schemas-microsoft-com:office:office" xmlns:r="http://schemas.openxmlformats.org/officeDocument/2006/relationships" xmlns:m="http://schemas.openxmlformats.org/officeDocument/2006/math" xmlns:v="urn:schemas-microsoft-com:vml" xmlns:wp14="http://schemas.microsoft.com/office/word/2010/wordprocessingDrawing" xmlns:wp="http://schemas.openxmlformats.org/drawingml/2006/wordprocessingDrawing" xmlns:w10="urn:schemas-microsoft-com:office:word" xmlns:w="http://schemas.openxmlformats.org/wordprocessingml/2006/main" xmlns:w14="http://schemas.microsoft.com/office/word/2010/wordml" xmlns:w15="http://schemas.microsoft.com/office/word/2012/wordml" xmlns:w16cex="http://schemas.microsoft.com/office/word/2018/wordml/cex" xmlns:w16cid="http://schemas.microsoft.com/office/word/2016/wordml/cid" xmlns:w16="http://schemas.microsoft.com/office/word/2018/wordml" xmlns:w16se="http://schemas.microsoft.com/office/word/2015/wordml/symex" xmlns:wpg="http://schemas.microsoft.com/office/word/2010/wordprocessingGroup" xmlns:wpi="http://schemas.microsoft.com/office/word/2010/wordprocessingInk" xmlns:wne="http://schemas.microsoft.com/office/word/2006/wordml" xmlns:wps="http://schemas.microsoft.com/office/word/2010/wordprocessingShape" mc:Ignorable="w14 w15 w16se w16cid w16 w16cex wp14">
   <w:p>
     <w:pPr>
       <w:pStyle w:val="Encabezado"/>
@@ -6704,7 +6594,7 @@
 </file>
 
 <file path=word/numbering.xml><?xml version="1.0" encoding="utf-8"?>
-<w:numbering xmlns:wpc="http://schemas.microsoft.com/office/word/2010/wordprocessingCanvas" xmlns:cx="http://schemas.microsoft.com/office/drawing/2014/chartex" xmlns:cx1="http://schemas.microsoft.com/office/drawing/2015/9/8/chartex" xmlns:cx2="http://schemas.microsoft.com/office/drawing/2015/10/21/chartex" xmlns:cx3="http://schemas.microsoft.com/office/drawing/2016/5/9/chartex" xmlns:cx4="http://schemas.microsoft.com/office/drawing/2016/5/10/chartex" xmlns:cx5="http://schemas.microsoft.com/office/drawing/2016/5/11/chartex" xmlns:cx6="http://schemas.microsoft.com/office/drawing/2016/5/12/chartex" xmlns:cx7="http://schemas.microsoft.com/office/drawing/2016/5/13/chartex" xmlns:cx8="http://schemas.microsoft.com/office/drawing/2016/5/14/chartex" xmlns:mc="http://schemas.openxmlformats.org/markup-compatibility/2006" xmlns:aink="http://schemas.microsoft.com/office/drawing/2016/ink" xmlns:am3d="http://schemas.microsoft.com/office/drawing/2017/model3d" xmlns:o="urn:schemas-microsoft-com:office:office" xmlns:r="http://schemas.openxmlformats.org/officeDocument/2006/relationships" xmlns:m="http://schemas.openxmlformats.org/officeDocument/2006/math" xmlns:v="urn:schemas-microsoft-com:vml" xmlns:wp14="http://schemas.microsoft.com/office/word/2010/wordprocessingDrawing" xmlns:wp="http://schemas.openxmlformats.org/drawingml/2006/wordprocessingDrawing" xmlns:w10="urn:schemas-microsoft-com:office:word" xmlns:w="http://schemas.openxmlformats.org/wordprocessingml/2006/main" xmlns:w14="http://schemas.microsoft.com/office/word/2010/wordml" xmlns:w15="http://schemas.microsoft.com/office/word/2012/wordml" xmlns:w16cid="http://schemas.microsoft.com/office/word/2016/wordml/cid" xmlns:w16se="http://schemas.microsoft.com/office/word/2015/wordml/symex" xmlns:wpg="http://schemas.microsoft.com/office/word/2010/wordprocessingGroup" xmlns:wpi="http://schemas.microsoft.com/office/word/2010/wordprocessingInk" xmlns:wne="http://schemas.microsoft.com/office/word/2006/wordml" xmlns:wps="http://schemas.microsoft.com/office/word/2010/wordprocessingShape" mc:Ignorable="w14 w15 w16se w16cid wp14">
+<w:numbering xmlns:wpc="http://schemas.microsoft.com/office/word/2010/wordprocessingCanvas" xmlns:cx="http://schemas.microsoft.com/office/drawing/2014/chartex" xmlns:cx1="http://schemas.microsoft.com/office/drawing/2015/9/8/chartex" xmlns:cx2="http://schemas.microsoft.com/office/drawing/2015/10/21/chartex" xmlns:cx3="http://schemas.microsoft.com/office/drawing/2016/5/9/chartex" xmlns:cx4="http://schemas.microsoft.com/office/drawing/2016/5/10/chartex" xmlns:cx5="http://schemas.microsoft.com/office/drawing/2016/5/11/chartex" xmlns:cx6="http://schemas.microsoft.com/office/drawing/2016/5/12/chartex" xmlns:cx7="http://schemas.microsoft.com/office/drawing/2016/5/13/chartex" xmlns:cx8="http://schemas.microsoft.com/office/drawing/2016/5/14/chartex" xmlns:mc="http://schemas.openxmlformats.org/markup-compatibility/2006" xmlns:aink="http://schemas.microsoft.com/office/drawing/2016/ink" xmlns:am3d="http://schemas.microsoft.com/office/drawing/2017/model3d" xmlns:o="urn:schemas-microsoft-com:office:office" xmlns:r="http://schemas.openxmlformats.org/officeDocument/2006/relationships" xmlns:m="http://schemas.openxmlformats.org/officeDocument/2006/math" xmlns:v="urn:schemas-microsoft-com:vml" xmlns:wp14="http://schemas.microsoft.com/office/word/2010/wordprocessingDrawing" xmlns:wp="http://schemas.openxmlformats.org/drawingml/2006/wordprocessingDrawing" xmlns:w10="urn:schemas-microsoft-com:office:word" xmlns:w="http://schemas.openxmlformats.org/wordprocessingml/2006/main" xmlns:w14="http://schemas.microsoft.com/office/word/2010/wordml" xmlns:w15="http://schemas.microsoft.com/office/word/2012/wordml" xmlns:w16cex="http://schemas.microsoft.com/office/word/2018/wordml/cex" xmlns:w16cid="http://schemas.microsoft.com/office/word/2016/wordml/cid" xmlns:w16="http://schemas.microsoft.com/office/word/2018/wordml" xmlns:w16se="http://schemas.microsoft.com/office/word/2015/wordml/symex" xmlns:wpg="http://schemas.microsoft.com/office/word/2010/wordprocessingGroup" xmlns:wpi="http://schemas.microsoft.com/office/word/2010/wordprocessingInk" xmlns:wne="http://schemas.microsoft.com/office/word/2006/wordml" xmlns:wps="http://schemas.microsoft.com/office/word/2010/wordprocessingShape" mc:Ignorable="w14 w15 w16se w16cid w16 w16cex wp14">
   <w:abstractNum w:abstractNumId="0" w15:restartNumberingAfterBreak="0">
     <w:nsid w:val="FFFFFF83"/>
     <w:multiLevelType w:val="singleLevel"/>
@@ -8664,19 +8554,8 @@
 </w:numbering>
 </file>
 
-<file path=word/people.xml><?xml version="1.0" encoding="utf-8"?>
-<w15:people xmlns:wpc="http://schemas.microsoft.com/office/word/2010/wordprocessingCanvas" xmlns:cx="http://schemas.microsoft.com/office/drawing/2014/chartex" xmlns:cx1="http://schemas.microsoft.com/office/drawing/2015/9/8/chartex" xmlns:cx2="http://schemas.microsoft.com/office/drawing/2015/10/21/chartex" xmlns:cx3="http://schemas.microsoft.com/office/drawing/2016/5/9/chartex" xmlns:cx4="http://schemas.microsoft.com/office/drawing/2016/5/10/chartex" xmlns:cx5="http://schemas.microsoft.com/office/drawing/2016/5/11/chartex" xmlns:cx6="http://schemas.microsoft.com/office/drawing/2016/5/12/chartex" xmlns:cx7="http://schemas.microsoft.com/office/drawing/2016/5/13/chartex" xmlns:cx8="http://schemas.microsoft.com/office/drawing/2016/5/14/chartex" xmlns:mc="http://schemas.openxmlformats.org/markup-compatibility/2006" xmlns:aink="http://schemas.microsoft.com/office/drawing/2016/ink" xmlns:am3d="http://schemas.microsoft.com/office/drawing/2017/model3d" xmlns:o="urn:schemas-microsoft-com:office:office" xmlns:r="http://schemas.openxmlformats.org/officeDocument/2006/relationships" xmlns:m="http://schemas.openxmlformats.org/officeDocument/2006/math" xmlns:v="urn:schemas-microsoft-com:vml" xmlns:wp14="http://schemas.microsoft.com/office/word/2010/wordprocessingDrawing" xmlns:wp="http://schemas.openxmlformats.org/drawingml/2006/wordprocessingDrawing" xmlns:w10="urn:schemas-microsoft-com:office:word" xmlns:w="http://schemas.openxmlformats.org/wordprocessingml/2006/main" xmlns:w14="http://schemas.microsoft.com/office/word/2010/wordml" xmlns:w15="http://schemas.microsoft.com/office/word/2012/wordml" xmlns:w16cid="http://schemas.microsoft.com/office/word/2016/wordml/cid" xmlns:w16se="http://schemas.microsoft.com/office/word/2015/wordml/symex" xmlns:wpg="http://schemas.microsoft.com/office/word/2010/wordprocessingGroup" xmlns:wpi="http://schemas.microsoft.com/office/word/2010/wordprocessingInk" xmlns:wne="http://schemas.microsoft.com/office/word/2006/wordml" xmlns:wps="http://schemas.microsoft.com/office/word/2010/wordprocessingShape" mc:Ignorable="w14 w15 w16se w16cid wp14">
-  <w15:person w15:author="RAFAEL MARIN PEREZ">
-    <w15:presenceInfo w15:providerId="None" w15:userId="RAFAEL MARIN PEREZ"/>
-  </w15:person>
-  <w15:person w15:author="Rohit Bohara">
-    <w15:presenceInfo w15:providerId="Windows Live" w15:userId="1f794aedd202f280"/>
-  </w15:person>
-</w15:people>
-</file>
-
 <file path=word/styles.xml><?xml version="1.0" encoding="utf-8"?>
-<w:styles xmlns:mc="http://schemas.openxmlformats.org/markup-compatibility/2006" xmlns:r="http://schemas.openxmlformats.org/officeDocument/2006/relationships" xmlns:w="http://schemas.openxmlformats.org/wordprocessingml/2006/main" xmlns:w14="http://schemas.microsoft.com/office/word/2010/wordml" xmlns:w15="http://schemas.microsoft.com/office/word/2012/wordml" xmlns:w16cid="http://schemas.microsoft.com/office/word/2016/wordml/cid" xmlns:w16se="http://schemas.microsoft.com/office/word/2015/wordml/symex" mc:Ignorable="w14 w15 w16se w16cid">
+<w:styles xmlns:mc="http://schemas.openxmlformats.org/markup-compatibility/2006" xmlns:r="http://schemas.openxmlformats.org/officeDocument/2006/relationships" xmlns:w="http://schemas.openxmlformats.org/wordprocessingml/2006/main" xmlns:w14="http://schemas.microsoft.com/office/word/2010/wordml" xmlns:w15="http://schemas.microsoft.com/office/word/2012/wordml" xmlns:w16cex="http://schemas.microsoft.com/office/word/2018/wordml/cex" xmlns:w16cid="http://schemas.microsoft.com/office/word/2016/wordml/cid" xmlns:w16="http://schemas.microsoft.com/office/word/2018/wordml" xmlns:w16se="http://schemas.microsoft.com/office/word/2015/wordml/symex" mc:Ignorable="w14 w15 w16se w16cid w16 w16cex">
   <w:docDefaults>
     <w:rPrDefault>
       <w:rPr>

</xml_diff>

<commit_message>
D1 - minor fixes in Acronyms and Refs section.
</commit_message>
<xml_diff>
--- a/docs/deliverable/D1-IoTrust-Architecture-Design.docx
+++ b/docs/deliverable/D1-IoTrust-Architecture-Design.docx
@@ -23,8 +23,18 @@
           <w:bCs/>
           <w:lang w:val="en-US"/>
         </w:rPr>
-        <w:t xml:space="preserve"> IoTrust</w:t>
-      </w:r>
+        <w:t xml:space="preserve"> </w:t>
+      </w:r>
+      <w:proofErr w:type="spellStart"/>
+      <w:r>
+        <w:rPr>
+          <w:b/>
+          <w:bCs/>
+          <w:lang w:val="en-US"/>
+        </w:rPr>
+        <w:t>IoTrust</w:t>
+      </w:r>
+      <w:proofErr w:type="spellEnd"/>
     </w:p>
     <w:p>
       <w:pPr>
@@ -320,11 +330,19 @@
           <w:lang w:val="en-US"/>
         </w:rPr>
       </w:pPr>
+      <w:proofErr w:type="spellStart"/>
       <w:r>
         <w:rPr>
           <w:lang w:val="en-US"/>
         </w:rPr>
-        <w:t>IoTrust Architecture Design</w:t>
+        <w:t>IoTrust</w:t>
+      </w:r>
+      <w:proofErr w:type="spellEnd"/>
+      <w:r>
+        <w:rPr>
+          <w:lang w:val="en-US"/>
+        </w:rPr>
+        <w:t xml:space="preserve"> Architecture Design</w:t>
       </w:r>
     </w:p>
     <w:p>
@@ -439,7 +457,105 @@
               <w:rPr>
                 <w:lang w:val="es-ES"/>
               </w:rPr>
-              <w:t xml:space="preserve"> Silke Capo, Mihaly Virag, Mirko Ross, Rafael Marin-Perez, Antonio Skarmeta Gomez,</w:t>
+              <w:t xml:space="preserve"> </w:t>
+            </w:r>
+            <w:proofErr w:type="spellStart"/>
+            <w:r>
+              <w:rPr>
+                <w:lang w:val="es-ES"/>
+              </w:rPr>
+              <w:t>Silke</w:t>
+            </w:r>
+            <w:proofErr w:type="spellEnd"/>
+            <w:r>
+              <w:rPr>
+                <w:lang w:val="es-ES"/>
+              </w:rPr>
+              <w:t xml:space="preserve"> Capo, </w:t>
+            </w:r>
+            <w:proofErr w:type="spellStart"/>
+            <w:r>
+              <w:rPr>
+                <w:lang w:val="es-ES"/>
+              </w:rPr>
+              <w:t>Mihaly</w:t>
+            </w:r>
+            <w:proofErr w:type="spellEnd"/>
+            <w:r>
+              <w:rPr>
+                <w:lang w:val="es-ES"/>
+              </w:rPr>
+              <w:t xml:space="preserve"> </w:t>
+            </w:r>
+            <w:proofErr w:type="spellStart"/>
+            <w:r>
+              <w:rPr>
+                <w:lang w:val="es-ES"/>
+              </w:rPr>
+              <w:t>Virag</w:t>
+            </w:r>
+            <w:proofErr w:type="spellEnd"/>
+            <w:r>
+              <w:rPr>
+                <w:lang w:val="es-ES"/>
+              </w:rPr>
+              <w:t xml:space="preserve">, </w:t>
+            </w:r>
+            <w:proofErr w:type="spellStart"/>
+            <w:r>
+              <w:rPr>
+                <w:lang w:val="es-ES"/>
+              </w:rPr>
+              <w:t>Mirko</w:t>
+            </w:r>
+            <w:proofErr w:type="spellEnd"/>
+            <w:r>
+              <w:rPr>
+                <w:lang w:val="es-ES"/>
+              </w:rPr>
+              <w:t xml:space="preserve"> Ross, Rafael </w:t>
+            </w:r>
+            <w:proofErr w:type="spellStart"/>
+            <w:r>
+              <w:rPr>
+                <w:lang w:val="es-ES"/>
+              </w:rPr>
+              <w:t>Marin-Perez</w:t>
+            </w:r>
+            <w:proofErr w:type="spellEnd"/>
+            <w:r>
+              <w:rPr>
+                <w:lang w:val="es-ES"/>
+              </w:rPr>
+              <w:t xml:space="preserve">, Antonio </w:t>
+            </w:r>
+            <w:proofErr w:type="spellStart"/>
+            <w:r>
+              <w:rPr>
+                <w:lang w:val="es-ES"/>
+              </w:rPr>
+              <w:t>Skarmeta</w:t>
+            </w:r>
+            <w:proofErr w:type="spellEnd"/>
+            <w:r>
+              <w:rPr>
+                <w:lang w:val="es-ES"/>
+              </w:rPr>
+              <w:t xml:space="preserve"> </w:t>
+            </w:r>
+            <w:proofErr w:type="spellStart"/>
+            <w:r>
+              <w:rPr>
+                <w:lang w:val="es-ES"/>
+              </w:rPr>
+              <w:t>Gomez</w:t>
+            </w:r>
+            <w:proofErr w:type="spellEnd"/>
+            <w:r>
+              <w:rPr>
+                <w:lang w:val="es-ES"/>
+              </w:rPr>
+              <w:t>,</w:t>
             </w:r>
             <w:r>
               <w:rPr>
@@ -615,7 +731,31 @@
         </w:rPr>
       </w:pPr>
       <w:r>
-        <w:t>Abstract: It is a deliverable document designed and developed under the IoTrust project. It gives extensive information about the IoTrust architecture. This document will serve as a reference document for the future deliverables of the IoTrust.</w:t>
+        <w:t xml:space="preserve">Abstract: It is a deliverable document designed and developed under the </w:t>
+      </w:r>
+      <w:proofErr w:type="spellStart"/>
+      <w:r>
+        <w:t>IoTrust</w:t>
+      </w:r>
+      <w:proofErr w:type="spellEnd"/>
+      <w:r>
+        <w:t xml:space="preserve"> project. It gives extensive information about the </w:t>
+      </w:r>
+      <w:proofErr w:type="spellStart"/>
+      <w:r>
+        <w:t>IoTrust</w:t>
+      </w:r>
+      <w:proofErr w:type="spellEnd"/>
+      <w:r>
+        <w:t xml:space="preserve"> architecture. This document will serve as a reference document for the future deliverables of the </w:t>
+      </w:r>
+      <w:proofErr w:type="spellStart"/>
+      <w:r>
+        <w:t>IoTrust</w:t>
+      </w:r>
+      <w:proofErr w:type="spellEnd"/>
+      <w:r>
+        <w:t>.</w:t>
       </w:r>
     </w:p>
     <w:p>
@@ -2287,37 +2427,101 @@
           <w:b/>
           <w:bCs/>
         </w:rPr>
-        <w:t xml:space="preserve"> D.1 IoTtrust Architecture Design</w:t>
-      </w:r>
-      <w:r>
-        <w:t xml:space="preserve"> fulfils the objective </w:t>
-      </w:r>
+        <w:t xml:space="preserve"> D.1 </w:t>
+      </w:r>
+      <w:proofErr w:type="spellStart"/>
       <w:r>
         <w:rPr>
           <w:b/>
           <w:bCs/>
         </w:rPr>
-        <w:t>O1</w:t>
-      </w:r>
-      <w:r>
-        <w:t xml:space="preserve"> which aims to design a human-centric and open IoTrust solution to increase the use trust and application of secure IoT networks in worldwide sectors like Smart Cities, Industry 4.0 etc. The deliverable D.1 is the output of the task </w:t>
-      </w:r>
+        <w:t>IoTtrust</w:t>
+      </w:r>
+      <w:proofErr w:type="spellEnd"/>
       <w:r>
         <w:rPr>
           <w:b/>
           <w:bCs/>
         </w:rPr>
-        <w:t>T.1 IoTrust Architecture Design</w:t>
-      </w:r>
-      <w:r>
-        <w:t xml:space="preserve">. The task T.1 was completed in the duration of month M1 to M6. The DW was the leader of the task. The milestone </w:t>
+        <w:t xml:space="preserve"> Architecture Design</w:t>
+      </w:r>
+      <w:r>
+        <w:t xml:space="preserve"> fulfils the objective </w:t>
       </w:r>
       <w:r>
         <w:rPr>
           <w:b/>
           <w:bCs/>
         </w:rPr>
-        <w:t>MS2 Enhanced final version of IoTrust architecture</w:t>
+        <w:t>O1</w:t>
+      </w:r>
+      <w:r>
+        <w:t xml:space="preserve"> which aims to design a </w:t>
+      </w:r>
+      <w:proofErr w:type="gramStart"/>
+      <w:r>
+        <w:t>human-centric</w:t>
+      </w:r>
+      <w:proofErr w:type="gramEnd"/>
+      <w:r>
+        <w:t xml:space="preserve"> and open </w:t>
+      </w:r>
+      <w:proofErr w:type="spellStart"/>
+      <w:r>
+        <w:t>IoTrust</w:t>
+      </w:r>
+      <w:proofErr w:type="spellEnd"/>
+      <w:r>
+        <w:t xml:space="preserve"> solution to increase the use trust and application of secure IoT networks in worldwide sectors like Smart Cities, Industry 4.0 etc. The deliverable D.1 is the output of the task </w:t>
+      </w:r>
+      <w:r>
+        <w:rPr>
+          <w:b/>
+          <w:bCs/>
+        </w:rPr>
+        <w:t xml:space="preserve">T.1 </w:t>
+      </w:r>
+      <w:proofErr w:type="spellStart"/>
+      <w:r>
+        <w:rPr>
+          <w:b/>
+          <w:bCs/>
+        </w:rPr>
+        <w:t>IoTrust</w:t>
+      </w:r>
+      <w:proofErr w:type="spellEnd"/>
+      <w:r>
+        <w:rPr>
+          <w:b/>
+          <w:bCs/>
+        </w:rPr>
+        <w:t xml:space="preserve"> Architecture Design</w:t>
+      </w:r>
+      <w:r>
+        <w:t xml:space="preserve">. The task T.1 was completed in the duration of month M1 to M6. The DW was the leader of the task. The milestone </w:t>
+      </w:r>
+      <w:r>
+        <w:rPr>
+          <w:b/>
+          <w:bCs/>
+        </w:rPr>
+        <w:t xml:space="preserve">MS2 Enhanced final version of </w:t>
+      </w:r>
+      <w:proofErr w:type="spellStart"/>
+      <w:r>
+        <w:rPr>
+          <w:b/>
+          <w:bCs/>
+        </w:rPr>
+        <w:t>IoTrust</w:t>
+      </w:r>
+      <w:proofErr w:type="spellEnd"/>
+      <w:r>
+        <w:rPr>
+          <w:b/>
+          <w:bCs/>
+        </w:rPr>
+        <w:t xml:space="preserve"> architecture</w:t>
       </w:r>
       <w:r>
         <w:t xml:space="preserve"> was achieved by deliverable D.1. The milestone MS2 is the advanced version of the first architecture design from the MS1.</w:t>
@@ -2355,7 +2559,15 @@
     </w:p>
     <w:p>
       <w:r>
-        <w:t xml:space="preserve">The user-centric requirement analysis was performed in the task T.1 to deliver deliverable D.1. It was an iterative process in which requirements of end users and other stakeholders such as internet developers were taken into consideration in designing the IoTrust architecture. </w:t>
+        <w:t xml:space="preserve">The user-centric requirement analysis was performed in the task T.1 to deliver deliverable D.1. It was an iterative process in which requirements of end users and other stakeholders such as internet developers were taken into consideration in designing the </w:t>
+      </w:r>
+      <w:proofErr w:type="spellStart"/>
+      <w:r>
+        <w:t>IoTrust</w:t>
+      </w:r>
+      <w:proofErr w:type="spellEnd"/>
+      <w:r>
+        <w:t xml:space="preserve"> architecture. </w:t>
       </w:r>
     </w:p>
     <w:p>
@@ -2369,18 +2581,39 @@
         <w:endnoteReference w:id="1"/>
       </w:r>
       <w:r>
-        <w:t xml:space="preserve"> methodology. Each SCRUM sprint cycle was of 2 weeks. At the start of each sprint cycle requirements were gathered from end users and patterners. These requirements were analysed and an IoTrust architecture draft was designed and developed based on them. At the end of the cycle, this draft was verified and validated against the requirements. This process was performed iteratively throughout the lifecycle of the task T.1.</w:t>
-      </w:r>
-    </w:p>
-    <w:p>
-      <w:r>
-        <w:t>In the IoTrust project, a minimal viable product (MVP) is creating according to the end user and external stakeholders' requirements. To achieve that, some unforeseen issues might arise in the areas such as requirement gathering, changing and unclear requirements, functional requirements verification and validation criterion etc. These problems were identified and solved using the iterative SCRUM cycle before they could occur and hinder the project. The requirement gathering and analysis were continuous process like the designing the architecture.</w:t>
-      </w:r>
-    </w:p>
-    <w:p>
-      <w:r>
-        <w:t>There were some unforeseen technical issues also addressed and fixed in the task T.1. The project is going to employ LoRaWAN</w:t>
-      </w:r>
+        <w:t xml:space="preserve"> methodology. Each SCRUM sprint cycle was of 2 weeks. At the start of each sprint cycle requirements were gathered from end users and patterners. These requirements were analysed and an </w:t>
+      </w:r>
+      <w:proofErr w:type="spellStart"/>
+      <w:r>
+        <w:t>IoTrust</w:t>
+      </w:r>
+      <w:proofErr w:type="spellEnd"/>
+      <w:r>
+        <w:t xml:space="preserve"> architecture draft was designed and developed based on them. At the end of the cycle, this draft was verified and validated against the requirements. This process was performed iteratively throughout the lifecycle of the task T.1.</w:t>
+      </w:r>
+    </w:p>
+    <w:p>
+      <w:r>
+        <w:t xml:space="preserve">In the </w:t>
+      </w:r>
+      <w:proofErr w:type="spellStart"/>
+      <w:r>
+        <w:t>IoTrust</w:t>
+      </w:r>
+      <w:proofErr w:type="spellEnd"/>
+      <w:r>
+        <w:t xml:space="preserve"> project, a minimal viable product (MVP) is creating according to the end user and external stakeholders' requirements. To achieve that, some unforeseen issues might arise in the areas such as requirement gathering, changing and unclear requirements, functional requirements verification and validation criterion etc. These problems were identified and solved using the iterative SCRUM cycle before they could occur and hinder the project. The requirement gathering and analysis were continuous process like the designing the architecture.</w:t>
+      </w:r>
+    </w:p>
+    <w:p>
+      <w:r>
+        <w:t xml:space="preserve">There were some unforeseen technical issues also addressed and fixed in the task T.1. The project is going to employ </w:t>
+      </w:r>
+      <w:proofErr w:type="spellStart"/>
+      <w:r>
+        <w:t>LoRaWAN</w:t>
+      </w:r>
+      <w:proofErr w:type="spellEnd"/>
       <w:r>
         <w:rPr>
           <w:rStyle w:val="Refdenotaalfinal"/>
@@ -2388,8 +2621,13 @@
         <w:endnoteReference w:id="2"/>
       </w:r>
       <w:r>
-        <w:t xml:space="preserve"> protocol to send data packets between a LoRa</w:t>
-      </w:r>
+        <w:t xml:space="preserve"> protocol to send data packets between a </w:t>
+      </w:r>
+      <w:proofErr w:type="spellStart"/>
+      <w:r>
+        <w:t>LoRa</w:t>
+      </w:r>
+      <w:proofErr w:type="spellEnd"/>
       <w:r>
         <w:rPr>
           <w:rStyle w:val="Refdenotaalfinal"/>
@@ -2397,7 +2635,15 @@
         <w:endnoteReference w:id="3"/>
       </w:r>
       <w:r>
-        <w:t xml:space="preserve"> node and gateway using radio communication in the 868 MHz ISM band. There are a large number of development boards available with different LoRa modems such as SX1276/77/78/79</w:t>
+        <w:t xml:space="preserve"> node and gateway using radio communication in the 868 MHz ISM band. There are a large number of development boards available with different </w:t>
+      </w:r>
+      <w:proofErr w:type="spellStart"/>
+      <w:r>
+        <w:t>LoRa</w:t>
+      </w:r>
+      <w:proofErr w:type="spellEnd"/>
+      <w:r>
+        <w:t xml:space="preserve"> modems such as SX1276/77/78/79</w:t>
       </w:r>
       <w:r>
         <w:rPr>
@@ -2409,12 +2655,14 @@
         <w:t xml:space="preserve"> from </w:t>
       </w:r>
       <w:hyperlink r:id="rId13">
+        <w:proofErr w:type="spellStart"/>
         <w:r>
           <w:rPr>
             <w:rStyle w:val="Hipervnculo"/>
           </w:rPr>
           <w:t>Semtech</w:t>
         </w:r>
+        <w:proofErr w:type="spellEnd"/>
       </w:hyperlink>
       <w:r>
         <w:t>, RFM95/96/97</w:t>
@@ -2429,12 +2677,14 @@
         <w:t xml:space="preserve"> from </w:t>
       </w:r>
       <w:hyperlink r:id="rId14">
+        <w:proofErr w:type="spellStart"/>
         <w:r>
           <w:rPr>
             <w:rStyle w:val="Hipervnculo"/>
           </w:rPr>
           <w:t>HopeRF</w:t>
         </w:r>
+        <w:proofErr w:type="spellEnd"/>
       </w:hyperlink>
       <w:r>
         <w:t>, RN2483</w:t>
@@ -2489,7 +2739,15 @@
     </w:p>
     <w:p>
       <w:r>
-        <w:t xml:space="preserve">The core aim of the deliverable D.1 was to prepare an advanced IoTrust architecture design with an iterative process. There are many aspects to the architecture design. We have analysed and prepared it with the details of hardware, software stack, communication protocols, DevOps, user interface, customer experience, API end points etc. This architecture design will serve as a reference for further deliverables. Although the core attributes of the architecture will be the </w:t>
+        <w:t xml:space="preserve">The core aim of the deliverable D.1 was to prepare an advanced </w:t>
+      </w:r>
+      <w:proofErr w:type="spellStart"/>
+      <w:r>
+        <w:t>IoTrust</w:t>
+      </w:r>
+      <w:proofErr w:type="spellEnd"/>
+      <w:r>
+        <w:t xml:space="preserve"> architecture design with an iterative process. There are many aspects to the architecture design. We have analysed and prepared it with the details of hardware, software stack, communication protocols, DevOps, user interface, customer experience, API end points etc. This architecture design will serve as a reference for further deliverables. Although the core attributes of the architecture will be the </w:t>
       </w:r>
       <w:r>
         <w:lastRenderedPageBreak/>
@@ -2517,7 +2775,15 @@
         <w:fldChar w:fldCharType="end"/>
       </w:r>
       <w:r>
-        <w:t xml:space="preserve"> illustrates the overall IoTrust architecture.</w:t>
+        <w:t xml:space="preserve"> illustrates the overall </w:t>
+      </w:r>
+      <w:proofErr w:type="spellStart"/>
+      <w:r>
+        <w:t>IoTrust</w:t>
+      </w:r>
+      <w:proofErr w:type="spellEnd"/>
+      <w:r>
+        <w:t xml:space="preserve"> architecture.</w:t>
       </w:r>
     </w:p>
     <w:p>
@@ -2627,7 +2893,23 @@
           <w:sz w:val="22"/>
           <w:szCs w:val="22"/>
         </w:rPr>
-        <w:t>: The IoTrust Architecture</w:t>
+        <w:t xml:space="preserve">: The </w:t>
+      </w:r>
+      <w:proofErr w:type="spellStart"/>
+      <w:r>
+        <w:rPr>
+          <w:sz w:val="22"/>
+          <w:szCs w:val="22"/>
+        </w:rPr>
+        <w:t>IoTrust</w:t>
+      </w:r>
+      <w:proofErr w:type="spellEnd"/>
+      <w:r>
+        <w:rPr>
+          <w:sz w:val="22"/>
+          <w:szCs w:val="22"/>
+        </w:rPr>
+        <w:t xml:space="preserve"> Architecture</w:t>
       </w:r>
     </w:p>
     <w:p>
@@ -2656,17 +2938,39 @@
     </w:p>
     <w:p>
       <w:r>
-        <w:t>It is a small form-factor hardware which sits on the edge of an IoT network. It consists of microcontroller, memory, input/output peripherals, communication protocol etc. These end-devices are put in to work for a specialized task. These end-devices are typically installed in hard-to-reach locations or in adverse conditions and are meant to work autonomously without human supervision during months or even years. For this purpose, these devices are commonly operated using a battery and do not include user interfaces such as keypads or displays. In some cases, they are permanently installed in hazardous locations, sustaining extreme conditions, and require rugged cases that prevent dust and water penetration. Due to their small form-factor and lower power consumption, these end-devices are relegated to very specific monitoring and actuation tasks with a simple operation logic that normally relies communications with a centralized cloud infrastructure.</w:t>
-      </w:r>
-    </w:p>
-    <w:p>
-      <w:r>
-        <w:t>In the IoTrust architecture, an end-device will be used to collect, format, and send sensor data to a server. It is paramount to authenticate an end-device before it connects to the server using a critical network. Because if the end-device is compromised than it opens the flood gate to the critical network infrastructure. The authentication, authorization and key management tasks will be performed by a secure bootstrapping protocol, peer to peer and distributed ledger technologies.</w:t>
-      </w:r>
-    </w:p>
-    <w:p>
-      <w:r>
-        <w:t xml:space="preserve">The End-Device shall incorporate at least a LoRaWAN </w:t>
+        <w:t>It is a small form-factor hardware which sits on the edge of an IoT network. It consists of microcontroller, memory, input/output peripherals, communication protocol</w:t>
+      </w:r>
+      <w:r>
+        <w:t>,</w:t>
+      </w:r>
+      <w:r>
+        <w:t xml:space="preserve"> etc. These end-devices are put in to work for a specialized task. These end-devices are typically installed in hard-to-reach locations or in adverse conditions and are meant to work autonomously without human supervision during months or even years. For this purpose, these devices are commonly operated using a battery and do not include user interfaces such as keypads or displays. In some cases, they are permanently installed in hazardous locations, sustaining extreme conditions, and require rugged cases that prevent dust and water penetration. Due to their small form-factor and lower power consumption, these end-devices are relegated to very specific monitoring and actuation tasks with a simple operation logic that normally relies communications with a centralized cloud infrastructure.</w:t>
+      </w:r>
+    </w:p>
+    <w:p>
+      <w:r>
+        <w:t xml:space="preserve">In the </w:t>
+      </w:r>
+      <w:proofErr w:type="spellStart"/>
+      <w:r>
+        <w:t>IoTrust</w:t>
+      </w:r>
+      <w:proofErr w:type="spellEnd"/>
+      <w:r>
+        <w:t xml:space="preserve"> architecture, an end-device will be used to collect, format, and send sensor data to a server. It is paramount to authenticate an end-device before it connects to the server using a critical network. Because if the end-device is compromised than it opens the flood gate to the critical network infrastructure. The authentication, authorization and key management tasks will be performed by a secure bootstrapping protocol, peer to peer and distributed ledger technologies.</w:t>
+      </w:r>
+    </w:p>
+    <w:p>
+      <w:r>
+        <w:t xml:space="preserve">The End-Device shall incorporate at least a </w:t>
+      </w:r>
+      <w:proofErr w:type="spellStart"/>
+      <w:r>
+        <w:t>LoRaWAN</w:t>
+      </w:r>
+      <w:proofErr w:type="spellEnd"/>
+      <w:r>
+        <w:t xml:space="preserve"> </w:t>
       </w:r>
       <w:r>
         <w:t>capable</w:t>
@@ -2678,8 +2982,13 @@
         <w:t xml:space="preserve">a </w:t>
       </w:r>
       <w:r>
-        <w:t>plain LoRa</w:t>
-      </w:r>
+        <w:t xml:space="preserve">plain </w:t>
+      </w:r>
+      <w:proofErr w:type="spellStart"/>
+      <w:r>
+        <w:t>LoRa</w:t>
+      </w:r>
+      <w:proofErr w:type="spellEnd"/>
       <w:r>
         <w:t xml:space="preserve"> implementation</w:t>
       </w:r>
@@ -2714,7 +3023,15 @@
         <w:t xml:space="preserve">Zero </w:t>
       </w:r>
       <w:r>
-        <w:t>with a LoRaWAN module would be close to the minimum hardware require</w:t>
+        <w:t xml:space="preserve">with a </w:t>
+      </w:r>
+      <w:proofErr w:type="spellStart"/>
+      <w:r>
+        <w:t>LoRaWAN</w:t>
+      </w:r>
+      <w:proofErr w:type="spellEnd"/>
+      <w:r>
+        <w:t xml:space="preserve"> module would be close to the minimum hardware require</w:t>
       </w:r>
       <w:r>
         <w:t>d</w:t>
@@ -2725,11 +3042,32 @@
     </w:p>
     <w:p>
       <w:r>
-        <w:t xml:space="preserve">The End-Device establishes a secure communication link with the Network Server through the LoRaWAN application payload encryption scheme, based in AES128, as described by the </w:t>
-      </w:r>
+        <w:t xml:space="preserve">The End-Device establishes a secure communication link with the Network Server through the </w:t>
+      </w:r>
+      <w:proofErr w:type="spellStart"/>
+      <w:r>
+        <w:t>LoRaWAN</w:t>
+      </w:r>
+      <w:proofErr w:type="spellEnd"/>
+      <w:r>
+        <w:t xml:space="preserve"> application payload encryption scheme, based in AES128, as described by the </w:t>
+      </w:r>
+      <w:proofErr w:type="spellStart"/>
       <w:r>
         <w:lastRenderedPageBreak/>
-        <w:t>LoRaWAN protocol specification. This scheme saves bandwidth and power since no base-station attachment procedure is performed in the LoRaWAN protocol, i.e., no key agreement or authentication procedure is performed among End-Device and Gateway.</w:t>
+        <w:t>LoRaWAN</w:t>
+      </w:r>
+      <w:proofErr w:type="spellEnd"/>
+      <w:r>
+        <w:t xml:space="preserve"> protocol specification. This scheme saves bandwidth and power since no base-station attachment procedure is performed in the </w:t>
+      </w:r>
+      <w:proofErr w:type="spellStart"/>
+      <w:r>
+        <w:t>LoRaWAN</w:t>
+      </w:r>
+      <w:proofErr w:type="spellEnd"/>
+      <w:r>
+        <w:t xml:space="preserve"> protocol, i.e., no key agreement or authentication procedure is performed among End-Device and Gateway.</w:t>
       </w:r>
     </w:p>
     <w:p>
@@ -2744,12 +3082,108 @@
     </w:p>
     <w:p>
       <w:r>
-        <w:t>A LoRaWAN Gateway — Gateway for short — is a device that provides last-mile LoRaWAN radio access to the end-devices. It is the edge component at the end of the LoRaWAN network infrastructure. Gateways are base-stations that deliver the end-device messages to a central network server through a non-constrained backhaul network, e.g., LTE or Ethernet. Basically, a gateway is a multi-channel high performance LoRa transceiver module that can receive, process, and send several LoRa packets simultaneously using different spreading factors on various channels. An end-device will send LoRaWAN messages via LoRa PHY layer technology. The LoRa packets will be received by all gateways within the radio coverage area of the end-device and will deliver their contents to the central Network Server, which performs deduplication tasks. In order to provide scalable massive coverage area, gateways can handle communications from thousands of devices in the range up to a few kilometres in densely populated urban areas, and up to tens of kilometres in rural areas. Therefore, large coverage areas can be covered with a reduced number of gateways, which makes LoRaWAN a desirable technology for expansive deployments.</w:t>
-      </w:r>
-    </w:p>
-    <w:p>
-      <w:r>
-        <w:t>Communications’ security is provided through the LoRaWAN message encryption, as defined by the protocol specification. This scheme is employed in communications to and from the End-Device and the Network Server. The LoRaWAN MAC payload received from the End-Device is encapsulated with the Semtech encapsulation protocol</w:t>
+        <w:t xml:space="preserve">A </w:t>
+      </w:r>
+      <w:proofErr w:type="spellStart"/>
+      <w:r>
+        <w:t>LoRaWAN</w:t>
+      </w:r>
+      <w:proofErr w:type="spellEnd"/>
+      <w:r>
+        <w:t xml:space="preserve"> Gateway — Gateway for short — is a device that provides last-mile </w:t>
+      </w:r>
+      <w:proofErr w:type="spellStart"/>
+      <w:r>
+        <w:t>LoRaWAN</w:t>
+      </w:r>
+      <w:proofErr w:type="spellEnd"/>
+      <w:r>
+        <w:t xml:space="preserve"> radio access to the end-devices. It is the edge component at the end of the </w:t>
+      </w:r>
+      <w:proofErr w:type="spellStart"/>
+      <w:r>
+        <w:t>LoRaWAN</w:t>
+      </w:r>
+      <w:proofErr w:type="spellEnd"/>
+      <w:r>
+        <w:t xml:space="preserve"> network infrastructure. Gateways are base-stations that deliver the end-device messages to a central network server through a non-constrained backhaul network, e.g., LTE or Ethernet. Basically, a gateway is a multi-channel high performance </w:t>
+      </w:r>
+      <w:proofErr w:type="spellStart"/>
+      <w:r>
+        <w:t>LoRa</w:t>
+      </w:r>
+      <w:proofErr w:type="spellEnd"/>
+      <w:r>
+        <w:t xml:space="preserve"> transceiver module that can receive, process, and send several </w:t>
+      </w:r>
+      <w:proofErr w:type="spellStart"/>
+      <w:r>
+        <w:t>LoRa</w:t>
+      </w:r>
+      <w:proofErr w:type="spellEnd"/>
+      <w:r>
+        <w:t xml:space="preserve"> packets simultaneously using different spreading factors on various channels. An end-device will send </w:t>
+      </w:r>
+      <w:proofErr w:type="spellStart"/>
+      <w:r>
+        <w:t>LoRaWAN</w:t>
+      </w:r>
+      <w:proofErr w:type="spellEnd"/>
+      <w:r>
+        <w:t xml:space="preserve"> messages via </w:t>
+      </w:r>
+      <w:proofErr w:type="spellStart"/>
+      <w:r>
+        <w:t>LoRa</w:t>
+      </w:r>
+      <w:proofErr w:type="spellEnd"/>
+      <w:r>
+        <w:t xml:space="preserve"> PHY layer technology. The </w:t>
+      </w:r>
+      <w:proofErr w:type="spellStart"/>
+      <w:r>
+        <w:t>LoRa</w:t>
+      </w:r>
+      <w:proofErr w:type="spellEnd"/>
+      <w:r>
+        <w:t xml:space="preserve"> packets will be received by all gateways within the radio coverage area of the end-device and will deliver their contents to the central Network Server, which performs deduplication tasks. In order to provide scalable massive coverage area, gateways can handle communications from thousands of devices in the range up to a few kilometres in densely populated urban areas, and up to tens of kilometres in rural areas. Therefore, large coverage areas can be covered with a reduced number of gateways, which makes </w:t>
+      </w:r>
+      <w:proofErr w:type="spellStart"/>
+      <w:r>
+        <w:t>LoRaWAN</w:t>
+      </w:r>
+      <w:proofErr w:type="spellEnd"/>
+      <w:r>
+        <w:t xml:space="preserve"> a desirable technology for expansive deployments.</w:t>
+      </w:r>
+    </w:p>
+    <w:p>
+      <w:r>
+        <w:t xml:space="preserve">Communications’ security is provided through the </w:t>
+      </w:r>
+      <w:proofErr w:type="spellStart"/>
+      <w:r>
+        <w:t>LoRaWAN</w:t>
+      </w:r>
+      <w:proofErr w:type="spellEnd"/>
+      <w:r>
+        <w:t xml:space="preserve"> message encryption, as defined by the protocol specification. This scheme is employed in communications to and from the End-Device and the Network Server. The </w:t>
+      </w:r>
+      <w:proofErr w:type="spellStart"/>
+      <w:r>
+        <w:t>LoRaWAN</w:t>
+      </w:r>
+      <w:proofErr w:type="spellEnd"/>
+      <w:r>
+        <w:t xml:space="preserve"> MAC payload received from the End-Device is encapsulated with the </w:t>
+      </w:r>
+      <w:proofErr w:type="spellStart"/>
+      <w:r>
+        <w:t>Semtech</w:t>
+      </w:r>
+      <w:proofErr w:type="spellEnd"/>
+      <w:r>
+        <w:t xml:space="preserve"> encapsulation protocol</w:t>
       </w:r>
       <w:r>
         <w:rPr>
@@ -2763,7 +3197,15 @@
     </w:p>
     <w:p>
       <w:r>
-        <w:t>The Gateway is required to embed at least one high-performance LoRa multi-channel module such as the commercially available integrated SX1301</w:t>
+        <w:t xml:space="preserve">The Gateway is required to embed at least one high-performance </w:t>
+      </w:r>
+      <w:proofErr w:type="spellStart"/>
+      <w:r>
+        <w:t>LoRa</w:t>
+      </w:r>
+      <w:proofErr w:type="spellEnd"/>
+      <w:r>
+        <w:t xml:space="preserve"> multi-channel module such as the commercially available integrated SX1301</w:t>
       </w:r>
       <w:r>
         <w:rPr>
@@ -2772,7 +3214,23 @@
         <w:endnoteReference w:id="9"/>
       </w:r>
       <w:r>
-        <w:t xml:space="preserve"> LoRa transceiver, and are equipped with a high performance 868 MHz fiberglass antenna with peak gain of 3.0dBi. Additionally, the Gateway must be connected to the backhaul network through 4G LTE connectivity or via Fast Ethernet, with enough bandwidth to support the communications of up to thousands of devices. Also, this device is supposed to be installed outdoors, thus requiring a rugged encasing and a high grade of protection from dust, rain, and </w:t>
+        <w:t xml:space="preserve"> </w:t>
+      </w:r>
+      <w:proofErr w:type="spellStart"/>
+      <w:r>
+        <w:t>LoRa</w:t>
+      </w:r>
+      <w:proofErr w:type="spellEnd"/>
+      <w:r>
+        <w:t xml:space="preserve"> </w:t>
+      </w:r>
+      <w:proofErr w:type="gramStart"/>
+      <w:r>
+        <w:t>transceiver, and</w:t>
+      </w:r>
+      <w:proofErr w:type="gramEnd"/>
+      <w:r>
+        <w:t xml:space="preserve"> are equipped with a high performance 868 MHz fiberglass antenna with peak gain of 3.0dBi. Additionally, the Gateway must be connected to the backhaul network through 4G LTE connectivity or via Fast Ethernet, with enough bandwidth to support the communications of up to thousands of devices. Also, this device is supposed to be installed outdoors, thus requiring a rugged encasing and a high grade of protection from dust, rain, and </w:t>
       </w:r>
       <w:r>
         <w:t>an</w:t>
@@ -2799,7 +3257,31 @@
     </w:p>
     <w:p>
       <w:r>
-        <w:t>The Network Server is part of the LoRaWAN back-end infrastructure. It represents the central hub of all communications from and to LoRaWAN end-devices. It aims to hide the Physical (PHY) and Medium Access Control (MAC) layer details of the LoRaWAN protocol to the components that need to communicate with end-devices. The Network Server is in charge of collaborating with the end-devices to keep the overall network health, i.e., optimise the data-rate and overall energy consumption of the deployment site, as well as orchestrate what radio configuration parameters end-devices should employ in order to avoid packet loss or unnecessary retransmissions.</w:t>
+        <w:t xml:space="preserve">The Network Server is part of the </w:t>
+      </w:r>
+      <w:proofErr w:type="spellStart"/>
+      <w:r>
+        <w:t>LoRaWAN</w:t>
+      </w:r>
+      <w:proofErr w:type="spellEnd"/>
+      <w:r>
+        <w:t xml:space="preserve"> back-end infrastructure. It represents the central hub of all communications from and to </w:t>
+      </w:r>
+      <w:proofErr w:type="spellStart"/>
+      <w:r>
+        <w:t>LoRaWAN</w:t>
+      </w:r>
+      <w:proofErr w:type="spellEnd"/>
+      <w:r>
+        <w:t xml:space="preserve"> end-devices. It aims to hide the Physical (PHY) and Medium Access Control (MAC) layer details of the </w:t>
+      </w:r>
+      <w:proofErr w:type="spellStart"/>
+      <w:r>
+        <w:t>LoRaWAN</w:t>
+      </w:r>
+      <w:proofErr w:type="spellEnd"/>
+      <w:r>
+        <w:t xml:space="preserve"> protocol to the components that need to communicate with end-devices. The Network Server is in charge of collaborating with the end-devices to keep the overall network health, i.e., optimise the data-rate and overall energy consumption of the deployment site, as well as orchestrate what radio configuration parameters end-devices should employ in order to avoid packet loss or unnecessary retransmissions.</w:t>
       </w:r>
     </w:p>
     <w:p>
@@ -2809,7 +3291,23 @@
         </w:rPr>
       </w:pPr>
       <w:r>
-        <w:t>The IoTrust project will employ the ChirpStack.io open source LoRaWAN Network Server Stack</w:t>
+        <w:t xml:space="preserve">The </w:t>
+      </w:r>
+      <w:proofErr w:type="spellStart"/>
+      <w:r>
+        <w:t>IoTrust</w:t>
+      </w:r>
+      <w:proofErr w:type="spellEnd"/>
+      <w:r>
+        <w:t xml:space="preserve"> project will employ the ChirpStack.io open source </w:t>
+      </w:r>
+      <w:proofErr w:type="spellStart"/>
+      <w:r>
+        <w:t>LoRaWAN</w:t>
+      </w:r>
+      <w:proofErr w:type="spellEnd"/>
+      <w:r>
+        <w:t xml:space="preserve"> Network Server Stack</w:t>
       </w:r>
       <w:r>
         <w:rPr>
@@ -2836,7 +3334,21 @@
         <w:rPr>
           <w:color w:val="auto"/>
         </w:rPr>
-        <w:t>popular a Free Open-Source Software (FOSS) implementation of the LoRaWAN network server that provides several operation and administrative facilities in order to deploy a network of end-devices. All the components are licensed under the MIT license. Therefore, modifications and improvements can be made commercially available. Its architecture employs several operation and administrative end-points common in IoT application scenario</w:t>
+        <w:t xml:space="preserve">popular a Free Open-Source Software (FOSS) implementation of the </w:t>
+      </w:r>
+      <w:proofErr w:type="spellStart"/>
+      <w:r>
+        <w:rPr>
+          <w:color w:val="auto"/>
+        </w:rPr>
+        <w:t>LoRaWAN</w:t>
+      </w:r>
+      <w:proofErr w:type="spellEnd"/>
+      <w:r>
+        <w:rPr>
+          <w:color w:val="auto"/>
+        </w:rPr>
+        <w:t xml:space="preserve"> network server that provides several operation and administrative facilities in order to deploy a network of end-devices. All the components are licensed under the MIT license. Therefore, modifications and improvements can be made commercially available. Its architecture employs several operation and administrative end-points common in IoT application scenario</w:t>
       </w:r>
       <w:r>
         <w:rPr>
@@ -2940,18 +3452,82 @@
     <w:p>
       <w:r>
         <w:lastRenderedPageBreak/>
-        <w:t>Overall, the LoRaWAN network server is a unique component. There is only one single instance per deployment and provides high-level abstraction of end-device communications. The applications and users are presented with a high-level abstraction end-point to send and receive messages to and from end-devices. These end-points may be a REST APIs, an MQTT broker or other customizable solutions. The network server will manage all the low-level details in order to guarantee secure and reliable delivery of messages to and from the LoRaWAN infrastructure.</w:t>
-      </w:r>
-    </w:p>
-    <w:p>
-      <w:r>
-        <w:t>The ChirpStack LoRaWAN server components require a MQTT broker in order to work. Typically, this MQTT broker is distributed within the ChirpStack installation itself. However, a</w:t>
+        <w:t xml:space="preserve">Overall, the </w:t>
+      </w:r>
+      <w:proofErr w:type="spellStart"/>
+      <w:r>
+        <w:t>LoRaWAN</w:t>
+      </w:r>
+      <w:proofErr w:type="spellEnd"/>
+      <w:r>
+        <w:t xml:space="preserve"> network server is a unique component. There is only one single instance per deployment and provides high-level abstraction of end-device communications. The applications and users are presented with a high-level abstraction </w:t>
+      </w:r>
+      <w:proofErr w:type="gramStart"/>
+      <w:r>
+        <w:t>end-point</w:t>
+      </w:r>
+      <w:proofErr w:type="gramEnd"/>
+      <w:r>
+        <w:t xml:space="preserve"> to send and receive messages to and from end-devices. These </w:t>
+      </w:r>
+      <w:proofErr w:type="gramStart"/>
+      <w:r>
+        <w:t>end-points</w:t>
+      </w:r>
+      <w:proofErr w:type="gramEnd"/>
+      <w:r>
+        <w:t xml:space="preserve"> may be a REST APIs, an MQTT broker or other customizable solutions. The network server will manage all the low-level details in order to guarantee secure and reliable delivery of messages to and from the </w:t>
+      </w:r>
+      <w:proofErr w:type="spellStart"/>
+      <w:r>
+        <w:t>LoRaWAN</w:t>
+      </w:r>
+      <w:proofErr w:type="spellEnd"/>
+      <w:r>
+        <w:t xml:space="preserve"> infrastructure.</w:t>
+      </w:r>
+    </w:p>
+    <w:p>
+      <w:r>
+        <w:t xml:space="preserve">The </w:t>
+      </w:r>
+      <w:proofErr w:type="spellStart"/>
+      <w:r>
+        <w:t>ChirpStack</w:t>
+      </w:r>
+      <w:proofErr w:type="spellEnd"/>
+      <w:r>
+        <w:t xml:space="preserve"> </w:t>
+      </w:r>
+      <w:proofErr w:type="spellStart"/>
+      <w:r>
+        <w:t>LoRaWAN</w:t>
+      </w:r>
+      <w:proofErr w:type="spellEnd"/>
+      <w:r>
+        <w:t xml:space="preserve"> server components require a MQTT broker in order to work. Typically, this MQTT broker is distributed within the </w:t>
+      </w:r>
+      <w:proofErr w:type="spellStart"/>
+      <w:r>
+        <w:t>ChirpStack</w:t>
+      </w:r>
+      <w:proofErr w:type="spellEnd"/>
+      <w:r>
+        <w:t xml:space="preserve"> installation itself. However, a</w:t>
       </w:r>
       <w:r>
         <w:t xml:space="preserve">n existing </w:t>
       </w:r>
       <w:r>
-        <w:t>MQTT broker instance can be employed instead, by pointing the ChirpStack components to its network address and configuring access credentials.</w:t>
+        <w:t xml:space="preserve">MQTT broker instance can be employed instead, by pointing the </w:t>
+      </w:r>
+      <w:proofErr w:type="spellStart"/>
+      <w:r>
+        <w:t>ChirpStack</w:t>
+      </w:r>
+      <w:proofErr w:type="spellEnd"/>
+      <w:r>
+        <w:t xml:space="preserve"> components to its network address and configuring access credentials.</w:t>
       </w:r>
       <w:r>
         <w:t xml:space="preserve"> </w:t>
@@ -2968,8 +3544,21 @@
       <w:r>
         <w:t xml:space="preserve">Concretely, </w:t>
       </w:r>
-      <w:r>
-        <w:t>ChirpStack is shipped with the Eclipse Mosquitto MQTT broker</w:t>
+      <w:proofErr w:type="spellStart"/>
+      <w:r>
+        <w:t>ChirpStack</w:t>
+      </w:r>
+      <w:proofErr w:type="spellEnd"/>
+      <w:r>
+        <w:t xml:space="preserve"> is shipped with the Eclipse </w:t>
+      </w:r>
+      <w:proofErr w:type="spellStart"/>
+      <w:r>
+        <w:t>Mosquitto</w:t>
+      </w:r>
+      <w:proofErr w:type="spellEnd"/>
+      <w:r>
+        <w:t xml:space="preserve"> MQTT broker</w:t>
       </w:r>
       <w:r>
         <w:rPr>
@@ -3009,7 +3598,15 @@
         <w:t>)</w:t>
       </w:r>
       <w:r>
-        <w:t xml:space="preserve"> lpwan Working Group</w:t>
+        <w:t xml:space="preserve"> </w:t>
+      </w:r>
+      <w:proofErr w:type="spellStart"/>
+      <w:r>
+        <w:t>lpwan</w:t>
+      </w:r>
+      <w:proofErr w:type="spellEnd"/>
+      <w:r>
+        <w:t xml:space="preserve"> Working Group</w:t>
       </w:r>
       <w:r>
         <w:rPr>
@@ -3027,14 +3624,24 @@
         <w:t xml:space="preserve"> technologies</w:t>
       </w:r>
       <w:r>
-        <w:t>, such as LoRaWAN,</w:t>
+        <w:t xml:space="preserve">, such as </w:t>
+      </w:r>
+      <w:proofErr w:type="spellStart"/>
+      <w:r>
+        <w:t>LoRaWAN</w:t>
+      </w:r>
+      <w:proofErr w:type="spellEnd"/>
+      <w:r>
+        <w:t>,</w:t>
       </w:r>
       <w:r>
         <w:t xml:space="preserve"> leverage on simple network stacks. The application layer data is transmitted directly over a thin MAC layer. This goes against the vision of IoT, that employs the Internet and its protocols as a central connectivity hub. In order to foster interoperability, </w:t>
       </w:r>
+      <w:proofErr w:type="spellStart"/>
       <w:r>
         <w:t>LoRaWAN</w:t>
       </w:r>
+      <w:proofErr w:type="spellEnd"/>
       <w:r>
         <w:t xml:space="preserve"> devices must be able to send and receive IPv6 packets. At the centre of these efforts lies the Static Context Header Compression (SCHC) technology</w:t>
       </w:r>
@@ -3098,7 +3705,31 @@
     </w:p>
     <w:p>
       <w:r>
-        <w:t>Overall, SCHC’s best contribution is its capacity to hide the constrained network architecture and details employed by the End-Device. Instead, all end-devices are effortlessly integrated in IPv6 networks by being addressable with their own unique IPv6 address through Internet standardised protocols. SCHC is configurable and provides genericity. Different parameters can be tailored to each deployment and requirements. The best use-case scenarios for SCHC are those where network administrators have a good notion of the kind of messages that are going to be transmitted by end-devices, such as the typical size and protocol stack employed, E.g., UDP/CoAP. It is in those cases where SCHC becomes highly efficient. Even in the worst-case scenario, when the original packet cannot be compressed, SCHC enables its transmission over LoRaWAN through a lightweight and configurable fragmentation and reassembly mechanism. This mechanism is not provided by the LoRaWAN specification protocol, thus improving on the network infrastructure capabilities.</w:t>
+        <w:t>Overall, SCHC’s best contribution is its capacity to hide the constrained network architecture and details employed by the End-Device. Instead, all end-devices are effortlessly integrated in IPv6 networks by being addressable with their own unique IPv6 address through Internet standardised protocols. SCHC is configurable and provides genericity. Different parameters can be tailored to each deployment and requirements. The best use-case scenarios for SCHC are those where network administrators have a good notion of the kind of messages that are going to be transmitted by end-devices, such as the typical size and protocol stack employed, E.g., UDP/</w:t>
+      </w:r>
+      <w:proofErr w:type="spellStart"/>
+      <w:r>
+        <w:t>CoAP</w:t>
+      </w:r>
+      <w:proofErr w:type="spellEnd"/>
+      <w:r>
+        <w:t xml:space="preserve">. It is in those cases where SCHC becomes highly efficient. Even in the worst-case scenario, when the original packet cannot be compressed, SCHC enables its transmission over </w:t>
+      </w:r>
+      <w:proofErr w:type="spellStart"/>
+      <w:r>
+        <w:t>LoRaWAN</w:t>
+      </w:r>
+      <w:proofErr w:type="spellEnd"/>
+      <w:r>
+        <w:t xml:space="preserve"> through a lightweight and configurable fragmentation and reassembly mechanism. This mechanism is not provided by the </w:t>
+      </w:r>
+      <w:proofErr w:type="spellStart"/>
+      <w:r>
+        <w:t>LoRaWAN</w:t>
+      </w:r>
+      <w:proofErr w:type="spellEnd"/>
+      <w:r>
+        <w:t xml:space="preserve"> specification protocol, thus improving on the network infrastructure capabilities.</w:t>
       </w:r>
     </w:p>
     <w:p>
@@ -3127,7 +3758,15 @@
         <w:fldChar w:fldCharType="end"/>
       </w:r>
       <w:r>
-        <w:t xml:space="preserve"> shows the network stack required for the End-Device and Network Server SCHC integration, in order to enable IPv6/UDP/CoAP connectivity.</w:t>
+        <w:t xml:space="preserve"> shows the network stack required for the End-Device and Network Server SCHC integration, in order to enable IPv6/UDP/</w:t>
+      </w:r>
+      <w:proofErr w:type="spellStart"/>
+      <w:r>
+        <w:t>CoAP</w:t>
+      </w:r>
+      <w:proofErr w:type="spellEnd"/>
+      <w:r>
+        <w:t xml:space="preserve"> connectivity.</w:t>
       </w:r>
     </w:p>
     <w:p>
@@ -3326,12 +3965,36 @@
         <w:t xml:space="preserve"> </w:t>
       </w:r>
       <w:r>
-        <w:t>messages over regular IP networks. However, RADIUS and Diameter require an exchange of relatively large messages with a large number of transmissions. This only exacerbates the problem of energy consumption and radio bandwidth usage due to header overhead for constrained radio technologies such as LoRaWAN.</w:t>
-      </w:r>
-    </w:p>
-    <w:p>
-      <w:r>
-        <w:t>Therefore, a lightweight Low-Overhead EAP over CoAP (LO-CoAP-EAP)</w:t>
+        <w:t xml:space="preserve">messages over regular IP networks. However, RADIUS and Diameter require an exchange of relatively large messages with a large number of transmissions. This only exacerbates the problem of energy consumption and radio bandwidth usage due to header overhead for constrained radio technologies such as </w:t>
+      </w:r>
+      <w:proofErr w:type="spellStart"/>
+      <w:r>
+        <w:t>LoRaWAN</w:t>
+      </w:r>
+      <w:proofErr w:type="spellEnd"/>
+      <w:r>
+        <w:t>.</w:t>
+      </w:r>
+    </w:p>
+    <w:p>
+      <w:r>
+        <w:t xml:space="preserve">Therefore, a lightweight Low-Overhead EAP over </w:t>
+      </w:r>
+      <w:proofErr w:type="spellStart"/>
+      <w:r>
+        <w:t>CoAP</w:t>
+      </w:r>
+      <w:proofErr w:type="spellEnd"/>
+      <w:r>
+        <w:t xml:space="preserve"> (LO-</w:t>
+      </w:r>
+      <w:proofErr w:type="spellStart"/>
+      <w:r>
+        <w:t>CoAP</w:t>
+      </w:r>
+      <w:proofErr w:type="spellEnd"/>
+      <w:r>
+        <w:t>-EAP)</w:t>
       </w:r>
       <w:r>
         <w:rPr>
@@ -3346,7 +4009,23 @@
         <w:t xml:space="preserve"> </w:t>
       </w:r>
       <w:r>
-        <w:t>protocol is chosen instead. LO-CoAP-EAP employs the novel Constrained Application Protocol (CoAP)</w:t>
+        <w:t>protocol is chosen instead. LO-</w:t>
+      </w:r>
+      <w:proofErr w:type="spellStart"/>
+      <w:r>
+        <w:t>CoAP</w:t>
+      </w:r>
+      <w:proofErr w:type="spellEnd"/>
+      <w:r>
+        <w:t>-EAP employs the novel Constrained Application Protocol (</w:t>
+      </w:r>
+      <w:proofErr w:type="spellStart"/>
+      <w:r>
+        <w:t>CoAP</w:t>
+      </w:r>
+      <w:proofErr w:type="spellEnd"/>
+      <w:r>
+        <w:t>)</w:t>
       </w:r>
       <w:r>
         <w:rPr>
@@ -3361,7 +4040,23 @@
         <w:t xml:space="preserve"> </w:t>
       </w:r>
       <w:r>
-        <w:t>and a set of efficient primitives to significatively reduce the header overhead of transmitting authentication EAP messages over a constrained network. The IoT Controller includes the LO-CoAP-EAP protocol logic that parses the upstream messages transmitted by the end-devices and forwards its contents to an authentication server that employs typical AAA protocols such as RADIUS or Diameter to carry EAP payloads. Likewise, when the authentication server answers with the new downlink EAP messages, the IoT Controller generates a new LO-CoAP-EAP packet and forwards it to the end-device.</w:t>
+        <w:t>and a set of efficient primitives to significatively reduce the header overhead of transmitting authentication EAP messages over a constrained network. The IoT Controller includes the LO-</w:t>
+      </w:r>
+      <w:proofErr w:type="spellStart"/>
+      <w:r>
+        <w:t>CoAP</w:t>
+      </w:r>
+      <w:proofErr w:type="spellEnd"/>
+      <w:r>
+        <w:t>-EAP protocol logic that parses the upstream messages transmitted by the end-devices and forwards its contents to an authentication server that employs typical AAA protocols such as RADIUS or Diameter to carry EAP payloads. Likewise, when the authentication server answers with the new downlink EAP messages, the IoT Controller generates a new LO-</w:t>
+      </w:r>
+      <w:proofErr w:type="spellStart"/>
+      <w:r>
+        <w:t>CoAP</w:t>
+      </w:r>
+      <w:proofErr w:type="spellEnd"/>
+      <w:r>
+        <w:t>-EAP packet and forwards it to the end-device.</w:t>
       </w:r>
       <w:r>
         <w:t xml:space="preserve"> </w:t>
@@ -3370,7 +4065,15 @@
         <w:t xml:space="preserve"> </w:t>
       </w:r>
       <w:r>
-        <w:t>Additionally, a new SCHC scheme for further improving CoAP header compression is currently under standardisation</w:t>
+        <w:t xml:space="preserve">Additionally, a new SCHC scheme for further improving </w:t>
+      </w:r>
+      <w:proofErr w:type="spellStart"/>
+      <w:r>
+        <w:t>CoAP</w:t>
+      </w:r>
+      <w:proofErr w:type="spellEnd"/>
+      <w:r>
+        <w:t xml:space="preserve"> header compression is currently under standardisation</w:t>
       </w:r>
       <w:r>
         <w:rPr>
@@ -3393,7 +4096,15 @@
         <w:t xml:space="preserve"> during the design of </w:t>
       </w:r>
       <w:r>
-        <w:t>the IoTrust architecture</w:t>
+        <w:t xml:space="preserve">the </w:t>
+      </w:r>
+      <w:proofErr w:type="spellStart"/>
+      <w:r>
+        <w:t>IoTrust</w:t>
+      </w:r>
+      <w:proofErr w:type="spellEnd"/>
+      <w:r>
+        <w:t xml:space="preserve"> architecture</w:t>
       </w:r>
       <w:r>
         <w:t>. In RFC8576</w:t>
@@ -3474,7 +4185,15 @@
         <w:t xml:space="preserve"> for IoT scenarios</w:t>
       </w:r>
       <w:r>
-        <w:t xml:space="preserve">. For the later, the most significant working group relative to the IoTrust project is the IETF Authentication and Authorization for Constrained Environments (ACE) working </w:t>
+        <w:t xml:space="preserve">. For the later, the most significant working group relative to the </w:t>
+      </w:r>
+      <w:proofErr w:type="spellStart"/>
+      <w:r>
+        <w:t>IoTrust</w:t>
+      </w:r>
+      <w:proofErr w:type="spellEnd"/>
+      <w:r>
+        <w:t xml:space="preserve"> project is the IETF Authentication and Authorization for Constrained Environments (ACE) working </w:t>
       </w:r>
       <w:r>
         <w:t>g</w:t>
@@ -3561,13 +4280,29 @@
         <w:t xml:space="preserve">. The IETF standardisation efforts </w:t>
       </w:r>
       <w:r>
-        <w:t>leverage on a request and response model for accessing resources hosted in constrained end-devices. Thus, a RESTful access model has been adopted by using CoAP. Similarly</w:t>
+        <w:t xml:space="preserve">leverage on a request and response model for accessing resources hosted in constrained end-devices. Thus, a RESTful access model has been adopted by using </w:t>
+      </w:r>
+      <w:proofErr w:type="spellStart"/>
+      <w:r>
+        <w:t>CoAP</w:t>
+      </w:r>
+      <w:proofErr w:type="spellEnd"/>
+      <w:r>
+        <w:t>. Similarly</w:t>
       </w:r>
       <w:r>
         <w:t>,</w:t>
       </w:r>
       <w:r>
-        <w:t xml:space="preserve"> to HTTP, CoAP supports CREATE, GET, UPDATE, and DEL</w:t>
+        <w:t xml:space="preserve"> to HTTP, </w:t>
+      </w:r>
+      <w:proofErr w:type="spellStart"/>
+      <w:r>
+        <w:t>CoAP</w:t>
+      </w:r>
+      <w:proofErr w:type="spellEnd"/>
+      <w:r>
+        <w:t xml:space="preserve"> supports CREATE, GET, UPDATE, and DEL</w:t>
       </w:r>
       <w:r>
         <w:t>E</w:t>
@@ -3701,20 +4436,104 @@
         <w:rPr>
           <w:lang w:val="en-US"/>
         </w:rPr>
-        <w:t xml:space="preserve"> that focuses on small message and implementation simplicity. Thus, the same RESTful applications for IoT scenarios running over HTTP/JSON can be attained in constrained environments through the equivalent CoAP/CBOR paradigm. One of the most significant advantages is the high level of integration with web services by intermediate agents that translate messages from networks employing CoAP/CBOR, with web services running on HTTP/JSON APIs that were not designed with constrained environments in mind. Additionally, this advantage does not present a trade-off, thus constrained networks are kept efficient, regardless of their integration with HTTP/JSON services or not.</w:t>
-      </w:r>
-    </w:p>
-    <w:p>
-      <w:pPr>
+        <w:t xml:space="preserve"> that focuses on small message and implementation simplicity. Thus, the same RESTful applications for IoT scenarios running over HTTP/JSON can be attained in constrained environments through the equivalent </w:t>
+      </w:r>
+      <w:proofErr w:type="spellStart"/>
+      <w:r>
         <w:rPr>
           <w:lang w:val="en-US"/>
         </w:rPr>
-      </w:pPr>
+        <w:t>CoAP</w:t>
+      </w:r>
+      <w:proofErr w:type="spellEnd"/>
       <w:r>
         <w:rPr>
           <w:lang w:val="en-US"/>
         </w:rPr>
-        <w:t>Due to all of the aforementioned advantages of the response and request model implemented via CoAP, many security solutions standardized by the IETF ACE working group assume that end-devices include libraries for the CoAP code/decode operation. It is safe to assume that the adoption of CoAP as a solid building block for the IoTrust bootstrapping procedure, as it is closely aligned with the current IETF security-related working group efforts.</w:t>
+        <w:t xml:space="preserve">/CBOR paradigm. One of the most significant advantages is the high level of integration with web services by intermediate agents that translate messages from networks employing </w:t>
+      </w:r>
+      <w:proofErr w:type="spellStart"/>
+      <w:r>
+        <w:rPr>
+          <w:lang w:val="en-US"/>
+        </w:rPr>
+        <w:t>CoAP</w:t>
+      </w:r>
+      <w:proofErr w:type="spellEnd"/>
+      <w:r>
+        <w:rPr>
+          <w:lang w:val="en-US"/>
+        </w:rPr>
+        <w:t>/CBOR, with web services running on HTTP/JSON APIs that were not designed with constrained environments in mind. Additionally, this advantage does not present a trade-off, thus constrained networks are kept efficient, regardless of their integration with HTTP/JSON services or not.</w:t>
+      </w:r>
+    </w:p>
+    <w:p>
+      <w:pPr>
+        <w:rPr>
+          <w:lang w:val="en-US"/>
+        </w:rPr>
+      </w:pPr>
+      <w:r>
+        <w:rPr>
+          <w:lang w:val="en-US"/>
+        </w:rPr>
+        <w:t xml:space="preserve">Due to all of the aforementioned advantages of the response and request model implemented via </w:t>
+      </w:r>
+      <w:proofErr w:type="spellStart"/>
+      <w:r>
+        <w:rPr>
+          <w:lang w:val="en-US"/>
+        </w:rPr>
+        <w:t>CoAP</w:t>
+      </w:r>
+      <w:proofErr w:type="spellEnd"/>
+      <w:r>
+        <w:rPr>
+          <w:lang w:val="en-US"/>
+        </w:rPr>
+        <w:t xml:space="preserve">, many security solutions standardized by the IETF ACE working group assume that end-devices include libraries for the </w:t>
+      </w:r>
+      <w:proofErr w:type="spellStart"/>
+      <w:r>
+        <w:rPr>
+          <w:lang w:val="en-US"/>
+        </w:rPr>
+        <w:t>CoAP</w:t>
+      </w:r>
+      <w:proofErr w:type="spellEnd"/>
+      <w:r>
+        <w:rPr>
+          <w:lang w:val="en-US"/>
+        </w:rPr>
+        <w:t xml:space="preserve"> code/decode operation. It is safe to assume that the adoption of </w:t>
+      </w:r>
+      <w:proofErr w:type="spellStart"/>
+      <w:r>
+        <w:rPr>
+          <w:lang w:val="en-US"/>
+        </w:rPr>
+        <w:t>CoAP</w:t>
+      </w:r>
+      <w:proofErr w:type="spellEnd"/>
+      <w:r>
+        <w:rPr>
+          <w:lang w:val="en-US"/>
+        </w:rPr>
+        <w:t xml:space="preserve"> as a solid building block for the </w:t>
+      </w:r>
+      <w:proofErr w:type="spellStart"/>
+      <w:r>
+        <w:rPr>
+          <w:lang w:val="en-US"/>
+        </w:rPr>
+        <w:t>IoTrust</w:t>
+      </w:r>
+      <w:proofErr w:type="spellEnd"/>
+      <w:r>
+        <w:rPr>
+          <w:lang w:val="en-US"/>
+        </w:rPr>
+        <w:t xml:space="preserve"> bootstrapping procedure, as it is closely aligned with the current IETF security-related working group efforts.</w:t>
       </w:r>
     </w:p>
     <w:p>
@@ -3750,7 +4569,15 @@
         <w:endnoteReference w:id="28"/>
       </w:r>
       <w:r>
-        <w:t xml:space="preserve">. At the centre of the AAA architecture, lays the Authentication Server. It provides an administrative end-point that abstracts the technology specific details of deployed end-devices. Thus, the </w:t>
+        <w:t xml:space="preserve">. At the centre of the AAA architecture, lays the Authentication Server. It provides an administrative </w:t>
+      </w:r>
+      <w:proofErr w:type="gramStart"/>
+      <w:r>
+        <w:t>end-point</w:t>
+      </w:r>
+      <w:proofErr w:type="gramEnd"/>
+      <w:r>
+        <w:t xml:space="preserve"> that abstracts the technology specific details of deployed end-devices. Thus, the </w:t>
       </w:r>
       <w:r>
         <w:t xml:space="preserve">administrator simply manages identity and key materials, and relays on the technology to employ the security mechanisms that fit each specific case. In order to do so, the </w:t>
@@ -3827,12 +4654,44 @@
     </w:p>
     <w:p>
       <w:r>
-        <w:t xml:space="preserve">The IoT Agent is a MQTT client which subscribes to the topics exposed by the MQTT broker running in the Network Server. At the heart of MQTT are the MQTT broker and clients. The data sent by the end-devices is received by the Network Server over LoRaWAN, which is in turn dispatched using MQTT messages. Each message is posted in a device-specific application reception topic. The IoT agent will subscribe to the topics to receive these messages. Additionally, it will publish messages in the device-specific transmission topics, exposed for this purpose. The topics will post events with device registration, device data, config data etc. </w:t>
-      </w:r>
-    </w:p>
-    <w:p>
-      <w:r>
-        <w:t>IoT Agent forwards the device metadata and sensor data to the asvin platform. It does it over HTTPs using REST API end-points. The IoT Agent acts as a bridge between the Network Server and the asvin Platform.</w:t>
+        <w:t xml:space="preserve">The IoT Agent is a MQTT client which subscribes to the topics exposed by the MQTT broker running in the Network Server. At the heart of MQTT are the MQTT broker and clients. The data sent by the end-devices is received by the Network Server over </w:t>
+      </w:r>
+      <w:proofErr w:type="spellStart"/>
+      <w:r>
+        <w:t>LoRaWAN</w:t>
+      </w:r>
+      <w:proofErr w:type="spellEnd"/>
+      <w:r>
+        <w:t xml:space="preserve">, which is in turn dispatched using MQTT messages. Each message is posted in a device-specific application reception topic. The IoT agent will subscribe to the topics to receive these messages. Additionally, it will publish messages in the device-specific transmission topics, exposed for this purpose. The topics will post events with device registration, device data, config data etc. </w:t>
+      </w:r>
+    </w:p>
+    <w:p>
+      <w:r>
+        <w:t xml:space="preserve">IoT Agent forwards the device metadata and sensor data to the </w:t>
+      </w:r>
+      <w:proofErr w:type="spellStart"/>
+      <w:r>
+        <w:t>asvin</w:t>
+      </w:r>
+      <w:proofErr w:type="spellEnd"/>
+      <w:r>
+        <w:t xml:space="preserve"> platform. It does it over HTTPs using REST API </w:t>
+      </w:r>
+      <w:proofErr w:type="gramStart"/>
+      <w:r>
+        <w:t>end-points</w:t>
+      </w:r>
+      <w:proofErr w:type="gramEnd"/>
+      <w:r>
+        <w:t xml:space="preserve">. The IoT Agent acts as a bridge between the Network Server and the </w:t>
+      </w:r>
+      <w:proofErr w:type="spellStart"/>
+      <w:r>
+        <w:t>asvin</w:t>
+      </w:r>
+      <w:proofErr w:type="spellEnd"/>
+      <w:r>
+        <w:t xml:space="preserve"> Platform.</w:t>
       </w:r>
     </w:p>
     <w:p>
@@ -3846,7 +4705,15 @@
         <w:footnoteReference w:id="3"/>
       </w:r>
       <w:r>
-        <w:t xml:space="preserve"> is utilized for the transport encryption. It is very secured and commonly used method in digital solutions. The communication is encrypted and identities are authenticated using the client certificates. On the application level, username/password credentials are employed to authenticate MQTT client. Which means only authorized MQTT clients can read and send MQTT messages on topics. </w:t>
+        <w:t xml:space="preserve"> is utilized for the transport encryption. It is very secured and commonly used method in digital solutions. The communication is </w:t>
+      </w:r>
+      <w:proofErr w:type="gramStart"/>
+      <w:r>
+        <w:t>encrypted</w:t>
+      </w:r>
+      <w:proofErr w:type="gramEnd"/>
+      <w:r>
+        <w:t xml:space="preserve"> and identities are authenticated using the client certificates. On the application level, username/password credentials are employed to authenticate MQTT client. Which means only authorized MQTT clients can read and send MQTT messages on topics. </w:t>
       </w:r>
     </w:p>
     <w:p>
@@ -3854,8 +4721,13 @@
         <w:pStyle w:val="Ttulo2"/>
       </w:pPr>
       <w:bookmarkStart w:id="28" w:name="_Toc61313905"/>
-      <w:r>
-        <w:t>asvin Platform</w:t>
+      <w:proofErr w:type="spellStart"/>
+      <w:r>
+        <w:t>asvin</w:t>
+      </w:r>
+      <w:proofErr w:type="spellEnd"/>
+      <w:r>
+        <w:t xml:space="preserve"> Platform</w:t>
       </w:r>
       <w:bookmarkEnd w:id="28"/>
     </w:p>
@@ -3870,12 +4742,28 @@
         <w:endnoteReference w:id="29"/>
       </w:r>
       <w:r>
-        <w:t>. The asvin platform aims to function along those lines.</w:t>
-      </w:r>
-    </w:p>
-    <w:p>
-      <w:r>
-        <w:t>It is a Platform as a Service (PaaS) to facilitate over the air security patches for IoT devices using novel decentralized and distributed technologies. The asvin Platform</w:t>
+        <w:t xml:space="preserve">. The </w:t>
+      </w:r>
+      <w:proofErr w:type="spellStart"/>
+      <w:r>
+        <w:t>asvin</w:t>
+      </w:r>
+      <w:proofErr w:type="spellEnd"/>
+      <w:r>
+        <w:t xml:space="preserve"> platform aims to function along those lines.</w:t>
+      </w:r>
+    </w:p>
+    <w:p>
+      <w:r>
+        <w:t xml:space="preserve">It is a Platform as a Service (PaaS) to facilitate over the air security patches for IoT devices using novel decentralized and distributed technologies. The </w:t>
+      </w:r>
+      <w:proofErr w:type="spellStart"/>
+      <w:r>
+        <w:t>asvin</w:t>
+      </w:r>
+      <w:proofErr w:type="spellEnd"/>
+      <w:r>
+        <w:t xml:space="preserve"> Platform</w:t>
       </w:r>
       <w:r>
         <w:rPr>
@@ -4022,7 +4910,23 @@
           <w:sz w:val="22"/>
           <w:szCs w:val="22"/>
         </w:rPr>
-        <w:t>: asvin Platform architecture</w:t>
+        <w:t xml:space="preserve">: </w:t>
+      </w:r>
+      <w:proofErr w:type="spellStart"/>
+      <w:r>
+        <w:rPr>
+          <w:sz w:val="22"/>
+          <w:szCs w:val="22"/>
+        </w:rPr>
+        <w:t>asvin</w:t>
+      </w:r>
+      <w:proofErr w:type="spellEnd"/>
+      <w:r>
+        <w:rPr>
+          <w:sz w:val="22"/>
+          <w:szCs w:val="22"/>
+        </w:rPr>
+        <w:t xml:space="preserve"> Platform architecture</w:t>
       </w:r>
     </w:p>
     <w:p>
@@ -4032,7 +4936,15 @@
     </w:p>
     <w:p>
       <w:r>
-        <w:t xml:space="preserve">Each component of the asvin platform is tailored to perform specific set of tasks efficiently. </w:t>
+        <w:t xml:space="preserve">Each component of the </w:t>
+      </w:r>
+      <w:proofErr w:type="spellStart"/>
+      <w:r>
+        <w:t>asvin</w:t>
+      </w:r>
+      <w:proofErr w:type="spellEnd"/>
+      <w:r>
+        <w:t xml:space="preserve"> platform is tailored to perform specific set of tasks efficiently. </w:t>
       </w:r>
     </w:p>
     <w:p>
@@ -4105,8 +5017,13 @@
       <w:bookmarkEnd w:id="31"/>
     </w:p>
     <w:p>
-      <w:r>
-        <w:t>asvin employs distributed ledger technology to provide an extra layer of security and resiliency to the platform. All events of the platform are recorded in a shared ledger. The distributed ledger also contains critical meta data information of devices and firmware. The blockchain infrastructure is based on Hyperledger Fabric</w:t>
+      <w:proofErr w:type="spellStart"/>
+      <w:r>
+        <w:t>asvin</w:t>
+      </w:r>
+      <w:proofErr w:type="spellEnd"/>
+      <w:r>
+        <w:t xml:space="preserve"> employs distributed ledger technology to provide an extra layer of security and resiliency to the platform. All events of the platform are recorded in a shared ledger. The distributed ledger also contains critical meta data information of devices and firmware. The blockchain infrastructure is based on Hyperledger Fabric</w:t>
       </w:r>
       <w:r>
         <w:rPr>
@@ -4115,8 +5032,13 @@
         <w:footnoteReference w:id="5"/>
       </w:r>
       <w:r>
-        <w:t xml:space="preserve"> and Besu</w:t>
-      </w:r>
+        <w:t xml:space="preserve"> and </w:t>
+      </w:r>
+      <w:proofErr w:type="spellStart"/>
+      <w:r>
+        <w:t>Besu</w:t>
+      </w:r>
+      <w:proofErr w:type="spellEnd"/>
       <w:r>
         <w:rPr>
           <w:rStyle w:val="Refdenotaalpie"/>
@@ -4152,7 +5074,15 @@
     </w:p>
     <w:p>
       <w:r>
-        <w:t>The Customer platform provides one stop solution to register, control, manage devices, firmware and rollouts. It facilitates an intuitive and wholesome dashboard web interface to customers. It hides the complexity of distributed and decentralized technologies of the asvin Platform.</w:t>
+        <w:t xml:space="preserve">The Customer platform provides one stop solution to register, control, manage devices, firmware and rollouts. It facilitates an intuitive and wholesome dashboard web interface to customers. It hides the complexity of distributed and decentralized technologies of the </w:t>
+      </w:r>
+      <w:proofErr w:type="spellStart"/>
+      <w:r>
+        <w:t>asvin</w:t>
+      </w:r>
+      <w:proofErr w:type="spellEnd"/>
+      <w:r>
+        <w:t xml:space="preserve"> Platform.</w:t>
       </w:r>
     </w:p>
     <w:p>
@@ -4177,12 +5107,68 @@
     <w:p>
       <w:r>
         <w:lastRenderedPageBreak/>
-        <w:t>The asvin platform exposes its services using the REST API end-points. The other IoT services and platforms can interact with the asvin Platform using these APIs. The IoT agent forward its data to the platform using the respective API end-points. The asvin Platform can send data to the Network Server directly as it also has REST API end-points or it can send data through the IoT Agent.</w:t>
-      </w:r>
-    </w:p>
-    <w:p>
-      <w:r>
-        <w:t xml:space="preserve">A critical security feature of IoTrust architecture is the use of the encryption key which is generated as the result of bootstrapping process. The key is exercised to encrypt the data sent by the End Device after the successful bootstrapping process. The encryption process keeps the data secured from the </w:t>
+        <w:t xml:space="preserve">The </w:t>
+      </w:r>
+      <w:proofErr w:type="spellStart"/>
+      <w:r>
+        <w:t>asvin</w:t>
+      </w:r>
+      <w:proofErr w:type="spellEnd"/>
+      <w:r>
+        <w:t xml:space="preserve"> platform exposes its services using the REST API </w:t>
+      </w:r>
+      <w:proofErr w:type="gramStart"/>
+      <w:r>
+        <w:t>end-points</w:t>
+      </w:r>
+      <w:proofErr w:type="gramEnd"/>
+      <w:r>
+        <w:t xml:space="preserve">. The other IoT services and platforms can interact with the </w:t>
+      </w:r>
+      <w:proofErr w:type="spellStart"/>
+      <w:r>
+        <w:t>asvin</w:t>
+      </w:r>
+      <w:proofErr w:type="spellEnd"/>
+      <w:r>
+        <w:t xml:space="preserve"> Platform using these APIs. The IoT agent forward its data to the platform using the respective API </w:t>
+      </w:r>
+      <w:proofErr w:type="gramStart"/>
+      <w:r>
+        <w:t>end-points</w:t>
+      </w:r>
+      <w:proofErr w:type="gramEnd"/>
+      <w:r>
+        <w:t xml:space="preserve">. The </w:t>
+      </w:r>
+      <w:proofErr w:type="spellStart"/>
+      <w:r>
+        <w:t>asvin</w:t>
+      </w:r>
+      <w:proofErr w:type="spellEnd"/>
+      <w:r>
+        <w:t xml:space="preserve"> Platform can send data to the Network Server directly as it also has REST API </w:t>
+      </w:r>
+      <w:proofErr w:type="gramStart"/>
+      <w:r>
+        <w:t>end-points</w:t>
+      </w:r>
+      <w:proofErr w:type="gramEnd"/>
+      <w:r>
+        <w:t xml:space="preserve"> or it can send data through the IoT Agent.</w:t>
+      </w:r>
+    </w:p>
+    <w:p>
+      <w:r>
+        <w:t xml:space="preserve">A critical security feature of </w:t>
+      </w:r>
+      <w:proofErr w:type="spellStart"/>
+      <w:r>
+        <w:t>IoTrust</w:t>
+      </w:r>
+      <w:proofErr w:type="spellEnd"/>
+      <w:r>
+        <w:t xml:space="preserve"> architecture is the use of the encryption key which is generated as the result of bootstrapping process. The key is exercised to encrypt the data sent by the End Device after the successful bootstrapping process. The encryption process keeps the data secured from the </w:t>
       </w:r>
       <w:hyperlink r:id="rId19">
         <w:r>
@@ -4198,7 +5184,15 @@
     </w:p>
     <w:p>
       <w:r>
-        <w:t xml:space="preserve">The communication channels among asvin Platform, IoT Agent and Network Server are secured using HTTPS. It is a secured extension of HTTP. TLS/SSL is used for encryption in HTTPS. It provides defence against </w:t>
+        <w:t xml:space="preserve">The communication channels among </w:t>
+      </w:r>
+      <w:proofErr w:type="spellStart"/>
+      <w:r>
+        <w:t>asvin</w:t>
+      </w:r>
+      <w:proofErr w:type="spellEnd"/>
+      <w:r>
+        <w:t xml:space="preserve"> Platform, IoT Agent and Network Server are secured using HTTPS. It is a secured extension of HTTP. TLS/SSL is used for encryption in HTTPS. It provides defence against </w:t>
       </w:r>
       <w:r>
         <w:t>man-in-middle</w:t>
@@ -4213,7 +5207,23 @@
         <w:footnoteReference w:id="8"/>
       </w:r>
       <w:r>
-        <w:t xml:space="preserve"> certificates are used to authenticate components of asvin Platform. These certificates include long term public and private keys for the server. These keys are employed to generate short-term session keys. The exchanges between clients and asvin Platform are encrypted using the session keys. It protects against eavesdropping and tampering.</w:t>
+        <w:t xml:space="preserve"> certificates are used to authenticate components of </w:t>
+      </w:r>
+      <w:proofErr w:type="spellStart"/>
+      <w:r>
+        <w:t>asvin</w:t>
+      </w:r>
+      <w:proofErr w:type="spellEnd"/>
+      <w:r>
+        <w:t xml:space="preserve"> Platform. These certificates include long term public and private keys for the server. These keys are employed to generate short-term session keys. The exchanges between clients and </w:t>
+      </w:r>
+      <w:proofErr w:type="spellStart"/>
+      <w:r>
+        <w:t>asvin</w:t>
+      </w:r>
+      <w:proofErr w:type="spellEnd"/>
+      <w:r>
+        <w:t xml:space="preserve"> Platform are encrypted using the session keys. It protects against eavesdropping and tampering.</w:t>
       </w:r>
     </w:p>
     <w:p>
@@ -4230,7 +5240,15 @@
     </w:p>
     <w:p>
       <w:r>
-        <w:t>The threat landscape of end devices is quite large. There are multiple pain points for an end-device where it can be compromised. An attacker can steal data from the device or employed it as a bot to raise DDos attacks. It is even more alarming when an end-device is part of a critical company network. The IETF has given guidelines</w:t>
+        <w:t xml:space="preserve">The threat landscape of end devices is quite large. There are multiple pain points for an end-device where it can be compromised. An attacker can steal data from the device or employed it as a bot to raise </w:t>
+      </w:r>
+      <w:proofErr w:type="spellStart"/>
+      <w:r>
+        <w:t>DDos</w:t>
+      </w:r>
+      <w:proofErr w:type="spellEnd"/>
+      <w:r>
+        <w:t xml:space="preserve"> attacks. It is even more alarming when an end-device is part of a critical company network. The IETF has given guidelines</w:t>
       </w:r>
       <w:r>
         <w:t xml:space="preserve"> </w:t>
@@ -4263,7 +5281,15 @@
         <w:t>that line, t</w:t>
       </w:r>
       <w:r>
-        <w:t xml:space="preserve">he asvin Platform </w:t>
+        <w:t xml:space="preserve">he </w:t>
+      </w:r>
+      <w:proofErr w:type="spellStart"/>
+      <w:r>
+        <w:t>asvin</w:t>
+      </w:r>
+      <w:proofErr w:type="spellEnd"/>
+      <w:r>
+        <w:t xml:space="preserve"> Platform </w:t>
       </w:r>
       <w:r>
         <w:t xml:space="preserve">will </w:t>
@@ -4272,12 +5298,36 @@
         <w:t>provide</w:t>
       </w:r>
       <w:r>
-        <w:t xml:space="preserve"> a novel dynamic trust monitoring feature in the IoTrust project. The aim of this feature is to monitor the end-devices continuously for external threats and raise an alarm on the dashboard before an end-device comes under threats.</w:t>
-      </w:r>
-    </w:p>
-    <w:p>
-      <w:r>
-        <w:t>The trust monitoring service includes scanning the critical characteristics of end-devices for an example number of successful patches, number of device reboots, last heartbeat from the device and availability of the encryption key generated after the secure bootstrapping process. All these parameters play crucial role to determine end-device security. The asvin Platform will collect these parameters from end-device in user defined configurable time interval. On the platform the parameters will be analysed and a dynamic trust score will be calculated. The platform will also generate a weekly, monthly trust monitoring report for end-devices.</w:t>
+        <w:t xml:space="preserve"> a novel dynamic trust monitoring feature in the </w:t>
+      </w:r>
+      <w:proofErr w:type="spellStart"/>
+      <w:r>
+        <w:t>IoTrust</w:t>
+      </w:r>
+      <w:proofErr w:type="spellEnd"/>
+      <w:r>
+        <w:t xml:space="preserve"> project. The aim of this feature is to monitor the end-devices continuously for external threats and raise an alarm on the dashboard before an end-device comes under threats.</w:t>
+      </w:r>
+    </w:p>
+    <w:p>
+      <w:r>
+        <w:t xml:space="preserve">The trust monitoring service includes scanning the critical characteristics of end-devices for an example number of successful patches, number of device reboots, last heartbeat from the device and availability of the encryption key generated after the secure bootstrapping process. All these parameters play crucial role to determine end-device security. The </w:t>
+      </w:r>
+      <w:proofErr w:type="spellStart"/>
+      <w:r>
+        <w:t>asvin</w:t>
+      </w:r>
+      <w:proofErr w:type="spellEnd"/>
+      <w:r>
+        <w:t xml:space="preserve"> Platform will collect these parameters from end-device in user defined configurable time interval. On the platform the parameters will be </w:t>
+      </w:r>
+      <w:proofErr w:type="gramStart"/>
+      <w:r>
+        <w:t>analysed</w:t>
+      </w:r>
+      <w:proofErr w:type="gramEnd"/>
+      <w:r>
+        <w:t xml:space="preserve"> and a dynamic trust score will be calculated. The platform will also generate a weekly, monthly trust monitoring report for end-devices.</w:t>
       </w:r>
     </w:p>
     <w:p>
@@ -4318,7 +5368,23 @@
     </w:p>
     <w:p>
       <w:r>
-        <w:t>The IoTtrust architecture is designed and submitted in the deliverable D.1. This deliverable gives comprehensive information about each component of the architecture. Every component of the IoTtrust architecture is designed after multiple rounds of discussions. It will be employed as a reference for the future deliverables.</w:t>
+        <w:t xml:space="preserve">The </w:t>
+      </w:r>
+      <w:proofErr w:type="spellStart"/>
+      <w:r>
+        <w:t>IoTtrust</w:t>
+      </w:r>
+      <w:proofErr w:type="spellEnd"/>
+      <w:r>
+        <w:t xml:space="preserve"> architecture is designed and submitted in the deliverable D.1. This deliverable gives comprehensive information about each component of the architecture. Every component of the </w:t>
+      </w:r>
+      <w:proofErr w:type="spellStart"/>
+      <w:r>
+        <w:t>IoTtrust</w:t>
+      </w:r>
+      <w:proofErr w:type="spellEnd"/>
+      <w:r>
+        <w:t xml:space="preserve"> architecture is designed after multiple rounds of discussions. It will be employed as a reference for the future deliverables.</w:t>
       </w:r>
     </w:p>
     <w:p>
@@ -4464,7 +5530,23 @@
         <w:fldChar w:fldCharType="end"/>
       </w:r>
       <w:r>
-        <w:t xml:space="preserve"> gives an overview of the SCRUM framework with one week sprint. All tasks allocated during the week will be discussed in the sprint review meeting which includes the problems faced, solved and their status. This process will be executed iteratively for the IoTrust development of Task2. The further development process will result in a minimal viable product (MVP)</w:t>
+        <w:t xml:space="preserve"> gives an overview of the SCRUM framework with </w:t>
+      </w:r>
+      <w:proofErr w:type="gramStart"/>
+      <w:r>
+        <w:t>one week</w:t>
+      </w:r>
+      <w:proofErr w:type="gramEnd"/>
+      <w:r>
+        <w:t xml:space="preserve"> sprint. All tasks allocated during the week will be discussed in the sprint review meeting which includes the problems faced, solved and their status. This process will be executed iteratively for the </w:t>
+      </w:r>
+      <w:proofErr w:type="spellStart"/>
+      <w:r>
+        <w:t>IoTrust</w:t>
+      </w:r>
+      <w:proofErr w:type="spellEnd"/>
+      <w:r>
+        <w:t xml:space="preserve"> development of Task2. The further development process will result in a minimal viable product (MVP)</w:t>
       </w:r>
       <w:r>
         <w:rPr>
@@ -4473,7 +5555,15 @@
         <w:t xml:space="preserve"> that will be validated </w:t>
       </w:r>
       <w:r>
-        <w:t xml:space="preserve">in testbed laboratories of OdinS (Spain) and DW (Germany) as well as in two real-world pilots: Smart City of Murcia (Spain), and Industry Monitoring Applications (Germany). </w:t>
+        <w:t xml:space="preserve">in testbed laboratories of </w:t>
+      </w:r>
+      <w:proofErr w:type="spellStart"/>
+      <w:r>
+        <w:t>OdinS</w:t>
+      </w:r>
+      <w:proofErr w:type="spellEnd"/>
+      <w:r>
+        <w:t xml:space="preserve"> (Spain) and DW (Germany) as well as in two real-world pilots: Smart City of Murcia (Spain), and Industry Monitoring Applications (Germany). </w:t>
       </w:r>
     </w:p>
     <w:p/>
@@ -4579,9 +5669,11 @@
       </w:r>
     </w:p>
     <w:p>
+      <w:proofErr w:type="spellStart"/>
       <w:r>
         <w:t>CoAP</w:t>
       </w:r>
+      <w:proofErr w:type="spellEnd"/>
       <w:r>
         <w:tab/>
       </w:r>
@@ -4607,7 +5699,15 @@
       </w:r>
       <w:r>
         <w:tab/>
-        <w:t>digital worx GmbH</w:t>
+        <w:t xml:space="preserve">digital </w:t>
+      </w:r>
+      <w:proofErr w:type="spellStart"/>
+      <w:r>
+        <w:t>worx</w:t>
+      </w:r>
+      <w:proofErr w:type="spellEnd"/>
+      <w:r>
+        <w:t xml:space="preserve"> GmbH</w:t>
       </w:r>
     </w:p>
     <w:p>
@@ -4651,6 +5751,9 @@
         <w:tab/>
       </w:r>
       <w:r>
+        <w:tab/>
+      </w:r>
+      <w:r>
         <w:t>Hypertext Transfer Protocol Secure</w:t>
       </w:r>
     </w:p>
@@ -4698,13 +5801,22 @@
       </w:r>
       <w:r>
         <w:tab/>
-        <w:t>InterPlanetary File System</w:t>
-      </w:r>
-    </w:p>
-    <w:p>
+      </w:r>
+      <w:proofErr w:type="spellStart"/>
+      <w:r>
+        <w:t>InterPlanetary</w:t>
+      </w:r>
+      <w:proofErr w:type="spellEnd"/>
+      <w:r>
+        <w:t xml:space="preserve"> File System</w:t>
+      </w:r>
+    </w:p>
+    <w:p>
+      <w:proofErr w:type="spellStart"/>
       <w:r>
         <w:t>LoRa</w:t>
       </w:r>
+      <w:proofErr w:type="spellEnd"/>
       <w:r>
         <w:tab/>
       </w:r>
@@ -4717,9 +5829,11 @@
       </w:r>
     </w:p>
     <w:p>
+      <w:proofErr w:type="spellStart"/>
       <w:r>
         <w:t>LoRaWAN</w:t>
       </w:r>
+      <w:proofErr w:type="spellEnd"/>
       <w:r>
         <w:tab/>
       </w:r>
@@ -4794,6 +5908,21 @@
     </w:p>
     <w:p>
       <w:r>
+        <w:t>PaaS</w:t>
+      </w:r>
+      <w:r>
+        <w:tab/>
+      </w:r>
+      <w:r>
+        <w:tab/>
+      </w:r>
+      <w:r>
+        <w:tab/>
+        <w:t>Platform as a Service</w:t>
+      </w:r>
+    </w:p>
+    <w:p>
+      <w:r>
         <w:t>RADIUS</w:t>
       </w:r>
       <w:r>
@@ -4801,7 +5930,15 @@
       </w:r>
       <w:r>
         <w:tab/>
-        <w:t>Remote Authentication Dial In User Service</w:t>
+        <w:t xml:space="preserve">Remote Authentication Dial </w:t>
+      </w:r>
+      <w:proofErr w:type="gramStart"/>
+      <w:r>
+        <w:t>In</w:t>
+      </w:r>
+      <w:proofErr w:type="gramEnd"/>
+      <w:r>
+        <w:t xml:space="preserve"> User Service</w:t>
       </w:r>
     </w:p>
     <w:p>
@@ -4836,7 +5973,7 @@
     </w:p>
     <w:p>
       <w:r>
-        <w:t>PaaS</w:t>
+        <w:t>SCHC</w:t>
       </w:r>
       <w:r>
         <w:tab/>
@@ -4848,35 +5985,31 @@
         <w:tab/>
       </w:r>
       <w:r>
-        <w:t>Platform as a Service</w:t>
-      </w:r>
-    </w:p>
-    <w:p>
-      <w:r>
-        <w:t>SCHC</w:t>
+        <w:t>Static Context Header Compression</w:t>
+      </w:r>
+    </w:p>
+    <w:p>
+      <w:r>
+        <w:t>Spreading Factor</w:t>
       </w:r>
       <w:r>
         <w:tab/>
       </w:r>
-      <w:r>
-        <w:tab/>
-      </w:r>
-      <w:r>
-        <w:tab/>
-      </w:r>
-      <w:r>
-        <w:t>Static Context Header Compression</w:t>
-      </w:r>
-    </w:p>
-    <w:p>
-      <w:r>
-        <w:t>Spreading Factor</w:t>
-      </w:r>
-      <w:r>
-        <w:tab/>
-      </w:r>
-      <w:r>
-        <w:t>LoRa/LoRaWAN PHY radio coverage configuration parameter</w:t>
+      <w:proofErr w:type="spellStart"/>
+      <w:r>
+        <w:t>LoRa</w:t>
+      </w:r>
+      <w:proofErr w:type="spellEnd"/>
+      <w:r>
+        <w:t>/</w:t>
+      </w:r>
+      <w:proofErr w:type="spellStart"/>
+      <w:r>
+        <w:t>LoRaWAN</w:t>
+      </w:r>
+      <w:proofErr w:type="spellEnd"/>
+      <w:r>
+        <w:t xml:space="preserve"> PHY radio coverage configuration parameter</w:t>
       </w:r>
     </w:p>
     <w:p>
@@ -5087,7 +6220,35 @@
         <w:rPr>
           <w:lang w:val="de-DE"/>
         </w:rPr>
-        <w:t xml:space="preserve"> Bormann, C., Ersue, M., &amp; Keranen, A. (2014). </w:t>
+        <w:t xml:space="preserve"> Bormann, C., </w:t>
+      </w:r>
+      <w:proofErr w:type="spellStart"/>
+      <w:r>
+        <w:rPr>
+          <w:lang w:val="de-DE"/>
+        </w:rPr>
+        <w:t>Ersue</w:t>
+      </w:r>
+      <w:proofErr w:type="spellEnd"/>
+      <w:r>
+        <w:rPr>
+          <w:lang w:val="de-DE"/>
+        </w:rPr>
+        <w:t xml:space="preserve">, M., &amp; </w:t>
+      </w:r>
+      <w:proofErr w:type="spellStart"/>
+      <w:r>
+        <w:rPr>
+          <w:lang w:val="de-DE"/>
+        </w:rPr>
+        <w:t>Keranen</w:t>
+      </w:r>
+      <w:proofErr w:type="spellEnd"/>
+      <w:r>
+        <w:rPr>
+          <w:lang w:val="de-DE"/>
+        </w:rPr>
+        <w:t xml:space="preserve">, A. (2014). </w:t>
       </w:r>
       <w:r>
         <w:rPr>
@@ -5110,14 +6271,6 @@
         <w:t>RFC Editor. https://doi.org/10.17487/rfc7228</w:t>
       </w:r>
     </w:p>
-    <w:p>
-      <w:pPr>
-        <w:pStyle w:val="Textonotaalfinal"/>
-        <w:rPr>
-          <w:lang w:val="en-US"/>
-        </w:rPr>
-      </w:pPr>
-    </w:p>
   </w:endnote>
   <w:endnote w:id="8">
     <w:p>
@@ -5182,8 +6335,21 @@
       <w:r>
         <w:t xml:space="preserve"> </w:t>
       </w:r>
-      <w:r>
-        <w:t>ChirpStack, open-source LoRaWAN® Network Server stack</w:t>
+      <w:proofErr w:type="spellStart"/>
+      <w:r>
+        <w:t>ChirpStack</w:t>
+      </w:r>
+      <w:proofErr w:type="spellEnd"/>
+      <w:r>
+        <w:t xml:space="preserve">, open-source </w:t>
+      </w:r>
+      <w:proofErr w:type="spellStart"/>
+      <w:r>
+        <w:t>LoRaWAN</w:t>
+      </w:r>
+      <w:proofErr w:type="spellEnd"/>
+      <w:r>
+        <w:t>® Network Server stack</w:t>
       </w:r>
     </w:p>
   </w:endnote>
@@ -5242,11 +6408,19 @@
       <w:r>
         <w:t xml:space="preserve"> </w:t>
       </w:r>
+      <w:proofErr w:type="spellStart"/>
       <w:r>
         <w:rPr>
           <w:lang w:val="en-US"/>
         </w:rPr>
-        <w:t xml:space="preserve">Minaburo, A., Toutain, L., Gomez, C., &amp; Barthel, D. (2020). </w:t>
+        <w:t>Minaburo</w:t>
+      </w:r>
+      <w:proofErr w:type="spellEnd"/>
+      <w:r>
+        <w:rPr>
+          <w:lang w:val="en-US"/>
+        </w:rPr>
+        <w:t xml:space="preserve">, A., Toutain, L., Gomez, C., &amp; Barthel, D. (2020). </w:t>
       </w:r>
       <w:r>
         <w:rPr>
@@ -5291,7 +6465,21 @@
         <w:rPr>
           <w:lang w:val="en-US"/>
         </w:rPr>
-        <w:t xml:space="preserve">Deering, S., &amp; Hinden, R. (2017). </w:t>
+        <w:t xml:space="preserve">Deering, S., &amp; </w:t>
+      </w:r>
+      <w:proofErr w:type="spellStart"/>
+      <w:r>
+        <w:rPr>
+          <w:lang w:val="en-US"/>
+        </w:rPr>
+        <w:t>Hinden</w:t>
+      </w:r>
+      <w:proofErr w:type="spellEnd"/>
+      <w:r>
+        <w:rPr>
+          <w:lang w:val="en-US"/>
+        </w:rPr>
+        <w:t xml:space="preserve">, R. (2017). </w:t>
       </w:r>
       <w:r>
         <w:rPr>
@@ -5324,7 +6512,23 @@
         <w:t xml:space="preserve"> </w:t>
       </w:r>
       <w:r>
-        <w:t>Spence, D., Gross, G., de Laat, C., Farrell, S., Gommans, L. H. M., Calhoun, P. R., Holdrege, M., de Bruijn, B. W., &amp; Vollbrecht, J. (2000). AAA Authorization Framework (Issue 2904). RFC Editor. https://doi.org/10.17487/RFC2904</w:t>
+        <w:t xml:space="preserve">Spence, D., Gross, G., de Laat, C., Farrell, S., </w:t>
+      </w:r>
+      <w:proofErr w:type="spellStart"/>
+      <w:r>
+        <w:t>Gommans</w:t>
+      </w:r>
+      <w:proofErr w:type="spellEnd"/>
+      <w:r>
+        <w:t xml:space="preserve">, L. H. M., Calhoun, P. R., Holdrege, M., de Bruijn, B. W., &amp; </w:t>
+      </w:r>
+      <w:proofErr w:type="spellStart"/>
+      <w:r>
+        <w:t>Vollbrecht</w:t>
+      </w:r>
+      <w:proofErr w:type="spellEnd"/>
+      <w:r>
+        <w:t>, J. (2000). AAA Authorization Framework (Issue 2904). RFC Editor. https://doi.org/10.17487/RFC2904</w:t>
       </w:r>
     </w:p>
   </w:endnote>
@@ -5343,7 +6547,15 @@
         <w:t xml:space="preserve"> </w:t>
       </w:r>
       <w:r>
-        <w:t>Rubens, A., Rigney, C., Willens, S., &amp; Simpson, W. A. (2000). Remote Authentication Dial In User Service (RADIUS) (Issue 2865). RFC Editor. https://doi.org/10.17487/RFC2865</w:t>
+        <w:t xml:space="preserve">Rubens, A., Rigney, C., Willens, S., &amp; Simpson, W. A. (2000). Remote Authentication Dial </w:t>
+      </w:r>
+      <w:proofErr w:type="gramStart"/>
+      <w:r>
+        <w:t>In</w:t>
+      </w:r>
+      <w:proofErr w:type="gramEnd"/>
+      <w:r>
+        <w:t xml:space="preserve"> User Service (RADIUS) (Issue 2865). RFC Editor. https://doi.org/10.17487/RFC2865</w:t>
       </w:r>
     </w:p>
   </w:endnote>
@@ -5386,8 +6598,37 @@
       <w:r>
         <w:t xml:space="preserve"> </w:t>
       </w:r>
-      <w:r>
-        <w:t xml:space="preserve">Aboba, B., Blunk, L., Vollbrecht, J., &amp; Carlson, J. (2004). Extensible Authentication Protocol (EAP) (H. Levkowetz (ed.)). </w:t>
+      <w:proofErr w:type="spellStart"/>
+      <w:r>
+        <w:t>Aboba</w:t>
+      </w:r>
+      <w:proofErr w:type="spellEnd"/>
+      <w:r>
+        <w:t xml:space="preserve">, B., </w:t>
+      </w:r>
+      <w:proofErr w:type="spellStart"/>
+      <w:r>
+        <w:t>Blunk</w:t>
+      </w:r>
+      <w:proofErr w:type="spellEnd"/>
+      <w:r>
+        <w:t xml:space="preserve">, L., </w:t>
+      </w:r>
+      <w:proofErr w:type="spellStart"/>
+      <w:r>
+        <w:t>Vollbrecht</w:t>
+      </w:r>
+      <w:proofErr w:type="spellEnd"/>
+      <w:r>
+        <w:t xml:space="preserve">, J., &amp; Carlson, J. (2004). Extensible Authentication Protocol (EAP) (H. </w:t>
+      </w:r>
+      <w:proofErr w:type="spellStart"/>
+      <w:r>
+        <w:t>Levkowetz</w:t>
+      </w:r>
+      <w:proofErr w:type="spellEnd"/>
+      <w:r>
+        <w:t xml:space="preserve"> (ed.)). </w:t>
       </w:r>
       <w:r>
         <w:rPr>
@@ -5412,10 +6653,82 @@
         <w:rPr>
           <w:lang w:val="es-ES"/>
         </w:rPr>
-        <w:t xml:space="preserve"> Garcia-Carrillo, D., Marin-Lopez, R., Kandasamy, A., &amp; Pelov, A. (2017). </w:t>
-      </w:r>
-      <w:r>
-        <w:t>A CoAP-Based Network Access Authentication Service for Low-Power Wide Area Networks: LO-CoAP-EAP. Sensors, 17(11), 2646. https://doi.org/10.3390/s17112646</w:t>
+        <w:t xml:space="preserve"> </w:t>
+      </w:r>
+      <w:proofErr w:type="spellStart"/>
+      <w:r>
+        <w:rPr>
+          <w:lang w:val="es-ES"/>
+        </w:rPr>
+        <w:t>Garcia</w:t>
+      </w:r>
+      <w:proofErr w:type="spellEnd"/>
+      <w:r>
+        <w:rPr>
+          <w:lang w:val="es-ES"/>
+        </w:rPr>
+        <w:t xml:space="preserve">-Carrillo, D., </w:t>
+      </w:r>
+      <w:proofErr w:type="spellStart"/>
+      <w:r>
+        <w:rPr>
+          <w:lang w:val="es-ES"/>
+        </w:rPr>
+        <w:t>Marin-Lopez</w:t>
+      </w:r>
+      <w:proofErr w:type="spellEnd"/>
+      <w:r>
+        <w:rPr>
+          <w:lang w:val="es-ES"/>
+        </w:rPr>
+        <w:t xml:space="preserve">, R., </w:t>
+      </w:r>
+      <w:proofErr w:type="spellStart"/>
+      <w:r>
+        <w:rPr>
+          <w:lang w:val="es-ES"/>
+        </w:rPr>
+        <w:t>Kandasamy</w:t>
+      </w:r>
+      <w:proofErr w:type="spellEnd"/>
+      <w:r>
+        <w:rPr>
+          <w:lang w:val="es-ES"/>
+        </w:rPr>
+        <w:t xml:space="preserve">, A., &amp; </w:t>
+      </w:r>
+      <w:proofErr w:type="spellStart"/>
+      <w:r>
+        <w:rPr>
+          <w:lang w:val="es-ES"/>
+        </w:rPr>
+        <w:t>Pelov</w:t>
+      </w:r>
+      <w:proofErr w:type="spellEnd"/>
+      <w:r>
+        <w:rPr>
+          <w:lang w:val="es-ES"/>
+        </w:rPr>
+        <w:t xml:space="preserve">, A. (2017). </w:t>
+      </w:r>
+      <w:r>
+        <w:t xml:space="preserve">A </w:t>
+      </w:r>
+      <w:proofErr w:type="spellStart"/>
+      <w:r>
+        <w:t>CoAP</w:t>
+      </w:r>
+      <w:proofErr w:type="spellEnd"/>
+      <w:r>
+        <w:t>-Based Network Access Authentication Service for Low-Power Wide Area Networks: LO-</w:t>
+      </w:r>
+      <w:proofErr w:type="spellStart"/>
+      <w:r>
+        <w:t>CoAP</w:t>
+      </w:r>
+      <w:proofErr w:type="spellEnd"/>
+      <w:r>
+        <w:t>-EAP. Sensors, 17(11), 2646. https://doi.org/10.3390/s17112646</w:t>
       </w:r>
     </w:p>
   </w:endnote>
@@ -5437,7 +6750,23 @@
         <w:t xml:space="preserve"> </w:t>
       </w:r>
       <w:r>
-        <w:t>Shelby, Z., Hartke, K., &amp; Bormann, C. (2014). The Constrained Application Protocol (CoAP). In Journal of Chemical Information and Modeling. https://doi.org/10.17487/rfc7252</w:t>
+        <w:t>Shelby, Z., Hartke, K., &amp; Bormann, C. (2014). The Constrained Application Protocol (</w:t>
+      </w:r>
+      <w:proofErr w:type="spellStart"/>
+      <w:r>
+        <w:t>CoAP</w:t>
+      </w:r>
+      <w:proofErr w:type="spellEnd"/>
+      <w:r>
+        <w:t xml:space="preserve">). In Journal of Chemical Information and </w:t>
+      </w:r>
+      <w:proofErr w:type="spellStart"/>
+      <w:r>
+        <w:t>Modeling</w:t>
+      </w:r>
+      <w:proofErr w:type="spellEnd"/>
+      <w:r>
+        <w:t>. https://doi.org/10.17487/rfc7252</w:t>
       </w:r>
     </w:p>
   </w:endnote>
@@ -5458,11 +6787,19 @@
       <w:r>
         <w:t xml:space="preserve"> </w:t>
       </w:r>
+      <w:proofErr w:type="spellStart"/>
       <w:r>
         <w:rPr>
           <w:lang w:val="en-US"/>
         </w:rPr>
-        <w:t xml:space="preserve">Minaburo, A., Toutain, L., &amp; Andreasen, R. (2020). </w:t>
+        <w:t>Minaburo</w:t>
+      </w:r>
+      <w:proofErr w:type="spellEnd"/>
+      <w:r>
+        <w:rPr>
+          <w:lang w:val="en-US"/>
+        </w:rPr>
+        <w:t xml:space="preserve">, A., Toutain, L., &amp; Andreasen, R. (2020). </w:t>
       </w:r>
       <w:r>
         <w:rPr>
@@ -5470,65 +6807,39 @@
           <w:iCs/>
           <w:lang w:val="en-US"/>
         </w:rPr>
-        <w:t>LPWAN Static Context Header Compression (SCHC) for CoAP</w:t>
-      </w:r>
-      <w:r>
-        <w:rPr>
-          <w:lang w:val="en-US"/>
-        </w:rPr>
-        <w:t xml:space="preserve"> (Issue draft-ietf-lpwan-coap-static-context-hc-16). Internet Engineering Task Force. https://datatracker.ietf.org/doc/html/draft-ietf-lpwan-coap-static-context-hc-1</w:t>
-      </w:r>
-      <w:r>
-        <w:rPr>
-          <w:lang w:val="en-US"/>
-        </w:rPr>
-        <w:t>6</w:t>
-      </w:r>
-    </w:p>
-  </w:endnote>
-  <w:endnote w:id="22">
-    <w:p>
-      <w:pPr>
-        <w:pStyle w:val="Textonotaalfinal"/>
-        <w:rPr>
-          <w:lang w:val="en-US"/>
-        </w:rPr>
-      </w:pPr>
-      <w:r>
-        <w:rPr>
-          <w:rStyle w:val="Refdenotaalfinal"/>
-        </w:rPr>
-        <w:endnoteRef/>
-      </w:r>
-      <w:r>
-        <w:t xml:space="preserve"> </w:t>
-      </w:r>
-      <w:r>
-        <w:rPr>
-          <w:lang w:val="en-US"/>
-        </w:rPr>
-        <w:t xml:space="preserve">Garcia-Morchon, O., Kumar, S., &amp; Sethi, M. (2019). </w:t>
-      </w:r>
+        <w:t xml:space="preserve">LPWAN Static Context Header Compression (SCHC) for </w:t>
+      </w:r>
+      <w:proofErr w:type="spellStart"/>
       <w:r>
         <w:rPr>
           <w:i/>
           <w:iCs/>
           <w:lang w:val="en-US"/>
         </w:rPr>
-        <w:t>Internet of Things (IoT) Security: State of the Art and Challenges</w:t>
-      </w:r>
+        <w:t>CoAP</w:t>
+      </w:r>
+      <w:proofErr w:type="spellEnd"/>
       <w:r>
         <w:rPr>
           <w:lang w:val="en-US"/>
         </w:rPr>
-        <w:t>. https://doi.org/10.17487/RFC8576</w:t>
+        <w:t xml:space="preserve"> (Issue draft-ietf-lpwan-coap-static-context-hc-16). Internet Engineering Task Force. https://datatracker.ietf.org/doc/html/draft-ietf-lpwan-coap-static-context-hc-1</w:t>
+      </w:r>
+      <w:r>
+        <w:rPr>
+          <w:lang w:val="en-US"/>
+        </w:rPr>
+        <w:t>6</w:t>
       </w:r>
     </w:p>
   </w:endnote>
-  <w:endnote w:id="23">
+  <w:endnote w:id="22">
     <w:p>
       <w:pPr>
         <w:pStyle w:val="Textonotaalfinal"/>
+        <w:rPr>
+          <w:lang w:val="en-US"/>
+        </w:rPr>
       </w:pPr>
       <w:r>
         <w:rPr>
@@ -5540,32 +6851,38 @@
         <w:t xml:space="preserve"> </w:t>
       </w:r>
       <w:r>
-        <w:t>https://datatracker.ietf.org/wg/ace/charter/</w:t>
-      </w:r>
-    </w:p>
-  </w:endnote>
-  <w:endnote w:id="24">
-    <w:p>
-      <w:pPr>
-        <w:pStyle w:val="Textonotaalfinal"/>
         <w:rPr>
           <w:lang w:val="en-US"/>
         </w:rPr>
-      </w:pPr>
-      <w:r>
-        <w:rPr>
-          <w:rStyle w:val="Refdenotaalfinal"/>
-        </w:rPr>
-        <w:endnoteRef/>
-      </w:r>
-      <w:r>
-        <w:t xml:space="preserve"> </w:t>
-      </w:r>
+        <w:t>Garcia-</w:t>
+      </w:r>
+      <w:proofErr w:type="spellStart"/>
       <w:r>
         <w:rPr>
           <w:lang w:val="en-US"/>
         </w:rPr>
-        <w:t xml:space="preserve">Garcia-Morchon, O., Kumar, S., &amp; Sethi, M. (2019). </w:t>
+        <w:t>Morchon</w:t>
+      </w:r>
+      <w:proofErr w:type="spellEnd"/>
+      <w:r>
+        <w:rPr>
+          <w:lang w:val="en-US"/>
+        </w:rPr>
+        <w:t xml:space="preserve">, O., Kumar, S., &amp; </w:t>
+      </w:r>
+      <w:proofErr w:type="spellStart"/>
+      <w:r>
+        <w:rPr>
+          <w:lang w:val="en-US"/>
+        </w:rPr>
+        <w:t>Sethi</w:t>
+      </w:r>
+      <w:proofErr w:type="spellEnd"/>
+      <w:r>
+        <w:rPr>
+          <w:lang w:val="en-US"/>
+        </w:rPr>
+        <w:t xml:space="preserve">, M. (2019). </w:t>
       </w:r>
       <w:r>
         <w:rPr>
@@ -5583,10 +6900,29 @@
       </w:r>
     </w:p>
   </w:endnote>
-  <w:endnote w:id="25">
+  <w:endnote w:id="23">
     <w:p>
       <w:pPr>
         <w:pStyle w:val="Textonotaalfinal"/>
+      </w:pPr>
+      <w:r>
+        <w:rPr>
+          <w:rStyle w:val="Refdenotaalfinal"/>
+        </w:rPr>
+        <w:endnoteRef/>
+      </w:r>
+      <w:r>
+        <w:t xml:space="preserve"> </w:t>
+      </w:r>
+      <w:r>
+        <w:t>https://datatracker.ietf.org/wg/ace/charter/</w:t>
+      </w:r>
+    </w:p>
+  </w:endnote>
+  <w:endnote w:id="24">
+    <w:p>
+      <w:pPr>
+        <w:pStyle w:val="Textonotaalfinal"/>
         <w:rPr>
           <w:lang w:val="en-US"/>
         </w:rPr>
@@ -5604,7 +6940,35 @@
         <w:rPr>
           <w:lang w:val="en-US"/>
         </w:rPr>
-        <w:t xml:space="preserve">Bormann, C., &amp; Hoffman, P. (2013). </w:t>
+        <w:t>Garcia-</w:t>
+      </w:r>
+      <w:proofErr w:type="spellStart"/>
+      <w:r>
+        <w:rPr>
+          <w:lang w:val="en-US"/>
+        </w:rPr>
+        <w:t>Morchon</w:t>
+      </w:r>
+      <w:proofErr w:type="spellEnd"/>
+      <w:r>
+        <w:rPr>
+          <w:lang w:val="en-US"/>
+        </w:rPr>
+        <w:t xml:space="preserve">, O., Kumar, S., &amp; </w:t>
+      </w:r>
+      <w:proofErr w:type="spellStart"/>
+      <w:r>
+        <w:rPr>
+          <w:lang w:val="en-US"/>
+        </w:rPr>
+        <w:t>Sethi</w:t>
+      </w:r>
+      <w:proofErr w:type="spellEnd"/>
+      <w:r>
+        <w:rPr>
+          <w:lang w:val="en-US"/>
+        </w:rPr>
+        <w:t xml:space="preserve">, M. (2019). </w:t>
       </w:r>
       <w:r>
         <w:rPr>
@@ -5612,17 +6976,17 @@
           <w:iCs/>
           <w:lang w:val="en-US"/>
         </w:rPr>
-        <w:t>Concise Binary Object Representation (CBOR)</w:t>
+        <w:t>Internet of Things (IoT) Security: State of the Art and Challenges</w:t>
       </w:r>
       <w:r>
         <w:rPr>
           <w:lang w:val="en-US"/>
         </w:rPr>
-        <w:t>. https://doi.org/10.17487/rfc7049</w:t>
+        <w:t>. https://doi.org/10.17487/RFC8576</w:t>
       </w:r>
     </w:p>
   </w:endnote>
-  <w:endnote w:id="26">
+  <w:endnote w:id="25">
     <w:p>
       <w:pPr>
         <w:pStyle w:val="Textonotaalfinal"/>
@@ -5643,7 +7007,7 @@
         <w:rPr>
           <w:lang w:val="en-US"/>
         </w:rPr>
-        <w:t xml:space="preserve">Schaad, J. (2017). </w:t>
+        <w:t xml:space="preserve">Bormann, C., &amp; Hoffman, P. (2013). </w:t>
       </w:r>
       <w:r>
         <w:rPr>
@@ -5651,6 +7015,45 @@
           <w:iCs/>
           <w:lang w:val="en-US"/>
         </w:rPr>
+        <w:t>Concise Binary Object Representation (CBOR)</w:t>
+      </w:r>
+      <w:r>
+        <w:rPr>
+          <w:lang w:val="en-US"/>
+        </w:rPr>
+        <w:t>. https://doi.org/10.17487/rfc7049</w:t>
+      </w:r>
+    </w:p>
+  </w:endnote>
+  <w:endnote w:id="26">
+    <w:p>
+      <w:pPr>
+        <w:pStyle w:val="Textonotaalfinal"/>
+        <w:rPr>
+          <w:lang w:val="en-US"/>
+        </w:rPr>
+      </w:pPr>
+      <w:r>
+        <w:rPr>
+          <w:rStyle w:val="Refdenotaalfinal"/>
+        </w:rPr>
+        <w:endnoteRef/>
+      </w:r>
+      <w:r>
+        <w:t xml:space="preserve"> </w:t>
+      </w:r>
+      <w:r>
+        <w:rPr>
+          <w:lang w:val="en-US"/>
+        </w:rPr>
+        <w:t xml:space="preserve">Schaad, J. (2017). </w:t>
+      </w:r>
+      <w:r>
+        <w:rPr>
+          <w:i/>
+          <w:iCs/>
+          <w:lang w:val="en-US"/>
+        </w:rPr>
         <w:t>CBOR Object Signing and Encryption (COSE)</w:t>
       </w:r>
       <w:r>
@@ -5678,11 +7081,47 @@
       <w:r>
         <w:t xml:space="preserve"> </w:t>
       </w:r>
+      <w:proofErr w:type="spellStart"/>
       <w:r>
         <w:rPr>
           <w:lang w:val="en-US"/>
         </w:rPr>
-        <w:t xml:space="preserve">Selander, G., Mattsson, J., Palombini, F., &amp; Seitz, L. (2019). </w:t>
+        <w:t>Selander</w:t>
+      </w:r>
+      <w:proofErr w:type="spellEnd"/>
+      <w:r>
+        <w:rPr>
+          <w:lang w:val="en-US"/>
+        </w:rPr>
+        <w:t xml:space="preserve">, G., </w:t>
+      </w:r>
+      <w:proofErr w:type="spellStart"/>
+      <w:r>
+        <w:rPr>
+          <w:lang w:val="en-US"/>
+        </w:rPr>
+        <w:t>Mattsson</w:t>
+      </w:r>
+      <w:proofErr w:type="spellEnd"/>
+      <w:r>
+        <w:rPr>
+          <w:lang w:val="en-US"/>
+        </w:rPr>
+        <w:t xml:space="preserve">, J., </w:t>
+      </w:r>
+      <w:proofErr w:type="spellStart"/>
+      <w:r>
+        <w:rPr>
+          <w:lang w:val="en-US"/>
+        </w:rPr>
+        <w:t>Palombini</w:t>
+      </w:r>
+      <w:proofErr w:type="spellEnd"/>
+      <w:r>
+        <w:rPr>
+          <w:lang w:val="en-US"/>
+        </w:rPr>
+        <w:t xml:space="preserve">, F., &amp; Seitz, L. (2019). </w:t>
       </w:r>
       <w:r>
         <w:rPr>
@@ -5863,6 +7302,7 @@
         <w:rFonts w:ascii="Montserrat Light" w:hAnsi="Montserrat Light"/>
       </w:rPr>
     </w:pPr>
+    <w:proofErr w:type="spellStart"/>
     <w:r>
       <w:rPr>
         <w:rFonts w:ascii="Montserrat Light" w:hAnsi="Montserrat Light"/>
@@ -5871,6 +7311,7 @@
       </w:rPr>
       <w:t>NGI_Trust</w:t>
     </w:r>
+    <w:proofErr w:type="spellEnd"/>
     <w:r>
       <w:rPr>
         <w:rFonts w:ascii="Montserrat Light" w:hAnsi="Montserrat Light"/>
@@ -6034,6 +7475,7 @@
         <w:rFonts w:ascii="Montserrat Light" w:hAnsi="Montserrat Light"/>
       </w:rPr>
     </w:pPr>
+    <w:proofErr w:type="spellStart"/>
     <w:r>
       <w:rPr>
         <w:rFonts w:ascii="Montserrat Light" w:hAnsi="Montserrat Light"/>
@@ -6042,6 +7484,7 @@
       </w:rPr>
       <w:t>NGI_Trust</w:t>
     </w:r>
+    <w:proofErr w:type="spellEnd"/>
     <w:r>
       <w:rPr>
         <w:rFonts w:ascii="Montserrat Light" w:hAnsi="Montserrat Light"/>

</xml_diff>

<commit_message>
D1 - Add the most recent version v3 revised by Rafa.
</commit_message>
<xml_diff>
--- a/docs/deliverable/D1-IoTrust-Architecture-Design.docx
+++ b/docs/deliverable/D1-IoTrust-Architecture-Design.docx
@@ -1,6 +1,6 @@
 
 <file path=word/document.xml><?xml version="1.0" encoding="utf-8"?>
-<w:document xmlns:wpc="http://schemas.microsoft.com/office/word/2010/wordprocessingCanvas" xmlns:cx="http://schemas.microsoft.com/office/drawing/2014/chartex" xmlns:cx1="http://schemas.microsoft.com/office/drawing/2015/9/8/chartex" xmlns:cx2="http://schemas.microsoft.com/office/drawing/2015/10/21/chartex" xmlns:cx3="http://schemas.microsoft.com/office/drawing/2016/5/9/chartex" xmlns:cx4="http://schemas.microsoft.com/office/drawing/2016/5/10/chartex" xmlns:cx5="http://schemas.microsoft.com/office/drawing/2016/5/11/chartex" xmlns:cx6="http://schemas.microsoft.com/office/drawing/2016/5/12/chartex" xmlns:cx7="http://schemas.microsoft.com/office/drawing/2016/5/13/chartex" xmlns:cx8="http://schemas.microsoft.com/office/drawing/2016/5/14/chartex" xmlns:mc="http://schemas.openxmlformats.org/markup-compatibility/2006" xmlns:aink="http://schemas.microsoft.com/office/drawing/2016/ink" xmlns:am3d="http://schemas.microsoft.com/office/drawing/2017/model3d" xmlns:o="urn:schemas-microsoft-com:office:office" xmlns:r="http://schemas.openxmlformats.org/officeDocument/2006/relationships" xmlns:m="http://schemas.openxmlformats.org/officeDocument/2006/math" xmlns:v="urn:schemas-microsoft-com:vml" xmlns:wp14="http://schemas.microsoft.com/office/word/2010/wordprocessingDrawing" xmlns:wp="http://schemas.openxmlformats.org/drawingml/2006/wordprocessingDrawing" xmlns:w10="urn:schemas-microsoft-com:office:word" xmlns:w="http://schemas.openxmlformats.org/wordprocessingml/2006/main" xmlns:w14="http://schemas.microsoft.com/office/word/2010/wordml" xmlns:w15="http://schemas.microsoft.com/office/word/2012/wordml" xmlns:w16cex="http://schemas.microsoft.com/office/word/2018/wordml/cex" xmlns:w16cid="http://schemas.microsoft.com/office/word/2016/wordml/cid" xmlns:w16="http://schemas.microsoft.com/office/word/2018/wordml" xmlns:w16se="http://schemas.microsoft.com/office/word/2015/wordml/symex" xmlns:wpg="http://schemas.microsoft.com/office/word/2010/wordprocessingGroup" xmlns:wpi="http://schemas.microsoft.com/office/word/2010/wordprocessingInk" xmlns:wne="http://schemas.microsoft.com/office/word/2006/wordml" xmlns:wps="http://schemas.microsoft.com/office/word/2010/wordprocessingShape" mc:Ignorable="w14 w15 w16se w16cid w16 w16cex wp14">
+<w:document xmlns:wpc="http://schemas.microsoft.com/office/word/2010/wordprocessingCanvas" xmlns:cx="http://schemas.microsoft.com/office/drawing/2014/chartex" xmlns:mc="http://schemas.openxmlformats.org/markup-compatibility/2006" xmlns:o="urn:schemas-microsoft-com:office:office" xmlns:r="http://schemas.openxmlformats.org/officeDocument/2006/relationships" xmlns:m="http://schemas.openxmlformats.org/officeDocument/2006/math" xmlns:v="urn:schemas-microsoft-com:vml" xmlns:wp14="http://schemas.microsoft.com/office/word/2010/wordprocessingDrawing" xmlns:wp="http://schemas.openxmlformats.org/drawingml/2006/wordprocessingDrawing" xmlns:w10="urn:schemas-microsoft-com:office:word" xmlns:w="http://schemas.openxmlformats.org/wordprocessingml/2006/main" xmlns:w14="http://schemas.microsoft.com/office/word/2010/wordml" xmlns:w15="http://schemas.microsoft.com/office/word/2012/wordml" xmlns:w16se="http://schemas.microsoft.com/office/word/2015/wordml/symex" xmlns:wpg="http://schemas.microsoft.com/office/word/2010/wordprocessingGroup" xmlns:wpi="http://schemas.microsoft.com/office/word/2010/wordprocessingInk" xmlns:wne="http://schemas.microsoft.com/office/word/2006/wordml" xmlns:wps="http://schemas.microsoft.com/office/word/2010/wordprocessingShape" mc:Ignorable="w14 w15 w16se wp14">
   <w:body>
     <w:p>
       <w:pPr>
@@ -23,18 +23,8 @@
           <w:bCs/>
           <w:lang w:val="en-US"/>
         </w:rPr>
-        <w:t xml:space="preserve"> </w:t>
-      </w:r>
-      <w:proofErr w:type="spellStart"/>
-      <w:r>
-        <w:rPr>
-          <w:b/>
-          <w:bCs/>
-          <w:lang w:val="en-US"/>
-        </w:rPr>
-        <w:t>IoTrust</w:t>
-      </w:r>
-      <w:proofErr w:type="spellEnd"/>
+        <w:t xml:space="preserve"> IoTrust</w:t>
+      </w:r>
     </w:p>
     <w:p>
       <w:pPr>
@@ -155,6 +145,7 @@
             <w:r>
               <w:rPr>
                 <w:noProof/>
+                <w:lang w:val="es-ES" w:eastAsia="es-ES"/>
               </w:rPr>
               <w:drawing>
                 <wp:inline distT="0" distB="0" distL="0" distR="0" wp14:anchorId="7269A90C" wp14:editId="407C06F7">
@@ -244,6 +235,7 @@
             <w:r>
               <w:rPr>
                 <w:noProof/>
+                <w:lang w:val="es-ES" w:eastAsia="es-ES"/>
               </w:rPr>
               <w:drawing>
                 <wp:inline distT="0" distB="0" distL="0" distR="0" wp14:anchorId="4305AAED" wp14:editId="44CCCA9C">
@@ -330,19 +322,11 @@
           <w:lang w:val="en-US"/>
         </w:rPr>
       </w:pPr>
-      <w:proofErr w:type="spellStart"/>
       <w:r>
         <w:rPr>
           <w:lang w:val="en-US"/>
         </w:rPr>
-        <w:t>IoTrust</w:t>
-      </w:r>
-      <w:proofErr w:type="spellEnd"/>
-      <w:r>
-        <w:rPr>
-          <w:lang w:val="en-US"/>
-        </w:rPr>
-        <w:t xml:space="preserve"> Architecture Design</w:t>
+        <w:t>IoTrust Architecture Design</w:t>
       </w:r>
     </w:p>
     <w:p>
@@ -457,105 +441,7 @@
               <w:rPr>
                 <w:lang w:val="es-ES"/>
               </w:rPr>
-              <w:t xml:space="preserve"> </w:t>
-            </w:r>
-            <w:proofErr w:type="spellStart"/>
-            <w:r>
-              <w:rPr>
-                <w:lang w:val="es-ES"/>
-              </w:rPr>
-              <w:t>Silke</w:t>
-            </w:r>
-            <w:proofErr w:type="spellEnd"/>
-            <w:r>
-              <w:rPr>
-                <w:lang w:val="es-ES"/>
-              </w:rPr>
-              <w:t xml:space="preserve"> Capo, </w:t>
-            </w:r>
-            <w:proofErr w:type="spellStart"/>
-            <w:r>
-              <w:rPr>
-                <w:lang w:val="es-ES"/>
-              </w:rPr>
-              <w:t>Mihaly</w:t>
-            </w:r>
-            <w:proofErr w:type="spellEnd"/>
-            <w:r>
-              <w:rPr>
-                <w:lang w:val="es-ES"/>
-              </w:rPr>
-              <w:t xml:space="preserve"> </w:t>
-            </w:r>
-            <w:proofErr w:type="spellStart"/>
-            <w:r>
-              <w:rPr>
-                <w:lang w:val="es-ES"/>
-              </w:rPr>
-              <w:t>Virag</w:t>
-            </w:r>
-            <w:proofErr w:type="spellEnd"/>
-            <w:r>
-              <w:rPr>
-                <w:lang w:val="es-ES"/>
-              </w:rPr>
-              <w:t xml:space="preserve">, </w:t>
-            </w:r>
-            <w:proofErr w:type="spellStart"/>
-            <w:r>
-              <w:rPr>
-                <w:lang w:val="es-ES"/>
-              </w:rPr>
-              <w:t>Mirko</w:t>
-            </w:r>
-            <w:proofErr w:type="spellEnd"/>
-            <w:r>
-              <w:rPr>
-                <w:lang w:val="es-ES"/>
-              </w:rPr>
-              <w:t xml:space="preserve"> Ross, Rafael </w:t>
-            </w:r>
-            <w:proofErr w:type="spellStart"/>
-            <w:r>
-              <w:rPr>
-                <w:lang w:val="es-ES"/>
-              </w:rPr>
-              <w:t>Marin-Perez</w:t>
-            </w:r>
-            <w:proofErr w:type="spellEnd"/>
-            <w:r>
-              <w:rPr>
-                <w:lang w:val="es-ES"/>
-              </w:rPr>
-              <w:t xml:space="preserve">, Antonio </w:t>
-            </w:r>
-            <w:proofErr w:type="spellStart"/>
-            <w:r>
-              <w:rPr>
-                <w:lang w:val="es-ES"/>
-              </w:rPr>
-              <w:t>Skarmeta</w:t>
-            </w:r>
-            <w:proofErr w:type="spellEnd"/>
-            <w:r>
-              <w:rPr>
-                <w:lang w:val="es-ES"/>
-              </w:rPr>
-              <w:t xml:space="preserve"> </w:t>
-            </w:r>
-            <w:proofErr w:type="spellStart"/>
-            <w:r>
-              <w:rPr>
-                <w:lang w:val="es-ES"/>
-              </w:rPr>
-              <w:t>Gomez</w:t>
-            </w:r>
-            <w:proofErr w:type="spellEnd"/>
-            <w:r>
-              <w:rPr>
-                <w:lang w:val="es-ES"/>
-              </w:rPr>
-              <w:t>,</w:t>
+              <w:t xml:space="preserve"> Silke Capo, Mihaly Virag, Mirko Ross, Rafael Marin-Perez, Antonio Skarmeta Gomez,</w:t>
             </w:r>
             <w:r>
               <w:rPr>
@@ -731,31 +617,7 @@
         </w:rPr>
       </w:pPr>
       <w:r>
-        <w:t xml:space="preserve">Abstract: It is a deliverable document designed and developed under the </w:t>
-      </w:r>
-      <w:proofErr w:type="spellStart"/>
-      <w:r>
-        <w:t>IoTrust</w:t>
-      </w:r>
-      <w:proofErr w:type="spellEnd"/>
-      <w:r>
-        <w:t xml:space="preserve"> project. It gives extensive information about the </w:t>
-      </w:r>
-      <w:proofErr w:type="spellStart"/>
-      <w:r>
-        <w:t>IoTrust</w:t>
-      </w:r>
-      <w:proofErr w:type="spellEnd"/>
-      <w:r>
-        <w:t xml:space="preserve"> architecture. This document will serve as a reference document for the future deliverables of the </w:t>
-      </w:r>
-      <w:proofErr w:type="spellStart"/>
-      <w:r>
-        <w:t>IoTrust</w:t>
-      </w:r>
-      <w:proofErr w:type="spellEnd"/>
-      <w:r>
-        <w:t>.</w:t>
+        <w:t>Abstract: It is a deliverable document designed and developed under the IoTrust project. It gives extensive information about the IoTrust architecture. This document will serve as a reference document for the future deliverables of the IoTrust.</w:t>
       </w:r>
     </w:p>
     <w:p>
@@ -2427,101 +2289,37 @@
           <w:b/>
           <w:bCs/>
         </w:rPr>
-        <w:t xml:space="preserve"> D.1 </w:t>
-      </w:r>
-      <w:proofErr w:type="spellStart"/>
+        <w:t xml:space="preserve"> D.1 IoTtrust Architecture Design</w:t>
+      </w:r>
+      <w:r>
+        <w:t xml:space="preserve"> fulfils the objective </w:t>
+      </w:r>
       <w:r>
         <w:rPr>
           <w:b/>
           <w:bCs/>
         </w:rPr>
-        <w:t>IoTtrust</w:t>
-      </w:r>
-      <w:proofErr w:type="spellEnd"/>
+        <w:t>O1</w:t>
+      </w:r>
+      <w:r>
+        <w:t xml:space="preserve"> which aims to design a human-centric and open IoTrust solution to increase the use trust and application of secure IoT networks in worldwide sectors like Smart Cities, Industry 4.0 etc. The deliverable D.1 is the output of the task </w:t>
+      </w:r>
       <w:r>
         <w:rPr>
           <w:b/>
           <w:bCs/>
         </w:rPr>
-        <w:t xml:space="preserve"> Architecture Design</w:t>
-      </w:r>
-      <w:r>
-        <w:t xml:space="preserve"> fulfils the objective </w:t>
+        <w:t>T.1 IoTrust Architecture Design</w:t>
+      </w:r>
+      <w:r>
+        <w:t xml:space="preserve">. The task T.1 was completed in the duration of month M1 to M6. The DW was the leader of the task. The milestone </w:t>
       </w:r>
       <w:r>
         <w:rPr>
           <w:b/>
           <w:bCs/>
         </w:rPr>
-        <w:t>O1</w:t>
-      </w:r>
-      <w:r>
-        <w:t xml:space="preserve"> which aims to design a </w:t>
-      </w:r>
-      <w:proofErr w:type="gramStart"/>
-      <w:r>
-        <w:t>human-centric</w:t>
-      </w:r>
-      <w:proofErr w:type="gramEnd"/>
-      <w:r>
-        <w:t xml:space="preserve"> and open </w:t>
-      </w:r>
-      <w:proofErr w:type="spellStart"/>
-      <w:r>
-        <w:t>IoTrust</w:t>
-      </w:r>
-      <w:proofErr w:type="spellEnd"/>
-      <w:r>
-        <w:t xml:space="preserve"> solution to increase the use trust and application of secure IoT networks in worldwide sectors like Smart Cities, Industry 4.0 etc. The deliverable D.1 is the output of the task </w:t>
-      </w:r>
-      <w:r>
-        <w:rPr>
-          <w:b/>
-          <w:bCs/>
-        </w:rPr>
-        <w:t xml:space="preserve">T.1 </w:t>
-      </w:r>
-      <w:proofErr w:type="spellStart"/>
-      <w:r>
-        <w:rPr>
-          <w:b/>
-          <w:bCs/>
-        </w:rPr>
-        <w:t>IoTrust</w:t>
-      </w:r>
-      <w:proofErr w:type="spellEnd"/>
-      <w:r>
-        <w:rPr>
-          <w:b/>
-          <w:bCs/>
-        </w:rPr>
-        <w:t xml:space="preserve"> Architecture Design</w:t>
-      </w:r>
-      <w:r>
-        <w:t xml:space="preserve">. The task T.1 was completed in the duration of month M1 to M6. The DW was the leader of the task. The milestone </w:t>
-      </w:r>
-      <w:r>
-        <w:rPr>
-          <w:b/>
-          <w:bCs/>
-        </w:rPr>
-        <w:t xml:space="preserve">MS2 Enhanced final version of </w:t>
-      </w:r>
-      <w:proofErr w:type="spellStart"/>
-      <w:r>
-        <w:rPr>
-          <w:b/>
-          <w:bCs/>
-        </w:rPr>
-        <w:t>IoTrust</w:t>
-      </w:r>
-      <w:proofErr w:type="spellEnd"/>
-      <w:r>
-        <w:rPr>
-          <w:b/>
-          <w:bCs/>
-        </w:rPr>
-        <w:t xml:space="preserve"> architecture</w:t>
+        <w:t>MS2 Enhanced final version of IoTrust architecture</w:t>
       </w:r>
       <w:r>
         <w:t xml:space="preserve"> was achieved by deliverable D.1. The milestone MS2 is the advanced version of the first architecture design from the MS1.</w:t>
@@ -2559,15 +2357,7 @@
     </w:p>
     <w:p>
       <w:r>
-        <w:t xml:space="preserve">The user-centric requirement analysis was performed in the task T.1 to deliver deliverable D.1. It was an iterative process in which requirements of end users and other stakeholders such as internet developers were taken into consideration in designing the </w:t>
-      </w:r>
-      <w:proofErr w:type="spellStart"/>
-      <w:r>
-        <w:t>IoTrust</w:t>
-      </w:r>
-      <w:proofErr w:type="spellEnd"/>
-      <w:r>
-        <w:t xml:space="preserve"> architecture. </w:t>
+        <w:t xml:space="preserve">The user-centric requirement analysis was performed in the task T.1 to deliver deliverable D.1. It was an iterative process in which requirements of end users and other stakeholders such as internet developers were taken into consideration in designing the IoTrust architecture. </w:t>
       </w:r>
     </w:p>
     <w:p>
@@ -2581,39 +2371,18 @@
         <w:endnoteReference w:id="1"/>
       </w:r>
       <w:r>
-        <w:t xml:space="preserve"> methodology. Each SCRUM sprint cycle was of 2 weeks. At the start of each sprint cycle requirements were gathered from end users and patterners. These requirements were analysed and an </w:t>
-      </w:r>
-      <w:proofErr w:type="spellStart"/>
-      <w:r>
-        <w:t>IoTrust</w:t>
-      </w:r>
-      <w:proofErr w:type="spellEnd"/>
-      <w:r>
-        <w:t xml:space="preserve"> architecture draft was designed and developed based on them. At the end of the cycle, this draft was verified and validated against the requirements. This process was performed iteratively throughout the lifecycle of the task T.1.</w:t>
-      </w:r>
-    </w:p>
-    <w:p>
-      <w:r>
-        <w:t xml:space="preserve">In the </w:t>
-      </w:r>
-      <w:proofErr w:type="spellStart"/>
-      <w:r>
-        <w:t>IoTrust</w:t>
-      </w:r>
-      <w:proofErr w:type="spellEnd"/>
-      <w:r>
-        <w:t xml:space="preserve"> project, a minimal viable product (MVP) is creating according to the end user and external stakeholders' requirements. To achieve that, some unforeseen issues might arise in the areas such as requirement gathering, changing and unclear requirements, functional requirements verification and validation criterion etc. These problems were identified and solved using the iterative SCRUM cycle before they could occur and hinder the project. The requirement gathering and analysis were continuous process like the designing the architecture.</w:t>
-      </w:r>
-    </w:p>
-    <w:p>
-      <w:r>
-        <w:t xml:space="preserve">There were some unforeseen technical issues also addressed and fixed in the task T.1. The project is going to employ </w:t>
-      </w:r>
-      <w:proofErr w:type="spellStart"/>
-      <w:r>
-        <w:t>LoRaWAN</w:t>
-      </w:r>
-      <w:proofErr w:type="spellEnd"/>
+        <w:t xml:space="preserve"> methodology. Each SCRUM sprint cycle was of 2 weeks. At the start of each sprint cycle requirements were gathered from end users and patterners. These requirements were analysed and an IoTrust architecture draft was designed and developed based on them. At the end of the cycle, this draft was verified and validated against the requirements. This process was performed iteratively throughout the lifecycle of the task T.1.</w:t>
+      </w:r>
+    </w:p>
+    <w:p>
+      <w:r>
+        <w:t>In the IoTrust project, a minimal viable product (MVP) is creating according to the end user and external stakeholders' requirements. To achieve that, some unforeseen issues might arise in the areas such as requirement gathering, changing and unclear requirements, functional requirements verification and validation criterion etc. These problems were identified and solved using the iterative SCRUM cycle before they could occur and hinder the project. The requirement gathering and analysis were continuous process like the designing the architecture.</w:t>
+      </w:r>
+    </w:p>
+    <w:p>
+      <w:r>
+        <w:t>There were some unforeseen technical issues also addressed and fixed in the task T.1. The project is going to employ LoRaWAN</w:t>
+      </w:r>
       <w:r>
         <w:rPr>
           <w:rStyle w:val="Refdenotaalfinal"/>
@@ -2621,13 +2390,8 @@
         <w:endnoteReference w:id="2"/>
       </w:r>
       <w:r>
-        <w:t xml:space="preserve"> protocol to send data packets between a </w:t>
-      </w:r>
-      <w:proofErr w:type="spellStart"/>
-      <w:r>
-        <w:t>LoRa</w:t>
-      </w:r>
-      <w:proofErr w:type="spellEnd"/>
+        <w:t xml:space="preserve"> protocol to send data packets between a LoRa</w:t>
+      </w:r>
       <w:r>
         <w:rPr>
           <w:rStyle w:val="Refdenotaalfinal"/>
@@ -2635,15 +2399,7 @@
         <w:endnoteReference w:id="3"/>
       </w:r>
       <w:r>
-        <w:t xml:space="preserve"> node and gateway using radio communication in the 868 MHz ISM band. There are a large number of development boards available with different </w:t>
-      </w:r>
-      <w:proofErr w:type="spellStart"/>
-      <w:r>
-        <w:t>LoRa</w:t>
-      </w:r>
-      <w:proofErr w:type="spellEnd"/>
-      <w:r>
-        <w:t xml:space="preserve"> modems such as SX1276/77/78/79</w:t>
+        <w:t xml:space="preserve"> node and gateway using radio communication in the 868 MHz ISM band. There are a large number of development boards available with different LoRa modems such as SX1276/77/78/79</w:t>
       </w:r>
       <w:r>
         <w:rPr>
@@ -2655,14 +2411,12 @@
         <w:t xml:space="preserve"> from </w:t>
       </w:r>
       <w:hyperlink r:id="rId13">
-        <w:proofErr w:type="spellStart"/>
         <w:r>
           <w:rPr>
             <w:rStyle w:val="Hipervnculo"/>
           </w:rPr>
           <w:t>Semtech</w:t>
         </w:r>
-        <w:proofErr w:type="spellEnd"/>
       </w:hyperlink>
       <w:r>
         <w:t>, RFM95/96/97</w:t>
@@ -2677,14 +2431,12 @@
         <w:t xml:space="preserve"> from </w:t>
       </w:r>
       <w:hyperlink r:id="rId14">
-        <w:proofErr w:type="spellStart"/>
         <w:r>
           <w:rPr>
             <w:rStyle w:val="Hipervnculo"/>
           </w:rPr>
           <w:t>HopeRF</w:t>
         </w:r>
-        <w:proofErr w:type="spellEnd"/>
       </w:hyperlink>
       <w:r>
         <w:t>, RN2483</w:t>
@@ -2739,19 +2491,7 @@
     </w:p>
     <w:p>
       <w:r>
-        <w:t xml:space="preserve">The core aim of the deliverable D.1 was to prepare an advanced </w:t>
-      </w:r>
-      <w:proofErr w:type="spellStart"/>
-      <w:r>
-        <w:t>IoTrust</w:t>
-      </w:r>
-      <w:proofErr w:type="spellEnd"/>
-      <w:r>
-        <w:t xml:space="preserve"> architecture design with an iterative process. There are many aspects to the architecture design. We have analysed and prepared it with the details of hardware, software stack, communication protocols, DevOps, user interface, customer experience, API end points etc. This architecture design will serve as a reference for further deliverables. Although the core attributes of the architecture will be the </w:t>
-      </w:r>
-      <w:r>
-        <w:lastRenderedPageBreak/>
-        <w:t xml:space="preserve">same, there might be some minor changes as we reach to the end of the project. The </w:t>
+        <w:t xml:space="preserve">The core aim of the deliverable D.1 was to prepare an advanced IoTrust architecture design with an iterative process. There are many aspects to the architecture design. We have analysed and prepared it with the details of hardware, software stack, communication protocols, DevOps, user interface, customer experience, API end points etc. This architecture design will serve as a reference for further deliverables. Although the core attributes of the architecture will be the same, there might be some minor changes as we reach to the end of the project. The </w:t>
       </w:r>
       <w:r>
         <w:fldChar w:fldCharType="begin"/>
@@ -2775,15 +2515,7 @@
         <w:fldChar w:fldCharType="end"/>
       </w:r>
       <w:r>
-        <w:t xml:space="preserve"> illustrates the overall </w:t>
-      </w:r>
-      <w:proofErr w:type="spellStart"/>
-      <w:r>
-        <w:t>IoTrust</w:t>
-      </w:r>
-      <w:proofErr w:type="spellEnd"/>
-      <w:r>
-        <w:t xml:space="preserve"> architecture.</w:t>
+        <w:t xml:space="preserve"> illustrates the overall IoTrust architecture.</w:t>
       </w:r>
     </w:p>
     <w:p>
@@ -2794,7 +2526,9 @@
       <w:r>
         <w:rPr>
           <w:noProof/>
-        </w:rPr>
+          <w:lang w:val="es-ES" w:eastAsia="es-ES"/>
+        </w:rPr>
+        <w:lastRenderedPageBreak/>
         <w:drawing>
           <wp:inline distT="0" distB="0" distL="0" distR="0" wp14:anchorId="2B68C29E" wp14:editId="5D64EEF4">
             <wp:extent cx="5514975" cy="2171522"/>
@@ -2893,23 +2627,7 @@
           <w:sz w:val="22"/>
           <w:szCs w:val="22"/>
         </w:rPr>
-        <w:t xml:space="preserve">: The </w:t>
-      </w:r>
-      <w:proofErr w:type="spellStart"/>
-      <w:r>
-        <w:rPr>
-          <w:sz w:val="22"/>
-          <w:szCs w:val="22"/>
-        </w:rPr>
-        <w:t>IoTrust</w:t>
-      </w:r>
-      <w:proofErr w:type="spellEnd"/>
-      <w:r>
-        <w:rPr>
-          <w:sz w:val="22"/>
-          <w:szCs w:val="22"/>
-        </w:rPr>
-        <w:t xml:space="preserve"> Architecture</w:t>
+        <w:t>: The IoTrust Architecture</w:t>
       </w:r>
     </w:p>
     <w:p>
@@ -2938,417 +2656,184 @@
     </w:p>
     <w:p>
       <w:r>
-        <w:t>It is a small form-factor hardware which sits on the edge of an IoT network. It consists of microcontroller, memory, input/output peripherals, communication protocol</w:t>
-      </w:r>
-      <w:r>
-        <w:t>,</w:t>
-      </w:r>
-      <w:r>
-        <w:t xml:space="preserve"> etc. These end-devices are put in to work for a specialized task. These end-devices are typically installed in hard-to-reach locations or in adverse conditions and are meant to work autonomously without human supervision during months or even years. For this purpose, these devices are commonly operated using a battery and do not include user interfaces such as keypads or displays. In some cases, they are permanently installed in hazardous locations, sustaining extreme conditions, and require rugged cases that prevent dust and water penetration. Due to their small form-factor and lower power consumption, these end-devices are relegated to very specific monitoring and actuation tasks with a simple operation logic that normally relies communications with a centralized cloud infrastructure.</w:t>
-      </w:r>
-    </w:p>
-    <w:p>
-      <w:r>
-        <w:t xml:space="preserve">In the </w:t>
-      </w:r>
-      <w:proofErr w:type="spellStart"/>
-      <w:r>
-        <w:t>IoTrust</w:t>
-      </w:r>
-      <w:proofErr w:type="spellEnd"/>
-      <w:r>
-        <w:t xml:space="preserve"> architecture, an end-device will be used to collect, format, and send sensor data to a server. It is paramount to authenticate an end-device before it connects to the server using a critical network. Because if the end-device is compromised than it opens the flood gate to the critical network infrastructure. The authentication, authorization and key management tasks will be performed by a secure bootstrapping protocol, peer to peer and distributed ledger technologies.</w:t>
-      </w:r>
-    </w:p>
-    <w:p>
-      <w:r>
-        <w:t xml:space="preserve">The End-Device shall incorporate at least a </w:t>
-      </w:r>
-      <w:proofErr w:type="spellStart"/>
-      <w:r>
-        <w:t>LoRaWAN</w:t>
-      </w:r>
-      <w:proofErr w:type="spellEnd"/>
+        <w:t>It is a small form-factor hardware which sits on the edge of an IoT network. It consists of microcontroller, memory, input/output peripherals, communication protocol etc. These end-devices are put in to work for a specialized task. These end-devices are typically installed in hard-to-reach locations or in adverse conditions and are meant to work autonomously without human supervision during months or even years. For this purpose, these devices are commonly operated using a battery and do not include user interfaces such as keypads or displays. In some cases, they are permanently installed in hazardous locations, sustaining extreme conditions, and require rugged cases that prevent dust and water penetration. Due to their small form-factor and lower power consumption, these end-devices are relegated to very specific monitoring and actuation tasks with a simple operation logic that normally relies communications with a centralized cloud infrastructure.</w:t>
+      </w:r>
+    </w:p>
+    <w:p>
+      <w:r>
+        <w:t>In the IoTrust architecture, an end-device will be used to collect, format, and send sensor data to a server. It is paramount to authenticate an end-device before it connects to the server using a critical network. Because if the end-device is compromised than it opens the flood gate to the critical network infrastructure. The authentication, authorization and key management tasks will be performed by a secure bootstrapping protocol, peer to peer and distributed ledger technologies.</w:t>
+      </w:r>
+    </w:p>
+    <w:p>
+      <w:r>
+        <w:t xml:space="preserve">The End-Device shall incorporate at least a LoRaWAN </w:t>
+      </w:r>
+      <w:r>
+        <w:t>capable</w:t>
+      </w:r>
+      <w:r>
+        <w:t xml:space="preserve"> module, as opposed to </w:t>
+      </w:r>
+      <w:r>
+        <w:t xml:space="preserve">a </w:t>
+      </w:r>
+      <w:r>
+        <w:t>plain LoRa</w:t>
+      </w:r>
+      <w:r>
+        <w:t xml:space="preserve"> implementation</w:t>
+      </w:r>
+      <w:r>
+        <w:t xml:space="preserve">, in order to guarantee a set networking of features in which this project leverages. Also, the device is expected to operate with one battery charge during months or even years without human supervision. This project requires </w:t>
+      </w:r>
+      <w:r>
+        <w:t>microcontrollers with a minimum set of features that can be found in the description of</w:t>
+      </w:r>
       <w:r>
         <w:t xml:space="preserve"> </w:t>
       </w:r>
       <w:r>
-        <w:t>capable</w:t>
-      </w:r>
-      <w:r>
-        <w:t xml:space="preserve"> module, as opposed to </w:t>
-      </w:r>
-      <w:r>
+        <w:t>Class 1 and above as defined in RFC7228</w:t>
+      </w:r>
+      <w:r>
+        <w:rPr>
+          <w:rStyle w:val="Refdenotaalfinal"/>
+        </w:rPr>
+        <w:endnoteReference w:id="7"/>
+      </w:r>
+      <w:r>
+        <w:t xml:space="preserve">. Therefore, constrained devices of Class 1 and above can be employed to run the software designed in this project. </w:t>
+      </w:r>
+      <w:r>
+        <w:t>E.g.</w:t>
+      </w:r>
+      <w:r>
+        <w:t xml:space="preserve">, an Arduino </w:t>
+      </w:r>
+      <w:r>
+        <w:t xml:space="preserve">Zero </w:t>
+      </w:r>
+      <w:r>
+        <w:t>with a LoRaWAN module would be close to the minimum hardware require</w:t>
+      </w:r>
+      <w:r>
+        <w:t>d</w:t>
+      </w:r>
+      <w:r>
+        <w:t>. It includes an ATMEL SAMD21 microcontroller running at 48 MHz and 32 KiB of SRAM.</w:t>
+      </w:r>
+    </w:p>
+    <w:p>
+      <w:r>
+        <w:t>The End-Device establishes a secure communication link with the Network Server through the LoRaWAN application payload encryption scheme, based in AES128, as described by the LoRaWAN protocol specification. This scheme saves bandwidth and power since no base-station attachment procedure is performed in the LoRaWAN protocol, i.e., no key agreement or authentication procedure is performed among End-Device and Gateway.</w:t>
+      </w:r>
+    </w:p>
+    <w:p>
+      <w:pPr>
+        <w:pStyle w:val="Ttulo2"/>
+      </w:pPr>
+      <w:bookmarkStart w:id="23" w:name="_Toc61313900"/>
+      <w:r>
+        <w:lastRenderedPageBreak/>
+        <w:t>Gateway</w:t>
+      </w:r>
+      <w:bookmarkEnd w:id="23"/>
+    </w:p>
+    <w:p>
+      <w:r>
+        <w:t>A LoRaWAN Gateway — Gateway for short — is a device that provides last-mile LoRaWAN radio access to the end-devices. It is the edge component at the end of the LoRaWAN network infrastructure. Gateways are base-stations that deliver the end-device messages to a central network server through a non-constrained backhaul network, e.g., LTE or Ethernet. Basically, a gateway is a multi-channel high performance LoRa transceiver module that can receive, process, and send several LoRa packets simultaneously using different spreading factors on various channels. An end-device will send LoRaWAN messages via LoRa PHY layer technology. The LoRa packets will be received by all gateways within the radio coverage area of the end-device and will deliver their contents to the central Network Server, which performs deduplication tasks. In order to provide scalable massive coverage area, gateways can handle communications from thousands of devices in the range up to a few kilometres in densely populated urban areas, and up to tens of kilometres in rural areas. Therefore, large coverage areas can be covered with a reduced number of gateways, which makes LoRaWAN a desirable technology for expansive deployments.</w:t>
+      </w:r>
+    </w:p>
+    <w:p>
+      <w:r>
+        <w:t>Communications’ security is provided through the LoRaWAN message encryption, as defined by the protocol specification. This scheme is employed in communications to and from the End-Device and the Network Server. The LoRaWAN MAC payload received from the End-Device is encapsulated with the Semtech encapsulation protocol</w:t>
+      </w:r>
+      <w:r>
+        <w:rPr>
+          <w:rStyle w:val="Refdenotaalfinal"/>
+        </w:rPr>
+        <w:endnoteReference w:id="8"/>
+      </w:r>
+      <w:r>
+        <w:t>, and transmitted over the backhaul network to the Network Server.</w:t>
+      </w:r>
+    </w:p>
+    <w:p>
+      <w:r>
+        <w:t>The Gateway is required to embed at least one high-performance LoRa multi-channel module such as the commercially available integrated SX1301</w:t>
+      </w:r>
+      <w:r>
+        <w:rPr>
+          <w:rStyle w:val="Refdenotaalfinal"/>
+        </w:rPr>
+        <w:endnoteReference w:id="9"/>
+      </w:r>
+      <w:r>
+        <w:t xml:space="preserve"> LoRa transceiver, and are equipped with a high performance 868 MHz fiberglass antenna with peak gain of 3.0dBi. Additionally, the Gateway must be connected to the backhaul network through 4G LTE connectivity or via Fast Ethernet, with enough bandwidth to support the communications of up to thousands of devices. Also, this device is supposed to be installed outdoors, thus requiring a rugged encasing and a high grade of protection from dust, rain, and </w:t>
+      </w:r>
+      <w:r>
+        <w:t>an</w:t>
+      </w:r>
+      <w:r>
+        <w:t xml:space="preserve"> electrostatic discharge/surge protection</w:t>
+      </w:r>
+      <w:r>
+        <w:t xml:space="preserve"> for the antennas</w:t>
+      </w:r>
+      <w:r>
+        <w:t xml:space="preserve">. </w:t>
+      </w:r>
+    </w:p>
+    <w:p>
+      <w:pPr>
+        <w:pStyle w:val="Ttulo2"/>
+      </w:pPr>
+      <w:bookmarkStart w:id="24" w:name="_Toc61313901"/>
+      <w:r>
+        <w:t>Network Server</w:t>
+      </w:r>
+      <w:bookmarkEnd w:id="24"/>
+    </w:p>
+    <w:p>
+      <w:r>
+        <w:t>The Network Server is part of the LoRaWAN back-end infrastructure. It represents the central hub of all communications from and to LoRaWAN end-devices. It aims to hide the Physical (PHY) and Medium Access Control (MAC) layer details of the LoRaWAN protocol to the components that need to communicate with end-devices. The Network Server is in charge of collaborating with the end-devices to keep the overall network health, i.e., optimise the data-rate and overall energy consumption of the deployment site, as well as orchestrate what radio configuration parameters end-devices should employ in order to avoid packet loss or unnecessary retransmissions.</w:t>
+      </w:r>
+    </w:p>
+    <w:p>
+      <w:pPr>
+        <w:rPr>
+          <w:color w:val="auto"/>
+        </w:rPr>
+      </w:pPr>
+      <w:r>
+        <w:t>The IoTrust project will employ the ChirpStack.io open source LoRaWAN Network Server Stack</w:t>
+      </w:r>
+      <w:r>
+        <w:rPr>
+          <w:rStyle w:val="Refdenotaalfinal"/>
+        </w:rPr>
+        <w:endnoteReference w:id="10"/>
+      </w:r>
+      <w:r>
+        <w:t xml:space="preserve">. </w:t>
+      </w:r>
+      <w:r>
+        <w:rPr>
+          <w:color w:val="auto"/>
+        </w:rPr>
+        <w:t xml:space="preserve">This project is </w:t>
+      </w:r>
+      <w:r>
+        <w:rPr>
+          <w:color w:val="auto"/>
+        </w:rPr>
         <w:t xml:space="preserve">a </w:t>
       </w:r>
       <w:r>
-        <w:t xml:space="preserve">plain </w:t>
-      </w:r>
-      <w:proofErr w:type="spellStart"/>
-      <w:r>
-        <w:t>LoRa</w:t>
-      </w:r>
-      <w:proofErr w:type="spellEnd"/>
-      <w:r>
-        <w:t xml:space="preserve"> implementation</w:t>
-      </w:r>
-      <w:r>
-        <w:t xml:space="preserve">, in order to guarantee a set networking of features in which this project leverages. Also, the device is expected to operate with one battery charge during months or even years without human supervision. This project requires </w:t>
-      </w:r>
-      <w:r>
-        <w:t>microcontrollers with a minimum set of features that can be found in the description of</w:t>
-      </w:r>
-      <w:r>
-        <w:t xml:space="preserve"> </w:t>
-      </w:r>
-      <w:r>
-        <w:t>Class 1 and above as defined in RFC7228</w:t>
-      </w:r>
-      <w:r>
-        <w:rPr>
-          <w:rStyle w:val="Refdenotaalfinal"/>
-        </w:rPr>
-        <w:endnoteReference w:id="7"/>
-      </w:r>
-      <w:r>
-        <w:t xml:space="preserve">. Therefore, constrained devices of Class 1 and above can be employed to run the software designed in this project. </w:t>
-      </w:r>
-      <w:r>
-        <w:t>E.g.</w:t>
-      </w:r>
-      <w:r>
-        <w:t xml:space="preserve">, an Arduino </w:t>
-      </w:r>
-      <w:r>
-        <w:t xml:space="preserve">Zero </w:t>
-      </w:r>
-      <w:r>
-        <w:t xml:space="preserve">with a </w:t>
-      </w:r>
-      <w:proofErr w:type="spellStart"/>
-      <w:r>
-        <w:t>LoRaWAN</w:t>
-      </w:r>
-      <w:proofErr w:type="spellEnd"/>
-      <w:r>
-        <w:t xml:space="preserve"> module would be close to the minimum hardware require</w:t>
-      </w:r>
-      <w:r>
-        <w:t>d</w:t>
-      </w:r>
-      <w:r>
-        <w:t>. It includes an ATMEL SAMD21 microcontroller running at 48 MHz and 32 KiB of SRAM.</w:t>
-      </w:r>
-    </w:p>
-    <w:p>
-      <w:r>
-        <w:t xml:space="preserve">The End-Device establishes a secure communication link with the Network Server through the </w:t>
-      </w:r>
-      <w:proofErr w:type="spellStart"/>
-      <w:r>
-        <w:t>LoRaWAN</w:t>
-      </w:r>
-      <w:proofErr w:type="spellEnd"/>
-      <w:r>
-        <w:t xml:space="preserve"> application payload encryption scheme, based in AES128, as described by the </w:t>
-      </w:r>
-      <w:proofErr w:type="spellStart"/>
-      <w:r>
-        <w:lastRenderedPageBreak/>
-        <w:t>LoRaWAN</w:t>
-      </w:r>
-      <w:proofErr w:type="spellEnd"/>
-      <w:r>
-        <w:t xml:space="preserve"> protocol specification. This scheme saves bandwidth and power since no base-station attachment procedure is performed in the </w:t>
-      </w:r>
-      <w:proofErr w:type="spellStart"/>
-      <w:r>
-        <w:t>LoRaWAN</w:t>
-      </w:r>
-      <w:proofErr w:type="spellEnd"/>
-      <w:r>
-        <w:t xml:space="preserve"> protocol, i.e., no key agreement or authentication procedure is performed among End-Device and Gateway.</w:t>
-      </w:r>
-    </w:p>
-    <w:p>
-      <w:pPr>
-        <w:pStyle w:val="Ttulo2"/>
-      </w:pPr>
-      <w:bookmarkStart w:id="23" w:name="_Toc61313900"/>
-      <w:r>
-        <w:t>Gateway</w:t>
-      </w:r>
-      <w:bookmarkEnd w:id="23"/>
-    </w:p>
-    <w:p>
-      <w:r>
-        <w:t xml:space="preserve">A </w:t>
-      </w:r>
-      <w:proofErr w:type="spellStart"/>
-      <w:r>
-        <w:t>LoRaWAN</w:t>
-      </w:r>
-      <w:proofErr w:type="spellEnd"/>
-      <w:r>
-        <w:t xml:space="preserve"> Gateway — Gateway for short — is a device that provides last-mile </w:t>
-      </w:r>
-      <w:proofErr w:type="spellStart"/>
-      <w:r>
-        <w:t>LoRaWAN</w:t>
-      </w:r>
-      <w:proofErr w:type="spellEnd"/>
-      <w:r>
-        <w:t xml:space="preserve"> radio access to the end-devices. It is the edge component at the end of the </w:t>
-      </w:r>
-      <w:proofErr w:type="spellStart"/>
-      <w:r>
-        <w:t>LoRaWAN</w:t>
-      </w:r>
-      <w:proofErr w:type="spellEnd"/>
-      <w:r>
-        <w:t xml:space="preserve"> network infrastructure. Gateways are base-stations that deliver the end-device messages to a central network server through a non-constrained backhaul network, e.g., LTE or Ethernet. Basically, a gateway is a multi-channel high performance </w:t>
-      </w:r>
-      <w:proofErr w:type="spellStart"/>
-      <w:r>
-        <w:t>LoRa</w:t>
-      </w:r>
-      <w:proofErr w:type="spellEnd"/>
-      <w:r>
-        <w:t xml:space="preserve"> transceiver module that can receive, process, and send several </w:t>
-      </w:r>
-      <w:proofErr w:type="spellStart"/>
-      <w:r>
-        <w:t>LoRa</w:t>
-      </w:r>
-      <w:proofErr w:type="spellEnd"/>
-      <w:r>
-        <w:t xml:space="preserve"> packets simultaneously using different spreading factors on various channels. An end-device will send </w:t>
-      </w:r>
-      <w:proofErr w:type="spellStart"/>
-      <w:r>
-        <w:t>LoRaWAN</w:t>
-      </w:r>
-      <w:proofErr w:type="spellEnd"/>
-      <w:r>
-        <w:t xml:space="preserve"> messages via </w:t>
-      </w:r>
-      <w:proofErr w:type="spellStart"/>
-      <w:r>
-        <w:t>LoRa</w:t>
-      </w:r>
-      <w:proofErr w:type="spellEnd"/>
-      <w:r>
-        <w:t xml:space="preserve"> PHY layer technology. The </w:t>
-      </w:r>
-      <w:proofErr w:type="spellStart"/>
-      <w:r>
-        <w:t>LoRa</w:t>
-      </w:r>
-      <w:proofErr w:type="spellEnd"/>
-      <w:r>
-        <w:t xml:space="preserve"> packets will be received by all gateways within the radio coverage area of the end-device and will deliver their contents to the central Network Server, which performs deduplication tasks. In order to provide scalable massive coverage area, gateways can handle communications from thousands of devices in the range up to a few kilometres in densely populated urban areas, and up to tens of kilometres in rural areas. Therefore, large coverage areas can be covered with a reduced number of gateways, which makes </w:t>
-      </w:r>
-      <w:proofErr w:type="spellStart"/>
-      <w:r>
-        <w:t>LoRaWAN</w:t>
-      </w:r>
-      <w:proofErr w:type="spellEnd"/>
-      <w:r>
-        <w:t xml:space="preserve"> a desirable technology for expansive deployments.</w:t>
-      </w:r>
-    </w:p>
-    <w:p>
-      <w:r>
-        <w:t xml:space="preserve">Communications’ security is provided through the </w:t>
-      </w:r>
-      <w:proofErr w:type="spellStart"/>
-      <w:r>
-        <w:t>LoRaWAN</w:t>
-      </w:r>
-      <w:proofErr w:type="spellEnd"/>
-      <w:r>
-        <w:t xml:space="preserve"> message encryption, as defined by the protocol specification. This scheme is employed in communications to and from the End-Device and the Network Server. The </w:t>
-      </w:r>
-      <w:proofErr w:type="spellStart"/>
-      <w:r>
-        <w:t>LoRaWAN</w:t>
-      </w:r>
-      <w:proofErr w:type="spellEnd"/>
-      <w:r>
-        <w:t xml:space="preserve"> MAC payload received from the End-Device is encapsulated with the </w:t>
-      </w:r>
-      <w:proofErr w:type="spellStart"/>
-      <w:r>
-        <w:t>Semtech</w:t>
-      </w:r>
-      <w:proofErr w:type="spellEnd"/>
-      <w:r>
-        <w:t xml:space="preserve"> encapsulation protocol</w:t>
-      </w:r>
-      <w:r>
-        <w:rPr>
-          <w:rStyle w:val="Refdenotaalfinal"/>
-        </w:rPr>
-        <w:endnoteReference w:id="8"/>
-      </w:r>
-      <w:r>
-        <w:t>, and transmitted over the backhaul network to the Network Server.</w:t>
-      </w:r>
-    </w:p>
-    <w:p>
-      <w:r>
-        <w:t xml:space="preserve">The Gateway is required to embed at least one high-performance </w:t>
-      </w:r>
-      <w:proofErr w:type="spellStart"/>
-      <w:r>
-        <w:t>LoRa</w:t>
-      </w:r>
-      <w:proofErr w:type="spellEnd"/>
-      <w:r>
-        <w:t xml:space="preserve"> multi-channel module such as the commercially available integrated SX1301</w:t>
-      </w:r>
-      <w:r>
-        <w:rPr>
-          <w:rStyle w:val="Refdenotaalfinal"/>
-        </w:rPr>
-        <w:endnoteReference w:id="9"/>
-      </w:r>
-      <w:r>
-        <w:t xml:space="preserve"> </w:t>
-      </w:r>
-      <w:proofErr w:type="spellStart"/>
-      <w:r>
-        <w:t>LoRa</w:t>
-      </w:r>
-      <w:proofErr w:type="spellEnd"/>
-      <w:r>
-        <w:t xml:space="preserve"> </w:t>
-      </w:r>
-      <w:proofErr w:type="gramStart"/>
-      <w:r>
-        <w:t>transceiver, and</w:t>
-      </w:r>
-      <w:proofErr w:type="gramEnd"/>
-      <w:r>
-        <w:t xml:space="preserve"> are equipped with a high performance 868 MHz fiberglass antenna with peak gain of 3.0dBi. Additionally, the Gateway must be connected to the backhaul network through 4G LTE connectivity or via Fast Ethernet, with enough bandwidth to support the communications of up to thousands of devices. Also, this device is supposed to be installed outdoors, thus requiring a rugged encasing and a high grade of protection from dust, rain, and </w:t>
-      </w:r>
-      <w:r>
-        <w:t>an</w:t>
-      </w:r>
-      <w:r>
-        <w:t xml:space="preserve"> electrostatic discharge/surge protection</w:t>
-      </w:r>
-      <w:r>
-        <w:t xml:space="preserve"> for the antennas</w:t>
-      </w:r>
-      <w:r>
-        <w:t xml:space="preserve">. </w:t>
-      </w:r>
-    </w:p>
-    <w:p>
-      <w:pPr>
-        <w:pStyle w:val="Ttulo2"/>
-      </w:pPr>
-      <w:bookmarkStart w:id="24" w:name="_Toc61313901"/>
-      <w:r>
-        <w:t>Network Server</w:t>
-      </w:r>
-      <w:bookmarkEnd w:id="24"/>
-    </w:p>
-    <w:p>
-      <w:r>
-        <w:t xml:space="preserve">The Network Server is part of the </w:t>
-      </w:r>
-      <w:proofErr w:type="spellStart"/>
-      <w:r>
-        <w:t>LoRaWAN</w:t>
-      </w:r>
-      <w:proofErr w:type="spellEnd"/>
-      <w:r>
-        <w:t xml:space="preserve"> back-end infrastructure. It represents the central hub of all communications from and to </w:t>
-      </w:r>
-      <w:proofErr w:type="spellStart"/>
-      <w:r>
-        <w:t>LoRaWAN</w:t>
-      </w:r>
-      <w:proofErr w:type="spellEnd"/>
-      <w:r>
-        <w:t xml:space="preserve"> end-devices. It aims to hide the Physical (PHY) and Medium Access Control (MAC) layer details of the </w:t>
-      </w:r>
-      <w:proofErr w:type="spellStart"/>
-      <w:r>
-        <w:t>LoRaWAN</w:t>
-      </w:r>
-      <w:proofErr w:type="spellEnd"/>
-      <w:r>
-        <w:t xml:space="preserve"> protocol to the components that need to communicate with end-devices. The Network Server is in charge of collaborating with the end-devices to keep the overall network health, i.e., optimise the data-rate and overall energy consumption of the deployment site, as well as orchestrate what radio configuration parameters end-devices should employ in order to avoid packet loss or unnecessary retransmissions.</w:t>
-      </w:r>
-    </w:p>
-    <w:p>
-      <w:pPr>
         <w:rPr>
           <w:color w:val="auto"/>
         </w:rPr>
-      </w:pPr>
-      <w:r>
-        <w:t xml:space="preserve">The </w:t>
-      </w:r>
-      <w:proofErr w:type="spellStart"/>
-      <w:r>
-        <w:t>IoTrust</w:t>
-      </w:r>
-      <w:proofErr w:type="spellEnd"/>
-      <w:r>
-        <w:t xml:space="preserve"> project will employ the ChirpStack.io open source </w:t>
-      </w:r>
-      <w:proofErr w:type="spellStart"/>
-      <w:r>
-        <w:t>LoRaWAN</w:t>
-      </w:r>
-      <w:proofErr w:type="spellEnd"/>
-      <w:r>
-        <w:t xml:space="preserve"> Network Server Stack</w:t>
-      </w:r>
-      <w:r>
-        <w:rPr>
-          <w:rStyle w:val="Refdenotaalfinal"/>
-        </w:rPr>
-        <w:endnoteReference w:id="10"/>
-      </w:r>
-      <w:r>
-        <w:t xml:space="preserve">. </w:t>
-      </w:r>
-      <w:r>
-        <w:rPr>
-          <w:color w:val="auto"/>
-        </w:rPr>
-        <w:t xml:space="preserve">This project is </w:t>
-      </w:r>
-      <w:r>
-        <w:rPr>
-          <w:color w:val="auto"/>
-        </w:rPr>
-        <w:t xml:space="preserve">a </w:t>
-      </w:r>
-      <w:r>
-        <w:rPr>
-          <w:color w:val="auto"/>
-        </w:rPr>
-        <w:t xml:space="preserve">popular a Free Open-Source Software (FOSS) implementation of the </w:t>
-      </w:r>
-      <w:proofErr w:type="spellStart"/>
-      <w:r>
-        <w:rPr>
-          <w:color w:val="auto"/>
-        </w:rPr>
-        <w:t>LoRaWAN</w:t>
-      </w:r>
-      <w:proofErr w:type="spellEnd"/>
-      <w:r>
-        <w:rPr>
-          <w:color w:val="auto"/>
-        </w:rPr>
-        <w:t xml:space="preserve"> network server that provides several operation and administrative facilities in order to deploy a network of end-devices. All the components are licensed under the MIT license. Therefore, modifications and improvements can be made commercially available. Its architecture employs several operation and administrative end-points common in IoT application scenario</w:t>
+        <w:t>popular a Free Open-Source Software (FOSS) implementation of the LoRaWAN network server that provides several operation and administrative facilities in order to deploy a network of end-devices. All the components are licensed under the MIT license. Therefore, modifications and improvements can be made commercially available. Its architecture employs several operation and administrative end-points common in IoT application scenario</w:t>
       </w:r>
       <w:r>
         <w:rPr>
@@ -3451,285 +2936,169 @@
     </w:p>
     <w:p>
       <w:r>
+        <w:t xml:space="preserve">Overall, the LoRaWAN network server is a unique component. There is only one single instance per deployment and provides high-level abstraction of end-device communications. The applications and users are presented with a high-level abstraction end-point to send and receive messages to and from end-devices. These end-points may be a REST APIs, an MQTT broker or </w:t>
+      </w:r>
+      <w:r>
         <w:lastRenderedPageBreak/>
-        <w:t xml:space="preserve">Overall, the </w:t>
-      </w:r>
-      <w:proofErr w:type="spellStart"/>
+        <w:t>other customizable solutions. The network server will manage all the low-level details in order to guarantee secure and reliable delivery of messages to and from the LoRaWAN infrastructure.</w:t>
+      </w:r>
+    </w:p>
+    <w:p>
+      <w:r>
+        <w:t>The ChirpStack LoRaWAN server components require a MQTT broker in order to work. Typically, this MQTT broker is distributed within the ChirpStack installation itself. However, a</w:t>
+      </w:r>
+      <w:r>
+        <w:t xml:space="preserve">n existing </w:t>
+      </w:r>
+      <w:r>
+        <w:t>MQTT broker instance can be employed instead, by pointing the ChirpStack components to its network address and configuring access credentials.</w:t>
+      </w:r>
+      <w:r>
+        <w:t xml:space="preserve"> </w:t>
+      </w:r>
+      <w:r>
+        <w:t xml:space="preserve">Security mechanisms </w:t>
+      </w:r>
+      <w:r>
+        <w:t>of the</w:t>
+      </w:r>
+      <w:r>
+        <w:t xml:space="preserve"> MQTT protocol vary from implementations. </w:t>
+      </w:r>
+      <w:r>
+        <w:t xml:space="preserve">Concretely, </w:t>
+      </w:r>
+      <w:r>
+        <w:t>ChirpStack is shipped with the Eclipse Mosquitto MQTT broker</w:t>
+      </w:r>
+      <w:r>
+        <w:rPr>
+          <w:rStyle w:val="Refdenotaalpie"/>
+        </w:rPr>
+        <w:footnoteReference w:id="1"/>
+      </w:r>
+      <w:r>
+        <w:t xml:space="preserve"> that implements authentication and authorization mechanisms via pre-shared keys, and additionally </w:t>
+      </w:r>
+      <w:r>
+        <w:t>message encryption via TLS/SSL</w:t>
+      </w:r>
+      <w:r>
+        <w:t>.</w:t>
+      </w:r>
+    </w:p>
+    <w:p>
+      <w:r>
+        <w:t>Please note that End-Devices do not require MQTT libraries to work in this project. The MQTT communication is a feature implemented solely on the non-constrained side of the Network Server.</w:t>
+      </w:r>
+    </w:p>
+    <w:p>
+      <w:r>
+        <w:t xml:space="preserve">As part of this project, the state-of-the-art advancements in providing constrained network devices with IPv6 connectivity are implemented. As such, this project follows closely the work by the </w:t>
+      </w:r>
+      <w:r>
+        <w:t xml:space="preserve">Internet Engineering Task Force </w:t>
+      </w:r>
+      <w:r>
+        <w:t>(</w:t>
+      </w:r>
+      <w:r>
+        <w:t>IETF</w:t>
+      </w:r>
+      <w:r>
+        <w:t>)</w:t>
+      </w:r>
+      <w:r>
+        <w:t xml:space="preserve"> lpwan Working Group</w:t>
+      </w:r>
+      <w:r>
+        <w:rPr>
+          <w:rStyle w:val="Refdenotaalpie"/>
+        </w:rPr>
+        <w:footnoteReference w:id="2"/>
+      </w:r>
+      <w:r>
+        <w:t xml:space="preserve">. </w:t>
+      </w:r>
+      <w:r>
+        <w:t>Low-power wide-area</w:t>
+      </w:r>
+      <w:r>
+        <w:t xml:space="preserve"> technologies</w:t>
+      </w:r>
+      <w:r>
+        <w:t>, such as LoRaWAN,</w:t>
+      </w:r>
+      <w:r>
+        <w:t xml:space="preserve"> leverage on simple network stacks. The application layer data is transmitted directly over a thin MAC layer. This goes against the vision of IoT, that employs the Internet and its protocols as a central connectivity hub. In order to foster interoperability, </w:t>
+      </w:r>
       <w:r>
         <w:t>LoRaWAN</w:t>
       </w:r>
-      <w:proofErr w:type="spellEnd"/>
-      <w:r>
-        <w:t xml:space="preserve"> network server is a unique component. There is only one single instance per deployment and provides high-level abstraction of end-device communications. The applications and users are presented with a high-level abstraction </w:t>
-      </w:r>
-      <w:proofErr w:type="gramStart"/>
-      <w:r>
-        <w:t>end-point</w:t>
-      </w:r>
-      <w:proofErr w:type="gramEnd"/>
-      <w:r>
-        <w:t xml:space="preserve"> to send and receive messages to and from end-devices. These </w:t>
-      </w:r>
-      <w:proofErr w:type="gramStart"/>
-      <w:r>
-        <w:t>end-points</w:t>
-      </w:r>
-      <w:proofErr w:type="gramEnd"/>
-      <w:r>
-        <w:t xml:space="preserve"> may be a REST APIs, an MQTT broker or other customizable solutions. The network server will manage all the low-level details in order to guarantee secure and reliable delivery of messages to and from the </w:t>
-      </w:r>
-      <w:proofErr w:type="spellStart"/>
-      <w:r>
-        <w:t>LoRaWAN</w:t>
-      </w:r>
-      <w:proofErr w:type="spellEnd"/>
-      <w:r>
-        <w:t xml:space="preserve"> infrastructure.</w:t>
-      </w:r>
-    </w:p>
-    <w:p>
-      <w:r>
-        <w:t xml:space="preserve">The </w:t>
-      </w:r>
-      <w:proofErr w:type="spellStart"/>
-      <w:r>
-        <w:t>ChirpStack</w:t>
-      </w:r>
-      <w:proofErr w:type="spellEnd"/>
-      <w:r>
-        <w:t xml:space="preserve"> </w:t>
-      </w:r>
-      <w:proofErr w:type="spellStart"/>
-      <w:r>
-        <w:t>LoRaWAN</w:t>
-      </w:r>
-      <w:proofErr w:type="spellEnd"/>
-      <w:r>
-        <w:t xml:space="preserve"> server components require a MQTT broker in order to work. Typically, this MQTT broker is distributed within the </w:t>
-      </w:r>
-      <w:proofErr w:type="spellStart"/>
-      <w:r>
-        <w:t>ChirpStack</w:t>
-      </w:r>
-      <w:proofErr w:type="spellEnd"/>
-      <w:r>
-        <w:t xml:space="preserve"> installation itself. However, a</w:t>
-      </w:r>
-      <w:r>
-        <w:t xml:space="preserve">n existing </w:t>
-      </w:r>
-      <w:r>
-        <w:t xml:space="preserve">MQTT broker instance can be employed instead, by pointing the </w:t>
-      </w:r>
-      <w:proofErr w:type="spellStart"/>
-      <w:r>
-        <w:t>ChirpStack</w:t>
-      </w:r>
-      <w:proofErr w:type="spellEnd"/>
-      <w:r>
-        <w:t xml:space="preserve"> components to its network address and configuring access credentials.</w:t>
-      </w:r>
-      <w:r>
-        <w:t xml:space="preserve"> </w:t>
-      </w:r>
-      <w:r>
-        <w:t xml:space="preserve">Security mechanisms </w:t>
-      </w:r>
-      <w:r>
-        <w:t>of the</w:t>
-      </w:r>
-      <w:r>
-        <w:t xml:space="preserve"> MQTT protocol vary from implementations. </w:t>
-      </w:r>
-      <w:r>
-        <w:t xml:space="preserve">Concretely, </w:t>
-      </w:r>
-      <w:proofErr w:type="spellStart"/>
-      <w:r>
-        <w:t>ChirpStack</w:t>
-      </w:r>
-      <w:proofErr w:type="spellEnd"/>
-      <w:r>
-        <w:t xml:space="preserve"> is shipped with the Eclipse </w:t>
-      </w:r>
-      <w:proofErr w:type="spellStart"/>
-      <w:r>
-        <w:t>Mosquitto</w:t>
-      </w:r>
-      <w:proofErr w:type="spellEnd"/>
-      <w:r>
-        <w:t xml:space="preserve"> MQTT broker</w:t>
-      </w:r>
-      <w:r>
-        <w:rPr>
-          <w:rStyle w:val="Refdenotaalpie"/>
-        </w:rPr>
-        <w:footnoteReference w:id="1"/>
-      </w:r>
-      <w:r>
-        <w:t xml:space="preserve"> that implements authentication and authorization mechanisms via pre-shared keys, and additionally </w:t>
-      </w:r>
-      <w:r>
-        <w:t>message encryption via TLS/SSL</w:t>
+      <w:r>
+        <w:t xml:space="preserve"> devices must be able to send and receive IPv6 packets. At the centre of these efforts lies the Static Context Header Compression (SCHC) technology</w:t>
+      </w:r>
+      <w:r>
+        <w:rPr>
+          <w:rStyle w:val="Refdenotaalfinal"/>
+        </w:rPr>
+        <w:endnoteReference w:id="13"/>
       </w:r>
       <w:r>
         <w:t>.</w:t>
       </w:r>
-    </w:p>
-    <w:p>
-      <w:r>
-        <w:t>Please note that End-Devices do not require MQTT libraries to work in this project. The MQTT communication is a feature implemented solely on the non-constrained side of the Network Server.</w:t>
-      </w:r>
-    </w:p>
-    <w:p>
-      <w:r>
-        <w:t xml:space="preserve">As part of this project, the state-of-the-art advancements in providing constrained network devices with IPv6 connectivity are implemented. As such, this project follows closely the work by the </w:t>
-      </w:r>
-      <w:r>
-        <w:t xml:space="preserve">Internet Engineering Task Force </w:t>
-      </w:r>
-      <w:r>
-        <w:t>(</w:t>
-      </w:r>
-      <w:r>
-        <w:t>IETF</w:t>
-      </w:r>
-      <w:r>
-        <w:t>)</w:t>
-      </w:r>
-      <w:r>
-        <w:t xml:space="preserve"> </w:t>
-      </w:r>
-      <w:proofErr w:type="spellStart"/>
-      <w:r>
-        <w:t>lpwan</w:t>
-      </w:r>
-      <w:proofErr w:type="spellEnd"/>
-      <w:r>
-        <w:t xml:space="preserve"> Working Group</w:t>
-      </w:r>
-      <w:r>
-        <w:rPr>
-          <w:rStyle w:val="Refdenotaalpie"/>
-        </w:rPr>
-        <w:footnoteReference w:id="2"/>
+      <w:r>
+        <w:t xml:space="preserve"> It is a header compression and packet fragmentation </w:t>
+      </w:r>
+      <w:r>
+        <w:t>adaptation layer</w:t>
+      </w:r>
+      <w:r>
+        <w:t xml:space="preserve"> aimed at</w:t>
+      </w:r>
+      <w:r>
+        <w:t xml:space="preserve"> supporting the transmission of</w:t>
+      </w:r>
+      <w:r>
+        <w:t xml:space="preserve"> IPv6/UDP packets. Through header compression, a higher level of efficiency is gained, enabling constrained network nodes connectivity through the Internet. </w:t>
+      </w:r>
+      <w:r>
+        <w:t xml:space="preserve">Through saving </w:t>
+      </w:r>
+      <w:r>
+        <w:t>signalling</w:t>
+      </w:r>
+      <w:r>
+        <w:t xml:space="preserve"> payload size there are improvements in the usage of radio spectrum, and energy power.</w:t>
+      </w:r>
+      <w:r>
+        <w:t xml:space="preserve"> Since not all </w:t>
+      </w:r>
+      <w:r>
+        <w:t>low-power</w:t>
+      </w:r>
+      <w:r>
+        <w:t xml:space="preserve"> technologies include a minimum transmission unit (MTU) large enough to fit the IPv6 1280 B requirement</w:t>
+      </w:r>
+      <w:r>
+        <w:rPr>
+          <w:rStyle w:val="Refdenotaalfinal"/>
+        </w:rPr>
+        <w:endnoteReference w:id="14"/>
+      </w:r>
+      <w:r>
+        <w:t>, SCHC presents an optional fragmentation procedure tailored to low data rate</w:t>
+      </w:r>
+      <w:r>
+        <w:t>s</w:t>
       </w:r>
       <w:r>
         <w:t xml:space="preserve">. </w:t>
       </w:r>
-      <w:r>
-        <w:t>Low-power wide-area</w:t>
-      </w:r>
-      <w:r>
-        <w:t xml:space="preserve"> technologies</w:t>
-      </w:r>
-      <w:r>
-        <w:t xml:space="preserve">, such as </w:t>
-      </w:r>
-      <w:proofErr w:type="spellStart"/>
-      <w:r>
-        <w:t>LoRaWAN</w:t>
-      </w:r>
-      <w:proofErr w:type="spellEnd"/>
-      <w:r>
-        <w:t>,</w:t>
-      </w:r>
-      <w:r>
-        <w:t xml:space="preserve"> leverage on simple network stacks. The application layer data is transmitted directly over a thin MAC layer. This goes against the vision of IoT, that employs the Internet and its protocols as a central connectivity hub. In order to foster interoperability, </w:t>
-      </w:r>
-      <w:proofErr w:type="spellStart"/>
-      <w:r>
-        <w:t>LoRaWAN</w:t>
-      </w:r>
-      <w:proofErr w:type="spellEnd"/>
-      <w:r>
-        <w:t xml:space="preserve"> devices must be able to send and receive IPv6 packets. At the centre of these efforts lies the Static Context Header Compression (SCHC) technology</w:t>
-      </w:r>
-      <w:r>
-        <w:rPr>
-          <w:rStyle w:val="Refdenotaalfinal"/>
-        </w:rPr>
-        <w:endnoteReference w:id="13"/>
-      </w:r>
-      <w:r>
-        <w:t>.</w:t>
-      </w:r>
-      <w:r>
-        <w:t xml:space="preserve"> It is a header compression and packet fragmentation </w:t>
-      </w:r>
-      <w:r>
-        <w:t>adaptation layer</w:t>
-      </w:r>
-      <w:r>
-        <w:t xml:space="preserve"> aimed at</w:t>
-      </w:r>
-      <w:r>
-        <w:t xml:space="preserve"> supporting the transmission of</w:t>
-      </w:r>
-      <w:r>
-        <w:t xml:space="preserve"> IPv6/UDP packets. Through header compression, a higher level of efficiency is gained, enabling constrained network nodes connectivity through the Internet. </w:t>
-      </w:r>
-      <w:r>
-        <w:t xml:space="preserve">Through saving </w:t>
-      </w:r>
-      <w:r>
-        <w:t>signalling</w:t>
-      </w:r>
-      <w:r>
-        <w:t xml:space="preserve"> payload size there are improvements in the usage of radio spectrum, and energy power.</w:t>
-      </w:r>
-      <w:r>
-        <w:t xml:space="preserve"> Since not all </w:t>
-      </w:r>
-      <w:r>
-        <w:t>low-power</w:t>
-      </w:r>
-      <w:r>
-        <w:t xml:space="preserve"> technologies include a minimum transmission unit (MTU) large enough to fit the IPv6 1280 B requirement</w:t>
-      </w:r>
-      <w:r>
-        <w:rPr>
-          <w:rStyle w:val="Refdenotaalfinal"/>
-        </w:rPr>
-        <w:endnoteReference w:id="14"/>
-      </w:r>
-      <w:r>
-        <w:t>, SCHC presents an optional fragmentation procedure tailored to low data rate</w:t>
-      </w:r>
-      <w:r>
-        <w:t>s</w:t>
-      </w:r>
-      <w:r>
-        <w:t xml:space="preserve">. </w:t>
-      </w:r>
-    </w:p>
-    <w:p>
-      <w:r>
-        <w:t>Overall, SCHC’s best contribution is its capacity to hide the constrained network architecture and details employed by the End-Device. Instead, all end-devices are effortlessly integrated in IPv6 networks by being addressable with their own unique IPv6 address through Internet standardised protocols. SCHC is configurable and provides genericity. Different parameters can be tailored to each deployment and requirements. The best use-case scenarios for SCHC are those where network administrators have a good notion of the kind of messages that are going to be transmitted by end-devices, such as the typical size and protocol stack employed, E.g., UDP/</w:t>
-      </w:r>
-      <w:proofErr w:type="spellStart"/>
-      <w:r>
-        <w:t>CoAP</w:t>
-      </w:r>
-      <w:proofErr w:type="spellEnd"/>
-      <w:r>
-        <w:t xml:space="preserve">. It is in those cases where SCHC becomes highly efficient. Even in the worst-case scenario, when the original packet cannot be compressed, SCHC enables its transmission over </w:t>
-      </w:r>
-      <w:proofErr w:type="spellStart"/>
-      <w:r>
-        <w:t>LoRaWAN</w:t>
-      </w:r>
-      <w:proofErr w:type="spellEnd"/>
-      <w:r>
-        <w:t xml:space="preserve"> through a lightweight and configurable fragmentation and reassembly mechanism. This mechanism is not provided by the </w:t>
-      </w:r>
-      <w:proofErr w:type="spellStart"/>
-      <w:r>
-        <w:t>LoRaWAN</w:t>
-      </w:r>
-      <w:proofErr w:type="spellEnd"/>
-      <w:r>
-        <w:t xml:space="preserve"> specification protocol, thus improving on the network infrastructure capabilities.</w:t>
+    </w:p>
+    <w:p>
+      <w:r>
+        <w:t>Overall, SCHC’s best contribution is its capacity to hide the constrained network architecture and details employed by the End-Device. Instead, all end-devices are effortlessly integrated in IPv6 networks by being addressable with their own unique IPv6 address through Internet standardised protocols. SCHC is configurable and provides genericity. Different parameters can be tailored to each deployment and requirements. The best use-case scenarios for SCHC are those where network administrators have a good notion of the kind of messages that are going to be transmitted by end-devices, such as the typical size and protocol stack employed, E.g., UDP/CoAP. It is in those cases where SCHC becomes highly efficient. Even in the worst-case scenario, when the original packet cannot be compressed, SCHC enables its transmission over LoRaWAN through a lightweight and configurable fragmentation and reassembly mechanism. This mechanism is not provided by the LoRaWAN specification protocol, thus improving on the network infrastructure capabilities.</w:t>
       </w:r>
     </w:p>
     <w:p>
@@ -3758,15 +3127,7 @@
         <w:fldChar w:fldCharType="end"/>
       </w:r>
       <w:r>
-        <w:t xml:space="preserve"> shows the network stack required for the End-Device and Network Server SCHC integration, in order to enable IPv6/UDP/</w:t>
-      </w:r>
-      <w:proofErr w:type="spellStart"/>
-      <w:r>
-        <w:t>CoAP</w:t>
-      </w:r>
-      <w:proofErr w:type="spellEnd"/>
-      <w:r>
-        <w:t xml:space="preserve"> connectivity.</w:t>
+        <w:t xml:space="preserve"> shows the network stack required for the End-Device and Network Server SCHC integration, in order to enable IPv6/UDP/CoAP connectivity.</w:t>
       </w:r>
     </w:p>
     <w:p>
@@ -3776,6 +3137,7 @@
       <w:r>
         <w:rPr>
           <w:noProof/>
+          <w:lang w:val="es-ES" w:eastAsia="es-ES"/>
         </w:rPr>
         <w:lastRenderedPageBreak/>
         <w:drawing>
@@ -3965,184 +3327,112 @@
         <w:t xml:space="preserve"> </w:t>
       </w:r>
       <w:r>
-        <w:t xml:space="preserve">messages over regular IP networks. However, RADIUS and Diameter require an exchange of relatively large messages with a large number of transmissions. This only exacerbates the problem of energy consumption and radio bandwidth usage due to header overhead for constrained radio technologies such as </w:t>
-      </w:r>
-      <w:proofErr w:type="spellStart"/>
-      <w:r>
-        <w:t>LoRaWAN</w:t>
-      </w:r>
-      <w:proofErr w:type="spellEnd"/>
+        <w:t>messages over regular IP networks. However, RADIUS and Diameter require an exchange of relatively large messages with a large number of transmissions. This only exacerbates the problem of energy consumption and radio bandwidth usage due to header overhead for constrained radio technologies such as LoRaWAN.</w:t>
+      </w:r>
+    </w:p>
+    <w:p>
+      <w:r>
+        <w:t>Therefore, a lightweight Low-Overhead EAP over CoAP (LO-CoAP-EAP)</w:t>
+      </w:r>
+      <w:r>
+        <w:rPr>
+          <w:rStyle w:val="Refdenotaalfinal"/>
+        </w:rPr>
+        <w:endnoteReference w:id="19"/>
+      </w:r>
+      <w:r>
+        <w:rPr>
+          <w:color w:val="FF0000"/>
+        </w:rPr>
+        <w:t xml:space="preserve"> </w:t>
+      </w:r>
+      <w:r>
+        <w:t>protocol is chosen instead. LO-CoAP-EAP employs the novel Constrained Application Protocol (CoAP)</w:t>
+      </w:r>
+      <w:r>
+        <w:rPr>
+          <w:rStyle w:val="Refdenotaalfinal"/>
+        </w:rPr>
+        <w:endnoteReference w:id="20"/>
+      </w:r>
+      <w:r>
+        <w:rPr>
+          <w:color w:val="FF0000"/>
+        </w:rPr>
+        <w:t xml:space="preserve"> </w:t>
+      </w:r>
+      <w:r>
+        <w:t>and a set of efficient primitives to significatively reduce the header overhead of transmitting authentication EAP messages over a constrained network. The IoT Controller includes the LO-CoAP-EAP protocol logic that parses the upstream messages transmitted by the end-devices and forwards its contents to an authentication server that employs typical AAA protocols such as RADIUS or Diameter to carry EAP payloads. Likewise, when the authentication server answers with the new downlink EAP messages, the IoT Controller generates a new LO-CoAP-EAP packet and forwards it to the end-device.</w:t>
+      </w:r>
+      <w:r>
+        <w:t xml:space="preserve"> </w:t>
+      </w:r>
+      <w:r>
+        <w:t xml:space="preserve"> </w:t>
+      </w:r>
+      <w:r>
+        <w:t>Additionally, a new SCHC scheme for further improving CoAP header compression is currently under standardisation</w:t>
+      </w:r>
+      <w:r>
+        <w:rPr>
+          <w:rStyle w:val="Refdenotaalfinal"/>
+        </w:rPr>
+        <w:endnoteReference w:id="21"/>
+      </w:r>
       <w:r>
         <w:t>.</w:t>
       </w:r>
     </w:p>
     <w:p>
       <w:r>
-        <w:t xml:space="preserve">Therefore, a lightweight Low-Overhead EAP over </w:t>
-      </w:r>
-      <w:proofErr w:type="spellStart"/>
-      <w:r>
-        <w:t>CoAP</w:t>
-      </w:r>
-      <w:proofErr w:type="spellEnd"/>
-      <w:r>
-        <w:t xml:space="preserve"> (LO-</w:t>
-      </w:r>
-      <w:proofErr w:type="spellStart"/>
-      <w:r>
-        <w:t>CoAP</w:t>
-      </w:r>
-      <w:proofErr w:type="spellEnd"/>
-      <w:r>
-        <w:t>-EAP)</w:t>
+        <w:t xml:space="preserve">Standardisation efforts by the IETF with regards to security have been </w:t>
+      </w:r>
+      <w:r>
+        <w:t>considered</w:t>
+      </w:r>
+      <w:r>
+        <w:t xml:space="preserve"> during the design of </w:t>
+      </w:r>
+      <w:r>
+        <w:t>the IoTrust architecture</w:t>
+      </w:r>
+      <w:r>
+        <w:t>. In RFC8576</w:t>
       </w:r>
       <w:r>
         <w:rPr>
           <w:rStyle w:val="Refdenotaalfinal"/>
         </w:rPr>
-        <w:endnoteReference w:id="19"/>
-      </w:r>
-      <w:r>
-        <w:rPr>
-          <w:color w:val="FF0000"/>
-        </w:rPr>
+        <w:endnoteReference w:id="22"/>
+      </w:r>
+      <w:r>
+        <w:t xml:space="preserve">, a summary of challenges and state-of-the-art IP-based protocols </w:t>
+      </w:r>
+      <w:r>
+        <w:t>for</w:t>
+      </w:r>
+      <w:r>
+        <w:t xml:space="preserve"> IoT is presented. The protocols </w:t>
+      </w:r>
+      <w:r>
+        <w:t xml:space="preserve">already </w:t>
+      </w:r>
+      <w:r>
+        <w:t>standardised</w:t>
+      </w:r>
+      <w:r>
+        <w:t xml:space="preserve">, as well as those currently </w:t>
+      </w:r>
+      <w:r>
+        <w:t>under standardisation</w:t>
+      </w:r>
+      <w:r>
+        <w:t>,</w:t>
+      </w:r>
+      <w:r>
         <w:t xml:space="preserve"> </w:t>
       </w:r>
       <w:r>
-        <w:t>protocol is chosen instead. LO-</w:t>
-      </w:r>
-      <w:proofErr w:type="spellStart"/>
-      <w:r>
-        <w:t>CoAP</w:t>
-      </w:r>
-      <w:proofErr w:type="spellEnd"/>
-      <w:r>
-        <w:t>-EAP employs the novel Constrained Application Protocol (</w:t>
-      </w:r>
-      <w:proofErr w:type="spellStart"/>
-      <w:r>
-        <w:t>CoAP</w:t>
-      </w:r>
-      <w:proofErr w:type="spellEnd"/>
-      <w:r>
-        <w:t>)</w:t>
-      </w:r>
-      <w:r>
-        <w:rPr>
-          <w:rStyle w:val="Refdenotaalfinal"/>
-        </w:rPr>
-        <w:endnoteReference w:id="20"/>
-      </w:r>
-      <w:r>
-        <w:rPr>
-          <w:color w:val="FF0000"/>
-        </w:rPr>
-        <w:t xml:space="preserve"> </w:t>
-      </w:r>
-      <w:r>
-        <w:t>and a set of efficient primitives to significatively reduce the header overhead of transmitting authentication EAP messages over a constrained network. The IoT Controller includes the LO-</w:t>
-      </w:r>
-      <w:proofErr w:type="spellStart"/>
-      <w:r>
-        <w:t>CoAP</w:t>
-      </w:r>
-      <w:proofErr w:type="spellEnd"/>
-      <w:r>
-        <w:t>-EAP protocol logic that parses the upstream messages transmitted by the end-devices and forwards its contents to an authentication server that employs typical AAA protocols such as RADIUS or Diameter to carry EAP payloads. Likewise, when the authentication server answers with the new downlink EAP messages, the IoT Controller generates a new LO-</w:t>
-      </w:r>
-      <w:proofErr w:type="spellStart"/>
-      <w:r>
-        <w:t>CoAP</w:t>
-      </w:r>
-      <w:proofErr w:type="spellEnd"/>
-      <w:r>
-        <w:t>-EAP packet and forwards it to the end-device.</w:t>
-      </w:r>
-      <w:r>
-        <w:t xml:space="preserve"> </w:t>
-      </w:r>
-      <w:r>
-        <w:t xml:space="preserve"> </w:t>
-      </w:r>
-      <w:r>
-        <w:t xml:space="preserve">Additionally, a new SCHC scheme for further improving </w:t>
-      </w:r>
-      <w:proofErr w:type="spellStart"/>
-      <w:r>
-        <w:t>CoAP</w:t>
-      </w:r>
-      <w:proofErr w:type="spellEnd"/>
-      <w:r>
-        <w:t xml:space="preserve"> header compression is currently under standardisation</w:t>
-      </w:r>
-      <w:r>
-        <w:rPr>
-          <w:rStyle w:val="Refdenotaalfinal"/>
-        </w:rPr>
-        <w:endnoteReference w:id="21"/>
-      </w:r>
-      <w:r>
-        <w:t>.</w:t>
-      </w:r>
-    </w:p>
-    <w:p>
-      <w:r>
-        <w:t xml:space="preserve">Standardisation efforts by the IETF with regards to security have been </w:t>
-      </w:r>
-      <w:r>
-        <w:t>considered</w:t>
-      </w:r>
-      <w:r>
-        <w:t xml:space="preserve"> during the design of </w:t>
-      </w:r>
-      <w:r>
-        <w:t xml:space="preserve">the </w:t>
-      </w:r>
-      <w:proofErr w:type="spellStart"/>
-      <w:r>
-        <w:t>IoTrust</w:t>
-      </w:r>
-      <w:proofErr w:type="spellEnd"/>
-      <w:r>
-        <w:t xml:space="preserve"> architecture</w:t>
-      </w:r>
-      <w:r>
-        <w:t>. In RFC8576</w:t>
-      </w:r>
-      <w:r>
-        <w:rPr>
-          <w:rStyle w:val="Refdenotaalfinal"/>
-        </w:rPr>
-        <w:endnoteReference w:id="22"/>
-      </w:r>
-      <w:r>
-        <w:t xml:space="preserve">, a summary of challenges and state-of-the-art IP-based protocols </w:t>
-      </w:r>
-      <w:r>
-        <w:t>for</w:t>
-      </w:r>
-      <w:r>
-        <w:t xml:space="preserve"> IoT is presented. The protocols </w:t>
-      </w:r>
-      <w:r>
-        <w:t xml:space="preserve">already </w:t>
-      </w:r>
-      <w:r>
-        <w:t>standardised</w:t>
-      </w:r>
-      <w:r>
-        <w:t xml:space="preserve">, as well as those currently </w:t>
-      </w:r>
-      <w:r>
-        <w:t>under standardisation</w:t>
-      </w:r>
-      <w:r>
-        <w:t>,</w:t>
-      </w:r>
-      <w:r>
-        <w:t xml:space="preserve"> </w:t>
-      </w:r>
-      <w:r>
         <w:t>by</w:t>
       </w:r>
       <w:r>
@@ -4185,15 +3475,7 @@
         <w:t xml:space="preserve"> for IoT scenarios</w:t>
       </w:r>
       <w:r>
-        <w:t xml:space="preserve">. For the later, the most significant working group relative to the </w:t>
-      </w:r>
-      <w:proofErr w:type="spellStart"/>
-      <w:r>
-        <w:t>IoTrust</w:t>
-      </w:r>
-      <w:proofErr w:type="spellEnd"/>
-      <w:r>
-        <w:t xml:space="preserve"> project is the IETF Authentication and Authorization for Constrained Environments (ACE) working </w:t>
+        <w:t xml:space="preserve">. For the later, the most significant working group relative to the IoTrust project is the IETF Authentication and Authorization for Constrained Environments (ACE) working </w:t>
       </w:r>
       <w:r>
         <w:t>g</w:t>
@@ -4280,29 +3562,13 @@
         <w:t xml:space="preserve">. The IETF standardisation efforts </w:t>
       </w:r>
       <w:r>
-        <w:t xml:space="preserve">leverage on a request and response model for accessing resources hosted in constrained end-devices. Thus, a RESTful access model has been adopted by using </w:t>
-      </w:r>
-      <w:proofErr w:type="spellStart"/>
-      <w:r>
-        <w:t>CoAP</w:t>
-      </w:r>
-      <w:proofErr w:type="spellEnd"/>
-      <w:r>
-        <w:t>. Similarly</w:t>
+        <w:t>leverage on a request and response model for accessing resources hosted in constrained end-devices. Thus, a RESTful access model has been adopted by using CoAP. Similarly</w:t>
       </w:r>
       <w:r>
         <w:t>,</w:t>
       </w:r>
       <w:r>
-        <w:t xml:space="preserve"> to HTTP, </w:t>
-      </w:r>
-      <w:proofErr w:type="spellStart"/>
-      <w:r>
-        <w:t>CoAP</w:t>
-      </w:r>
-      <w:proofErr w:type="spellEnd"/>
-      <w:r>
-        <w:t xml:space="preserve"> supports CREATE, GET, UPDATE, and DEL</w:t>
+        <w:t xml:space="preserve"> to HTTP, CoAP supports CREATE, GET, UPDATE, and DEL</w:t>
       </w:r>
       <w:r>
         <w:t>E</w:t>
@@ -4436,104 +3702,20 @@
         <w:rPr>
           <w:lang w:val="en-US"/>
         </w:rPr>
-        <w:t xml:space="preserve"> that focuses on small message and implementation simplicity. Thus, the same RESTful applications for IoT scenarios running over HTTP/JSON can be attained in constrained environments through the equivalent </w:t>
-      </w:r>
-      <w:proofErr w:type="spellStart"/>
-      <w:r>
+        <w:t xml:space="preserve"> that focuses on small message and implementation simplicity. Thus, the same RESTful applications for IoT scenarios running over HTTP/JSON can be attained in constrained environments through the equivalent CoAP/CBOR paradigm. One of the most significant advantages is the high level of integration with web services by intermediate agents that translate messages from networks employing CoAP/CBOR, with web services running on HTTP/JSON APIs that were not designed with constrained environments in mind. Additionally, this advantage does not present a trade-off, thus constrained networks are kept efficient, regardless of their integration with HTTP/JSON services or not.</w:t>
+      </w:r>
+    </w:p>
+    <w:p>
+      <w:pPr>
         <w:rPr>
           <w:lang w:val="en-US"/>
         </w:rPr>
-        <w:t>CoAP</w:t>
-      </w:r>
-      <w:proofErr w:type="spellEnd"/>
+      </w:pPr>
       <w:r>
         <w:rPr>
           <w:lang w:val="en-US"/>
         </w:rPr>
-        <w:t xml:space="preserve">/CBOR paradigm. One of the most significant advantages is the high level of integration with web services by intermediate agents that translate messages from networks employing </w:t>
-      </w:r>
-      <w:proofErr w:type="spellStart"/>
-      <w:r>
-        <w:rPr>
-          <w:lang w:val="en-US"/>
-        </w:rPr>
-        <w:t>CoAP</w:t>
-      </w:r>
-      <w:proofErr w:type="spellEnd"/>
-      <w:r>
-        <w:rPr>
-          <w:lang w:val="en-US"/>
-        </w:rPr>
-        <w:t>/CBOR, with web services running on HTTP/JSON APIs that were not designed with constrained environments in mind. Additionally, this advantage does not present a trade-off, thus constrained networks are kept efficient, regardless of their integration with HTTP/JSON services or not.</w:t>
-      </w:r>
-    </w:p>
-    <w:p>
-      <w:pPr>
-        <w:rPr>
-          <w:lang w:val="en-US"/>
-        </w:rPr>
-      </w:pPr>
-      <w:r>
-        <w:rPr>
-          <w:lang w:val="en-US"/>
-        </w:rPr>
-        <w:t xml:space="preserve">Due to all of the aforementioned advantages of the response and request model implemented via </w:t>
-      </w:r>
-      <w:proofErr w:type="spellStart"/>
-      <w:r>
-        <w:rPr>
-          <w:lang w:val="en-US"/>
-        </w:rPr>
-        <w:t>CoAP</w:t>
-      </w:r>
-      <w:proofErr w:type="spellEnd"/>
-      <w:r>
-        <w:rPr>
-          <w:lang w:val="en-US"/>
-        </w:rPr>
-        <w:t xml:space="preserve">, many security solutions standardized by the IETF ACE working group assume that end-devices include libraries for the </w:t>
-      </w:r>
-      <w:proofErr w:type="spellStart"/>
-      <w:r>
-        <w:rPr>
-          <w:lang w:val="en-US"/>
-        </w:rPr>
-        <w:t>CoAP</w:t>
-      </w:r>
-      <w:proofErr w:type="spellEnd"/>
-      <w:r>
-        <w:rPr>
-          <w:lang w:val="en-US"/>
-        </w:rPr>
-        <w:t xml:space="preserve"> code/decode operation. It is safe to assume that the adoption of </w:t>
-      </w:r>
-      <w:proofErr w:type="spellStart"/>
-      <w:r>
-        <w:rPr>
-          <w:lang w:val="en-US"/>
-        </w:rPr>
-        <w:t>CoAP</w:t>
-      </w:r>
-      <w:proofErr w:type="spellEnd"/>
-      <w:r>
-        <w:rPr>
-          <w:lang w:val="en-US"/>
-        </w:rPr>
-        <w:t xml:space="preserve"> as a solid building block for the </w:t>
-      </w:r>
-      <w:proofErr w:type="spellStart"/>
-      <w:r>
-        <w:rPr>
-          <w:lang w:val="en-US"/>
-        </w:rPr>
-        <w:t>IoTrust</w:t>
-      </w:r>
-      <w:proofErr w:type="spellEnd"/>
-      <w:r>
-        <w:rPr>
-          <w:lang w:val="en-US"/>
-        </w:rPr>
-        <w:t xml:space="preserve"> bootstrapping procedure, as it is closely aligned with the current IETF security-related working group efforts.</w:t>
+        <w:t>Due to all of the aforementioned advantages of the response and request model implemented via CoAP, many security solutions standardized by the IETF ACE working group assume that end-devices include libraries for the CoAP code/decode operation. It is safe to assume that the adoption of CoAP as a solid building block for the IoTrust bootstrapping procedure, as it is closely aligned with the current IETF security-related working group efforts.</w:t>
       </w:r>
     </w:p>
     <w:p>
@@ -4569,15 +3751,7 @@
         <w:endnoteReference w:id="28"/>
       </w:r>
       <w:r>
-        <w:t xml:space="preserve">. At the centre of the AAA architecture, lays the Authentication Server. It provides an administrative </w:t>
-      </w:r>
-      <w:proofErr w:type="gramStart"/>
-      <w:r>
-        <w:t>end-point</w:t>
-      </w:r>
-      <w:proofErr w:type="gramEnd"/>
-      <w:r>
-        <w:t xml:space="preserve"> that abstracts the technology specific details of deployed end-devices. Thus, the </w:t>
+        <w:t xml:space="preserve">. At the centre of the AAA architecture, lays the Authentication Server. It provides an administrative end-point that abstracts the technology specific details of deployed end-devices. Thus, the </w:t>
       </w:r>
       <w:r>
         <w:t xml:space="preserve">administrator simply manages identity and key materials, and relays on the technology to employ the security mechanisms that fit each specific case. In order to do so, the </w:t>
@@ -4654,44 +3828,12 @@
     </w:p>
     <w:p>
       <w:r>
-        <w:t xml:space="preserve">The IoT Agent is a MQTT client which subscribes to the topics exposed by the MQTT broker running in the Network Server. At the heart of MQTT are the MQTT broker and clients. The data sent by the end-devices is received by the Network Server over </w:t>
-      </w:r>
-      <w:proofErr w:type="spellStart"/>
-      <w:r>
-        <w:t>LoRaWAN</w:t>
-      </w:r>
-      <w:proofErr w:type="spellEnd"/>
-      <w:r>
-        <w:t xml:space="preserve">, which is in turn dispatched using MQTT messages. Each message is posted in a device-specific application reception topic. The IoT agent will subscribe to the topics to receive these messages. Additionally, it will publish messages in the device-specific transmission topics, exposed for this purpose. The topics will post events with device registration, device data, config data etc. </w:t>
-      </w:r>
-    </w:p>
-    <w:p>
-      <w:r>
-        <w:t xml:space="preserve">IoT Agent forwards the device metadata and sensor data to the </w:t>
-      </w:r>
-      <w:proofErr w:type="spellStart"/>
-      <w:r>
-        <w:t>asvin</w:t>
-      </w:r>
-      <w:proofErr w:type="spellEnd"/>
-      <w:r>
-        <w:t xml:space="preserve"> platform. It does it over HTTPs using REST API </w:t>
-      </w:r>
-      <w:proofErr w:type="gramStart"/>
-      <w:r>
-        <w:t>end-points</w:t>
-      </w:r>
-      <w:proofErr w:type="gramEnd"/>
-      <w:r>
-        <w:t xml:space="preserve">. The IoT Agent acts as a bridge between the Network Server and the </w:t>
-      </w:r>
-      <w:proofErr w:type="spellStart"/>
-      <w:r>
-        <w:t>asvin</w:t>
-      </w:r>
-      <w:proofErr w:type="spellEnd"/>
-      <w:r>
-        <w:t xml:space="preserve"> Platform.</w:t>
+        <w:t xml:space="preserve">The IoT Agent is a MQTT client which subscribes to the topics exposed by the MQTT broker running in the Network Server. At the heart of MQTT are the MQTT broker and clients. The data sent by the end-devices is received by the Network Server over LoRaWAN, which is in turn dispatched using MQTT messages. Each message is posted in a device-specific application reception topic. The IoT agent will subscribe to the topics to receive these messages. Additionally, it will publish messages in the device-specific transmission topics, exposed for this purpose. The topics will post events with device registration, device data, config data etc. </w:t>
+      </w:r>
+    </w:p>
+    <w:p>
+      <w:r>
+        <w:t>IoT Agent forwards the device metadata and sensor data to the asvin platform. It does it over HTTPs using REST API end-points. The IoT Agent acts as a bridge between the Network Server and the asvin Platform.</w:t>
       </w:r>
     </w:p>
     <w:p>
@@ -4705,15 +3847,7 @@
         <w:footnoteReference w:id="3"/>
       </w:r>
       <w:r>
-        <w:t xml:space="preserve"> is utilized for the transport encryption. It is very secured and commonly used method in digital solutions. The communication is </w:t>
-      </w:r>
-      <w:proofErr w:type="gramStart"/>
-      <w:r>
-        <w:t>encrypted</w:t>
-      </w:r>
-      <w:proofErr w:type="gramEnd"/>
-      <w:r>
-        <w:t xml:space="preserve"> and identities are authenticated using the client certificates. On the application level, username/password credentials are employed to authenticate MQTT client. Which means only authorized MQTT clients can read and send MQTT messages on topics. </w:t>
+        <w:t xml:space="preserve"> is utilized for the transport encryption. It is very secured and commonly used method in digital solutions. The communication is encrypted and identities are authenticated using the client certificates. On the application level, username/password credentials are employed to authenticate MQTT client. Which means only authorized MQTT clients can read and send MQTT messages on topics. </w:t>
       </w:r>
     </w:p>
     <w:p>
@@ -4721,13 +3855,8 @@
         <w:pStyle w:val="Ttulo2"/>
       </w:pPr>
       <w:bookmarkStart w:id="28" w:name="_Toc61313905"/>
-      <w:proofErr w:type="spellStart"/>
-      <w:r>
-        <w:t>asvin</w:t>
-      </w:r>
-      <w:proofErr w:type="spellEnd"/>
-      <w:r>
-        <w:t xml:space="preserve"> Platform</w:t>
+      <w:r>
+        <w:t>asvin Platform</w:t>
       </w:r>
       <w:bookmarkEnd w:id="28"/>
     </w:p>
@@ -4742,28 +3871,12 @@
         <w:endnoteReference w:id="29"/>
       </w:r>
       <w:r>
-        <w:t xml:space="preserve">. The </w:t>
-      </w:r>
-      <w:proofErr w:type="spellStart"/>
-      <w:r>
-        <w:t>asvin</w:t>
-      </w:r>
-      <w:proofErr w:type="spellEnd"/>
-      <w:r>
-        <w:t xml:space="preserve"> platform aims to function along those lines.</w:t>
-      </w:r>
-    </w:p>
-    <w:p>
-      <w:r>
-        <w:t xml:space="preserve">It is a Platform as a Service (PaaS) to facilitate over the air security patches for IoT devices using novel decentralized and distributed technologies. The </w:t>
-      </w:r>
-      <w:proofErr w:type="spellStart"/>
-      <w:r>
-        <w:t>asvin</w:t>
-      </w:r>
-      <w:proofErr w:type="spellEnd"/>
-      <w:r>
-        <w:t xml:space="preserve"> Platform</w:t>
+        <w:t>. The asvin platform aims to function along those lines.</w:t>
+      </w:r>
+    </w:p>
+    <w:p>
+      <w:r>
+        <w:t>It is a Platform as a Service (PaaS) to facilitate over the air security patches for IoT devices using novel decentralized and distributed technologies. The asvin Platform</w:t>
       </w:r>
       <w:r>
         <w:rPr>
@@ -4806,6 +3919,7 @@
       <w:r>
         <w:rPr>
           <w:noProof/>
+          <w:lang w:val="es-ES" w:eastAsia="es-ES"/>
         </w:rPr>
         <w:lastRenderedPageBreak/>
         <w:drawing>
@@ -4910,23 +4024,7 @@
           <w:sz w:val="22"/>
           <w:szCs w:val="22"/>
         </w:rPr>
-        <w:t xml:space="preserve">: </w:t>
-      </w:r>
-      <w:proofErr w:type="spellStart"/>
-      <w:r>
-        <w:rPr>
-          <w:sz w:val="22"/>
-          <w:szCs w:val="22"/>
-        </w:rPr>
-        <w:t>asvin</w:t>
-      </w:r>
-      <w:proofErr w:type="spellEnd"/>
-      <w:r>
-        <w:rPr>
-          <w:sz w:val="22"/>
-          <w:szCs w:val="22"/>
-        </w:rPr>
-        <w:t xml:space="preserve"> Platform architecture</w:t>
+        <w:t>: asvin Platform architecture</w:t>
       </w:r>
     </w:p>
     <w:p>
@@ -4936,15 +4034,7 @@
     </w:p>
     <w:p>
       <w:r>
-        <w:t xml:space="preserve">Each component of the </w:t>
-      </w:r>
-      <w:proofErr w:type="spellStart"/>
-      <w:r>
-        <w:t>asvin</w:t>
-      </w:r>
-      <w:proofErr w:type="spellEnd"/>
-      <w:r>
-        <w:t xml:space="preserve"> platform is tailored to perform specific set of tasks efficiently. </w:t>
+        <w:t xml:space="preserve">Each component of the asvin platform is tailored to perform specific set of tasks efficiently. </w:t>
       </w:r>
     </w:p>
     <w:p>
@@ -5017,13 +4107,8 @@
       <w:bookmarkEnd w:id="31"/>
     </w:p>
     <w:p>
-      <w:proofErr w:type="spellStart"/>
-      <w:r>
-        <w:t>asvin</w:t>
-      </w:r>
-      <w:proofErr w:type="spellEnd"/>
-      <w:r>
-        <w:t xml:space="preserve"> employs distributed ledger technology to provide an extra layer of security and resiliency to the platform. All events of the platform are recorded in a shared ledger. The distributed ledger also contains critical meta data information of devices and firmware. The blockchain infrastructure is based on Hyperledger Fabric</w:t>
+      <w:r>
+        <w:t>asvin employs distributed ledger technology to provide an extra layer of security and resiliency to the platform. All events of the platform are recorded in a shared ledger. The distributed ledger also contains critical meta data information of devices and firmware. The blockchain infrastructure is based on Hyperledger Fabric</w:t>
       </w:r>
       <w:r>
         <w:rPr>
@@ -5032,13 +4117,8 @@
         <w:footnoteReference w:id="5"/>
       </w:r>
       <w:r>
-        <w:t xml:space="preserve"> and </w:t>
-      </w:r>
-      <w:proofErr w:type="spellStart"/>
-      <w:r>
-        <w:t>Besu</w:t>
-      </w:r>
-      <w:proofErr w:type="spellEnd"/>
+        <w:t xml:space="preserve"> and Besu</w:t>
+      </w:r>
       <w:r>
         <w:rPr>
           <w:rStyle w:val="Refdenotaalpie"/>
@@ -5057,6 +4137,10 @@
       <w:r>
         <w:t>.</w:t>
       </w:r>
+      <w:bookmarkStart w:id="32" w:name="_GoBack"/>
+      <w:bookmarkEnd w:id="32"/>
+      <w:commentRangeStart w:id="33"/>
+      <w:commentRangeEnd w:id="33"/>
     </w:p>
     <w:p>
       <w:pPr>
@@ -5066,23 +4150,15 @@
           <w:numId w:val="0"/>
         </w:numPr>
       </w:pPr>
-      <w:bookmarkStart w:id="32" w:name="_Toc61313908"/>
+      <w:bookmarkStart w:id="34" w:name="_Toc61313908"/>
       <w:r>
         <w:t>Customer Platform</w:t>
       </w:r>
-      <w:bookmarkEnd w:id="32"/>
-    </w:p>
-    <w:p>
-      <w:r>
-        <w:t xml:space="preserve">The Customer platform provides one stop solution to register, control, manage devices, firmware and rollouts. It facilitates an intuitive and wholesome dashboard web interface to customers. It hides the complexity of distributed and decentralized technologies of the </w:t>
-      </w:r>
-      <w:proofErr w:type="spellStart"/>
-      <w:r>
-        <w:t>asvin</w:t>
-      </w:r>
-      <w:proofErr w:type="spellEnd"/>
-      <w:r>
-        <w:t xml:space="preserve"> Platform.</w:t>
+      <w:bookmarkEnd w:id="34"/>
+    </w:p>
+    <w:p>
+      <w:r>
+        <w:t>The Customer platform provides one stop solution to register, control, manage devices, firmware and rollouts. It facilitates an intuitive and wholesome dashboard web interface to customers. It hides the complexity of distributed and decentralized technologies of the asvin Platform.</w:t>
       </w:r>
     </w:p>
     <w:p>
@@ -5093,11 +4169,11 @@
           <w:numId w:val="0"/>
         </w:numPr>
       </w:pPr>
-      <w:bookmarkStart w:id="33" w:name="_Toc61313909"/>
+      <w:bookmarkStart w:id="35" w:name="_Toc61313909"/>
       <w:r>
         <w:t>Version Controller</w:t>
       </w:r>
-      <w:bookmarkEnd w:id="33"/>
+      <w:bookmarkEnd w:id="35"/>
     </w:p>
     <w:p>
       <w:r>
@@ -5107,68 +4183,12 @@
     <w:p>
       <w:r>
         <w:lastRenderedPageBreak/>
-        <w:t xml:space="preserve">The </w:t>
-      </w:r>
-      <w:proofErr w:type="spellStart"/>
-      <w:r>
-        <w:t>asvin</w:t>
-      </w:r>
-      <w:proofErr w:type="spellEnd"/>
-      <w:r>
-        <w:t xml:space="preserve"> platform exposes its services using the REST API </w:t>
-      </w:r>
-      <w:proofErr w:type="gramStart"/>
-      <w:r>
-        <w:t>end-points</w:t>
-      </w:r>
-      <w:proofErr w:type="gramEnd"/>
-      <w:r>
-        <w:t xml:space="preserve">. The other IoT services and platforms can interact with the </w:t>
-      </w:r>
-      <w:proofErr w:type="spellStart"/>
-      <w:r>
-        <w:t>asvin</w:t>
-      </w:r>
-      <w:proofErr w:type="spellEnd"/>
-      <w:r>
-        <w:t xml:space="preserve"> Platform using these APIs. The IoT agent forward its data to the platform using the respective API </w:t>
-      </w:r>
-      <w:proofErr w:type="gramStart"/>
-      <w:r>
-        <w:t>end-points</w:t>
-      </w:r>
-      <w:proofErr w:type="gramEnd"/>
-      <w:r>
-        <w:t xml:space="preserve">. The </w:t>
-      </w:r>
-      <w:proofErr w:type="spellStart"/>
-      <w:r>
-        <w:t>asvin</w:t>
-      </w:r>
-      <w:proofErr w:type="spellEnd"/>
-      <w:r>
-        <w:t xml:space="preserve"> Platform can send data to the Network Server directly as it also has REST API </w:t>
-      </w:r>
-      <w:proofErr w:type="gramStart"/>
-      <w:r>
-        <w:t>end-points</w:t>
-      </w:r>
-      <w:proofErr w:type="gramEnd"/>
-      <w:r>
-        <w:t xml:space="preserve"> or it can send data through the IoT Agent.</w:t>
-      </w:r>
-    </w:p>
-    <w:p>
-      <w:r>
-        <w:t xml:space="preserve">A critical security feature of </w:t>
-      </w:r>
-      <w:proofErr w:type="spellStart"/>
-      <w:r>
-        <w:t>IoTrust</w:t>
-      </w:r>
-      <w:proofErr w:type="spellEnd"/>
-      <w:r>
-        <w:t xml:space="preserve"> architecture is the use of the encryption key which is generated as the result of bootstrapping process. The key is exercised to encrypt the data sent by the End Device after the successful bootstrapping process. The encryption process keeps the data secured from the </w:t>
+        <w:t>The asvin platform exposes its services using the REST API end-points. The other IoT services and platforms can interact with the asvin Platform using these APIs. The IoT agent forward its data to the platform using the respective API end-points. The asvin Platform can send data to the Network Server directly as it also has REST API end-points or it can send data through the IoT Agent.</w:t>
+      </w:r>
+    </w:p>
+    <w:p>
+      <w:r>
+        <w:t xml:space="preserve">A critical security feature of IoTrust architecture is the use of the encryption key which is generated as the result of bootstrapping process. The key is exercised to encrypt the data sent by the End Device after the successful bootstrapping process. The encryption process keeps the data secured from the </w:t>
       </w:r>
       <w:hyperlink r:id="rId19">
         <w:r>
@@ -5184,15 +4204,7 @@
     </w:p>
     <w:p>
       <w:r>
-        <w:t xml:space="preserve">The communication channels among </w:t>
-      </w:r>
-      <w:proofErr w:type="spellStart"/>
-      <w:r>
-        <w:t>asvin</w:t>
-      </w:r>
-      <w:proofErr w:type="spellEnd"/>
-      <w:r>
-        <w:t xml:space="preserve"> Platform, IoT Agent and Network Server are secured using HTTPS. It is a secured extension of HTTP. TLS/SSL is used for encryption in HTTPS. It provides defence against </w:t>
+        <w:t xml:space="preserve">The communication channels among asvin Platform, IoT Agent and Network Server are secured using HTTPS. It is a secured extension of HTTP. TLS/SSL is used for encryption in HTTPS. It provides defence against </w:t>
       </w:r>
       <w:r>
         <w:t>man-in-middle</w:t>
@@ -5207,23 +4219,7 @@
         <w:footnoteReference w:id="8"/>
       </w:r>
       <w:r>
-        <w:t xml:space="preserve"> certificates are used to authenticate components of </w:t>
-      </w:r>
-      <w:proofErr w:type="spellStart"/>
-      <w:r>
-        <w:t>asvin</w:t>
-      </w:r>
-      <w:proofErr w:type="spellEnd"/>
-      <w:r>
-        <w:t xml:space="preserve"> Platform. These certificates include long term public and private keys for the server. These keys are employed to generate short-term session keys. The exchanges between clients and </w:t>
-      </w:r>
-      <w:proofErr w:type="spellStart"/>
-      <w:r>
-        <w:t>asvin</w:t>
-      </w:r>
-      <w:proofErr w:type="spellEnd"/>
-      <w:r>
-        <w:t xml:space="preserve"> Platform are encrypted using the session keys. It protects against eavesdropping and tampering.</w:t>
+        <w:t xml:space="preserve"> certificates are used to authenticate components of asvin Platform. These certificates include long term public and private keys for the server. These keys are employed to generate short-term session keys. The exchanges between clients and asvin Platform are encrypted using the session keys. It protects against eavesdropping and tampering.</w:t>
       </w:r>
     </w:p>
     <w:p>
@@ -5240,15 +4236,7 @@
     </w:p>
     <w:p>
       <w:r>
-        <w:t xml:space="preserve">The threat landscape of end devices is quite large. There are multiple pain points for an end-device where it can be compromised. An attacker can steal data from the device or employed it as a bot to raise </w:t>
-      </w:r>
-      <w:proofErr w:type="spellStart"/>
-      <w:r>
-        <w:t>DDos</w:t>
-      </w:r>
-      <w:proofErr w:type="spellEnd"/>
-      <w:r>
-        <w:t xml:space="preserve"> attacks. It is even more alarming when an end-device is part of a critical company network. The IETF has given guidelines</w:t>
+        <w:t>The threat landscape of end devices is quite large. There are multiple pain points for an end-device where it can be compromised. An attacker can steal data from the device or employed it as a bot to raise DDos attacks. It is even more alarming when an end-device is part of a critical company network. The IETF has given guidelines</w:t>
       </w:r>
       <w:r>
         <w:t xml:space="preserve"> </w:t>
@@ -5281,15 +4269,7 @@
         <w:t>that line, t</w:t>
       </w:r>
       <w:r>
-        <w:t xml:space="preserve">he </w:t>
-      </w:r>
-      <w:proofErr w:type="spellStart"/>
-      <w:r>
-        <w:t>asvin</w:t>
-      </w:r>
-      <w:proofErr w:type="spellEnd"/>
-      <w:r>
-        <w:t xml:space="preserve"> Platform </w:t>
+        <w:t xml:space="preserve">he asvin Platform </w:t>
       </w:r>
       <w:r>
         <w:t xml:space="preserve">will </w:t>
@@ -5298,36 +4278,12 @@
         <w:t>provide</w:t>
       </w:r>
       <w:r>
-        <w:t xml:space="preserve"> a novel dynamic trust monitoring feature in the </w:t>
-      </w:r>
-      <w:proofErr w:type="spellStart"/>
-      <w:r>
-        <w:t>IoTrust</w:t>
-      </w:r>
-      <w:proofErr w:type="spellEnd"/>
-      <w:r>
-        <w:t xml:space="preserve"> project. The aim of this feature is to monitor the end-devices continuously for external threats and raise an alarm on the dashboard before an end-device comes under threats.</w:t>
-      </w:r>
-    </w:p>
-    <w:p>
-      <w:r>
-        <w:t xml:space="preserve">The trust monitoring service includes scanning the critical characteristics of end-devices for an example number of successful patches, number of device reboots, last heartbeat from the device and availability of the encryption key generated after the secure bootstrapping process. All these parameters play crucial role to determine end-device security. The </w:t>
-      </w:r>
-      <w:proofErr w:type="spellStart"/>
-      <w:r>
-        <w:t>asvin</w:t>
-      </w:r>
-      <w:proofErr w:type="spellEnd"/>
-      <w:r>
-        <w:t xml:space="preserve"> Platform will collect these parameters from end-device in user defined configurable time interval. On the platform the parameters will be </w:t>
-      </w:r>
-      <w:proofErr w:type="gramStart"/>
-      <w:r>
-        <w:t>analysed</w:t>
-      </w:r>
-      <w:proofErr w:type="gramEnd"/>
-      <w:r>
-        <w:t xml:space="preserve"> and a dynamic trust score will be calculated. The platform will also generate a weekly, monthly trust monitoring report for end-devices.</w:t>
+        <w:t xml:space="preserve"> a novel dynamic trust monitoring feature in the IoTrust project. The aim of this feature is to monitor the end-devices continuously for external threats and raise an alarm on the dashboard before an end-device comes under threats.</w:t>
+      </w:r>
+    </w:p>
+    <w:p>
+      <w:r>
+        <w:t>The trust monitoring service includes scanning the critical characteristics of end-devices for an example number of successful patches, number of device reboots, last heartbeat from the device and availability of the encryption key generated after the secure bootstrapping process. All these parameters play crucial role to determine end-device security. The asvin Platform will collect these parameters from end-device in user defined configurable time interval. On the platform the parameters will be analysed and a dynamic trust score will be calculated. The platform will also generate a weekly, monthly trust monitoring report for end-devices.</w:t>
       </w:r>
     </w:p>
     <w:p>
@@ -5343,48 +4299,32 @@
         <w:ind w:left="432"/>
         <w:jc w:val="left"/>
       </w:pPr>
-      <w:bookmarkStart w:id="34" w:name="_Toc475965873"/>
-      <w:bookmarkStart w:id="35" w:name="_Toc508189537"/>
-      <w:bookmarkStart w:id="36" w:name="_Toc508192408"/>
-      <w:bookmarkStart w:id="37" w:name="_Toc535313314"/>
-      <w:bookmarkStart w:id="38" w:name="_Toc535313412"/>
-      <w:bookmarkStart w:id="39" w:name="_Toc535314320"/>
-      <w:bookmarkStart w:id="40" w:name="_Toc535314373"/>
-      <w:bookmarkStart w:id="41" w:name="_Toc61313910"/>
+      <w:bookmarkStart w:id="36" w:name="_Toc475965873"/>
+      <w:bookmarkStart w:id="37" w:name="_Toc508189537"/>
+      <w:bookmarkStart w:id="38" w:name="_Toc508192408"/>
+      <w:bookmarkStart w:id="39" w:name="_Toc535313314"/>
+      <w:bookmarkStart w:id="40" w:name="_Toc535313412"/>
+      <w:bookmarkStart w:id="41" w:name="_Toc535314320"/>
+      <w:bookmarkStart w:id="42" w:name="_Toc535314373"/>
+      <w:bookmarkStart w:id="43" w:name="_Toc61313910"/>
       <w:r>
         <w:t>Conclusions</w:t>
       </w:r>
-      <w:bookmarkEnd w:id="34"/>
-      <w:bookmarkEnd w:id="35"/>
       <w:bookmarkEnd w:id="36"/>
       <w:bookmarkEnd w:id="37"/>
       <w:bookmarkEnd w:id="38"/>
       <w:bookmarkEnd w:id="39"/>
       <w:bookmarkEnd w:id="40"/>
+      <w:bookmarkEnd w:id="41"/>
+      <w:bookmarkEnd w:id="42"/>
       <w:r>
         <w:t xml:space="preserve"> and next steps</w:t>
       </w:r>
-      <w:bookmarkEnd w:id="41"/>
-    </w:p>
-    <w:p>
-      <w:r>
-        <w:t xml:space="preserve">The </w:t>
-      </w:r>
-      <w:proofErr w:type="spellStart"/>
-      <w:r>
-        <w:t>IoTtrust</w:t>
-      </w:r>
-      <w:proofErr w:type="spellEnd"/>
-      <w:r>
-        <w:t xml:space="preserve"> architecture is designed and submitted in the deliverable D.1. This deliverable gives comprehensive information about each component of the architecture. Every component of the </w:t>
-      </w:r>
-      <w:proofErr w:type="spellStart"/>
-      <w:r>
-        <w:t>IoTtrust</w:t>
-      </w:r>
-      <w:proofErr w:type="spellEnd"/>
-      <w:r>
-        <w:t xml:space="preserve"> architecture is designed after multiple rounds of discussions. It will be employed as a reference for the future deliverables.</w:t>
+      <w:bookmarkEnd w:id="43"/>
+    </w:p>
+    <w:p>
+      <w:r>
+        <w:t>The IoTtrust architecture is designed and submitted in the deliverable D.1. This deliverable gives comprehensive information about each component of the architecture. Every component of the IoTtrust architecture is designed after multiple rounds of discussions. It will be employed as a reference for the future deliverables.</w:t>
       </w:r>
     </w:p>
     <w:p>
@@ -5395,6 +4335,7 @@
       <w:r>
         <w:rPr>
           <w:noProof/>
+          <w:lang w:val="es-ES" w:eastAsia="es-ES"/>
         </w:rPr>
         <w:lastRenderedPageBreak/>
         <w:drawing>
@@ -5445,7 +4386,7 @@
         <w:pStyle w:val="Descripcin"/>
         <w:jc w:val="center"/>
       </w:pPr>
-      <w:bookmarkStart w:id="42" w:name="_Ref61877986"/>
+      <w:bookmarkStart w:id="44" w:name="_Ref61877986"/>
       <w:r>
         <w:rPr>
           <w:sz w:val="22"/>
@@ -5489,7 +4430,7 @@
         </w:rPr>
         <w:fldChar w:fldCharType="end"/>
       </w:r>
-      <w:bookmarkEnd w:id="42"/>
+      <w:bookmarkEnd w:id="44"/>
       <w:r>
         <w:rPr>
           <w:sz w:val="22"/>
@@ -5530,23 +4471,7 @@
         <w:fldChar w:fldCharType="end"/>
       </w:r>
       <w:r>
-        <w:t xml:space="preserve"> gives an overview of the SCRUM framework with </w:t>
-      </w:r>
-      <w:proofErr w:type="gramStart"/>
-      <w:r>
-        <w:t>one week</w:t>
-      </w:r>
-      <w:proofErr w:type="gramEnd"/>
-      <w:r>
-        <w:t xml:space="preserve"> sprint. All tasks allocated during the week will be discussed in the sprint review meeting which includes the problems faced, solved and their status. This process will be executed iteratively for the </w:t>
-      </w:r>
-      <w:proofErr w:type="spellStart"/>
-      <w:r>
-        <w:t>IoTrust</w:t>
-      </w:r>
-      <w:proofErr w:type="spellEnd"/>
-      <w:r>
-        <w:t xml:space="preserve"> development of Task2. The further development process will result in a minimal viable product (MVP)</w:t>
+        <w:t xml:space="preserve"> gives an overview of the SCRUM framework with one week sprint. All tasks allocated during the week will be discussed in the sprint review meeting which includes the problems faced, solved and their status. This process will be executed iteratively for the IoTrust development of Task2. The further development process will result in a minimal viable product (MVP)</w:t>
       </w:r>
       <w:r>
         <w:rPr>
@@ -5555,15 +4480,7 @@
         <w:t xml:space="preserve"> that will be validated </w:t>
       </w:r>
       <w:r>
-        <w:t xml:space="preserve">in testbed laboratories of </w:t>
-      </w:r>
-      <w:proofErr w:type="spellStart"/>
-      <w:r>
-        <w:t>OdinS</w:t>
-      </w:r>
-      <w:proofErr w:type="spellEnd"/>
-      <w:r>
-        <w:t xml:space="preserve"> (Spain) and DW (Germany) as well as in two real-world pilots: Smart City of Murcia (Spain), and Industry Monitoring Applications (Germany). </w:t>
+        <w:t xml:space="preserve">in testbed laboratories of OdinS (Spain) and DW (Germany) as well as in two real-world pilots: Smart City of Murcia (Spain), and Industry Monitoring Applications (Germany). </w:t>
       </w:r>
     </w:p>
     <w:p/>
@@ -5579,8 +4496,8 @@
           <w:szCs w:val="32"/>
         </w:rPr>
       </w:pPr>
-      <w:bookmarkStart w:id="43" w:name="_Toc535314322"/>
-      <w:bookmarkStart w:id="44" w:name="_Toc535314375"/>
+      <w:bookmarkStart w:id="45" w:name="_Toc535314322"/>
+      <w:bookmarkStart w:id="46" w:name="_Toc535314375"/>
       <w:r>
         <w:br w:type="page"/>
       </w:r>
@@ -5589,14 +4506,14 @@
       <w:pPr>
         <w:pStyle w:val="Appendix"/>
       </w:pPr>
-      <w:bookmarkStart w:id="45" w:name="_Toc61313911"/>
+      <w:bookmarkStart w:id="47" w:name="_Toc61313911"/>
       <w:r>
         <w:lastRenderedPageBreak/>
         <w:t>Appendix</w:t>
       </w:r>
-      <w:bookmarkEnd w:id="43"/>
-      <w:bookmarkEnd w:id="44"/>
       <w:bookmarkEnd w:id="45"/>
+      <w:bookmarkEnd w:id="46"/>
+      <w:bookmarkEnd w:id="47"/>
     </w:p>
     <w:p>
       <w:pPr>
@@ -5609,14 +4526,14 @@
           <w:rStyle w:val="Ttulo1Car"/>
         </w:rPr>
       </w:pPr>
-      <w:bookmarkStart w:id="46" w:name="_Toc61313912"/>
+      <w:bookmarkStart w:id="48" w:name="_Toc61313912"/>
       <w:r>
         <w:rPr>
           <w:rStyle w:val="Ttulo1Car"/>
         </w:rPr>
         <w:t>Acronyms</w:t>
       </w:r>
-      <w:bookmarkEnd w:id="46"/>
+      <w:bookmarkEnd w:id="48"/>
     </w:p>
     <w:p/>
     <w:p>
@@ -5669,11 +4586,9 @@
       </w:r>
     </w:p>
     <w:p>
-      <w:proofErr w:type="spellStart"/>
       <w:r>
         <w:t>CoAP</w:t>
       </w:r>
-      <w:proofErr w:type="spellEnd"/>
       <w:r>
         <w:tab/>
       </w:r>
@@ -5699,15 +4614,7 @@
       </w:r>
       <w:r>
         <w:tab/>
-        <w:t xml:space="preserve">digital </w:t>
-      </w:r>
-      <w:proofErr w:type="spellStart"/>
-      <w:r>
-        <w:t>worx</w:t>
-      </w:r>
-      <w:proofErr w:type="spellEnd"/>
-      <w:r>
-        <w:t xml:space="preserve"> GmbH</w:t>
+        <w:t>digital worx GmbH</w:t>
       </w:r>
     </w:p>
     <w:p>
@@ -5751,9 +4658,6 @@
         <w:tab/>
       </w:r>
       <w:r>
-        <w:tab/>
-      </w:r>
-      <w:r>
         <w:t>Hypertext Transfer Protocol Secure</w:t>
       </w:r>
     </w:p>
@@ -5801,22 +4705,13 @@
       </w:r>
       <w:r>
         <w:tab/>
-      </w:r>
-      <w:proofErr w:type="spellStart"/>
-      <w:r>
-        <w:t>InterPlanetary</w:t>
-      </w:r>
-      <w:proofErr w:type="spellEnd"/>
-      <w:r>
-        <w:t xml:space="preserve"> File System</w:t>
-      </w:r>
-    </w:p>
-    <w:p>
-      <w:proofErr w:type="spellStart"/>
+        <w:t>InterPlanetary File System</w:t>
+      </w:r>
+    </w:p>
+    <w:p>
       <w:r>
         <w:t>LoRa</w:t>
       </w:r>
-      <w:proofErr w:type="spellEnd"/>
       <w:r>
         <w:tab/>
       </w:r>
@@ -5829,11 +4724,9 @@
       </w:r>
     </w:p>
     <w:p>
-      <w:proofErr w:type="spellStart"/>
       <w:r>
         <w:t>LoRaWAN</w:t>
       </w:r>
-      <w:proofErr w:type="spellEnd"/>
       <w:r>
         <w:tab/>
       </w:r>
@@ -5908,37 +4801,14 @@
     </w:p>
     <w:p>
       <w:r>
-        <w:t>PaaS</w:t>
+        <w:t>RADIUS</w:t>
       </w:r>
       <w:r>
         <w:tab/>
       </w:r>
       <w:r>
         <w:tab/>
-      </w:r>
-      <w:r>
-        <w:tab/>
-        <w:t>Platform as a Service</w:t>
-      </w:r>
-    </w:p>
-    <w:p>
-      <w:r>
-        <w:t>RADIUS</w:t>
-      </w:r>
-      <w:r>
-        <w:tab/>
-      </w:r>
-      <w:r>
-        <w:tab/>
-        <w:t xml:space="preserve">Remote Authentication Dial </w:t>
-      </w:r>
-      <w:proofErr w:type="gramStart"/>
-      <w:r>
-        <w:t>In</w:t>
-      </w:r>
-      <w:proofErr w:type="gramEnd"/>
-      <w:r>
-        <w:t xml:space="preserve"> User Service</w:t>
+        <w:t>Remote Authentication Dial In User Service</w:t>
       </w:r>
     </w:p>
     <w:p>
@@ -5973,6 +4843,23 @@
     </w:p>
     <w:p>
       <w:r>
+        <w:t>PaaS</w:t>
+      </w:r>
+      <w:r>
+        <w:tab/>
+      </w:r>
+      <w:r>
+        <w:tab/>
+      </w:r>
+      <w:r>
+        <w:tab/>
+      </w:r>
+      <w:r>
+        <w:t>Platform as a Service</w:t>
+      </w:r>
+    </w:p>
+    <w:p>
+      <w:r>
         <w:t>SCHC</w:t>
       </w:r>
       <w:r>
@@ -5995,21 +4882,8 @@
       <w:r>
         <w:tab/>
       </w:r>
-      <w:proofErr w:type="spellStart"/>
-      <w:r>
-        <w:t>LoRa</w:t>
-      </w:r>
-      <w:proofErr w:type="spellEnd"/>
-      <w:r>
-        <w:t>/</w:t>
-      </w:r>
-      <w:proofErr w:type="spellStart"/>
-      <w:r>
-        <w:t>LoRaWAN</w:t>
-      </w:r>
-      <w:proofErr w:type="spellEnd"/>
-      <w:r>
-        <w:t xml:space="preserve"> PHY radio coverage configuration parameter</w:t>
+      <w:r>
+        <w:t>LoRa/LoRaWAN PHY radio coverage configuration parameter</w:t>
       </w:r>
     </w:p>
     <w:p>
@@ -6084,8 +4958,24 @@
 </w:document>
 </file>
 
+<file path=word/commentsExtensible.xml><?xml version="1.0" encoding="utf-8"?>
+<w16cex:commentsExtensible xmlns:w16="http://schemas.microsoft.com/office/word/2018/wordml" xmlns:w16cex="http://schemas.microsoft.com/office/word/2018/wordml/cex" xmlns:mc="http://schemas.openxmlformats.org/markup-compatibility/2006" mc:Ignorable="w16 w16cex">
+  <w16cex:commentExtensible w16cex:durableId="7438558F" w16cex:dateUtc="2021-01-21T11:16:43.178Z"/>
+  <w16cex:commentExtensible w16cex:durableId="4C32B0A3" w16cex:dateUtc="2021-01-21T11:17:35.303Z"/>
+</w16cex:commentsExtensible>
+</file>
+
+<file path=word/commentsIds.xml><?xml version="1.0" encoding="utf-8"?>
+<w16cid:commentsIds xmlns:wpc="http://schemas.microsoft.com/office/word/2010/wordprocessingCanvas" xmlns:cx="http://schemas.microsoft.com/office/drawing/2014/chartex" xmlns:cx1="http://schemas.microsoft.com/office/drawing/2015/9/8/chartex" xmlns:cx2="http://schemas.microsoft.com/office/drawing/2015/10/21/chartex" xmlns:cx3="http://schemas.microsoft.com/office/drawing/2016/5/9/chartex" xmlns:cx4="http://schemas.microsoft.com/office/drawing/2016/5/10/chartex" xmlns:cx5="http://schemas.microsoft.com/office/drawing/2016/5/11/chartex" xmlns:cx6="http://schemas.microsoft.com/office/drawing/2016/5/12/chartex" xmlns:cx7="http://schemas.microsoft.com/office/drawing/2016/5/13/chartex" xmlns:cx8="http://schemas.microsoft.com/office/drawing/2016/5/14/chartex" xmlns:mc="http://schemas.openxmlformats.org/markup-compatibility/2006" xmlns:aink="http://schemas.microsoft.com/office/drawing/2016/ink" xmlns:am3d="http://schemas.microsoft.com/office/drawing/2017/model3d" xmlns:o="urn:schemas-microsoft-com:office:office" xmlns:r="http://schemas.openxmlformats.org/officeDocument/2006/relationships" xmlns:m="http://schemas.openxmlformats.org/officeDocument/2006/math" xmlns:v="urn:schemas-microsoft-com:vml" xmlns:wp14="http://schemas.microsoft.com/office/word/2010/wordprocessingDrawing" xmlns:wp="http://schemas.openxmlformats.org/drawingml/2006/wordprocessingDrawing" xmlns:w10="urn:schemas-microsoft-com:office:word" xmlns:w="http://schemas.openxmlformats.org/wordprocessingml/2006/main" xmlns:w14="http://schemas.microsoft.com/office/word/2010/wordml" xmlns:w15="http://schemas.microsoft.com/office/word/2012/wordml" xmlns:w16cid="http://schemas.microsoft.com/office/word/2016/wordml/cid" xmlns:w16se="http://schemas.microsoft.com/office/word/2015/wordml/symex" xmlns:wpg="http://schemas.microsoft.com/office/word/2010/wordprocessingGroup" xmlns:wpi="http://schemas.microsoft.com/office/word/2010/wordprocessingInk" xmlns:wne="http://schemas.microsoft.com/office/word/2006/wordml" xmlns:wps="http://schemas.microsoft.com/office/word/2010/wordprocessingShape" mc:Ignorable="w14 w15 w16se w16cid wp14">
+  <w16cid:commentId w16cid:paraId="7B468488" w16cid:durableId="23B1A987"/>
+  <w16cid:commentId w16cid:paraId="6AE8211D" w16cid:durableId="4C32B0A3"/>
+  <w16cid:commentId w16cid:paraId="2254DED1" w16cid:durableId="23B1B262"/>
+  <w16cid:commentId w16cid:paraId="53347CE5" w16cid:durableId="7438558F"/>
+</w16cid:commentsIds>
+</file>
+
 <file path=word/endnotes.xml><?xml version="1.0" encoding="utf-8"?>
-<w:endnotes xmlns:wpc="http://schemas.microsoft.com/office/word/2010/wordprocessingCanvas" xmlns:cx="http://schemas.microsoft.com/office/drawing/2014/chartex" xmlns:cx1="http://schemas.microsoft.com/office/drawing/2015/9/8/chartex" xmlns:cx2="http://schemas.microsoft.com/office/drawing/2015/10/21/chartex" xmlns:cx3="http://schemas.microsoft.com/office/drawing/2016/5/9/chartex" xmlns:cx4="http://schemas.microsoft.com/office/drawing/2016/5/10/chartex" xmlns:cx5="http://schemas.microsoft.com/office/drawing/2016/5/11/chartex" xmlns:cx6="http://schemas.microsoft.com/office/drawing/2016/5/12/chartex" xmlns:cx7="http://schemas.microsoft.com/office/drawing/2016/5/13/chartex" xmlns:cx8="http://schemas.microsoft.com/office/drawing/2016/5/14/chartex" xmlns:mc="http://schemas.openxmlformats.org/markup-compatibility/2006" xmlns:aink="http://schemas.microsoft.com/office/drawing/2016/ink" xmlns:am3d="http://schemas.microsoft.com/office/drawing/2017/model3d" xmlns:o="urn:schemas-microsoft-com:office:office" xmlns:r="http://schemas.openxmlformats.org/officeDocument/2006/relationships" xmlns:m="http://schemas.openxmlformats.org/officeDocument/2006/math" xmlns:v="urn:schemas-microsoft-com:vml" xmlns:wp14="http://schemas.microsoft.com/office/word/2010/wordprocessingDrawing" xmlns:wp="http://schemas.openxmlformats.org/drawingml/2006/wordprocessingDrawing" xmlns:w10="urn:schemas-microsoft-com:office:word" xmlns:w="http://schemas.openxmlformats.org/wordprocessingml/2006/main" xmlns:w14="http://schemas.microsoft.com/office/word/2010/wordml" xmlns:w15="http://schemas.microsoft.com/office/word/2012/wordml" xmlns:w16cex="http://schemas.microsoft.com/office/word/2018/wordml/cex" xmlns:w16cid="http://schemas.microsoft.com/office/word/2016/wordml/cid" xmlns:w16="http://schemas.microsoft.com/office/word/2018/wordml" xmlns:w16se="http://schemas.microsoft.com/office/word/2015/wordml/symex" xmlns:wpg="http://schemas.microsoft.com/office/word/2010/wordprocessingGroup" xmlns:wpi="http://schemas.microsoft.com/office/word/2010/wordprocessingInk" xmlns:wne="http://schemas.microsoft.com/office/word/2006/wordml" xmlns:wps="http://schemas.microsoft.com/office/word/2010/wordprocessingShape" mc:Ignorable="w14 w15 w16se w16cid w16 w16cex wp14">
+<w:endnotes xmlns:wpc="http://schemas.microsoft.com/office/word/2010/wordprocessingCanvas" xmlns:cx="http://schemas.microsoft.com/office/drawing/2014/chartex" xmlns:mc="http://schemas.openxmlformats.org/markup-compatibility/2006" xmlns:o="urn:schemas-microsoft-com:office:office" xmlns:r="http://schemas.openxmlformats.org/officeDocument/2006/relationships" xmlns:m="http://schemas.openxmlformats.org/officeDocument/2006/math" xmlns:v="urn:schemas-microsoft-com:vml" xmlns:wp14="http://schemas.microsoft.com/office/word/2010/wordprocessingDrawing" xmlns:wp="http://schemas.openxmlformats.org/drawingml/2006/wordprocessingDrawing" xmlns:w10="urn:schemas-microsoft-com:office:word" xmlns:w="http://schemas.openxmlformats.org/wordprocessingml/2006/main" xmlns:w14="http://schemas.microsoft.com/office/word/2010/wordml" xmlns:w15="http://schemas.microsoft.com/office/word/2012/wordml" xmlns:w16se="http://schemas.microsoft.com/office/word/2015/wordml/symex" xmlns:wpg="http://schemas.microsoft.com/office/word/2010/wordprocessingGroup" xmlns:wpi="http://schemas.microsoft.com/office/word/2010/wordprocessingInk" xmlns:wne="http://schemas.microsoft.com/office/word/2006/wordml" xmlns:wps="http://schemas.microsoft.com/office/word/2010/wordprocessingShape" mc:Ignorable="w14 w15 w16se wp14">
   <w:endnote w:type="separator" w:id="-1">
     <w:p>
       <w:r>
@@ -6220,35 +5110,7 @@
         <w:rPr>
           <w:lang w:val="de-DE"/>
         </w:rPr>
-        <w:t xml:space="preserve"> Bormann, C., </w:t>
-      </w:r>
-      <w:proofErr w:type="spellStart"/>
-      <w:r>
-        <w:rPr>
-          <w:lang w:val="de-DE"/>
-        </w:rPr>
-        <w:t>Ersue</w:t>
-      </w:r>
-      <w:proofErr w:type="spellEnd"/>
-      <w:r>
-        <w:rPr>
-          <w:lang w:val="de-DE"/>
-        </w:rPr>
-        <w:t xml:space="preserve">, M., &amp; </w:t>
-      </w:r>
-      <w:proofErr w:type="spellStart"/>
-      <w:r>
-        <w:rPr>
-          <w:lang w:val="de-DE"/>
-        </w:rPr>
-        <w:t>Keranen</w:t>
-      </w:r>
-      <w:proofErr w:type="spellEnd"/>
-      <w:r>
-        <w:rPr>
-          <w:lang w:val="de-DE"/>
-        </w:rPr>
-        <w:t xml:space="preserve">, A. (2014). </w:t>
+        <w:t xml:space="preserve"> Bormann, C., Ersue, M., &amp; Keranen, A. (2014). </w:t>
       </w:r>
       <w:r>
         <w:rPr>
@@ -6271,6 +5133,14 @@
         <w:t>RFC Editor. https://doi.org/10.17487/rfc7228</w:t>
       </w:r>
     </w:p>
+    <w:p>
+      <w:pPr>
+        <w:pStyle w:val="Textonotaalfinal"/>
+        <w:rPr>
+          <w:lang w:val="en-US"/>
+        </w:rPr>
+      </w:pPr>
+    </w:p>
   </w:endnote>
   <w:endnote w:id="8">
     <w:p>
@@ -6335,21 +5205,8 @@
       <w:r>
         <w:t xml:space="preserve"> </w:t>
       </w:r>
-      <w:proofErr w:type="spellStart"/>
-      <w:r>
-        <w:t>ChirpStack</w:t>
-      </w:r>
-      <w:proofErr w:type="spellEnd"/>
-      <w:r>
-        <w:t xml:space="preserve">, open-source </w:t>
-      </w:r>
-      <w:proofErr w:type="spellStart"/>
-      <w:r>
-        <w:t>LoRaWAN</w:t>
-      </w:r>
-      <w:proofErr w:type="spellEnd"/>
-      <w:r>
-        <w:t>® Network Server stack</w:t>
+      <w:r>
+        <w:t>ChirpStack, open-source LoRaWAN® Network Server stack</w:t>
       </w:r>
     </w:p>
   </w:endnote>
@@ -6408,19 +5265,11 @@
       <w:r>
         <w:t xml:space="preserve"> </w:t>
       </w:r>
-      <w:proofErr w:type="spellStart"/>
       <w:r>
         <w:rPr>
           <w:lang w:val="en-US"/>
         </w:rPr>
-        <w:t>Minaburo</w:t>
-      </w:r>
-      <w:proofErr w:type="spellEnd"/>
-      <w:r>
-        <w:rPr>
-          <w:lang w:val="en-US"/>
-        </w:rPr>
-        <w:t xml:space="preserve">, A., Toutain, L., Gomez, C., &amp; Barthel, D. (2020). </w:t>
+        <w:t xml:space="preserve">Minaburo, A., Toutain, L., Gomez, C., &amp; Barthel, D. (2020). </w:t>
       </w:r>
       <w:r>
         <w:rPr>
@@ -6465,21 +5314,7 @@
         <w:rPr>
           <w:lang w:val="en-US"/>
         </w:rPr>
-        <w:t xml:space="preserve">Deering, S., &amp; </w:t>
-      </w:r>
-      <w:proofErr w:type="spellStart"/>
-      <w:r>
-        <w:rPr>
-          <w:lang w:val="en-US"/>
-        </w:rPr>
-        <w:t>Hinden</w:t>
-      </w:r>
-      <w:proofErr w:type="spellEnd"/>
-      <w:r>
-        <w:rPr>
-          <w:lang w:val="en-US"/>
-        </w:rPr>
-        <w:t xml:space="preserve">, R. (2017). </w:t>
+        <w:t xml:space="preserve">Deering, S., &amp; Hinden, R. (2017). </w:t>
       </w:r>
       <w:r>
         <w:rPr>
@@ -6512,23 +5347,7 @@
         <w:t xml:space="preserve"> </w:t>
       </w:r>
       <w:r>
-        <w:t xml:space="preserve">Spence, D., Gross, G., de Laat, C., Farrell, S., </w:t>
-      </w:r>
-      <w:proofErr w:type="spellStart"/>
-      <w:r>
-        <w:t>Gommans</w:t>
-      </w:r>
-      <w:proofErr w:type="spellEnd"/>
-      <w:r>
-        <w:t xml:space="preserve">, L. H. M., Calhoun, P. R., Holdrege, M., de Bruijn, B. W., &amp; </w:t>
-      </w:r>
-      <w:proofErr w:type="spellStart"/>
-      <w:r>
-        <w:t>Vollbrecht</w:t>
-      </w:r>
-      <w:proofErr w:type="spellEnd"/>
-      <w:r>
-        <w:t>, J. (2000). AAA Authorization Framework (Issue 2904). RFC Editor. https://doi.org/10.17487/RFC2904</w:t>
+        <w:t>Spence, D., Gross, G., de Laat, C., Farrell, S., Gommans, L. H. M., Calhoun, P. R., Holdrege, M., de Bruijn, B. W., &amp; Vollbrecht, J. (2000). AAA Authorization Framework (Issue 2904). RFC Editor. https://doi.org/10.17487/RFC2904</w:t>
       </w:r>
     </w:p>
   </w:endnote>
@@ -6547,15 +5366,7 @@
         <w:t xml:space="preserve"> </w:t>
       </w:r>
       <w:r>
-        <w:t xml:space="preserve">Rubens, A., Rigney, C., Willens, S., &amp; Simpson, W. A. (2000). Remote Authentication Dial </w:t>
-      </w:r>
-      <w:proofErr w:type="gramStart"/>
-      <w:r>
-        <w:t>In</w:t>
-      </w:r>
-      <w:proofErr w:type="gramEnd"/>
-      <w:r>
-        <w:t xml:space="preserve"> User Service (RADIUS) (Issue 2865). RFC Editor. https://doi.org/10.17487/RFC2865</w:t>
+        <w:t>Rubens, A., Rigney, C., Willens, S., &amp; Simpson, W. A. (2000). Remote Authentication Dial In User Service (RADIUS) (Issue 2865). RFC Editor. https://doi.org/10.17487/RFC2865</w:t>
       </w:r>
     </w:p>
   </w:endnote>
@@ -6598,37 +5409,8 @@
       <w:r>
         <w:t xml:space="preserve"> </w:t>
       </w:r>
-      <w:proofErr w:type="spellStart"/>
-      <w:r>
-        <w:t>Aboba</w:t>
-      </w:r>
-      <w:proofErr w:type="spellEnd"/>
-      <w:r>
-        <w:t xml:space="preserve">, B., </w:t>
-      </w:r>
-      <w:proofErr w:type="spellStart"/>
-      <w:r>
-        <w:t>Blunk</w:t>
-      </w:r>
-      <w:proofErr w:type="spellEnd"/>
-      <w:r>
-        <w:t xml:space="preserve">, L., </w:t>
-      </w:r>
-      <w:proofErr w:type="spellStart"/>
-      <w:r>
-        <w:t>Vollbrecht</w:t>
-      </w:r>
-      <w:proofErr w:type="spellEnd"/>
-      <w:r>
-        <w:t xml:space="preserve">, J., &amp; Carlson, J. (2004). Extensible Authentication Protocol (EAP) (H. </w:t>
-      </w:r>
-      <w:proofErr w:type="spellStart"/>
-      <w:r>
-        <w:t>Levkowetz</w:t>
-      </w:r>
-      <w:proofErr w:type="spellEnd"/>
-      <w:r>
-        <w:t xml:space="preserve"> (ed.)). </w:t>
+      <w:r>
+        <w:t xml:space="preserve">Aboba, B., Blunk, L., Vollbrecht, J., &amp; Carlson, J. (2004). Extensible Authentication Protocol (EAP) (H. Levkowetz (ed.)). </w:t>
       </w:r>
       <w:r>
         <w:rPr>
@@ -6653,82 +5435,10 @@
         <w:rPr>
           <w:lang w:val="es-ES"/>
         </w:rPr>
-        <w:t xml:space="preserve"> </w:t>
-      </w:r>
-      <w:proofErr w:type="spellStart"/>
-      <w:r>
-        <w:rPr>
-          <w:lang w:val="es-ES"/>
-        </w:rPr>
-        <w:t>Garcia</w:t>
-      </w:r>
-      <w:proofErr w:type="spellEnd"/>
-      <w:r>
-        <w:rPr>
-          <w:lang w:val="es-ES"/>
-        </w:rPr>
-        <w:t xml:space="preserve">-Carrillo, D., </w:t>
-      </w:r>
-      <w:proofErr w:type="spellStart"/>
-      <w:r>
-        <w:rPr>
-          <w:lang w:val="es-ES"/>
-        </w:rPr>
-        <w:t>Marin-Lopez</w:t>
-      </w:r>
-      <w:proofErr w:type="spellEnd"/>
-      <w:r>
-        <w:rPr>
-          <w:lang w:val="es-ES"/>
-        </w:rPr>
-        <w:t xml:space="preserve">, R., </w:t>
-      </w:r>
-      <w:proofErr w:type="spellStart"/>
-      <w:r>
-        <w:rPr>
-          <w:lang w:val="es-ES"/>
-        </w:rPr>
-        <w:t>Kandasamy</w:t>
-      </w:r>
-      <w:proofErr w:type="spellEnd"/>
-      <w:r>
-        <w:rPr>
-          <w:lang w:val="es-ES"/>
-        </w:rPr>
-        <w:t xml:space="preserve">, A., &amp; </w:t>
-      </w:r>
-      <w:proofErr w:type="spellStart"/>
-      <w:r>
-        <w:rPr>
-          <w:lang w:val="es-ES"/>
-        </w:rPr>
-        <w:t>Pelov</w:t>
-      </w:r>
-      <w:proofErr w:type="spellEnd"/>
-      <w:r>
-        <w:rPr>
-          <w:lang w:val="es-ES"/>
-        </w:rPr>
-        <w:t xml:space="preserve">, A. (2017). </w:t>
-      </w:r>
-      <w:r>
-        <w:t xml:space="preserve">A </w:t>
-      </w:r>
-      <w:proofErr w:type="spellStart"/>
-      <w:r>
-        <w:t>CoAP</w:t>
-      </w:r>
-      <w:proofErr w:type="spellEnd"/>
-      <w:r>
-        <w:t>-Based Network Access Authentication Service for Low-Power Wide Area Networks: LO-</w:t>
-      </w:r>
-      <w:proofErr w:type="spellStart"/>
-      <w:r>
-        <w:t>CoAP</w:t>
-      </w:r>
-      <w:proofErr w:type="spellEnd"/>
-      <w:r>
-        <w:t>-EAP. Sensors, 17(11), 2646. https://doi.org/10.3390/s17112646</w:t>
+        <w:t xml:space="preserve"> Garcia-Carrillo, D., Marin-Lopez, R., Kandasamy, A., &amp; Pelov, A. (2017). </w:t>
+      </w:r>
+      <w:r>
+        <w:t>A CoAP-Based Network Access Authentication Service for Low-Power Wide Area Networks: LO-CoAP-EAP. Sensors, 17(11), 2646. https://doi.org/10.3390/s17112646</w:t>
       </w:r>
     </w:p>
   </w:endnote>
@@ -6750,23 +5460,7 @@
         <w:t xml:space="preserve"> </w:t>
       </w:r>
       <w:r>
-        <w:t>Shelby, Z., Hartke, K., &amp; Bormann, C. (2014). The Constrained Application Protocol (</w:t>
-      </w:r>
-      <w:proofErr w:type="spellStart"/>
-      <w:r>
-        <w:t>CoAP</w:t>
-      </w:r>
-      <w:proofErr w:type="spellEnd"/>
-      <w:r>
-        <w:t xml:space="preserve">). In Journal of Chemical Information and </w:t>
-      </w:r>
-      <w:proofErr w:type="spellStart"/>
-      <w:r>
-        <w:t>Modeling</w:t>
-      </w:r>
-      <w:proofErr w:type="spellEnd"/>
-      <w:r>
-        <w:t>. https://doi.org/10.17487/rfc7252</w:t>
+        <w:t>Shelby, Z., Hartke, K., &amp; Bormann, C. (2014). The Constrained Application Protocol (CoAP). In Journal of Chemical Information and Modeling. https://doi.org/10.17487/rfc7252</w:t>
       </w:r>
     </w:p>
   </w:endnote>
@@ -6787,19 +5481,11 @@
       <w:r>
         <w:t xml:space="preserve"> </w:t>
       </w:r>
-      <w:proofErr w:type="spellStart"/>
       <w:r>
         <w:rPr>
           <w:lang w:val="en-US"/>
         </w:rPr>
-        <w:t>Minaburo</w:t>
-      </w:r>
-      <w:proofErr w:type="spellEnd"/>
-      <w:r>
-        <w:rPr>
-          <w:lang w:val="en-US"/>
-        </w:rPr>
-        <w:t xml:space="preserve">, A., Toutain, L., &amp; Andreasen, R. (2020). </w:t>
+        <w:t xml:space="preserve">Minaburo, A., Toutain, L., &amp; Andreasen, R. (2020). </w:t>
       </w:r>
       <w:r>
         <w:rPr>
@@ -6807,82 +5493,102 @@
           <w:iCs/>
           <w:lang w:val="en-US"/>
         </w:rPr>
-        <w:t xml:space="preserve">LPWAN Static Context Header Compression (SCHC) for </w:t>
-      </w:r>
-      <w:proofErr w:type="spellStart"/>
+        <w:t>LPWAN Static Context Header Compression (SCHC) for CoAP</w:t>
+      </w:r>
+      <w:r>
+        <w:rPr>
+          <w:lang w:val="en-US"/>
+        </w:rPr>
+        <w:t xml:space="preserve"> (Issue draft-ietf-lpwan-coap-static-context-hc-16). Internet Engineering Task Force. https://datatracker.ietf.org/doc/html/draft-ietf-lpwan-coap-static-context-hc-1</w:t>
+      </w:r>
+      <w:r>
+        <w:rPr>
+          <w:lang w:val="en-US"/>
+        </w:rPr>
+        <w:t>6</w:t>
+      </w:r>
+    </w:p>
+  </w:endnote>
+  <w:endnote w:id="22">
+    <w:p>
+      <w:pPr>
+        <w:pStyle w:val="Textonotaalfinal"/>
+        <w:rPr>
+          <w:lang w:val="en-US"/>
+        </w:rPr>
+      </w:pPr>
+      <w:r>
+        <w:rPr>
+          <w:rStyle w:val="Refdenotaalfinal"/>
+        </w:rPr>
+        <w:endnoteRef/>
+      </w:r>
+      <w:r>
+        <w:t xml:space="preserve"> </w:t>
+      </w:r>
+      <w:r>
+        <w:rPr>
+          <w:lang w:val="en-US"/>
+        </w:rPr>
+        <w:t xml:space="preserve">Garcia-Morchon, O., Kumar, S., &amp; Sethi, M. (2019). </w:t>
+      </w:r>
       <w:r>
         <w:rPr>
           <w:i/>
           <w:iCs/>
           <w:lang w:val="en-US"/>
         </w:rPr>
-        <w:t>CoAP</w:t>
-      </w:r>
-      <w:proofErr w:type="spellEnd"/>
+        <w:t>Internet of Things (IoT) Security: State of the Art and Challenges</w:t>
+      </w:r>
       <w:r>
         <w:rPr>
           <w:lang w:val="en-US"/>
         </w:rPr>
-        <w:t xml:space="preserve"> (Issue draft-ietf-lpwan-coap-static-context-hc-16). Internet Engineering Task Force. https://datatracker.ietf.org/doc/html/draft-ietf-lpwan-coap-static-context-hc-1</w:t>
-      </w:r>
-      <w:r>
+        <w:t>. https://doi.org/10.17487/RFC8576</w:t>
+      </w:r>
+    </w:p>
+  </w:endnote>
+  <w:endnote w:id="23">
+    <w:p>
+      <w:pPr>
+        <w:pStyle w:val="Textonotaalfinal"/>
+      </w:pPr>
+      <w:r>
+        <w:rPr>
+          <w:rStyle w:val="Refdenotaalfinal"/>
+        </w:rPr>
+        <w:endnoteRef/>
+      </w:r>
+      <w:r>
+        <w:t xml:space="preserve"> </w:t>
+      </w:r>
+      <w:r>
+        <w:t>https://datatracker.ietf.org/wg/ace/charter/</w:t>
+      </w:r>
+    </w:p>
+  </w:endnote>
+  <w:endnote w:id="24">
+    <w:p>
+      <w:pPr>
+        <w:pStyle w:val="Textonotaalfinal"/>
         <w:rPr>
           <w:lang w:val="en-US"/>
         </w:rPr>
-        <w:t>6</w:t>
-      </w:r>
-    </w:p>
-  </w:endnote>
-  <w:endnote w:id="22">
-    <w:p>
-      <w:pPr>
-        <w:pStyle w:val="Textonotaalfinal"/>
+      </w:pPr>
+      <w:r>
+        <w:rPr>
+          <w:rStyle w:val="Refdenotaalfinal"/>
+        </w:rPr>
+        <w:endnoteRef/>
+      </w:r>
+      <w:r>
+        <w:t xml:space="preserve"> </w:t>
+      </w:r>
+      <w:r>
         <w:rPr>
           <w:lang w:val="en-US"/>
         </w:rPr>
-      </w:pPr>
-      <w:r>
-        <w:rPr>
-          <w:rStyle w:val="Refdenotaalfinal"/>
-        </w:rPr>
-        <w:endnoteRef/>
-      </w:r>
-      <w:r>
-        <w:t xml:space="preserve"> </w:t>
-      </w:r>
-      <w:r>
-        <w:rPr>
-          <w:lang w:val="en-US"/>
-        </w:rPr>
-        <w:t>Garcia-</w:t>
-      </w:r>
-      <w:proofErr w:type="spellStart"/>
-      <w:r>
-        <w:rPr>
-          <w:lang w:val="en-US"/>
-        </w:rPr>
-        <w:t>Morchon</w:t>
-      </w:r>
-      <w:proofErr w:type="spellEnd"/>
-      <w:r>
-        <w:rPr>
-          <w:lang w:val="en-US"/>
-        </w:rPr>
-        <w:t xml:space="preserve">, O., Kumar, S., &amp; </w:t>
-      </w:r>
-      <w:proofErr w:type="spellStart"/>
-      <w:r>
-        <w:rPr>
-          <w:lang w:val="en-US"/>
-        </w:rPr>
-        <w:t>Sethi</w:t>
-      </w:r>
-      <w:proofErr w:type="spellEnd"/>
-      <w:r>
-        <w:rPr>
-          <w:lang w:val="en-US"/>
-        </w:rPr>
-        <w:t xml:space="preserve">, M. (2019). </w:t>
+        <w:t xml:space="preserve">Garcia-Morchon, O., Kumar, S., &amp; Sethi, M. (2019). </w:t>
       </w:r>
       <w:r>
         <w:rPr>
@@ -6900,10 +5606,13 @@
       </w:r>
     </w:p>
   </w:endnote>
-  <w:endnote w:id="23">
+  <w:endnote w:id="25">
     <w:p>
       <w:pPr>
         <w:pStyle w:val="Textonotaalfinal"/>
+        <w:rPr>
+          <w:lang w:val="en-US"/>
+        </w:rPr>
       </w:pPr>
       <w:r>
         <w:rPr>
@@ -6915,60 +5624,10 @@
         <w:t xml:space="preserve"> </w:t>
       </w:r>
       <w:r>
-        <w:t>https://datatracker.ietf.org/wg/ace/charter/</w:t>
-      </w:r>
-    </w:p>
-  </w:endnote>
-  <w:endnote w:id="24">
-    <w:p>
-      <w:pPr>
-        <w:pStyle w:val="Textonotaalfinal"/>
         <w:rPr>
           <w:lang w:val="en-US"/>
         </w:rPr>
-      </w:pPr>
-      <w:r>
-        <w:rPr>
-          <w:rStyle w:val="Refdenotaalfinal"/>
-        </w:rPr>
-        <w:endnoteRef/>
-      </w:r>
-      <w:r>
-        <w:t xml:space="preserve"> </w:t>
-      </w:r>
-      <w:r>
-        <w:rPr>
-          <w:lang w:val="en-US"/>
-        </w:rPr>
-        <w:t>Garcia-</w:t>
-      </w:r>
-      <w:proofErr w:type="spellStart"/>
-      <w:r>
-        <w:rPr>
-          <w:lang w:val="en-US"/>
-        </w:rPr>
-        <w:t>Morchon</w:t>
-      </w:r>
-      <w:proofErr w:type="spellEnd"/>
-      <w:r>
-        <w:rPr>
-          <w:lang w:val="en-US"/>
-        </w:rPr>
-        <w:t xml:space="preserve">, O., Kumar, S., &amp; </w:t>
-      </w:r>
-      <w:proofErr w:type="spellStart"/>
-      <w:r>
-        <w:rPr>
-          <w:lang w:val="en-US"/>
-        </w:rPr>
-        <w:t>Sethi</w:t>
-      </w:r>
-      <w:proofErr w:type="spellEnd"/>
-      <w:r>
-        <w:rPr>
-          <w:lang w:val="en-US"/>
-        </w:rPr>
-        <w:t xml:space="preserve">, M. (2019). </w:t>
+        <w:t xml:space="preserve">Bormann, C., &amp; Hoffman, P. (2013). </w:t>
       </w:r>
       <w:r>
         <w:rPr>
@@ -6976,17 +5635,17 @@
           <w:iCs/>
           <w:lang w:val="en-US"/>
         </w:rPr>
-        <w:t>Internet of Things (IoT) Security: State of the Art and Challenges</w:t>
+        <w:t>Concise Binary Object Representation (CBOR)</w:t>
       </w:r>
       <w:r>
         <w:rPr>
           <w:lang w:val="en-US"/>
         </w:rPr>
-        <w:t>. https://doi.org/10.17487/RFC8576</w:t>
+        <w:t>. https://doi.org/10.17487/rfc7049</w:t>
       </w:r>
     </w:p>
   </w:endnote>
-  <w:endnote w:id="25">
+  <w:endnote w:id="26">
     <w:p>
       <w:pPr>
         <w:pStyle w:val="Textonotaalfinal"/>
@@ -7007,7 +5666,7 @@
         <w:rPr>
           <w:lang w:val="en-US"/>
         </w:rPr>
-        <w:t xml:space="preserve">Bormann, C., &amp; Hoffman, P. (2013). </w:t>
+        <w:t xml:space="preserve">Schaad, J. (2017). </w:t>
       </w:r>
       <w:r>
         <w:rPr>
@@ -7015,45 +5674,6 @@
           <w:iCs/>
           <w:lang w:val="en-US"/>
         </w:rPr>
-        <w:t>Concise Binary Object Representation (CBOR)</w:t>
-      </w:r>
-      <w:r>
-        <w:rPr>
-          <w:lang w:val="en-US"/>
-        </w:rPr>
-        <w:t>. https://doi.org/10.17487/rfc7049</w:t>
-      </w:r>
-    </w:p>
-  </w:endnote>
-  <w:endnote w:id="26">
-    <w:p>
-      <w:pPr>
-        <w:pStyle w:val="Textonotaalfinal"/>
-        <w:rPr>
-          <w:lang w:val="en-US"/>
-        </w:rPr>
-      </w:pPr>
-      <w:r>
-        <w:rPr>
-          <w:rStyle w:val="Refdenotaalfinal"/>
-        </w:rPr>
-        <w:endnoteRef/>
-      </w:r>
-      <w:r>
-        <w:t xml:space="preserve"> </w:t>
-      </w:r>
-      <w:r>
-        <w:rPr>
-          <w:lang w:val="en-US"/>
-        </w:rPr>
-        <w:t xml:space="preserve">Schaad, J. (2017). </w:t>
-      </w:r>
-      <w:r>
-        <w:rPr>
-          <w:i/>
-          <w:iCs/>
-          <w:lang w:val="en-US"/>
-        </w:rPr>
         <w:t>CBOR Object Signing and Encryption (COSE)</w:t>
       </w:r>
       <w:r>
@@ -7081,47 +5701,11 @@
       <w:r>
         <w:t xml:space="preserve"> </w:t>
       </w:r>
-      <w:proofErr w:type="spellStart"/>
       <w:r>
         <w:rPr>
           <w:lang w:val="en-US"/>
         </w:rPr>
-        <w:t>Selander</w:t>
-      </w:r>
-      <w:proofErr w:type="spellEnd"/>
-      <w:r>
-        <w:rPr>
-          <w:lang w:val="en-US"/>
-        </w:rPr>
-        <w:t xml:space="preserve">, G., </w:t>
-      </w:r>
-      <w:proofErr w:type="spellStart"/>
-      <w:r>
-        <w:rPr>
-          <w:lang w:val="en-US"/>
-        </w:rPr>
-        <w:t>Mattsson</w:t>
-      </w:r>
-      <w:proofErr w:type="spellEnd"/>
-      <w:r>
-        <w:rPr>
-          <w:lang w:val="en-US"/>
-        </w:rPr>
-        <w:t xml:space="preserve">, J., </w:t>
-      </w:r>
-      <w:proofErr w:type="spellStart"/>
-      <w:r>
-        <w:rPr>
-          <w:lang w:val="en-US"/>
-        </w:rPr>
-        <w:t>Palombini</w:t>
-      </w:r>
-      <w:proofErr w:type="spellEnd"/>
-      <w:r>
-        <w:rPr>
-          <w:lang w:val="en-US"/>
-        </w:rPr>
-        <w:t xml:space="preserve">, F., &amp; Seitz, L. (2019). </w:t>
+        <w:t xml:space="preserve">Selander, G., Mattsson, J., Palombini, F., &amp; Seitz, L. (2019). </w:t>
       </w:r>
       <w:r>
         <w:rPr>
@@ -7235,7 +5819,7 @@
 </file>
 
 <file path=word/footer1.xml><?xml version="1.0" encoding="utf-8"?>
-<w:ftr xmlns:wpc="http://schemas.microsoft.com/office/word/2010/wordprocessingCanvas" xmlns:cx="http://schemas.microsoft.com/office/drawing/2014/chartex" xmlns:cx1="http://schemas.microsoft.com/office/drawing/2015/9/8/chartex" xmlns:cx2="http://schemas.microsoft.com/office/drawing/2015/10/21/chartex" xmlns:cx3="http://schemas.microsoft.com/office/drawing/2016/5/9/chartex" xmlns:cx4="http://schemas.microsoft.com/office/drawing/2016/5/10/chartex" xmlns:cx5="http://schemas.microsoft.com/office/drawing/2016/5/11/chartex" xmlns:cx6="http://schemas.microsoft.com/office/drawing/2016/5/12/chartex" xmlns:cx7="http://schemas.microsoft.com/office/drawing/2016/5/13/chartex" xmlns:cx8="http://schemas.microsoft.com/office/drawing/2016/5/14/chartex" xmlns:mc="http://schemas.openxmlformats.org/markup-compatibility/2006" xmlns:aink="http://schemas.microsoft.com/office/drawing/2016/ink" xmlns:am3d="http://schemas.microsoft.com/office/drawing/2017/model3d" xmlns:o="urn:schemas-microsoft-com:office:office" xmlns:r="http://schemas.openxmlformats.org/officeDocument/2006/relationships" xmlns:m="http://schemas.openxmlformats.org/officeDocument/2006/math" xmlns:v="urn:schemas-microsoft-com:vml" xmlns:wp14="http://schemas.microsoft.com/office/word/2010/wordprocessingDrawing" xmlns:wp="http://schemas.openxmlformats.org/drawingml/2006/wordprocessingDrawing" xmlns:w10="urn:schemas-microsoft-com:office:word" xmlns:w="http://schemas.openxmlformats.org/wordprocessingml/2006/main" xmlns:w14="http://schemas.microsoft.com/office/word/2010/wordml" xmlns:w15="http://schemas.microsoft.com/office/word/2012/wordml" xmlns:w16cex="http://schemas.microsoft.com/office/word/2018/wordml/cex" xmlns:w16cid="http://schemas.microsoft.com/office/word/2016/wordml/cid" xmlns:w16="http://schemas.microsoft.com/office/word/2018/wordml" xmlns:w16se="http://schemas.microsoft.com/office/word/2015/wordml/symex" xmlns:wpg="http://schemas.microsoft.com/office/word/2010/wordprocessingGroup" xmlns:wpi="http://schemas.microsoft.com/office/word/2010/wordprocessingInk" xmlns:wne="http://schemas.microsoft.com/office/word/2006/wordml" xmlns:wps="http://schemas.microsoft.com/office/word/2010/wordprocessingShape" mc:Ignorable="w14 w15 w16se w16cid w16 w16cex wp14">
+<w:ftr xmlns:wpc="http://schemas.microsoft.com/office/word/2010/wordprocessingCanvas" xmlns:cx="http://schemas.microsoft.com/office/drawing/2014/chartex" xmlns:mc="http://schemas.openxmlformats.org/markup-compatibility/2006" xmlns:o="urn:schemas-microsoft-com:office:office" xmlns:r="http://schemas.openxmlformats.org/officeDocument/2006/relationships" xmlns:m="http://schemas.openxmlformats.org/officeDocument/2006/math" xmlns:v="urn:schemas-microsoft-com:vml" xmlns:wp14="http://schemas.microsoft.com/office/word/2010/wordprocessingDrawing" xmlns:wp="http://schemas.openxmlformats.org/drawingml/2006/wordprocessingDrawing" xmlns:w10="urn:schemas-microsoft-com:office:word" xmlns:w="http://schemas.openxmlformats.org/wordprocessingml/2006/main" xmlns:w14="http://schemas.microsoft.com/office/word/2010/wordml" xmlns:w15="http://schemas.microsoft.com/office/word/2012/wordml" xmlns:w16se="http://schemas.microsoft.com/office/word/2015/wordml/symex" xmlns:wpg="http://schemas.microsoft.com/office/word/2010/wordprocessingGroup" xmlns:wpi="http://schemas.microsoft.com/office/word/2010/wordprocessingInk" xmlns:wne="http://schemas.microsoft.com/office/word/2006/wordml" xmlns:wps="http://schemas.microsoft.com/office/word/2010/wordprocessingShape" mc:Ignorable="w14 w15 w16se wp14">
   <w:sdt>
     <w:sdtPr>
       <w:rPr>
@@ -7292,7 +5876,7 @@
 </file>
 
 <file path=word/footer2.xml><?xml version="1.0" encoding="utf-8"?>
-<w:ftr xmlns:wpc="http://schemas.microsoft.com/office/word/2010/wordprocessingCanvas" xmlns:cx="http://schemas.microsoft.com/office/drawing/2014/chartex" xmlns:cx1="http://schemas.microsoft.com/office/drawing/2015/9/8/chartex" xmlns:cx2="http://schemas.microsoft.com/office/drawing/2015/10/21/chartex" xmlns:cx3="http://schemas.microsoft.com/office/drawing/2016/5/9/chartex" xmlns:cx4="http://schemas.microsoft.com/office/drawing/2016/5/10/chartex" xmlns:cx5="http://schemas.microsoft.com/office/drawing/2016/5/11/chartex" xmlns:cx6="http://schemas.microsoft.com/office/drawing/2016/5/12/chartex" xmlns:cx7="http://schemas.microsoft.com/office/drawing/2016/5/13/chartex" xmlns:cx8="http://schemas.microsoft.com/office/drawing/2016/5/14/chartex" xmlns:mc="http://schemas.openxmlformats.org/markup-compatibility/2006" xmlns:aink="http://schemas.microsoft.com/office/drawing/2016/ink" xmlns:am3d="http://schemas.microsoft.com/office/drawing/2017/model3d" xmlns:o="urn:schemas-microsoft-com:office:office" xmlns:r="http://schemas.openxmlformats.org/officeDocument/2006/relationships" xmlns:m="http://schemas.openxmlformats.org/officeDocument/2006/math" xmlns:v="urn:schemas-microsoft-com:vml" xmlns:wp14="http://schemas.microsoft.com/office/word/2010/wordprocessingDrawing" xmlns:wp="http://schemas.openxmlformats.org/drawingml/2006/wordprocessingDrawing" xmlns:w10="urn:schemas-microsoft-com:office:word" xmlns:w="http://schemas.openxmlformats.org/wordprocessingml/2006/main" xmlns:w14="http://schemas.microsoft.com/office/word/2010/wordml" xmlns:w15="http://schemas.microsoft.com/office/word/2012/wordml" xmlns:w16cex="http://schemas.microsoft.com/office/word/2018/wordml/cex" xmlns:w16cid="http://schemas.microsoft.com/office/word/2016/wordml/cid" xmlns:w16="http://schemas.microsoft.com/office/word/2018/wordml" xmlns:w16se="http://schemas.microsoft.com/office/word/2015/wordml/symex" xmlns:wpg="http://schemas.microsoft.com/office/word/2010/wordprocessingGroup" xmlns:wpi="http://schemas.microsoft.com/office/word/2010/wordprocessingInk" xmlns:wne="http://schemas.microsoft.com/office/word/2006/wordml" xmlns:wps="http://schemas.microsoft.com/office/word/2010/wordprocessingShape" mc:Ignorable="w14 w15 w16se w16cid w16 w16cex wp14">
+<w:ftr xmlns:wpc="http://schemas.microsoft.com/office/word/2010/wordprocessingCanvas" xmlns:cx="http://schemas.microsoft.com/office/drawing/2014/chartex" xmlns:mc="http://schemas.openxmlformats.org/markup-compatibility/2006" xmlns:o="urn:schemas-microsoft-com:office:office" xmlns:r="http://schemas.openxmlformats.org/officeDocument/2006/relationships" xmlns:m="http://schemas.openxmlformats.org/officeDocument/2006/math" xmlns:v="urn:schemas-microsoft-com:vml" xmlns:wp14="http://schemas.microsoft.com/office/word/2010/wordprocessingDrawing" xmlns:wp="http://schemas.openxmlformats.org/drawingml/2006/wordprocessingDrawing" xmlns:w10="urn:schemas-microsoft-com:office:word" xmlns:w="http://schemas.openxmlformats.org/wordprocessingml/2006/main" xmlns:w14="http://schemas.microsoft.com/office/word/2010/wordml" xmlns:w15="http://schemas.microsoft.com/office/word/2012/wordml" xmlns:w16se="http://schemas.microsoft.com/office/word/2015/wordml/symex" xmlns:wpg="http://schemas.microsoft.com/office/word/2010/wordprocessingGroup" xmlns:wpi="http://schemas.microsoft.com/office/word/2010/wordprocessingInk" xmlns:wne="http://schemas.microsoft.com/office/word/2006/wordml" xmlns:wps="http://schemas.microsoft.com/office/word/2010/wordprocessingShape" mc:Ignorable="w14 w15 w16se wp14">
   <w:p>
     <w:pPr>
       <w:pStyle w:val="Piedepgina"/>
@@ -7302,7 +5886,6 @@
         <w:rFonts w:ascii="Montserrat Light" w:hAnsi="Montserrat Light"/>
       </w:rPr>
     </w:pPr>
-    <w:proofErr w:type="spellStart"/>
     <w:r>
       <w:rPr>
         <w:rFonts w:ascii="Montserrat Light" w:hAnsi="Montserrat Light"/>
@@ -7311,7 +5894,6 @@
       </w:rPr>
       <w:t>NGI_Trust</w:t>
     </w:r>
-    <w:proofErr w:type="spellEnd"/>
     <w:r>
       <w:rPr>
         <w:rFonts w:ascii="Montserrat Light" w:hAnsi="Montserrat Light"/>
@@ -7349,7 +5931,7 @@
 </file>
 
 <file path=word/footer3.xml><?xml version="1.0" encoding="utf-8"?>
-<w:ftr xmlns:wpc="http://schemas.microsoft.com/office/word/2010/wordprocessingCanvas" xmlns:cx="http://schemas.microsoft.com/office/drawing/2014/chartex" xmlns:cx1="http://schemas.microsoft.com/office/drawing/2015/9/8/chartex" xmlns:cx2="http://schemas.microsoft.com/office/drawing/2015/10/21/chartex" xmlns:cx3="http://schemas.microsoft.com/office/drawing/2016/5/9/chartex" xmlns:cx4="http://schemas.microsoft.com/office/drawing/2016/5/10/chartex" xmlns:cx5="http://schemas.microsoft.com/office/drawing/2016/5/11/chartex" xmlns:cx6="http://schemas.microsoft.com/office/drawing/2016/5/12/chartex" xmlns:cx7="http://schemas.microsoft.com/office/drawing/2016/5/13/chartex" xmlns:cx8="http://schemas.microsoft.com/office/drawing/2016/5/14/chartex" xmlns:mc="http://schemas.openxmlformats.org/markup-compatibility/2006" xmlns:aink="http://schemas.microsoft.com/office/drawing/2016/ink" xmlns:am3d="http://schemas.microsoft.com/office/drawing/2017/model3d" xmlns:o="urn:schemas-microsoft-com:office:office" xmlns:r="http://schemas.openxmlformats.org/officeDocument/2006/relationships" xmlns:m="http://schemas.openxmlformats.org/officeDocument/2006/math" xmlns:v="urn:schemas-microsoft-com:vml" xmlns:wp14="http://schemas.microsoft.com/office/word/2010/wordprocessingDrawing" xmlns:wp="http://schemas.openxmlformats.org/drawingml/2006/wordprocessingDrawing" xmlns:w10="urn:schemas-microsoft-com:office:word" xmlns:w="http://schemas.openxmlformats.org/wordprocessingml/2006/main" xmlns:w14="http://schemas.microsoft.com/office/word/2010/wordml" xmlns:w15="http://schemas.microsoft.com/office/word/2012/wordml" xmlns:w16cex="http://schemas.microsoft.com/office/word/2018/wordml/cex" xmlns:w16cid="http://schemas.microsoft.com/office/word/2016/wordml/cid" xmlns:w16="http://schemas.microsoft.com/office/word/2018/wordml" xmlns:w16se="http://schemas.microsoft.com/office/word/2015/wordml/symex" xmlns:wpg="http://schemas.microsoft.com/office/word/2010/wordprocessingGroup" xmlns:wpi="http://schemas.microsoft.com/office/word/2010/wordprocessingInk" xmlns:wne="http://schemas.microsoft.com/office/word/2006/wordml" xmlns:wps="http://schemas.microsoft.com/office/word/2010/wordprocessingShape" mc:Ignorable="w14 w15 w16se w16cid w16 w16cex wp14">
+<w:ftr xmlns:wpc="http://schemas.microsoft.com/office/word/2010/wordprocessingCanvas" xmlns:cx="http://schemas.microsoft.com/office/drawing/2014/chartex" xmlns:mc="http://schemas.openxmlformats.org/markup-compatibility/2006" xmlns:o="urn:schemas-microsoft-com:office:office" xmlns:r="http://schemas.openxmlformats.org/officeDocument/2006/relationships" xmlns:m="http://schemas.openxmlformats.org/officeDocument/2006/math" xmlns:v="urn:schemas-microsoft-com:vml" xmlns:wp14="http://schemas.microsoft.com/office/word/2010/wordprocessingDrawing" xmlns:wp="http://schemas.openxmlformats.org/drawingml/2006/wordprocessingDrawing" xmlns:w10="urn:schemas-microsoft-com:office:word" xmlns:w="http://schemas.openxmlformats.org/wordprocessingml/2006/main" xmlns:w14="http://schemas.microsoft.com/office/word/2010/wordml" xmlns:w15="http://schemas.microsoft.com/office/word/2012/wordml" xmlns:w16se="http://schemas.microsoft.com/office/word/2015/wordml/symex" xmlns:wpg="http://schemas.microsoft.com/office/word/2010/wordprocessingGroup" xmlns:wpi="http://schemas.microsoft.com/office/word/2010/wordprocessingInk" xmlns:wne="http://schemas.microsoft.com/office/word/2006/wordml" xmlns:wps="http://schemas.microsoft.com/office/word/2010/wordprocessingShape" mc:Ignorable="w14 w15 w16se wp14">
   <w:sdt>
     <w:sdtPr>
       <w:rPr>
@@ -7406,7 +5988,7 @@
 </file>
 
 <file path=word/footer4.xml><?xml version="1.0" encoding="utf-8"?>
-<w:ftr xmlns:wpc="http://schemas.microsoft.com/office/word/2010/wordprocessingCanvas" xmlns:cx="http://schemas.microsoft.com/office/drawing/2014/chartex" xmlns:cx1="http://schemas.microsoft.com/office/drawing/2015/9/8/chartex" xmlns:cx2="http://schemas.microsoft.com/office/drawing/2015/10/21/chartex" xmlns:cx3="http://schemas.microsoft.com/office/drawing/2016/5/9/chartex" xmlns:cx4="http://schemas.microsoft.com/office/drawing/2016/5/10/chartex" xmlns:cx5="http://schemas.microsoft.com/office/drawing/2016/5/11/chartex" xmlns:cx6="http://schemas.microsoft.com/office/drawing/2016/5/12/chartex" xmlns:cx7="http://schemas.microsoft.com/office/drawing/2016/5/13/chartex" xmlns:cx8="http://schemas.microsoft.com/office/drawing/2016/5/14/chartex" xmlns:mc="http://schemas.openxmlformats.org/markup-compatibility/2006" xmlns:aink="http://schemas.microsoft.com/office/drawing/2016/ink" xmlns:am3d="http://schemas.microsoft.com/office/drawing/2017/model3d" xmlns:o="urn:schemas-microsoft-com:office:office" xmlns:r="http://schemas.openxmlformats.org/officeDocument/2006/relationships" xmlns:m="http://schemas.openxmlformats.org/officeDocument/2006/math" xmlns:v="urn:schemas-microsoft-com:vml" xmlns:wp14="http://schemas.microsoft.com/office/word/2010/wordprocessingDrawing" xmlns:wp="http://schemas.openxmlformats.org/drawingml/2006/wordprocessingDrawing" xmlns:w10="urn:schemas-microsoft-com:office:word" xmlns:w="http://schemas.openxmlformats.org/wordprocessingml/2006/main" xmlns:w14="http://schemas.microsoft.com/office/word/2010/wordml" xmlns:w15="http://schemas.microsoft.com/office/word/2012/wordml" xmlns:w16cex="http://schemas.microsoft.com/office/word/2018/wordml/cex" xmlns:w16cid="http://schemas.microsoft.com/office/word/2016/wordml/cid" xmlns:w16="http://schemas.microsoft.com/office/word/2018/wordml" xmlns:w16se="http://schemas.microsoft.com/office/word/2015/wordml/symex" xmlns:wpg="http://schemas.microsoft.com/office/word/2010/wordprocessingGroup" xmlns:wpi="http://schemas.microsoft.com/office/word/2010/wordprocessingInk" xmlns:wne="http://schemas.microsoft.com/office/word/2006/wordml" xmlns:wps="http://schemas.microsoft.com/office/word/2010/wordprocessingShape" mc:Ignorable="w14 w15 w16se w16cid w16 w16cex wp14">
+<w:ftr xmlns:wpc="http://schemas.microsoft.com/office/word/2010/wordprocessingCanvas" xmlns:cx="http://schemas.microsoft.com/office/drawing/2014/chartex" xmlns:mc="http://schemas.openxmlformats.org/markup-compatibility/2006" xmlns:o="urn:schemas-microsoft-com:office:office" xmlns:r="http://schemas.openxmlformats.org/officeDocument/2006/relationships" xmlns:m="http://schemas.openxmlformats.org/officeDocument/2006/math" xmlns:v="urn:schemas-microsoft-com:vml" xmlns:wp14="http://schemas.microsoft.com/office/word/2010/wordprocessingDrawing" xmlns:wp="http://schemas.openxmlformats.org/drawingml/2006/wordprocessingDrawing" xmlns:w10="urn:schemas-microsoft-com:office:word" xmlns:w="http://schemas.openxmlformats.org/wordprocessingml/2006/main" xmlns:w14="http://schemas.microsoft.com/office/word/2010/wordml" xmlns:w15="http://schemas.microsoft.com/office/word/2012/wordml" xmlns:w16se="http://schemas.microsoft.com/office/word/2015/wordml/symex" xmlns:wpg="http://schemas.microsoft.com/office/word/2010/wordprocessingGroup" xmlns:wpi="http://schemas.microsoft.com/office/word/2010/wordprocessingInk" xmlns:wne="http://schemas.microsoft.com/office/word/2006/wordml" xmlns:wps="http://schemas.microsoft.com/office/word/2010/wordprocessingShape" mc:Ignorable="w14 w15 w16se wp14">
   <w:sdt>
     <w:sdtPr>
       <w:rPr>
@@ -7455,7 +6037,7 @@
             <w:rStyle w:val="Nmerodepgina"/>
             <w:noProof/>
           </w:rPr>
-          <w:t>1</w:t>
+          <w:t>12</w:t>
         </w:r>
         <w:r>
           <w:rPr>
@@ -7475,7 +6057,6 @@
         <w:rFonts w:ascii="Montserrat Light" w:hAnsi="Montserrat Light"/>
       </w:rPr>
     </w:pPr>
-    <w:proofErr w:type="spellStart"/>
     <w:r>
       <w:rPr>
         <w:rFonts w:ascii="Montserrat Light" w:hAnsi="Montserrat Light"/>
@@ -7484,7 +6065,6 @@
       </w:rPr>
       <w:t>NGI_Trust</w:t>
     </w:r>
-    <w:proofErr w:type="spellEnd"/>
     <w:r>
       <w:rPr>
         <w:rFonts w:ascii="Montserrat Light" w:hAnsi="Montserrat Light"/>
@@ -7520,7 +6100,7 @@
 </file>
 
 <file path=word/footer5.xml><?xml version="1.0" encoding="utf-8"?>
-<w:ftr xmlns:wpc="http://schemas.microsoft.com/office/word/2010/wordprocessingCanvas" xmlns:cx="http://schemas.microsoft.com/office/drawing/2014/chartex" xmlns:cx1="http://schemas.microsoft.com/office/drawing/2015/9/8/chartex" xmlns:cx2="http://schemas.microsoft.com/office/drawing/2015/10/21/chartex" xmlns:cx3="http://schemas.microsoft.com/office/drawing/2016/5/9/chartex" xmlns:cx4="http://schemas.microsoft.com/office/drawing/2016/5/10/chartex" xmlns:cx5="http://schemas.microsoft.com/office/drawing/2016/5/11/chartex" xmlns:cx6="http://schemas.microsoft.com/office/drawing/2016/5/12/chartex" xmlns:cx7="http://schemas.microsoft.com/office/drawing/2016/5/13/chartex" xmlns:cx8="http://schemas.microsoft.com/office/drawing/2016/5/14/chartex" xmlns:mc="http://schemas.openxmlformats.org/markup-compatibility/2006" xmlns:aink="http://schemas.microsoft.com/office/drawing/2016/ink" xmlns:am3d="http://schemas.microsoft.com/office/drawing/2017/model3d" xmlns:o="urn:schemas-microsoft-com:office:office" xmlns:r="http://schemas.openxmlformats.org/officeDocument/2006/relationships" xmlns:m="http://schemas.openxmlformats.org/officeDocument/2006/math" xmlns:v="urn:schemas-microsoft-com:vml" xmlns:wp14="http://schemas.microsoft.com/office/word/2010/wordprocessingDrawing" xmlns:wp="http://schemas.openxmlformats.org/drawingml/2006/wordprocessingDrawing" xmlns:w10="urn:schemas-microsoft-com:office:word" xmlns:w="http://schemas.openxmlformats.org/wordprocessingml/2006/main" xmlns:w14="http://schemas.microsoft.com/office/word/2010/wordml" xmlns:w15="http://schemas.microsoft.com/office/word/2012/wordml" xmlns:w16cex="http://schemas.microsoft.com/office/word/2018/wordml/cex" xmlns:w16cid="http://schemas.microsoft.com/office/word/2016/wordml/cid" xmlns:w16="http://schemas.microsoft.com/office/word/2018/wordml" xmlns:w16se="http://schemas.microsoft.com/office/word/2015/wordml/symex" xmlns:wpg="http://schemas.microsoft.com/office/word/2010/wordprocessingGroup" xmlns:wpi="http://schemas.microsoft.com/office/word/2010/wordprocessingInk" xmlns:wne="http://schemas.microsoft.com/office/word/2006/wordml" xmlns:wps="http://schemas.microsoft.com/office/word/2010/wordprocessingShape" mc:Ignorable="w14 w15 w16se w16cid w16 w16cex wp14">
+<w:ftr xmlns:wpc="http://schemas.microsoft.com/office/word/2010/wordprocessingCanvas" xmlns:cx="http://schemas.microsoft.com/office/drawing/2014/chartex" xmlns:mc="http://schemas.openxmlformats.org/markup-compatibility/2006" xmlns:o="urn:schemas-microsoft-com:office:office" xmlns:r="http://schemas.openxmlformats.org/officeDocument/2006/relationships" xmlns:m="http://schemas.openxmlformats.org/officeDocument/2006/math" xmlns:v="urn:schemas-microsoft-com:vml" xmlns:wp14="http://schemas.microsoft.com/office/word/2010/wordprocessingDrawing" xmlns:wp="http://schemas.openxmlformats.org/drawingml/2006/wordprocessingDrawing" xmlns:w10="urn:schemas-microsoft-com:office:word" xmlns:w="http://schemas.openxmlformats.org/wordprocessingml/2006/main" xmlns:w14="http://schemas.microsoft.com/office/word/2010/wordml" xmlns:w15="http://schemas.microsoft.com/office/word/2012/wordml" xmlns:w16se="http://schemas.microsoft.com/office/word/2015/wordml/symex" xmlns:wpg="http://schemas.microsoft.com/office/word/2010/wordprocessingGroup" xmlns:wpi="http://schemas.microsoft.com/office/word/2010/wordprocessingInk" xmlns:wne="http://schemas.microsoft.com/office/word/2006/wordml" xmlns:wps="http://schemas.microsoft.com/office/word/2010/wordprocessingShape" mc:Ignorable="w14 w15 w16se wp14">
   <w:p>
     <w:pPr>
       <w:pStyle w:val="Piedepgina"/>
@@ -7530,7 +6110,7 @@
 </file>
 
 <file path=word/footnotes.xml><?xml version="1.0" encoding="utf-8"?>
-<w:footnotes xmlns:wpc="http://schemas.microsoft.com/office/word/2010/wordprocessingCanvas" xmlns:cx="http://schemas.microsoft.com/office/drawing/2014/chartex" xmlns:cx1="http://schemas.microsoft.com/office/drawing/2015/9/8/chartex" xmlns:cx2="http://schemas.microsoft.com/office/drawing/2015/10/21/chartex" xmlns:cx3="http://schemas.microsoft.com/office/drawing/2016/5/9/chartex" xmlns:cx4="http://schemas.microsoft.com/office/drawing/2016/5/10/chartex" xmlns:cx5="http://schemas.microsoft.com/office/drawing/2016/5/11/chartex" xmlns:cx6="http://schemas.microsoft.com/office/drawing/2016/5/12/chartex" xmlns:cx7="http://schemas.microsoft.com/office/drawing/2016/5/13/chartex" xmlns:cx8="http://schemas.microsoft.com/office/drawing/2016/5/14/chartex" xmlns:mc="http://schemas.openxmlformats.org/markup-compatibility/2006" xmlns:aink="http://schemas.microsoft.com/office/drawing/2016/ink" xmlns:am3d="http://schemas.microsoft.com/office/drawing/2017/model3d" xmlns:o="urn:schemas-microsoft-com:office:office" xmlns:r="http://schemas.openxmlformats.org/officeDocument/2006/relationships" xmlns:m="http://schemas.openxmlformats.org/officeDocument/2006/math" xmlns:v="urn:schemas-microsoft-com:vml" xmlns:wp14="http://schemas.microsoft.com/office/word/2010/wordprocessingDrawing" xmlns:wp="http://schemas.openxmlformats.org/drawingml/2006/wordprocessingDrawing" xmlns:w10="urn:schemas-microsoft-com:office:word" xmlns:w="http://schemas.openxmlformats.org/wordprocessingml/2006/main" xmlns:w14="http://schemas.microsoft.com/office/word/2010/wordml" xmlns:w15="http://schemas.microsoft.com/office/word/2012/wordml" xmlns:w16cex="http://schemas.microsoft.com/office/word/2018/wordml/cex" xmlns:w16cid="http://schemas.microsoft.com/office/word/2016/wordml/cid" xmlns:w16="http://schemas.microsoft.com/office/word/2018/wordml" xmlns:w16se="http://schemas.microsoft.com/office/word/2015/wordml/symex" xmlns:wpg="http://schemas.microsoft.com/office/word/2010/wordprocessingGroup" xmlns:wpi="http://schemas.microsoft.com/office/word/2010/wordprocessingInk" xmlns:wne="http://schemas.microsoft.com/office/word/2006/wordml" xmlns:wps="http://schemas.microsoft.com/office/word/2010/wordprocessingShape" mc:Ignorable="w14 w15 w16se w16cid w16 w16cex wp14">
+<w:footnotes xmlns:wpc="http://schemas.microsoft.com/office/word/2010/wordprocessingCanvas" xmlns:cx="http://schemas.microsoft.com/office/drawing/2014/chartex" xmlns:mc="http://schemas.openxmlformats.org/markup-compatibility/2006" xmlns:o="urn:schemas-microsoft-com:office:office" xmlns:r="http://schemas.openxmlformats.org/officeDocument/2006/relationships" xmlns:m="http://schemas.openxmlformats.org/officeDocument/2006/math" xmlns:v="urn:schemas-microsoft-com:vml" xmlns:wp14="http://schemas.microsoft.com/office/word/2010/wordprocessingDrawing" xmlns:wp="http://schemas.openxmlformats.org/drawingml/2006/wordprocessingDrawing" xmlns:w10="urn:schemas-microsoft-com:office:word" xmlns:w="http://schemas.openxmlformats.org/wordprocessingml/2006/main" xmlns:w14="http://schemas.microsoft.com/office/word/2010/wordml" xmlns:w15="http://schemas.microsoft.com/office/word/2012/wordml" xmlns:w16se="http://schemas.microsoft.com/office/word/2015/wordml/symex" xmlns:wpg="http://schemas.microsoft.com/office/word/2010/wordprocessingGroup" xmlns:wpi="http://schemas.microsoft.com/office/word/2010/wordprocessingInk" xmlns:wne="http://schemas.microsoft.com/office/word/2006/wordml" xmlns:wps="http://schemas.microsoft.com/office/word/2010/wordprocessingShape" mc:Ignorable="w14 w15 w16se wp14">
   <w:footnote w:type="separator" w:id="-1">
     <w:p>
       <w:r>
@@ -7705,7 +6285,7 @@
 </file>
 
 <file path=word/header1.xml><?xml version="1.0" encoding="utf-8"?>
-<w:hdr xmlns:wpc="http://schemas.microsoft.com/office/word/2010/wordprocessingCanvas" xmlns:cx="http://schemas.microsoft.com/office/drawing/2014/chartex" xmlns:cx1="http://schemas.microsoft.com/office/drawing/2015/9/8/chartex" xmlns:cx2="http://schemas.microsoft.com/office/drawing/2015/10/21/chartex" xmlns:cx3="http://schemas.microsoft.com/office/drawing/2016/5/9/chartex" xmlns:cx4="http://schemas.microsoft.com/office/drawing/2016/5/10/chartex" xmlns:cx5="http://schemas.microsoft.com/office/drawing/2016/5/11/chartex" xmlns:cx6="http://schemas.microsoft.com/office/drawing/2016/5/12/chartex" xmlns:cx7="http://schemas.microsoft.com/office/drawing/2016/5/13/chartex" xmlns:cx8="http://schemas.microsoft.com/office/drawing/2016/5/14/chartex" xmlns:mc="http://schemas.openxmlformats.org/markup-compatibility/2006" xmlns:aink="http://schemas.microsoft.com/office/drawing/2016/ink" xmlns:am3d="http://schemas.microsoft.com/office/drawing/2017/model3d" xmlns:o="urn:schemas-microsoft-com:office:office" xmlns:r="http://schemas.openxmlformats.org/officeDocument/2006/relationships" xmlns:m="http://schemas.openxmlformats.org/officeDocument/2006/math" xmlns:v="urn:schemas-microsoft-com:vml" xmlns:wp14="http://schemas.microsoft.com/office/word/2010/wordprocessingDrawing" xmlns:wp="http://schemas.openxmlformats.org/drawingml/2006/wordprocessingDrawing" xmlns:w10="urn:schemas-microsoft-com:office:word" xmlns:w="http://schemas.openxmlformats.org/wordprocessingml/2006/main" xmlns:w14="http://schemas.microsoft.com/office/word/2010/wordml" xmlns:w15="http://schemas.microsoft.com/office/word/2012/wordml" xmlns:w16cex="http://schemas.microsoft.com/office/word/2018/wordml/cex" xmlns:w16cid="http://schemas.microsoft.com/office/word/2016/wordml/cid" xmlns:w16="http://schemas.microsoft.com/office/word/2018/wordml" xmlns:w16se="http://schemas.microsoft.com/office/word/2015/wordml/symex" xmlns:wpg="http://schemas.microsoft.com/office/word/2010/wordprocessingGroup" xmlns:wpi="http://schemas.microsoft.com/office/word/2010/wordprocessingInk" xmlns:wne="http://schemas.microsoft.com/office/word/2006/wordml" xmlns:wps="http://schemas.microsoft.com/office/word/2010/wordprocessingShape" mc:Ignorable="w14 w15 w16se w16cid w16 w16cex wp14">
+<w:hdr xmlns:wpc="http://schemas.microsoft.com/office/word/2010/wordprocessingCanvas" xmlns:cx="http://schemas.microsoft.com/office/drawing/2014/chartex" xmlns:mc="http://schemas.openxmlformats.org/markup-compatibility/2006" xmlns:o="urn:schemas-microsoft-com:office:office" xmlns:r="http://schemas.openxmlformats.org/officeDocument/2006/relationships" xmlns:m="http://schemas.openxmlformats.org/officeDocument/2006/math" xmlns:v="urn:schemas-microsoft-com:vml" xmlns:wp14="http://schemas.microsoft.com/office/word/2010/wordprocessingDrawing" xmlns:wp="http://schemas.openxmlformats.org/drawingml/2006/wordprocessingDrawing" xmlns:w10="urn:schemas-microsoft-com:office:word" xmlns:w="http://schemas.openxmlformats.org/wordprocessingml/2006/main" xmlns:w14="http://schemas.microsoft.com/office/word/2010/wordml" xmlns:w15="http://schemas.microsoft.com/office/word/2012/wordml" xmlns:w16se="http://schemas.microsoft.com/office/word/2015/wordml/symex" xmlns:wpg="http://schemas.microsoft.com/office/word/2010/wordprocessingGroup" xmlns:wpi="http://schemas.microsoft.com/office/word/2010/wordprocessingInk" xmlns:wne="http://schemas.microsoft.com/office/word/2006/wordml" xmlns:wps="http://schemas.microsoft.com/office/word/2010/wordprocessingShape" mc:Ignorable="w14 w15 w16se wp14">
   <w:p>
     <w:pPr>
       <w:pStyle w:val="Encabezado"/>
@@ -7720,6 +6300,7 @@
     <w:r>
       <w:rPr>
         <w:noProof/>
+        <w:lang w:val="es-ES" w:eastAsia="es-ES"/>
       </w:rPr>
       <w:drawing>
         <wp:anchor distT="0" distB="0" distL="114300" distR="114300" simplePos="0" relativeHeight="251668480" behindDoc="1" locked="0" layoutInCell="1" allowOverlap="1" wp14:anchorId="3D664435" wp14:editId="175376B4">
@@ -7780,6 +6361,7 @@
     <w:r>
       <w:rPr>
         <w:noProof/>
+        <w:lang w:val="es-ES" w:eastAsia="es-ES"/>
       </w:rPr>
       <w:drawing>
         <wp:anchor distT="0" distB="0" distL="114300" distR="114300" simplePos="0" relativeHeight="251667456" behindDoc="0" locked="0" layoutInCell="1" allowOverlap="1" wp14:anchorId="77FD9BDF" wp14:editId="5751BAF6">
@@ -7861,7 +6443,7 @@
 </file>
 
 <file path=word/header2.xml><?xml version="1.0" encoding="utf-8"?>
-<w:hdr xmlns:wpc="http://schemas.microsoft.com/office/word/2010/wordprocessingCanvas" xmlns:cx="http://schemas.microsoft.com/office/drawing/2014/chartex" xmlns:cx1="http://schemas.microsoft.com/office/drawing/2015/9/8/chartex" xmlns:cx2="http://schemas.microsoft.com/office/drawing/2015/10/21/chartex" xmlns:cx3="http://schemas.microsoft.com/office/drawing/2016/5/9/chartex" xmlns:cx4="http://schemas.microsoft.com/office/drawing/2016/5/10/chartex" xmlns:cx5="http://schemas.microsoft.com/office/drawing/2016/5/11/chartex" xmlns:cx6="http://schemas.microsoft.com/office/drawing/2016/5/12/chartex" xmlns:cx7="http://schemas.microsoft.com/office/drawing/2016/5/13/chartex" xmlns:cx8="http://schemas.microsoft.com/office/drawing/2016/5/14/chartex" xmlns:mc="http://schemas.openxmlformats.org/markup-compatibility/2006" xmlns:aink="http://schemas.microsoft.com/office/drawing/2016/ink" xmlns:am3d="http://schemas.microsoft.com/office/drawing/2017/model3d" xmlns:o="urn:schemas-microsoft-com:office:office" xmlns:r="http://schemas.openxmlformats.org/officeDocument/2006/relationships" xmlns:m="http://schemas.openxmlformats.org/officeDocument/2006/math" xmlns:v="urn:schemas-microsoft-com:vml" xmlns:wp14="http://schemas.microsoft.com/office/word/2010/wordprocessingDrawing" xmlns:wp="http://schemas.openxmlformats.org/drawingml/2006/wordprocessingDrawing" xmlns:w10="urn:schemas-microsoft-com:office:word" xmlns:w="http://schemas.openxmlformats.org/wordprocessingml/2006/main" xmlns:w14="http://schemas.microsoft.com/office/word/2010/wordml" xmlns:w15="http://schemas.microsoft.com/office/word/2012/wordml" xmlns:w16cex="http://schemas.microsoft.com/office/word/2018/wordml/cex" xmlns:w16cid="http://schemas.microsoft.com/office/word/2016/wordml/cid" xmlns:w16="http://schemas.microsoft.com/office/word/2018/wordml" xmlns:w16se="http://schemas.microsoft.com/office/word/2015/wordml/symex" xmlns:wpg="http://schemas.microsoft.com/office/word/2010/wordprocessingGroup" xmlns:wpi="http://schemas.microsoft.com/office/word/2010/wordprocessingInk" xmlns:wne="http://schemas.microsoft.com/office/word/2006/wordml" xmlns:wps="http://schemas.microsoft.com/office/word/2010/wordprocessingShape" mc:Ignorable="w14 w15 w16se w16cid w16 w16cex wp14">
+<w:hdr xmlns:wpc="http://schemas.microsoft.com/office/word/2010/wordprocessingCanvas" xmlns:cx="http://schemas.microsoft.com/office/drawing/2014/chartex" xmlns:mc="http://schemas.openxmlformats.org/markup-compatibility/2006" xmlns:o="urn:schemas-microsoft-com:office:office" xmlns:r="http://schemas.openxmlformats.org/officeDocument/2006/relationships" xmlns:m="http://schemas.openxmlformats.org/officeDocument/2006/math" xmlns:v="urn:schemas-microsoft-com:vml" xmlns:wp14="http://schemas.microsoft.com/office/word/2010/wordprocessingDrawing" xmlns:wp="http://schemas.openxmlformats.org/drawingml/2006/wordprocessingDrawing" xmlns:w10="urn:schemas-microsoft-com:office:word" xmlns:w="http://schemas.openxmlformats.org/wordprocessingml/2006/main" xmlns:w14="http://schemas.microsoft.com/office/word/2010/wordml" xmlns:w15="http://schemas.microsoft.com/office/word/2012/wordml" xmlns:w16se="http://schemas.microsoft.com/office/word/2015/wordml/symex" xmlns:wpg="http://schemas.microsoft.com/office/word/2010/wordprocessingGroup" xmlns:wpi="http://schemas.microsoft.com/office/word/2010/wordprocessingInk" xmlns:wne="http://schemas.microsoft.com/office/word/2006/wordml" xmlns:wps="http://schemas.microsoft.com/office/word/2010/wordprocessingShape" mc:Ignorable="w14 w15 w16se wp14">
   <w:p>
     <w:pPr>
       <w:pStyle w:val="Encabezado"/>
@@ -7871,7 +6453,7 @@
 </file>
 
 <file path=word/header3.xml><?xml version="1.0" encoding="utf-8"?>
-<w:hdr xmlns:wpc="http://schemas.microsoft.com/office/word/2010/wordprocessingCanvas" xmlns:cx="http://schemas.microsoft.com/office/drawing/2014/chartex" xmlns:cx1="http://schemas.microsoft.com/office/drawing/2015/9/8/chartex" xmlns:cx2="http://schemas.microsoft.com/office/drawing/2015/10/21/chartex" xmlns:cx3="http://schemas.microsoft.com/office/drawing/2016/5/9/chartex" xmlns:cx4="http://schemas.microsoft.com/office/drawing/2016/5/10/chartex" xmlns:cx5="http://schemas.microsoft.com/office/drawing/2016/5/11/chartex" xmlns:cx6="http://schemas.microsoft.com/office/drawing/2016/5/12/chartex" xmlns:cx7="http://schemas.microsoft.com/office/drawing/2016/5/13/chartex" xmlns:cx8="http://schemas.microsoft.com/office/drawing/2016/5/14/chartex" xmlns:mc="http://schemas.openxmlformats.org/markup-compatibility/2006" xmlns:aink="http://schemas.microsoft.com/office/drawing/2016/ink" xmlns:am3d="http://schemas.microsoft.com/office/drawing/2017/model3d" xmlns:o="urn:schemas-microsoft-com:office:office" xmlns:r="http://schemas.openxmlformats.org/officeDocument/2006/relationships" xmlns:m="http://schemas.openxmlformats.org/officeDocument/2006/math" xmlns:v="urn:schemas-microsoft-com:vml" xmlns:wp14="http://schemas.microsoft.com/office/word/2010/wordprocessingDrawing" xmlns:wp="http://schemas.openxmlformats.org/drawingml/2006/wordprocessingDrawing" xmlns:w10="urn:schemas-microsoft-com:office:word" xmlns:w="http://schemas.openxmlformats.org/wordprocessingml/2006/main" xmlns:w14="http://schemas.microsoft.com/office/word/2010/wordml" xmlns:w15="http://schemas.microsoft.com/office/word/2012/wordml" xmlns:w16cex="http://schemas.microsoft.com/office/word/2018/wordml/cex" xmlns:w16cid="http://schemas.microsoft.com/office/word/2016/wordml/cid" xmlns:w16="http://schemas.microsoft.com/office/word/2018/wordml" xmlns:w16se="http://schemas.microsoft.com/office/word/2015/wordml/symex" xmlns:wpg="http://schemas.microsoft.com/office/word/2010/wordprocessingGroup" xmlns:wpi="http://schemas.microsoft.com/office/word/2010/wordprocessingInk" xmlns:wne="http://schemas.microsoft.com/office/word/2006/wordml" xmlns:wps="http://schemas.microsoft.com/office/word/2010/wordprocessingShape" mc:Ignorable="w14 w15 w16se w16cid w16 w16cex wp14">
+<w:hdr xmlns:wpc="http://schemas.microsoft.com/office/word/2010/wordprocessingCanvas" xmlns:cx="http://schemas.microsoft.com/office/drawing/2014/chartex" xmlns:mc="http://schemas.openxmlformats.org/markup-compatibility/2006" xmlns:o="urn:schemas-microsoft-com:office:office" xmlns:r="http://schemas.openxmlformats.org/officeDocument/2006/relationships" xmlns:m="http://schemas.openxmlformats.org/officeDocument/2006/math" xmlns:v="urn:schemas-microsoft-com:vml" xmlns:wp14="http://schemas.microsoft.com/office/word/2010/wordprocessingDrawing" xmlns:wp="http://schemas.openxmlformats.org/drawingml/2006/wordprocessingDrawing" xmlns:w10="urn:schemas-microsoft-com:office:word" xmlns:w="http://schemas.openxmlformats.org/wordprocessingml/2006/main" xmlns:w14="http://schemas.microsoft.com/office/word/2010/wordml" xmlns:w15="http://schemas.microsoft.com/office/word/2012/wordml" xmlns:w16se="http://schemas.microsoft.com/office/word/2015/wordml/symex" xmlns:wpg="http://schemas.microsoft.com/office/word/2010/wordprocessingGroup" xmlns:wpi="http://schemas.microsoft.com/office/word/2010/wordprocessingInk" xmlns:wne="http://schemas.microsoft.com/office/word/2006/wordml" xmlns:wps="http://schemas.microsoft.com/office/word/2010/wordprocessingShape" mc:Ignorable="w14 w15 w16se wp14">
   <w:p>
     <w:pPr>
       <w:pStyle w:val="Encabezado"/>
@@ -7886,6 +6468,7 @@
     <w:r>
       <w:rPr>
         <w:noProof/>
+        <w:lang w:val="es-ES" w:eastAsia="es-ES"/>
       </w:rPr>
       <w:drawing>
         <wp:anchor distT="0" distB="0" distL="114300" distR="114300" simplePos="0" relativeHeight="251665408" behindDoc="1" locked="0" layoutInCell="1" allowOverlap="1" wp14:anchorId="757E606E" wp14:editId="0C465FD7">
@@ -7946,6 +6529,7 @@
     <w:r>
       <w:rPr>
         <w:noProof/>
+        <w:lang w:val="es-ES" w:eastAsia="es-ES"/>
       </w:rPr>
       <w:drawing>
         <wp:anchor distT="0" distB="0" distL="114300" distR="114300" simplePos="0" relativeHeight="251664384" behindDoc="0" locked="0" layoutInCell="1" allowOverlap="1" wp14:anchorId="02D76299" wp14:editId="1BEE307F">
@@ -8027,7 +6611,7 @@
 </file>
 
 <file path=word/header4.xml><?xml version="1.0" encoding="utf-8"?>
-<w:hdr xmlns:wpc="http://schemas.microsoft.com/office/word/2010/wordprocessingCanvas" xmlns:cx="http://schemas.microsoft.com/office/drawing/2014/chartex" xmlns:cx1="http://schemas.microsoft.com/office/drawing/2015/9/8/chartex" xmlns:cx2="http://schemas.microsoft.com/office/drawing/2015/10/21/chartex" xmlns:cx3="http://schemas.microsoft.com/office/drawing/2016/5/9/chartex" xmlns:cx4="http://schemas.microsoft.com/office/drawing/2016/5/10/chartex" xmlns:cx5="http://schemas.microsoft.com/office/drawing/2016/5/11/chartex" xmlns:cx6="http://schemas.microsoft.com/office/drawing/2016/5/12/chartex" xmlns:cx7="http://schemas.microsoft.com/office/drawing/2016/5/13/chartex" xmlns:cx8="http://schemas.microsoft.com/office/drawing/2016/5/14/chartex" xmlns:mc="http://schemas.openxmlformats.org/markup-compatibility/2006" xmlns:aink="http://schemas.microsoft.com/office/drawing/2016/ink" xmlns:am3d="http://schemas.microsoft.com/office/drawing/2017/model3d" xmlns:o="urn:schemas-microsoft-com:office:office" xmlns:r="http://schemas.openxmlformats.org/officeDocument/2006/relationships" xmlns:m="http://schemas.openxmlformats.org/officeDocument/2006/math" xmlns:v="urn:schemas-microsoft-com:vml" xmlns:wp14="http://schemas.microsoft.com/office/word/2010/wordprocessingDrawing" xmlns:wp="http://schemas.openxmlformats.org/drawingml/2006/wordprocessingDrawing" xmlns:w10="urn:schemas-microsoft-com:office:word" xmlns:w="http://schemas.openxmlformats.org/wordprocessingml/2006/main" xmlns:w14="http://schemas.microsoft.com/office/word/2010/wordml" xmlns:w15="http://schemas.microsoft.com/office/word/2012/wordml" xmlns:w16cex="http://schemas.microsoft.com/office/word/2018/wordml/cex" xmlns:w16cid="http://schemas.microsoft.com/office/word/2016/wordml/cid" xmlns:w16="http://schemas.microsoft.com/office/word/2018/wordml" xmlns:w16se="http://schemas.microsoft.com/office/word/2015/wordml/symex" xmlns:wpg="http://schemas.microsoft.com/office/word/2010/wordprocessingGroup" xmlns:wpi="http://schemas.microsoft.com/office/word/2010/wordprocessingInk" xmlns:wne="http://schemas.microsoft.com/office/word/2006/wordml" xmlns:wps="http://schemas.microsoft.com/office/word/2010/wordprocessingShape" mc:Ignorable="w14 w15 w16se w16cid w16 w16cex wp14">
+<w:hdr xmlns:wpc="http://schemas.microsoft.com/office/word/2010/wordprocessingCanvas" xmlns:cx="http://schemas.microsoft.com/office/drawing/2014/chartex" xmlns:mc="http://schemas.openxmlformats.org/markup-compatibility/2006" xmlns:o="urn:schemas-microsoft-com:office:office" xmlns:r="http://schemas.openxmlformats.org/officeDocument/2006/relationships" xmlns:m="http://schemas.openxmlformats.org/officeDocument/2006/math" xmlns:v="urn:schemas-microsoft-com:vml" xmlns:wp14="http://schemas.microsoft.com/office/word/2010/wordprocessingDrawing" xmlns:wp="http://schemas.openxmlformats.org/drawingml/2006/wordprocessingDrawing" xmlns:w10="urn:schemas-microsoft-com:office:word" xmlns:w="http://schemas.openxmlformats.org/wordprocessingml/2006/main" xmlns:w14="http://schemas.microsoft.com/office/word/2010/wordml" xmlns:w15="http://schemas.microsoft.com/office/word/2012/wordml" xmlns:w16se="http://schemas.microsoft.com/office/word/2015/wordml/symex" xmlns:wpg="http://schemas.microsoft.com/office/word/2010/wordprocessingGroup" xmlns:wpi="http://schemas.microsoft.com/office/word/2010/wordprocessingInk" xmlns:wne="http://schemas.microsoft.com/office/word/2006/wordml" xmlns:wps="http://schemas.microsoft.com/office/word/2010/wordprocessingShape" mc:Ignorable="w14 w15 w16se wp14">
   <w:p>
     <w:pPr>
       <w:pStyle w:val="Encabezado"/>
@@ -8037,7 +6621,7 @@
 </file>
 
 <file path=word/numbering.xml><?xml version="1.0" encoding="utf-8"?>
-<w:numbering xmlns:wpc="http://schemas.microsoft.com/office/word/2010/wordprocessingCanvas" xmlns:cx="http://schemas.microsoft.com/office/drawing/2014/chartex" xmlns:cx1="http://schemas.microsoft.com/office/drawing/2015/9/8/chartex" xmlns:cx2="http://schemas.microsoft.com/office/drawing/2015/10/21/chartex" xmlns:cx3="http://schemas.microsoft.com/office/drawing/2016/5/9/chartex" xmlns:cx4="http://schemas.microsoft.com/office/drawing/2016/5/10/chartex" xmlns:cx5="http://schemas.microsoft.com/office/drawing/2016/5/11/chartex" xmlns:cx6="http://schemas.microsoft.com/office/drawing/2016/5/12/chartex" xmlns:cx7="http://schemas.microsoft.com/office/drawing/2016/5/13/chartex" xmlns:cx8="http://schemas.microsoft.com/office/drawing/2016/5/14/chartex" xmlns:mc="http://schemas.openxmlformats.org/markup-compatibility/2006" xmlns:aink="http://schemas.microsoft.com/office/drawing/2016/ink" xmlns:am3d="http://schemas.microsoft.com/office/drawing/2017/model3d" xmlns:o="urn:schemas-microsoft-com:office:office" xmlns:r="http://schemas.openxmlformats.org/officeDocument/2006/relationships" xmlns:m="http://schemas.openxmlformats.org/officeDocument/2006/math" xmlns:v="urn:schemas-microsoft-com:vml" xmlns:wp14="http://schemas.microsoft.com/office/word/2010/wordprocessingDrawing" xmlns:wp="http://schemas.openxmlformats.org/drawingml/2006/wordprocessingDrawing" xmlns:w10="urn:schemas-microsoft-com:office:word" xmlns:w="http://schemas.openxmlformats.org/wordprocessingml/2006/main" xmlns:w14="http://schemas.microsoft.com/office/word/2010/wordml" xmlns:w15="http://schemas.microsoft.com/office/word/2012/wordml" xmlns:w16cex="http://schemas.microsoft.com/office/word/2018/wordml/cex" xmlns:w16cid="http://schemas.microsoft.com/office/word/2016/wordml/cid" xmlns:w16="http://schemas.microsoft.com/office/word/2018/wordml" xmlns:w16se="http://schemas.microsoft.com/office/word/2015/wordml/symex" xmlns:wpg="http://schemas.microsoft.com/office/word/2010/wordprocessingGroup" xmlns:wpi="http://schemas.microsoft.com/office/word/2010/wordprocessingInk" xmlns:wne="http://schemas.microsoft.com/office/word/2006/wordml" xmlns:wps="http://schemas.microsoft.com/office/word/2010/wordprocessingShape" mc:Ignorable="w14 w15 w16se w16cid w16 w16cex wp14">
+<w:numbering xmlns:wpc="http://schemas.microsoft.com/office/word/2010/wordprocessingCanvas" xmlns:cx="http://schemas.microsoft.com/office/drawing/2014/chartex" xmlns:mc="http://schemas.openxmlformats.org/markup-compatibility/2006" xmlns:o="urn:schemas-microsoft-com:office:office" xmlns:r="http://schemas.openxmlformats.org/officeDocument/2006/relationships" xmlns:m="http://schemas.openxmlformats.org/officeDocument/2006/math" xmlns:v="urn:schemas-microsoft-com:vml" xmlns:wp14="http://schemas.microsoft.com/office/word/2010/wordprocessingDrawing" xmlns:wp="http://schemas.openxmlformats.org/drawingml/2006/wordprocessingDrawing" xmlns:w10="urn:schemas-microsoft-com:office:word" xmlns:w="http://schemas.openxmlformats.org/wordprocessingml/2006/main" xmlns:w14="http://schemas.microsoft.com/office/word/2010/wordml" xmlns:w15="http://schemas.microsoft.com/office/word/2012/wordml" xmlns:w16se="http://schemas.microsoft.com/office/word/2015/wordml/symex" xmlns:wpg="http://schemas.microsoft.com/office/word/2010/wordprocessingGroup" xmlns:wpi="http://schemas.microsoft.com/office/word/2010/wordprocessingInk" xmlns:wne="http://schemas.microsoft.com/office/word/2006/wordml" xmlns:wps="http://schemas.microsoft.com/office/word/2010/wordprocessingShape" mc:Ignorable="w14 w15 w16se wp14">
   <w:abstractNum w:abstractNumId="0" w15:restartNumberingAfterBreak="0">
     <w:nsid w:val="FFFFFF83"/>
     <w:multiLevelType w:val="singleLevel"/>
@@ -9998,7 +8582,7 @@
 </file>
 
 <file path=word/styles.xml><?xml version="1.0" encoding="utf-8"?>
-<w:styles xmlns:mc="http://schemas.openxmlformats.org/markup-compatibility/2006" xmlns:r="http://schemas.openxmlformats.org/officeDocument/2006/relationships" xmlns:w="http://schemas.openxmlformats.org/wordprocessingml/2006/main" xmlns:w14="http://schemas.microsoft.com/office/word/2010/wordml" xmlns:w15="http://schemas.microsoft.com/office/word/2012/wordml" xmlns:w16cex="http://schemas.microsoft.com/office/word/2018/wordml/cex" xmlns:w16cid="http://schemas.microsoft.com/office/word/2016/wordml/cid" xmlns:w16="http://schemas.microsoft.com/office/word/2018/wordml" xmlns:w16se="http://schemas.microsoft.com/office/word/2015/wordml/symex" mc:Ignorable="w14 w15 w16se w16cid w16 w16cex">
+<w:styles xmlns:mc="http://schemas.openxmlformats.org/markup-compatibility/2006" xmlns:r="http://schemas.openxmlformats.org/officeDocument/2006/relationships" xmlns:w="http://schemas.openxmlformats.org/wordprocessingml/2006/main" xmlns:w14="http://schemas.microsoft.com/office/word/2010/wordml" xmlns:w15="http://schemas.microsoft.com/office/word/2012/wordml" xmlns:w16se="http://schemas.microsoft.com/office/word/2015/wordml/symex" mc:Ignorable="w14 w15 w16se">
   <w:docDefaults>
     <w:rPrDefault>
       <w:rPr>
@@ -10012,7 +8596,7 @@
     </w:rPrDefault>
     <w:pPrDefault/>
   </w:docDefaults>
-  <w:latentStyles w:defLockedState="0" w:defUIPriority="99" w:defSemiHidden="0" w:defUnhideWhenUsed="0" w:defQFormat="0" w:count="376">
+  <w:latentStyles w:defLockedState="0" w:defUIPriority="99" w:defSemiHidden="0" w:defUnhideWhenUsed="0" w:defQFormat="0" w:count="371">
     <w:lsdException w:name="Normal" w:uiPriority="0" w:qFormat="1"/>
     <w:lsdException w:name="heading 1" w:uiPriority="9" w:qFormat="1"/>
     <w:lsdException w:name="heading 2" w:semiHidden="1" w:uiPriority="9" w:unhideWhenUsed="1" w:qFormat="1"/>
@@ -10384,9 +8968,6 @@
     <w:lsdException w:name="List Table 5 Dark Accent 6" w:uiPriority="50"/>
     <w:lsdException w:name="List Table 6 Colorful Accent 6" w:uiPriority="51"/>
     <w:lsdException w:name="List Table 7 Colorful Accent 6" w:uiPriority="52"/>
-    <w:lsdException w:name="Mention" w:semiHidden="1" w:unhideWhenUsed="1"/>
-    <w:lsdException w:name="Smart Hyperlink" w:semiHidden="1" w:unhideWhenUsed="1"/>
-    <w:lsdException w:name="Smart Link" w:semiHidden="1" w:unhideWhenUsed="1"/>
   </w:latentStyles>
   <w:style w:type="paragraph" w:default="1" w:styleId="Normal">
     <w:name w:val="Normal"/>
@@ -10974,7 +9555,7 @@
       <w:lang w:val="fr-FR"/>
     </w:rPr>
   </w:style>
-  <w:style w:type="table" w:styleId="Tablaconcuadrcula1clara-nfasis3">
+  <w:style w:type="table" w:styleId="Tabladecuadrcula1clara-nfasis3">
     <w:name w:val="Grid Table 1 Light Accent 3"/>
     <w:basedOn w:val="Tablanormal"/>
     <w:uiPriority w:val="46"/>
@@ -11050,7 +9631,7 @@
       <w:shd w:val="clear" w:color="auto" w:fill="auto"/>
     </w:tcPr>
   </w:style>
-  <w:style w:type="table" w:styleId="Tablaconcuadrculaclara">
+  <w:style w:type="table" w:styleId="Cuadrculadetablaclara">
     <w:name w:val="Grid Table Light"/>
     <w:basedOn w:val="Tablanormal"/>
     <w:uiPriority w:val="40"/>
@@ -11456,7 +10037,7 @@
       </w:tcPr>
     </w:tblStylePr>
   </w:style>
-  <w:style w:type="table" w:styleId="Tablaconcuadrcula1clara">
+  <w:style w:type="table" w:styleId="Tabladecuadrcula1clara">
     <w:name w:val="Grid Table 1 Light"/>
     <w:basedOn w:val="Tablanormal"/>
     <w:uiPriority w:val="46"/>
@@ -11510,7 +10091,7 @@
       </w:rPr>
     </w:tblStylePr>
   </w:style>
-  <w:style w:type="table" w:styleId="Tablaconcuadrcula1clara-nfasis1">
+  <w:style w:type="table" w:styleId="Tabladecuadrcula1clara-nfasis1">
     <w:name w:val="Grid Table 1 Light Accent 1"/>
     <w:basedOn w:val="Tablanormal"/>
     <w:uiPriority w:val="46"/>
@@ -11564,7 +10145,7 @@
       </w:rPr>
     </w:tblStylePr>
   </w:style>
-  <w:style w:type="table" w:styleId="Tablaconcuadrcula1Claro-nfasis2">
+  <w:style w:type="table" w:styleId="Tabladecuadrcula1Claro-nfasis2">
     <w:name w:val="Grid Table 1 Light Accent 2"/>
     <w:basedOn w:val="Tablanormal"/>
     <w:uiPriority w:val="46"/>
@@ -11618,7 +10199,7 @@
       </w:rPr>
     </w:tblStylePr>
   </w:style>
-  <w:style w:type="table" w:styleId="Tablaconcuadrcula1clara-nfasis4">
+  <w:style w:type="table" w:styleId="Tabladecuadrcula1clara-nfasis4">
     <w:name w:val="Grid Table 1 Light Accent 4"/>
     <w:basedOn w:val="Tablanormal"/>
     <w:uiPriority w:val="46"/>
@@ -11672,7 +10253,7 @@
       </w:rPr>
     </w:tblStylePr>
   </w:style>
-  <w:style w:type="table" w:styleId="Tablaconcuadrcula1clara-nfasis5">
+  <w:style w:type="table" w:styleId="Tabladecuadrcula1clara-nfasis5">
     <w:name w:val="Grid Table 1 Light Accent 5"/>
     <w:basedOn w:val="Tablanormal"/>
     <w:uiPriority w:val="46"/>
@@ -12059,7 +10640,7 @@
       <w:szCs w:val="20"/>
     </w:rPr>
   </w:style>
-  <w:style w:type="character" w:styleId="Mencinsinresolver">
+  <w:style w:type="character" w:customStyle="1" w:styleId="UnresolvedMention">
     <w:name w:val="Unresolved Mention"/>
     <w:basedOn w:val="Fuentedeprrafopredeter"/>
     <w:uiPriority w:val="99"/>
@@ -12489,7 +11070,7 @@
 </file>
 
 <file path=customXml/itemProps1.xml><?xml version="1.0" encoding="utf-8"?>
-<ds:datastoreItem xmlns:ds="http://schemas.openxmlformats.org/officeDocument/2006/customXml" ds:itemID="{B5904D87-EB9E-4219-924B-5C9D43945D08}">
+<ds:datastoreItem xmlns:ds="http://schemas.openxmlformats.org/officeDocument/2006/customXml" ds:itemID="{88028D26-53E6-4A89-A14C-22C26DE219DD}">
   <ds:schemaRefs>
     <ds:schemaRef ds:uri="http://schemas.openxmlformats.org/officeDocument/2006/bibliography"/>
   </ds:schemaRefs>

</xml_diff>